<commit_message>
creating some caph in tcc doc. Todo: show method reference with train
</commit_message>
<xml_diff>
--- a/doc/TCC- PredictionStocks.docx
+++ b/doc/TCC- PredictionStocks.docx
@@ -3250,21 +3250,7 @@
             <w:rStyle w:val="Hyperlink"/>
             <w:noProof/>
           </w:rPr>
-          <w:t>Figura 30. Diagrama de implant</w:t>
-        </w:r>
-        <w:r>
-          <w:rPr>
-            <w:rStyle w:val="Hyperlink"/>
-            <w:noProof/>
-          </w:rPr>
-          <w:t>a</w:t>
-        </w:r>
-        <w:r>
-          <w:rPr>
-            <w:rStyle w:val="Hyperlink"/>
-            <w:noProof/>
-          </w:rPr>
-          <w:t>ção</w:t>
+          <w:t>Figura 30. Diagrama de implantação</w:t>
         </w:r>
         <w:r>
           <w:rPr>
@@ -14257,12 +14243,12 @@
         <w:pStyle w:val="Heading3"/>
       </w:pPr>
       <w:bookmarkStart w:id="68" w:name="_Toc465711347"/>
-      <w:bookmarkStart w:id="69" w:name="OLE_LINK6"/>
-      <w:bookmarkStart w:id="70" w:name="OLE_LINK7"/>
-      <w:bookmarkStart w:id="71" w:name="OLE_LINK8"/>
-      <w:bookmarkStart w:id="72" w:name="OLE_LINK9"/>
-      <w:bookmarkStart w:id="73" w:name="OLE_LINK10"/>
-      <w:bookmarkStart w:id="74" w:name="_Toc479552333"/>
+      <w:bookmarkStart w:id="69" w:name="_Toc479552333"/>
+      <w:bookmarkStart w:id="70" w:name="OLE_LINK6"/>
+      <w:bookmarkStart w:id="71" w:name="OLE_LINK7"/>
+      <w:bookmarkStart w:id="72" w:name="OLE_LINK8"/>
+      <w:bookmarkStart w:id="73" w:name="OLE_LINK9"/>
+      <w:bookmarkStart w:id="74" w:name="OLE_LINK10"/>
       <w:r>
         <w:t>Activation</w:t>
       </w:r>
@@ -14273,15 +14259,15 @@
         <w:t>Competitive</w:t>
       </w:r>
       <w:bookmarkEnd w:id="68"/>
-      <w:bookmarkEnd w:id="74"/>
+      <w:bookmarkEnd w:id="69"/>
       <w:r>
         <w:t xml:space="preserve"> </w:t>
       </w:r>
-      <w:bookmarkEnd w:id="69"/>
       <w:bookmarkEnd w:id="70"/>
       <w:bookmarkEnd w:id="71"/>
       <w:bookmarkEnd w:id="72"/>
       <w:bookmarkEnd w:id="73"/>
+      <w:bookmarkEnd w:id="74"/>
     </w:p>
     <w:p>
       <w:r>
@@ -34396,6 +34382,11 @@
     </w:p>
     <w:p/>
     <w:p>
+      <w:pPr>
+        <w:rPr>
+          <w:lang w:eastAsia="pt-BR"/>
+        </w:rPr>
+      </w:pPr>
       <w:r>
         <w:t xml:space="preserve">A </w:t>
       </w:r>
@@ -34469,14 +34460,21 @@
         <w:t xml:space="preserve"> 0 e poluirá o range verdadeiro.</w:t>
       </w:r>
     </w:p>
-    <w:p/>
+    <w:p>
+      <w:pPr>
+        <w:pStyle w:val="BodyText"/>
+        <w:rPr>
+          <w:lang w:eastAsia="pt-BR"/>
+        </w:rPr>
+      </w:pPr>
+    </w:p>
     <w:p>
       <w:pPr>
         <w:pStyle w:val="Heading3"/>
       </w:pPr>
-      <w:bookmarkStart w:id="281" w:name="_Toc479552380"/>
-      <w:r>
-        <w:t>Treinamento</w:t>
+      <w:bookmarkStart w:id="281" w:name="_Toc479552381"/>
+      <w:r>
+        <w:t>Javadoc</w:t>
       </w:r>
       <w:bookmarkEnd w:id="281"/>
     </w:p>
@@ -34491,130 +34489,84 @@
         <w:rPr>
           <w:lang w:eastAsia="pt-BR"/>
         </w:rPr>
-        <w:t xml:space="preserve">Foi criada uma classe que é responsável pelo treinamento de uma rede neural, para que o princípio de encapsulamento fosse mantido e para facilitar a manutenção do sistema. </w:t>
-      </w:r>
-    </w:p>
-    <w:p>
-      <w:pPr>
-        <w:pStyle w:val="BodyText"/>
-        <w:rPr>
-          <w:lang w:eastAsia="pt-BR"/>
-        </w:rPr>
-      </w:pPr>
-    </w:p>
-    <w:p>
-      <w:pPr>
-        <w:pStyle w:val="BodyText"/>
-        <w:rPr>
-          <w:lang w:eastAsia="pt-BR"/>
-        </w:rPr>
-      </w:pPr>
-    </w:p>
-    <w:p>
-      <w:pPr>
-        <w:pStyle w:val="Heading3"/>
-      </w:pPr>
-      <w:bookmarkStart w:id="282" w:name="_Toc479552381"/>
-      <w:r>
-        <w:t>Javadoc</w:t>
-      </w:r>
-      <w:bookmarkEnd w:id="282"/>
-    </w:p>
-    <w:p>
-      <w:pPr>
-        <w:pStyle w:val="BodyText"/>
-        <w:rPr>
-          <w:lang w:eastAsia="pt-BR"/>
-        </w:rPr>
-      </w:pPr>
-      <w:r>
-        <w:rPr>
-          <w:lang w:eastAsia="pt-BR"/>
-        </w:rPr>
-        <w:t xml:space="preserve">O javadoc é um recurso pouco explorado pelos desenvolvedores, mas muito útil. Ele é responsável por criar uma documentação completa sobre as classes, os métodos e os atributos de um projeto. É com base nele que a documentação mantida pela Oracle sobre o java está disponível aos usuários, como a </w:t>
-      </w:r>
+        <w:t>O javadoc é um recurso pouco explorado pelos desenvolvedores, mas muito útil. Ele é responsável por criar uma documentação completa sobre as classes, os métodos e os atributos de um projeto. É com base nele que a documentação mantida pela Oracle sobre o java está disponível aos usuários, como a documentação do javaSE, JDK, entre outros.</w:t>
+      </w:r>
+      <w:r>
+        <w:rPr>
+          <w:lang w:eastAsia="pt-BR"/>
+        </w:rPr>
+        <w:t xml:space="preserve"> Pode ser entendido também como uma espécie de contrato, ou manual, entre o usuário do código e o implementador.</w:t>
+      </w:r>
+    </w:p>
+    <w:p>
+      <w:pPr>
+        <w:rPr>
+          <w:lang w:eastAsia="pt-BR"/>
+        </w:rPr>
+      </w:pPr>
+      <w:r>
+        <w:rPr>
+          <w:lang w:eastAsia="pt-BR"/>
+        </w:rPr>
+        <w:t xml:space="preserve">Ao contrário do comentário de várias linhas (/* ... */), o javadoc precisa de dois asteriscos no começo. A documentação é escrita em HTML e necessita estar declarada antes de uma classe, parâmetro, construtor ou método. É composta de duas partes: uma descrição e um bloco de </w:t>
+      </w:r>
+      <w:r>
+        <w:rPr>
+          <w:i/>
+          <w:lang w:eastAsia="pt-BR"/>
+        </w:rPr>
+        <w:t>tags</w:t>
+      </w:r>
+      <w:r>
+        <w:rPr>
+          <w:lang w:eastAsia="pt-BR"/>
+        </w:rPr>
+        <w:t>.</w:t>
+      </w:r>
+    </w:p>
+    <w:p>
+      <w:pPr>
+        <w:rPr>
+          <w:lang w:eastAsia="pt-BR"/>
+        </w:rPr>
+      </w:pPr>
+      <w:r>
+        <w:rPr>
+          <w:lang w:eastAsia="pt-BR"/>
+        </w:rPr>
+        <w:t xml:space="preserve">Há algumas boas práticas para se escrever uma documentação, como o limite de 80 caracteres por linha, separar os parágrafos com a </w:t>
+      </w:r>
+      <w:r>
+        <w:rPr>
+          <w:i/>
+          <w:lang w:eastAsia="pt-BR"/>
+        </w:rPr>
+        <w:t>tag</w:t>
+      </w:r>
+      <w:r>
+        <w:rPr>
+          <w:lang w:eastAsia="pt-BR"/>
+        </w:rPr>
+        <w:t xml:space="preserve"> &lt;p&gt;, utilizar </w:t>
+      </w:r>
+      <w:r>
+        <w:rPr>
+          <w:lang w:eastAsia="pt-BR"/>
+        </w:rPr>
+        <w:t>a terceira pessoa do singuar, entre outras.</w:t>
+      </w:r>
+    </w:p>
+    <w:p>
+      <w:pPr>
+        <w:rPr>
+          <w:lang w:eastAsia="pt-BR"/>
+        </w:rPr>
+      </w:pPr>
       <w:r>
         <w:rPr>
           <w:lang w:eastAsia="pt-BR"/>
         </w:rPr>
         <w:lastRenderedPageBreak/>
-        <w:t>documentação do javaSE, JDK, entre outros.</w:t>
-      </w:r>
-      <w:r>
-        <w:rPr>
-          <w:lang w:eastAsia="pt-BR"/>
-        </w:rPr>
-        <w:t xml:space="preserve"> Pode ser entendido também como uma espécie de contrato, ou manual, entre o usuário do código e o implementador.</w:t>
-      </w:r>
-    </w:p>
-    <w:p>
-      <w:pPr>
-        <w:rPr>
-          <w:lang w:eastAsia="pt-BR"/>
-        </w:rPr>
-      </w:pPr>
-      <w:r>
-        <w:rPr>
-          <w:lang w:eastAsia="pt-BR"/>
-        </w:rPr>
-        <w:t xml:space="preserve">Ao contrário do comentário de várias linhas (/* ... */), o javadoc precisa de dois asteriscos no começo. A documentação é escrita em HTML e necessita estar declarada antes de uma classe, parâmetro, construtor ou método. É composta de duas partes: uma descrição e um bloco de </w:t>
-      </w:r>
-      <w:r>
-        <w:rPr>
-          <w:i/>
-          <w:lang w:eastAsia="pt-BR"/>
-        </w:rPr>
-        <w:t>tags</w:t>
-      </w:r>
-      <w:r>
-        <w:rPr>
-          <w:lang w:eastAsia="pt-BR"/>
-        </w:rPr>
-        <w:t>.</w:t>
-      </w:r>
-    </w:p>
-    <w:p>
-      <w:pPr>
-        <w:rPr>
-          <w:lang w:eastAsia="pt-BR"/>
-        </w:rPr>
-      </w:pPr>
-      <w:r>
-        <w:rPr>
-          <w:lang w:eastAsia="pt-BR"/>
-        </w:rPr>
-        <w:t xml:space="preserve">Há algumas boas práticas para se escrever uma documentação, como o limite de 80 caracteres por linha, separar os parágrafos com a </w:t>
-      </w:r>
-      <w:r>
-        <w:rPr>
-          <w:i/>
-          <w:lang w:eastAsia="pt-BR"/>
-        </w:rPr>
-        <w:t>tag</w:t>
-      </w:r>
-      <w:r>
-        <w:rPr>
-          <w:lang w:eastAsia="pt-BR"/>
-        </w:rPr>
-        <w:t xml:space="preserve"> &lt;p&gt;, utilizar </w:t>
-      </w:r>
-      <w:r>
-        <w:rPr>
-          <w:lang w:eastAsia="pt-BR"/>
-        </w:rPr>
-        <w:t>a terceira pessoa do singuar, entre outras.</w:t>
-      </w:r>
-    </w:p>
-    <w:p>
-      <w:pPr>
-        <w:rPr>
-          <w:lang w:eastAsia="pt-BR"/>
-        </w:rPr>
-      </w:pPr>
-      <w:r>
-        <w:rPr>
-          <w:lang w:eastAsia="pt-BR"/>
-        </w:rPr>
         <w:t xml:space="preserve">As principais tags são: @author, @version, @param, @return, @exception, @see, @since e @deprecated. </w:t>
       </w:r>
     </w:p>
@@ -34630,8 +34582,8 @@
         <w:pStyle w:val="Caption"/>
         <w:ind w:firstLine="567"/>
       </w:pPr>
-      <w:bookmarkStart w:id="283" w:name="_Ref479000605"/>
-      <w:bookmarkStart w:id="284" w:name="_Toc479552464"/>
+      <w:bookmarkStart w:id="282" w:name="_Ref479000605"/>
+      <w:bookmarkStart w:id="283" w:name="_Toc479552464"/>
       <w:r>
         <w:t xml:space="preserve">Figura </w:t>
       </w:r>
@@ -34643,11 +34595,11 @@
           <w:t>50</w:t>
         </w:r>
       </w:fldSimple>
+      <w:bookmarkEnd w:id="282"/>
+      <w:r>
+        <w:t xml:space="preserve"> Código exemplo Javadoc</w:t>
+      </w:r>
       <w:bookmarkEnd w:id="283"/>
-      <w:r>
-        <w:t xml:space="preserve"> Código exemplo Javadoc</w:t>
-      </w:r>
-      <w:bookmarkEnd w:id="284"/>
     </w:p>
     <w:p>
       <w:pPr>
@@ -34828,8 +34780,8 @@
           <w:lang w:eastAsia="pt-BR"/>
         </w:rPr>
       </w:pPr>
-      <w:bookmarkStart w:id="285" w:name="_Ref479001028"/>
-      <w:bookmarkStart w:id="286" w:name="_Toc479552465"/>
+      <w:bookmarkStart w:id="284" w:name="_Ref479001028"/>
+      <w:bookmarkStart w:id="285" w:name="_Toc479552465"/>
       <w:r>
         <w:t xml:space="preserve">Figura </w:t>
       </w:r>
@@ -34841,17 +34793,17 @@
           <w:t>51</w:t>
         </w:r>
       </w:fldSimple>
+      <w:bookmarkEnd w:id="284"/>
+      <w:r>
+        <w:t xml:space="preserve">. Resultado javadoc do método </w:t>
+      </w:r>
+      <w:r>
+        <w:rPr>
+          <w:i/>
+        </w:rPr>
+        <w:t>train</w:t>
+      </w:r>
       <w:bookmarkEnd w:id="285"/>
-      <w:r>
-        <w:t xml:space="preserve">. Resultado javadoc do método </w:t>
-      </w:r>
-      <w:r>
-        <w:rPr>
-          <w:i/>
-        </w:rPr>
-        <w:t>train</w:t>
-      </w:r>
-      <w:bookmarkEnd w:id="286"/>
     </w:p>
     <w:p>
       <w:pPr>
@@ -34994,7 +34946,7 @@
       <w:r>
         <w:rPr>
           <w:i/>
-          <w:lang w:eastAsia="pt-BR"/>
+          <w:lang w:val="en-US" w:eastAsia="pt-BR"/>
         </w:rPr>
         <w:t>tags</w:t>
       </w:r>
@@ -35002,7 +34954,19 @@
         <w:rPr>
           <w:lang w:eastAsia="pt-BR"/>
         </w:rPr>
-        <w:t xml:space="preserve"> @author ou sem nenhuma.</w:t>
+        <w:t xml:space="preserve"> @</w:t>
+      </w:r>
+      <w:r>
+        <w:rPr>
+          <w:lang w:val="en-US" w:eastAsia="pt-BR"/>
+        </w:rPr>
+        <w:t>author</w:t>
+      </w:r>
+      <w:r>
+        <w:rPr>
+          <w:lang w:eastAsia="pt-BR"/>
+        </w:rPr>
+        <w:t xml:space="preserve"> ou sem nenhuma.</w:t>
       </w:r>
     </w:p>
     <w:p>
@@ -35017,116 +34981,36 @@
         </w:rPr>
         <w:t xml:space="preserve">Não é uma </w:t>
       </w:r>
-      <w:r>
-        <w:rPr>
-          <w:i/>
-          <w:lang w:eastAsia="pt-BR"/>
-        </w:rPr>
-        <w:t>tag</w:t>
-      </w:r>
-      <w:r>
-        <w:rPr>
-          <w:lang w:eastAsia="pt-BR"/>
-        </w:rPr>
-        <w:t xml:space="preserve"> crítica, já que não é incluída</w:t>
-      </w:r>
-      <w:r>
-        <w:rPr>
-          <w:lang w:eastAsia="pt-BR"/>
-        </w:rPr>
-        <w:t xml:space="preserve"> ao gerar uma especificaçã</w:t>
-      </w:r>
-      <w:r>
-        <w:rPr>
-          <w:lang w:eastAsia="pt-BR"/>
-        </w:rPr>
-        <w:t>o da API, e só é vista quando está com o código fonte.</w:t>
-      </w:r>
-    </w:p>
-    <w:p>
-      <w:pPr>
-        <w:rPr>
-          <w:lang w:eastAsia="pt-BR"/>
-        </w:rPr>
-      </w:pPr>
-    </w:p>
-    <w:p>
-      <w:pPr>
-        <w:pStyle w:val="Heading4"/>
-        <w:rPr>
-          <w:lang w:val="en-US" w:eastAsia="pt-BR"/>
-        </w:rPr>
-      </w:pPr>
       <w:r>
         <w:rPr>
           <w:i/>
           <w:lang w:val="en-US" w:eastAsia="pt-BR"/>
         </w:rPr>
-        <w:t>Tag</w:t>
-      </w:r>
-      <w:r>
-        <w:rPr>
-          <w:lang w:val="en-US" w:eastAsia="pt-BR"/>
-        </w:rPr>
-        <w:t xml:space="preserve"> @version</w:t>
-      </w:r>
-    </w:p>
-    <w:p>
-      <w:pPr>
-        <w:rPr>
-          <w:lang w:eastAsia="pt-BR"/>
-        </w:rPr>
-      </w:pPr>
-    </w:p>
-    <w:p>
-      <w:pPr>
-        <w:rPr>
-          <w:lang w:eastAsia="pt-BR"/>
-        </w:rPr>
-      </w:pPr>
-      <w:r>
-        <w:rPr>
-          <w:lang w:eastAsia="pt-BR"/>
-        </w:rPr>
-        <w:t>Ela também só é utilizada em classes e interfaces, também é obrigatória e indica a partir de qual versão do projeto o recurso a ser documentado foi disponibilizada.</w:t>
-      </w:r>
-    </w:p>
-    <w:p>
-      <w:pPr>
-        <w:rPr>
-          <w:lang w:eastAsia="pt-BR"/>
-        </w:rPr>
-      </w:pPr>
-      <w:r>
-        <w:rPr>
-          <w:lang w:eastAsia="pt-BR"/>
-        </w:rPr>
-        <w:t>É bastante útil em casos onde o controle de versão é um fator cr</w:t>
-      </w:r>
-      <w:r>
-        <w:rPr>
-          <w:lang w:eastAsia="pt-BR"/>
-        </w:rPr>
-        <w:t xml:space="preserve">ítico, e indica em que versão o código em questão está. O documento pode contar várias </w:t>
-      </w:r>
-      <w:r>
-        <w:rPr>
-          <w:i/>
-          <w:lang w:eastAsia="pt-BR"/>
-        </w:rPr>
-        <w:t>tags</w:t>
-      </w:r>
-      <w:r>
-        <w:rPr>
-          <w:lang w:eastAsia="pt-BR"/>
-        </w:rPr>
-        <w:t xml:space="preserve"> de @version se fizer sentido.</w:t>
-      </w:r>
-    </w:p>
-    <w:p>
-      <w:pPr>
-        <w:rPr>
-          <w:lang w:val="en-US" w:eastAsia="pt-BR"/>
+        <w:t>tag</w:t>
+      </w:r>
+      <w:r>
+        <w:rPr>
+          <w:lang w:eastAsia="pt-BR"/>
+        </w:rPr>
+        <w:t xml:space="preserve"> crítica, já que não é incluída</w:t>
+      </w:r>
+      <w:r>
+        <w:rPr>
+          <w:lang w:eastAsia="pt-BR"/>
+        </w:rPr>
+        <w:t xml:space="preserve"> ao gerar uma especificaçã</w:t>
+      </w:r>
+      <w:r>
+        <w:rPr>
+          <w:lang w:eastAsia="pt-BR"/>
+        </w:rPr>
+        <w:t>o da API, e só é vista quando está com o código fonte.</w:t>
+      </w:r>
+    </w:p>
+    <w:p>
+      <w:pPr>
+        <w:rPr>
+          <w:lang w:eastAsia="pt-BR"/>
         </w:rPr>
       </w:pPr>
     </w:p>
@@ -35148,6 +35032,86 @@
         <w:rPr>
           <w:lang w:val="en-US" w:eastAsia="pt-BR"/>
         </w:rPr>
+        <w:t xml:space="preserve"> @version</w:t>
+      </w:r>
+    </w:p>
+    <w:p>
+      <w:pPr>
+        <w:rPr>
+          <w:lang w:eastAsia="pt-BR"/>
+        </w:rPr>
+      </w:pPr>
+    </w:p>
+    <w:p>
+      <w:pPr>
+        <w:rPr>
+          <w:lang w:eastAsia="pt-BR"/>
+        </w:rPr>
+      </w:pPr>
+      <w:r>
+        <w:rPr>
+          <w:lang w:eastAsia="pt-BR"/>
+        </w:rPr>
+        <w:t>Ela também só é utilizada em classes e interfaces, também é obrigatória e indica a partir de qual versão do projeto o recurso a ser documentado foi disponibilizada.</w:t>
+      </w:r>
+    </w:p>
+    <w:p>
+      <w:pPr>
+        <w:rPr>
+          <w:lang w:eastAsia="pt-BR"/>
+        </w:rPr>
+      </w:pPr>
+      <w:r>
+        <w:rPr>
+          <w:lang w:eastAsia="pt-BR"/>
+        </w:rPr>
+        <w:t>É bastante útil em casos onde o controle de versão é um fator cr</w:t>
+      </w:r>
+      <w:r>
+        <w:rPr>
+          <w:lang w:eastAsia="pt-BR"/>
+        </w:rPr>
+        <w:t xml:space="preserve">ítico, e indica em que versão o código em questão está. O documento pode contar várias </w:t>
+      </w:r>
+      <w:r>
+        <w:rPr>
+          <w:i/>
+          <w:lang w:eastAsia="pt-BR"/>
+        </w:rPr>
+        <w:t>tags</w:t>
+      </w:r>
+      <w:r>
+        <w:rPr>
+          <w:lang w:eastAsia="pt-BR"/>
+        </w:rPr>
+        <w:t xml:space="preserve"> de @version se fizer sentido.</w:t>
+      </w:r>
+    </w:p>
+    <w:p>
+      <w:pPr>
+        <w:rPr>
+          <w:lang w:val="en-US" w:eastAsia="pt-BR"/>
+        </w:rPr>
+      </w:pPr>
+    </w:p>
+    <w:p>
+      <w:pPr>
+        <w:pStyle w:val="Heading4"/>
+        <w:rPr>
+          <w:lang w:val="en-US" w:eastAsia="pt-BR"/>
+        </w:rPr>
+      </w:pPr>
+      <w:r>
+        <w:rPr>
+          <w:i/>
+          <w:lang w:val="en-US" w:eastAsia="pt-BR"/>
+        </w:rPr>
+        <w:t>Tag</w:t>
+      </w:r>
+      <w:r>
+        <w:rPr>
+          <w:lang w:val="en-US" w:eastAsia="pt-BR"/>
+        </w:rPr>
         <w:t xml:space="preserve"> @param</w:t>
       </w:r>
     </w:p>
@@ -35174,7 +35138,7 @@
       <w:r>
         <w:rPr>
           <w:i/>
-          <w:lang w:eastAsia="pt-BR"/>
+          <w:lang w:val="en-US" w:eastAsia="pt-BR"/>
         </w:rPr>
         <w:t>tag</w:t>
       </w:r>
@@ -35254,7 +35218,7 @@
       <w:r>
         <w:rPr>
           <w:i/>
-          <w:lang w:eastAsia="pt-BR"/>
+          <w:lang w:val="en-US" w:eastAsia="pt-BR"/>
         </w:rPr>
         <w:t>tag</w:t>
       </w:r>
@@ -35264,275 +35228,79 @@
         </w:rPr>
         <w:t xml:space="preserve"> @return é utilizada somente em métodos onde o retorno é diferente de </w:t>
       </w:r>
-      <w:r>
-        <w:rPr>
-          <w:i/>
-          <w:lang w:eastAsia="pt-BR"/>
-        </w:rPr>
-        <w:t>void</w:t>
-      </w:r>
-      <w:r>
-        <w:rPr>
-          <w:lang w:eastAsia="pt-BR"/>
-        </w:rPr>
-        <w:t>, e indica qual é o retorno do método, e deve ser utilizada mesmo se o conteúdo for redundante.</w:t>
-      </w:r>
-    </w:p>
-    <w:p>
-      <w:pPr>
-        <w:rPr>
-          <w:lang w:val="en-US" w:eastAsia="pt-BR"/>
-        </w:rPr>
-      </w:pPr>
-      <w:r>
-        <w:rPr>
-          <w:lang w:eastAsia="pt-BR"/>
-        </w:rPr>
-        <w:t xml:space="preserve">Ter essa </w:t>
-      </w:r>
-      <w:r>
-        <w:rPr>
-          <w:i/>
-          <w:lang w:eastAsia="pt-BR"/>
-        </w:rPr>
-        <w:t xml:space="preserve">tag </w:t>
-      </w:r>
-      <w:r>
-        <w:rPr>
-          <w:lang w:eastAsia="pt-BR"/>
-        </w:rPr>
-        <w:t>explícita faz com que se encontre o retorno do método mais rapidamente. É uma boa prática escrever qual é o intervalo de valores possíveis do retorno, se fizer sentido. Sempre que possível, encontre um caso não redundante, ou mais específico para usar.</w:t>
-      </w:r>
-    </w:p>
-    <w:p>
-      <w:pPr>
-        <w:rPr>
-          <w:lang w:val="en-US" w:eastAsia="pt-BR"/>
-        </w:rPr>
-      </w:pPr>
-    </w:p>
-    <w:p>
-      <w:pPr>
-        <w:pStyle w:val="Heading4"/>
-        <w:rPr>
-          <w:lang w:val="en-US" w:eastAsia="pt-BR"/>
-        </w:rPr>
-      </w:pPr>
       <w:r>
         <w:rPr>
           <w:i/>
           <w:lang w:val="en-US" w:eastAsia="pt-BR"/>
         </w:rPr>
-        <w:t>Tag</w:t>
-      </w:r>
-      <w:r>
+        <w:t>void</w:t>
+      </w:r>
+      <w:r>
+        <w:rPr>
+          <w:lang w:eastAsia="pt-BR"/>
+        </w:rPr>
+        <w:t>, e indica qual é o retorno do método, e deve ser utilizada mesmo se o conteúdo for redundante.</w:t>
+      </w:r>
+    </w:p>
+    <w:p>
+      <w:pPr>
         <w:rPr>
           <w:lang w:val="en-US" w:eastAsia="pt-BR"/>
         </w:rPr>
-        <w:t xml:space="preserve"> @exception (@throws)</w:t>
-      </w:r>
-    </w:p>
-    <w:p>
-      <w:pPr>
-        <w:rPr>
-          <w:lang w:val="en-US" w:eastAsia="pt-BR"/>
-        </w:rPr>
-      </w:pPr>
-    </w:p>
-    <w:p>
-      <w:pPr>
-        <w:rPr>
-          <w:lang w:eastAsia="pt-BR"/>
-        </w:rPr>
-      </w:pPr>
-      <w:r>
-        <w:rPr>
-          <w:lang w:eastAsia="pt-BR"/>
-        </w:rPr>
-        <w:t xml:space="preserve">A </w:t>
-      </w:r>
-      <w:r>
-        <w:rPr>
-          <w:i/>
-          <w:lang w:eastAsia="pt-BR"/>
-        </w:rPr>
-        <w:t>tag @</w:t>
-      </w:r>
-      <w:r>
-        <w:rPr>
-          <w:lang w:eastAsia="pt-BR"/>
-        </w:rPr>
-        <w:t xml:space="preserve">exception, ou @throws (a partir da Javadoc 1.2), indica qual é o tipo de </w:t>
-      </w:r>
-      <w:r>
-        <w:rPr>
-          <w:i/>
-          <w:lang w:eastAsia="pt-BR"/>
-        </w:rPr>
-        <w:t>exception</w:t>
-      </w:r>
-      <w:r>
-        <w:rPr>
-          <w:lang w:eastAsia="pt-BR"/>
-        </w:rPr>
-        <w:t xml:space="preserve"> que o método pode lançar, bem como uma descrição de quando isso ocorre.</w:t>
-      </w:r>
-    </w:p>
-    <w:p>
-      <w:pPr>
-        <w:rPr>
-          <w:lang w:eastAsia="pt-BR"/>
-        </w:rPr>
-      </w:pPr>
-      <w:r>
-        <w:rPr>
-          <w:lang w:eastAsia="pt-BR"/>
-        </w:rPr>
-        <w:t xml:space="preserve">É uma boa prática escrever múltiplas </w:t>
-      </w:r>
-      <w:r>
-        <w:rPr>
-          <w:i/>
-          <w:lang w:eastAsia="pt-BR"/>
-        </w:rPr>
-        <w:t>tags</w:t>
-      </w:r>
-      <w:r>
-        <w:rPr>
-          <w:lang w:eastAsia="pt-BR"/>
-        </w:rPr>
-        <w:t xml:space="preserve"> deste tipo em ordem alfabética.</w:t>
-      </w:r>
-      <w:r>
-        <w:rPr>
-          <w:lang w:eastAsia="pt-BR"/>
-        </w:rPr>
-        <w:t xml:space="preserve"> A ideia desta </w:t>
-      </w:r>
-      <w:r>
-        <w:rPr>
-          <w:i/>
-          <w:lang w:eastAsia="pt-BR"/>
-        </w:rPr>
-        <w:t>tag</w:t>
-      </w:r>
-      <w:r>
-        <w:rPr>
-          <w:lang w:eastAsia="pt-BR"/>
-        </w:rPr>
-        <w:t xml:space="preserve"> é indicar ao usuário do método quais são as exceções que ele deve tratar ao utilizar. Além disso, é uma boa prática não documentar exceções </w:t>
-      </w:r>
-      <w:r>
-        <w:rPr>
-          <w:i/>
-          <w:lang w:eastAsia="pt-BR"/>
-        </w:rPr>
-        <w:t>uncheckeds</w:t>
-      </w:r>
-      <w:r>
-        <w:rPr>
-          <w:lang w:eastAsia="pt-BR"/>
-        </w:rPr>
-        <w:t xml:space="preserve">, ou seja, aqueles erros irrecuperáveis, como por exemplo um </w:t>
-      </w:r>
-      <w:r>
-        <w:rPr>
-          <w:i/>
-          <w:lang w:eastAsia="pt-BR"/>
-        </w:rPr>
-        <w:t>NullPointerException</w:t>
-      </w:r>
-      <w:r>
-        <w:rPr>
-          <w:lang w:eastAsia="pt-BR"/>
-        </w:rPr>
-        <w:t>.</w:t>
-      </w:r>
-    </w:p>
-    <w:p>
-      <w:pPr>
-        <w:rPr>
-          <w:lang w:val="en-US" w:eastAsia="pt-BR"/>
-        </w:rPr>
-      </w:pPr>
-    </w:p>
-    <w:p>
-      <w:pPr>
-        <w:pStyle w:val="Heading4"/>
-        <w:rPr>
-          <w:lang w:val="en-US" w:eastAsia="pt-BR"/>
-        </w:rPr>
-      </w:pPr>
+      </w:pPr>
+      <w:r>
+        <w:rPr>
+          <w:lang w:eastAsia="pt-BR"/>
+        </w:rPr>
+        <w:t xml:space="preserve">Ter essa </w:t>
+      </w:r>
       <w:r>
         <w:rPr>
           <w:i/>
           <w:lang w:val="en-US" w:eastAsia="pt-BR"/>
         </w:rPr>
-        <w:t xml:space="preserve">Tag </w:t>
-      </w:r>
-      <w:r>
+        <w:t>tag</w:t>
+      </w:r>
+      <w:r>
+        <w:rPr>
+          <w:i/>
+          <w:lang w:eastAsia="pt-BR"/>
+        </w:rPr>
+        <w:t xml:space="preserve"> </w:t>
+      </w:r>
+      <w:r>
+        <w:rPr>
+          <w:lang w:eastAsia="pt-BR"/>
+        </w:rPr>
+        <w:t>explícita faz com que se encontre o retorno do método mais rapidamente. É uma boa prática escrever qual é o intervalo de valores possíveis do retorno, se fizer sentido. Sempre que possível, encontre um caso não redundante, ou mais específico para usar.</w:t>
+      </w:r>
+    </w:p>
+    <w:p>
+      <w:pPr>
         <w:rPr>
           <w:lang w:val="en-US" w:eastAsia="pt-BR"/>
         </w:rPr>
-        <w:t>@see</w:t>
-      </w:r>
-    </w:p>
-    <w:p>
-      <w:pPr>
+      </w:pPr>
+    </w:p>
+    <w:p>
+      <w:pPr>
+        <w:pStyle w:val="Heading4"/>
         <w:rPr>
           <w:lang w:val="en-US" w:eastAsia="pt-BR"/>
         </w:rPr>
       </w:pPr>
-    </w:p>
-    <w:p>
-      <w:pPr>
-        <w:rPr>
-          <w:lang w:eastAsia="pt-BR"/>
-        </w:rPr>
-      </w:pPr>
-      <w:r>
-        <w:rPr>
-          <w:lang w:val="en-US" w:eastAsia="pt-BR"/>
-        </w:rPr>
-        <w:t xml:space="preserve">A </w:t>
-      </w:r>
       <w:r>
         <w:rPr>
           <w:i/>
           <w:lang w:val="en-US" w:eastAsia="pt-BR"/>
         </w:rPr>
-        <w:t xml:space="preserve">tag </w:t>
+        <w:t>Tag</w:t>
       </w:r>
       <w:r>
         <w:rPr>
           <w:lang w:val="en-US" w:eastAsia="pt-BR"/>
         </w:rPr>
-        <w:t xml:space="preserve">@see é </w:t>
-      </w:r>
-      <w:r>
-        <w:rPr>
-          <w:lang w:eastAsia="pt-BR"/>
-        </w:rPr>
-        <w:t>utilizada para fazer um link com alguma outra referência.</w:t>
-      </w:r>
-      <w:r>
-        <w:rPr>
-          <w:lang w:eastAsia="pt-BR"/>
-        </w:rPr>
-        <w:t xml:space="preserve"> Ela é valida para qualquer tipo de comentário, seja em um campo, um método, um construtor, uma interface, uma classe, um pacote, ou um </w:t>
-      </w:r>
-      <w:r>
-        <w:rPr>
-          <w:i/>
-          <w:lang w:eastAsia="pt-BR"/>
-        </w:rPr>
-        <w:t>overview</w:t>
-      </w:r>
-      <w:r>
-        <w:rPr>
-          <w:lang w:eastAsia="pt-BR"/>
-        </w:rPr>
-        <w:t>.</w:t>
+        <w:t xml:space="preserve"> @exception (@throws)</w:t>
       </w:r>
     </w:p>
     <w:p>
@@ -35541,169 +35309,94 @@
           <w:lang w:val="en-US" w:eastAsia="pt-BR"/>
         </w:rPr>
       </w:pPr>
-      <w:r>
-        <w:rPr>
-          <w:lang w:eastAsia="pt-BR"/>
-        </w:rPr>
-        <w:t>Há três maneiras de se utilizar esta tag. A primeira é adicionar somente um texto, que indique um livro, ou outra informação que não tenha uma URL, exemplo @see “</w:t>
-      </w:r>
-      <w:r>
-        <w:rPr>
-          <w:lang w:eastAsia="pt-BR"/>
-        </w:rPr>
-        <w:t>Artificial Intelligence: a modern approach</w:t>
-      </w:r>
-      <w:r>
-        <w:rPr>
-          <w:lang w:eastAsia="pt-BR"/>
-        </w:rPr>
-        <w:t>”. A segunda é indicar a referência como se fosse em um HTML: @see&lt;ahref=”URL#value”&gt;texto&lt;/a&gt;, neste caso ao clicar na palavra “texto”, será redirecionado para a url “URL” na sessão “value”. O último caso, que é o mais comum, é referenciar um item de uma classe : @see String#equals(Object) equalsText. Neste caso a classe é a “String”, no método “equals” e o que vai aparecer é o texto “equalsText”.</w:t>
-      </w:r>
-    </w:p>
-    <w:p>
-      <w:pPr>
-        <w:rPr>
-          <w:lang w:val="en-US" w:eastAsia="pt-BR"/>
-        </w:rPr>
-      </w:pPr>
-    </w:p>
-    <w:p>
-      <w:pPr>
-        <w:pStyle w:val="Heading4"/>
-        <w:rPr>
-          <w:lang w:val="en-US" w:eastAsia="pt-BR"/>
-        </w:rPr>
-      </w:pPr>
+    </w:p>
+    <w:p>
+      <w:pPr>
+        <w:rPr>
+          <w:lang w:eastAsia="pt-BR"/>
+        </w:rPr>
+      </w:pPr>
+      <w:r>
+        <w:rPr>
+          <w:lang w:eastAsia="pt-BR"/>
+        </w:rPr>
+        <w:t xml:space="preserve">A </w:t>
+      </w:r>
       <w:r>
         <w:rPr>
           <w:i/>
           <w:lang w:val="en-US" w:eastAsia="pt-BR"/>
         </w:rPr>
-        <w:t xml:space="preserve">Tag </w:t>
+        <w:t>tag @</w:t>
       </w:r>
       <w:r>
         <w:rPr>
           <w:lang w:val="en-US" w:eastAsia="pt-BR"/>
         </w:rPr>
-        <w:t>@since</w:t>
-      </w:r>
-    </w:p>
-    <w:p>
-      <w:pPr>
+        <w:t>exception</w:t>
+      </w:r>
+      <w:r>
+        <w:rPr>
+          <w:lang w:eastAsia="pt-BR"/>
+        </w:rPr>
+        <w:t>, ou @</w:t>
+      </w:r>
+      <w:r>
         <w:rPr>
           <w:lang w:val="en-US" w:eastAsia="pt-BR"/>
         </w:rPr>
-      </w:pPr>
-    </w:p>
-    <w:p>
-      <w:pPr>
-        <w:rPr>
-          <w:lang w:eastAsia="pt-BR"/>
-        </w:rPr>
-      </w:pPr>
-      <w:r>
-        <w:rPr>
-          <w:lang w:val="en-US" w:eastAsia="pt-BR"/>
-        </w:rPr>
-        <w:t xml:space="preserve">A </w:t>
+        <w:t>throws</w:t>
+      </w:r>
+      <w:r>
+        <w:rPr>
+          <w:lang w:eastAsia="pt-BR"/>
+        </w:rPr>
+        <w:t xml:space="preserve"> (a partir da Javadoc 1.2), indica qual é o tipo de </w:t>
       </w:r>
       <w:r>
         <w:rPr>
           <w:i/>
           <w:lang w:val="en-US" w:eastAsia="pt-BR"/>
         </w:rPr>
-        <w:t>tag</w:t>
-      </w:r>
-      <w:r>
-        <w:rPr>
-          <w:lang w:val="en-US" w:eastAsia="pt-BR"/>
-        </w:rPr>
-        <w:t xml:space="preserve"> @since </w:t>
-      </w:r>
-      <w:r>
-        <w:rPr>
-          <w:lang w:eastAsia="pt-BR"/>
-        </w:rPr>
-        <w:t xml:space="preserve">é muito útil para projetos </w:t>
-      </w:r>
-      <w:r>
-        <w:rPr>
-          <w:lang w:eastAsia="pt-BR"/>
-        </w:rPr>
-        <w:t>que são amplamente utilizados e que sofrem atualizações constantes. Ela mostra desde quando o trecho do código em questão está disponível.</w:t>
-      </w:r>
-    </w:p>
-    <w:p>
-      <w:pPr>
-        <w:rPr>
-          <w:lang w:val="en-US" w:eastAsia="pt-BR"/>
-        </w:rPr>
-      </w:pPr>
-      <w:r>
-        <w:rPr>
-          <w:lang w:eastAsia="pt-BR"/>
-        </w:rPr>
-        <w:t xml:space="preserve">Um exemplo de utilização é nas novas funcionalidades do Java 8, neste caso elas estarão com a </w:t>
-      </w:r>
-      <w:r>
-        <w:rPr>
-          <w:i/>
-          <w:lang w:eastAsia="pt-BR"/>
-        </w:rPr>
-        <w:t xml:space="preserve">tag </w:t>
-      </w:r>
-      <w:r>
-        <w:rPr>
-          <w:lang w:eastAsia="pt-BR"/>
-        </w:rPr>
-        <w:t>@since 1.8.</w:t>
-      </w:r>
-      <w:r>
-        <w:rPr>
-          <w:lang w:eastAsia="pt-BR"/>
-        </w:rPr>
-        <w:t xml:space="preserve"> É usual para as documentações da API do Android, para que o desenvolvedor saiba exatamente a partir de qual versão o recurso funcionará.</w:t>
-      </w:r>
-    </w:p>
-    <w:p>
-      <w:pPr>
-        <w:pStyle w:val="Heading4"/>
-        <w:rPr>
-          <w:lang w:val="en-US" w:eastAsia="pt-BR"/>
-        </w:rPr>
-      </w:pPr>
+        <w:t>exception</w:t>
+      </w:r>
+      <w:r>
+        <w:rPr>
+          <w:lang w:eastAsia="pt-BR"/>
+        </w:rPr>
+        <w:t xml:space="preserve"> que o método pode lançar, bem como uma descrição de quando isso ocorre.</w:t>
+      </w:r>
+    </w:p>
+    <w:p>
+      <w:pPr>
+        <w:rPr>
+          <w:lang w:eastAsia="pt-BR"/>
+        </w:rPr>
+      </w:pPr>
+      <w:r>
+        <w:rPr>
+          <w:lang w:eastAsia="pt-BR"/>
+        </w:rPr>
+        <w:t xml:space="preserve">É uma boa prática escrever múltiplas </w:t>
+      </w:r>
       <w:r>
         <w:rPr>
           <w:i/>
           <w:lang w:val="en-US" w:eastAsia="pt-BR"/>
         </w:rPr>
-        <w:t xml:space="preserve">Tag </w:t>
-      </w:r>
-      <w:r>
-        <w:rPr>
-          <w:lang w:val="en-US" w:eastAsia="pt-BR"/>
-        </w:rPr>
-        <w:t>@deprecated</w:t>
-      </w:r>
-    </w:p>
-    <w:p>
-      <w:pPr>
-        <w:rPr>
-          <w:lang w:val="en-US" w:eastAsia="pt-BR"/>
-        </w:rPr>
-      </w:pPr>
-    </w:p>
-    <w:p>
-      <w:pPr>
-        <w:rPr>
-          <w:lang w:eastAsia="pt-BR"/>
-        </w:rPr>
-      </w:pPr>
-      <w:r>
-        <w:rPr>
-          <w:lang w:val="en-US" w:eastAsia="pt-BR"/>
-        </w:rPr>
-        <w:t xml:space="preserve">A </w:t>
+        <w:t>tags</w:t>
+      </w:r>
+      <w:r>
+        <w:rPr>
+          <w:lang w:eastAsia="pt-BR"/>
+        </w:rPr>
+        <w:t xml:space="preserve"> deste tipo em ordem alfabética.</w:t>
+      </w:r>
+      <w:r>
+        <w:rPr>
+          <w:lang w:eastAsia="pt-BR"/>
+        </w:rPr>
+        <w:t xml:space="preserve"> A ideia desta </w:t>
       </w:r>
       <w:r>
         <w:rPr>
@@ -35714,8 +35407,304 @@
       </w:r>
       <w:r>
         <w:rPr>
+          <w:lang w:eastAsia="pt-BR"/>
+        </w:rPr>
+        <w:t xml:space="preserve"> é indicar ao usuário do método quais são as exceções que ele deve tratar ao utilizar. Além disso, é uma boa prática não documentar exceções </w:t>
+      </w:r>
+      <w:r>
+        <w:rPr>
+          <w:i/>
           <w:lang w:val="en-US" w:eastAsia="pt-BR"/>
         </w:rPr>
+        <w:t>uncheckeds</w:t>
+      </w:r>
+      <w:r>
+        <w:rPr>
+          <w:lang w:eastAsia="pt-BR"/>
+        </w:rPr>
+        <w:t xml:space="preserve">, ou seja, aqueles erros irrecuperáveis, como por exemplo um </w:t>
+      </w:r>
+      <w:r>
+        <w:rPr>
+          <w:i/>
+          <w:lang w:val="en-US" w:eastAsia="pt-BR"/>
+        </w:rPr>
+        <w:t>NullPointerException</w:t>
+      </w:r>
+      <w:r>
+        <w:rPr>
+          <w:lang w:eastAsia="pt-BR"/>
+        </w:rPr>
+        <w:t>.</w:t>
+      </w:r>
+    </w:p>
+    <w:p>
+      <w:pPr>
+        <w:rPr>
+          <w:lang w:val="en-US" w:eastAsia="pt-BR"/>
+        </w:rPr>
+      </w:pPr>
+    </w:p>
+    <w:p>
+      <w:pPr>
+        <w:pStyle w:val="Heading4"/>
+        <w:rPr>
+          <w:lang w:val="en-US" w:eastAsia="pt-BR"/>
+        </w:rPr>
+      </w:pPr>
+      <w:r>
+        <w:rPr>
+          <w:i/>
+          <w:lang w:val="en-US" w:eastAsia="pt-BR"/>
+        </w:rPr>
+        <w:t xml:space="preserve">Tag </w:t>
+      </w:r>
+      <w:r>
+        <w:rPr>
+          <w:lang w:val="en-US" w:eastAsia="pt-BR"/>
+        </w:rPr>
+        <w:t>@see</w:t>
+      </w:r>
+    </w:p>
+    <w:p>
+      <w:pPr>
+        <w:rPr>
+          <w:lang w:val="en-US" w:eastAsia="pt-BR"/>
+        </w:rPr>
+      </w:pPr>
+    </w:p>
+    <w:p>
+      <w:pPr>
+        <w:rPr>
+          <w:lang w:eastAsia="pt-BR"/>
+        </w:rPr>
+      </w:pPr>
+      <w:r>
+        <w:rPr>
+          <w:lang w:val="en-US" w:eastAsia="pt-BR"/>
+        </w:rPr>
+        <w:t xml:space="preserve">A </w:t>
+      </w:r>
+      <w:r>
+        <w:rPr>
+          <w:i/>
+          <w:lang w:val="en-US" w:eastAsia="pt-BR"/>
+        </w:rPr>
+        <w:t xml:space="preserve">tag </w:t>
+      </w:r>
+      <w:r>
+        <w:rPr>
+          <w:lang w:val="en-US" w:eastAsia="pt-BR"/>
+        </w:rPr>
+        <w:t xml:space="preserve">@see é </w:t>
+      </w:r>
+      <w:r>
+        <w:rPr>
+          <w:lang w:eastAsia="pt-BR"/>
+        </w:rPr>
+        <w:t>utilizada para fazer um link com alguma outra referência.</w:t>
+      </w:r>
+      <w:r>
+        <w:rPr>
+          <w:lang w:eastAsia="pt-BR"/>
+        </w:rPr>
+        <w:t xml:space="preserve"> Ela é valida para qualquer tipo de comentário, seja em um campo, um método, um construtor, uma interface, uma classe, um pacote, ou um </w:t>
+      </w:r>
+      <w:r>
+        <w:rPr>
+          <w:i/>
+          <w:lang w:eastAsia="pt-BR"/>
+        </w:rPr>
+        <w:t>overview</w:t>
+      </w:r>
+      <w:r>
+        <w:rPr>
+          <w:lang w:eastAsia="pt-BR"/>
+        </w:rPr>
+        <w:t>.</w:t>
+      </w:r>
+    </w:p>
+    <w:p>
+      <w:pPr>
+        <w:rPr>
+          <w:lang w:val="en-US" w:eastAsia="pt-BR"/>
+        </w:rPr>
+      </w:pPr>
+      <w:r>
+        <w:rPr>
+          <w:lang w:eastAsia="pt-BR"/>
+        </w:rPr>
+        <w:t>Há três maneiras de se utilizar esta tag. A primeira é adicionar somente um texto, que indique um livro, ou outra informação que não tenha uma URL, exemplo @see “</w:t>
+      </w:r>
+      <w:r>
+        <w:rPr>
+          <w:lang w:eastAsia="pt-BR"/>
+        </w:rPr>
+        <w:t>Artificial Intelligence: a modern approach</w:t>
+      </w:r>
+      <w:r>
+        <w:rPr>
+          <w:lang w:eastAsia="pt-BR"/>
+        </w:rPr>
+        <w:t>”. A segunda é indicar a referência como se fosse em um HTML: @see&lt;ahref=”URL#value”&gt;texto&lt;/a&gt;, neste caso ao clicar na palavra “texto”, será redirecionado para a url “URL” na sessão “value”. O último caso, que é o mais comum, é referenciar um item de uma classe : @see String#equals(Object) equalsText. Neste caso a classe é a “String”, no método “equals” e o que vai aparecer é o texto “equalsText”.</w:t>
+      </w:r>
+    </w:p>
+    <w:p>
+      <w:pPr>
+        <w:rPr>
+          <w:lang w:val="en-US" w:eastAsia="pt-BR"/>
+        </w:rPr>
+      </w:pPr>
+    </w:p>
+    <w:p>
+      <w:pPr>
+        <w:pStyle w:val="Heading4"/>
+        <w:rPr>
+          <w:lang w:val="en-US" w:eastAsia="pt-BR"/>
+        </w:rPr>
+      </w:pPr>
+      <w:r>
+        <w:rPr>
+          <w:i/>
+          <w:lang w:val="en-US" w:eastAsia="pt-BR"/>
+        </w:rPr>
+        <w:t xml:space="preserve">Tag </w:t>
+      </w:r>
+      <w:r>
+        <w:rPr>
+          <w:lang w:val="en-US" w:eastAsia="pt-BR"/>
+        </w:rPr>
+        <w:t>@since</w:t>
+      </w:r>
+    </w:p>
+    <w:p>
+      <w:pPr>
+        <w:rPr>
+          <w:lang w:val="en-US" w:eastAsia="pt-BR"/>
+        </w:rPr>
+      </w:pPr>
+    </w:p>
+    <w:p>
+      <w:pPr>
+        <w:rPr>
+          <w:lang w:eastAsia="pt-BR"/>
+        </w:rPr>
+      </w:pPr>
+      <w:r>
+        <w:rPr>
+          <w:lang w:val="en-US" w:eastAsia="pt-BR"/>
+        </w:rPr>
+        <w:t xml:space="preserve">A </w:t>
+      </w:r>
+      <w:r>
+        <w:rPr>
+          <w:i/>
+          <w:lang w:val="en-US" w:eastAsia="pt-BR"/>
+        </w:rPr>
+        <w:t>tag</w:t>
+      </w:r>
+      <w:r>
+        <w:rPr>
+          <w:lang w:val="en-US" w:eastAsia="pt-BR"/>
+        </w:rPr>
+        <w:t xml:space="preserve"> @since </w:t>
+      </w:r>
+      <w:r>
+        <w:rPr>
+          <w:lang w:eastAsia="pt-BR"/>
+        </w:rPr>
+        <w:t xml:space="preserve">é muito útil para projetos </w:t>
+      </w:r>
+      <w:r>
+        <w:rPr>
+          <w:lang w:eastAsia="pt-BR"/>
+        </w:rPr>
+        <w:t>que são amplamente utilizados e que sofrem atualizações constantes. Ela mostra desde quando o trecho do código em questão está disponível.</w:t>
+      </w:r>
+    </w:p>
+    <w:p>
+      <w:pPr>
+        <w:rPr>
+          <w:lang w:val="en-US" w:eastAsia="pt-BR"/>
+        </w:rPr>
+      </w:pPr>
+      <w:r>
+        <w:rPr>
+          <w:lang w:eastAsia="pt-BR"/>
+        </w:rPr>
+        <w:t xml:space="preserve">Um exemplo de utilização é nas novas funcionalidades do Java 8, neste caso elas estarão com a </w:t>
+      </w:r>
+      <w:r>
+        <w:rPr>
+          <w:i/>
+          <w:lang w:eastAsia="pt-BR"/>
+        </w:rPr>
+        <w:t xml:space="preserve">tag </w:t>
+      </w:r>
+      <w:r>
+        <w:rPr>
+          <w:lang w:eastAsia="pt-BR"/>
+        </w:rPr>
+        <w:t>@since 1.8.</w:t>
+      </w:r>
+      <w:r>
+        <w:rPr>
+          <w:lang w:eastAsia="pt-BR"/>
+        </w:rPr>
+        <w:t xml:space="preserve"> É usual para as documentações da API do Android, para que o desenvolvedor saiba exatamente a partir de qual versão o recurso funcionará.</w:t>
+      </w:r>
+    </w:p>
+    <w:p>
+      <w:pPr>
+        <w:pStyle w:val="Heading4"/>
+        <w:rPr>
+          <w:lang w:val="en-US" w:eastAsia="pt-BR"/>
+        </w:rPr>
+      </w:pPr>
+      <w:r>
+        <w:rPr>
+          <w:i/>
+          <w:lang w:val="en-US" w:eastAsia="pt-BR"/>
+        </w:rPr>
+        <w:t xml:space="preserve">Tag </w:t>
+      </w:r>
+      <w:r>
+        <w:rPr>
+          <w:lang w:val="en-US" w:eastAsia="pt-BR"/>
+        </w:rPr>
+        <w:t>@deprecated</w:t>
+      </w:r>
+    </w:p>
+    <w:p>
+      <w:pPr>
+        <w:rPr>
+          <w:lang w:val="en-US" w:eastAsia="pt-BR"/>
+        </w:rPr>
+      </w:pPr>
+    </w:p>
+    <w:p>
+      <w:pPr>
+        <w:rPr>
+          <w:lang w:eastAsia="pt-BR"/>
+        </w:rPr>
+      </w:pPr>
+      <w:r>
+        <w:rPr>
+          <w:lang w:val="en-US" w:eastAsia="pt-BR"/>
+        </w:rPr>
+        <w:t xml:space="preserve">A </w:t>
+      </w:r>
+      <w:r>
+        <w:rPr>
+          <w:i/>
+          <w:lang w:val="en-US" w:eastAsia="pt-BR"/>
+        </w:rPr>
+        <w:t>tag</w:t>
+      </w:r>
+      <w:r>
+        <w:rPr>
+          <w:lang w:val="en-US" w:eastAsia="pt-BR"/>
+        </w:rPr>
         <w:t xml:space="preserve"> @deprecated </w:t>
       </w:r>
       <w:r>
@@ -35760,10 +35749,1190 @@
     </w:p>
     <w:p>
       <w:pPr>
-        <w:rPr>
-          <w:lang w:eastAsia="pt-BR"/>
-        </w:rPr>
-      </w:pPr>
+        <w:pStyle w:val="Heading3"/>
+      </w:pPr>
+      <w:r>
+        <w:t>Recursos do Java 8</w:t>
+      </w:r>
+    </w:p>
+    <w:p>
+      <w:pPr>
+        <w:pStyle w:val="BodyText"/>
+        <w:rPr>
+          <w:lang w:eastAsia="pt-BR"/>
+        </w:rPr>
+      </w:pPr>
+      <w:r>
+        <w:rPr>
+          <w:lang w:eastAsia="pt-BR"/>
+        </w:rPr>
+        <w:t>Nesta sessão será apresentado alguns recursos que vieram com o Java 8 e outros que se tornaram mais fáceis de utilizar.</w:t>
+      </w:r>
+    </w:p>
+    <w:p>
+      <w:pPr>
+        <w:pStyle w:val="BodyText"/>
+        <w:rPr>
+          <w:lang w:eastAsia="pt-BR"/>
+        </w:rPr>
+      </w:pPr>
+    </w:p>
+    <w:p>
+      <w:pPr>
+        <w:pStyle w:val="Heading4"/>
+        <w:rPr>
+          <w:lang w:val="en-US" w:eastAsia="pt-BR"/>
+        </w:rPr>
+      </w:pPr>
+      <w:r>
+        <w:rPr>
+          <w:lang w:val="en-US" w:eastAsia="pt-BR"/>
+        </w:rPr>
+        <w:t>Func</w:t>
+      </w:r>
+      <w:r>
+        <w:rPr>
+          <w:lang w:val="en-US" w:eastAsia="pt-BR"/>
+        </w:rPr>
+        <w:t>t</w:t>
+      </w:r>
+      <w:r>
+        <w:rPr>
+          <w:lang w:val="en-US" w:eastAsia="pt-BR"/>
+        </w:rPr>
+        <w:t>ional Programming</w:t>
+      </w:r>
+    </w:p>
+    <w:p>
+      <w:pPr>
+        <w:rPr>
+          <w:lang w:val="en-US" w:eastAsia="pt-BR"/>
+        </w:rPr>
+      </w:pPr>
+    </w:p>
+    <w:p>
+      <w:pPr>
+        <w:rPr>
+          <w:lang w:eastAsia="pt-BR"/>
+        </w:rPr>
+      </w:pPr>
+      <w:r>
+        <w:rPr>
+          <w:lang w:eastAsia="pt-BR"/>
+        </w:rPr>
+        <w:t>Antes de entrar em detalhes sobre os novos recursos, é pr</w:t>
+      </w:r>
+      <w:r>
+        <w:rPr>
+          <w:lang w:eastAsia="pt-BR"/>
+        </w:rPr>
+        <w:t>eciso entender alguns conceitos e o</w:t>
+      </w:r>
+      <w:r>
+        <w:rPr>
+          <w:lang w:eastAsia="pt-BR"/>
+        </w:rPr>
+        <w:t xml:space="preserve"> primeiro deles é sobre a programação </w:t>
+      </w:r>
+      <w:r>
+        <w:rPr>
+          <w:lang w:eastAsia="pt-BR"/>
+        </w:rPr>
+        <w:t>func</w:t>
+      </w:r>
+      <w:r>
+        <w:rPr>
+          <w:lang w:eastAsia="pt-BR"/>
+        </w:rPr>
+        <w:t>ional</w:t>
+      </w:r>
+      <w:r>
+        <w:rPr>
+          <w:lang w:eastAsia="pt-BR"/>
+        </w:rPr>
+        <w:t xml:space="preserve">. Programação </w:t>
+      </w:r>
+      <w:r>
+        <w:rPr>
+          <w:lang w:eastAsia="pt-BR"/>
+        </w:rPr>
+        <w:t>func</w:t>
+      </w:r>
+      <w:r>
+        <w:rPr>
+          <w:lang w:eastAsia="pt-BR"/>
+        </w:rPr>
+        <w:t xml:space="preserve">ional é um paradigma de programação </w:t>
+      </w:r>
+      <w:r>
+        <w:rPr>
+          <w:lang w:eastAsia="pt-BR"/>
+        </w:rPr>
+        <w:t>na qual todo o programa é escrito como um conjunto de funções matemáticas, evitando estados ou dados mutáveis.</w:t>
+      </w:r>
+      <w:r>
+        <w:rPr>
+          <w:lang w:eastAsia="pt-BR"/>
+        </w:rPr>
+        <w:t xml:space="preserve"> </w:t>
+      </w:r>
+    </w:p>
+    <w:p>
+      <w:pPr>
+        <w:rPr>
+          <w:lang w:eastAsia="pt-BR"/>
+        </w:rPr>
+      </w:pPr>
+      <w:r>
+        <w:rPr>
+          <w:lang w:eastAsia="pt-BR"/>
+        </w:rPr>
+        <w:t>Para exemplificar de uma maneira mais fácil: se no paradigma de orientação a objeto uma função só pode receber objetos como parâmetro, nesse paradigma é possível aceitar outros métodos como parâmetro, ou até retornar um outro método.</w:t>
+      </w:r>
+    </w:p>
+    <w:p>
+      <w:pPr>
+        <w:rPr>
+          <w:lang w:val="en-US" w:eastAsia="pt-BR"/>
+        </w:rPr>
+      </w:pPr>
+    </w:p>
+    <w:p>
+      <w:pPr>
+        <w:pStyle w:val="Heading4"/>
+        <w:rPr>
+          <w:lang w:val="en-US" w:eastAsia="pt-BR"/>
+        </w:rPr>
+      </w:pPr>
+      <w:r>
+        <w:rPr>
+          <w:lang w:val="en-US" w:eastAsia="pt-BR"/>
+        </w:rPr>
+        <w:t xml:space="preserve">Inner Class (Classes </w:t>
+      </w:r>
+      <w:r>
+        <w:rPr>
+          <w:lang w:val="pt-BR" w:eastAsia="pt-BR"/>
+        </w:rPr>
+        <w:t>anônimas</w:t>
+      </w:r>
+      <w:r>
+        <w:rPr>
+          <w:lang w:val="en-US" w:eastAsia="pt-BR"/>
+        </w:rPr>
+        <w:t>)</w:t>
+      </w:r>
+    </w:p>
+    <w:p>
+      <w:pPr>
+        <w:rPr>
+          <w:lang w:val="en-US" w:eastAsia="pt-BR"/>
+        </w:rPr>
+      </w:pPr>
+    </w:p>
+    <w:p>
+      <w:pPr>
+        <w:rPr>
+          <w:lang w:eastAsia="pt-BR"/>
+        </w:rPr>
+      </w:pPr>
+      <w:r>
+        <w:rPr>
+          <w:lang w:eastAsia="pt-BR"/>
+        </w:rPr>
+        <w:t xml:space="preserve">As classes anônimas são </w:t>
+      </w:r>
+      <w:r>
+        <w:rPr>
+          <w:lang w:eastAsia="pt-BR"/>
+        </w:rPr>
+        <w:t xml:space="preserve">uma forma de contornar o que foi dito no parágrafo anterior. Elas são classes internas (escritas dentro de outra classe)  que são </w:t>
+      </w:r>
+      <w:r>
+        <w:rPr>
+          <w:lang w:eastAsia="pt-BR"/>
+        </w:rPr>
+        <w:lastRenderedPageBreak/>
+        <w:t>utilizadas para herdar o comportamento, ou implementar uma função, em apenas um local exclusivo.</w:t>
+      </w:r>
+    </w:p>
+    <w:p>
+      <w:pPr>
+        <w:rPr>
+          <w:lang w:eastAsia="pt-BR"/>
+        </w:rPr>
+      </w:pPr>
+    </w:p>
+    <w:p>
+      <w:pPr>
+        <w:pStyle w:val="Caption"/>
+      </w:pPr>
+      <w:bookmarkStart w:id="286" w:name="_Ref479616082"/>
+      <w:r>
+        <w:t xml:space="preserve">Figura </w:t>
+      </w:r>
+      <w:fldSimple w:instr=" SEQ Figura \* ARABIC ">
+        <w:r>
+          <w:rPr>
+            <w:noProof/>
+          </w:rPr>
+          <w:t>52</w:t>
+        </w:r>
+      </w:fldSimple>
+      <w:bookmarkEnd w:id="286"/>
+      <w:r>
+        <w:t>. Exemplo de inner class</w:t>
+      </w:r>
+    </w:p>
+    <w:p>
+      <w:pPr>
+        <w:pStyle w:val="Image"/>
+      </w:pPr>
+      <w:r>
+        <w:drawing>
+          <wp:inline distT="0" distB="0" distL="0" distR="0" wp14:anchorId="5DD8D71D" wp14:editId="2B7D6559">
+            <wp:extent cx="2895600" cy="2038350"/>
+            <wp:effectExtent l="19050" t="19050" r="19050" b="19050"/>
+            <wp:docPr id="30" name="Picture 30"/>
+            <wp:cNvGraphicFramePr>
+              <a:graphicFrameLocks xmlns:a="http://schemas.openxmlformats.org/drawingml/2006/main" noChangeAspect="1"/>
+            </wp:cNvGraphicFramePr>
+            <a:graphic xmlns:a="http://schemas.openxmlformats.org/drawingml/2006/main">
+              <a:graphicData uri="http://schemas.openxmlformats.org/drawingml/2006/picture">
+                <pic:pic xmlns:pic="http://schemas.openxmlformats.org/drawingml/2006/picture">
+                  <pic:nvPicPr>
+                    <pic:cNvPr id="1" name=""/>
+                    <pic:cNvPicPr/>
+                  </pic:nvPicPr>
+                  <pic:blipFill>
+                    <a:blip r:embed="rId76"/>
+                    <a:stretch>
+                      <a:fillRect/>
+                    </a:stretch>
+                  </pic:blipFill>
+                  <pic:spPr>
+                    <a:xfrm>
+                      <a:off x="0" y="0"/>
+                      <a:ext cx="2895600" cy="2038350"/>
+                    </a:xfrm>
+                    <a:prstGeom prst="rect">
+                      <a:avLst/>
+                    </a:prstGeom>
+                    <a:ln>
+                      <a:solidFill>
+                        <a:schemeClr val="tx1"/>
+                      </a:solidFill>
+                    </a:ln>
+                  </pic:spPr>
+                </pic:pic>
+              </a:graphicData>
+            </a:graphic>
+          </wp:inline>
+        </w:drawing>
+      </w:r>
+    </w:p>
+    <w:p>
+      <w:pPr>
+        <w:pStyle w:val="Caption"/>
+        <w:rPr>
+          <w:lang w:eastAsia="pt-BR"/>
+        </w:rPr>
+      </w:pPr>
+      <w:r>
+        <w:rPr>
+          <w:lang w:eastAsia="pt-BR"/>
+        </w:rPr>
+        <w:t>Fonte: Autor (2017)</w:t>
+      </w:r>
+    </w:p>
+    <w:p>
+      <w:pPr>
+        <w:rPr>
+          <w:lang w:eastAsia="pt-BR"/>
+        </w:rPr>
+      </w:pPr>
+    </w:p>
+    <w:p>
+      <w:pPr>
+        <w:rPr>
+          <w:lang w:eastAsia="pt-BR"/>
+        </w:rPr>
+      </w:pPr>
+      <w:r>
+        <w:rPr>
+          <w:lang w:eastAsia="pt-BR"/>
+        </w:rPr>
+        <w:t xml:space="preserve">A </w:t>
+      </w:r>
+      <w:r>
+        <w:rPr>
+          <w:lang w:eastAsia="pt-BR"/>
+        </w:rPr>
+        <w:fldChar w:fldCharType="begin"/>
+      </w:r>
+      <w:r>
+        <w:rPr>
+          <w:lang w:eastAsia="pt-BR"/>
+        </w:rPr>
+        <w:instrText xml:space="preserve"> REF _Ref479616082 \h </w:instrText>
+      </w:r>
+      <w:r>
+        <w:rPr>
+          <w:lang w:eastAsia="pt-BR"/>
+        </w:rPr>
+      </w:r>
+      <w:r>
+        <w:rPr>
+          <w:lang w:eastAsia="pt-BR"/>
+        </w:rPr>
+        <w:fldChar w:fldCharType="separate"/>
+      </w:r>
+      <w:r>
+        <w:t xml:space="preserve">Figura </w:t>
+      </w:r>
+      <w:r>
+        <w:rPr>
+          <w:noProof/>
+        </w:rPr>
+        <w:t>52</w:t>
+      </w:r>
+      <w:r>
+        <w:rPr>
+          <w:lang w:eastAsia="pt-BR"/>
+        </w:rPr>
+        <w:fldChar w:fldCharType="end"/>
+      </w:r>
+      <w:r>
+        <w:rPr>
+          <w:lang w:eastAsia="pt-BR"/>
+        </w:rPr>
+        <w:t xml:space="preserve"> mostra um exemplo de inner class, onde é utilizada para criar uma classe somente nesse trecho do código para implementar a interface Runnable, isto é, </w:t>
+      </w:r>
+      <w:r>
+        <w:rPr>
+          <w:lang w:eastAsia="pt-BR"/>
+        </w:rPr>
+        <w:t xml:space="preserve">implementar </w:t>
+      </w:r>
+      <w:r>
+        <w:rPr>
+          <w:lang w:eastAsia="pt-BR"/>
+        </w:rPr>
+        <w:t>somente o método run() da classe</w:t>
+      </w:r>
+      <w:r>
+        <w:rPr>
+          <w:lang w:eastAsia="pt-BR"/>
+        </w:rPr>
+        <w:t xml:space="preserve"> Thread.</w:t>
+      </w:r>
+    </w:p>
+    <w:p>
+      <w:pPr>
+        <w:pStyle w:val="BodyText"/>
+        <w:rPr>
+          <w:lang w:eastAsia="pt-BR"/>
+        </w:rPr>
+      </w:pPr>
+    </w:p>
+    <w:p>
+      <w:pPr>
+        <w:pStyle w:val="BodyText"/>
+        <w:rPr>
+          <w:lang w:eastAsia="pt-BR"/>
+        </w:rPr>
+      </w:pPr>
+    </w:p>
+    <w:p>
+      <w:pPr>
+        <w:pStyle w:val="Heading4"/>
+        <w:rPr>
+          <w:lang w:val="en-US" w:eastAsia="pt-BR"/>
+        </w:rPr>
+      </w:pPr>
+      <w:r>
+        <w:rPr>
+          <w:lang w:val="en-US" w:eastAsia="pt-BR"/>
+        </w:rPr>
+        <w:t>Lambda</w:t>
+      </w:r>
+    </w:p>
+    <w:p>
+      <w:pPr>
+        <w:rPr>
+          <w:lang w:val="en-US" w:eastAsia="pt-BR"/>
+        </w:rPr>
+      </w:pPr>
+    </w:p>
+    <w:p>
+      <w:pPr>
+        <w:rPr>
+          <w:lang w:eastAsia="pt-BR"/>
+        </w:rPr>
+      </w:pPr>
+      <w:r>
+        <w:rPr>
+          <w:lang w:eastAsia="pt-BR"/>
+        </w:rPr>
+        <w:t xml:space="preserve">O lambda é uma sintaxe mais fácil para utilizar inner class. Ela abstrai o conceito de criar uma classe e depois criar um método, onde a ideia é somente ter um comportamento. Um exemplo muito utilizado </w:t>
+      </w:r>
+      <w:r>
+        <w:rPr>
+          <w:lang w:eastAsia="pt-BR"/>
+        </w:rPr>
+        <w:t xml:space="preserve">é no comando dos botões usando o </w:t>
+      </w:r>
+      <w:r>
+        <w:rPr>
+          <w:lang w:eastAsia="pt-BR"/>
+        </w:rPr>
+        <w:t>Swing do Java.</w:t>
+      </w:r>
+    </w:p>
+    <w:p>
+      <w:pPr>
+        <w:rPr>
+          <w:lang w:eastAsia="pt-BR"/>
+        </w:rPr>
+      </w:pPr>
+    </w:p>
+    <w:p>
+      <w:pPr>
+        <w:pStyle w:val="Caption"/>
+      </w:pPr>
+      <w:bookmarkStart w:id="287" w:name="_Ref479617381"/>
+      <w:r>
+        <w:t xml:space="preserve">Figura </w:t>
+      </w:r>
+      <w:fldSimple w:instr=" SEQ Figura \* ARABIC ">
+        <w:r>
+          <w:rPr>
+            <w:noProof/>
+          </w:rPr>
+          <w:t>53</w:t>
+        </w:r>
+      </w:fldSimple>
+      <w:bookmarkEnd w:id="287"/>
+      <w:r>
+        <w:t>. Diferença entre inner class e lambda</w:t>
+      </w:r>
+    </w:p>
+    <w:p>
+      <w:pPr>
+        <w:pStyle w:val="Image"/>
+      </w:pPr>
+      <w:r>
+        <w:drawing>
+          <wp:inline distT="0" distB="0" distL="0" distR="0" wp14:anchorId="28101236" wp14:editId="0D2E6F2B">
+            <wp:extent cx="3171825" cy="2257425"/>
+            <wp:effectExtent l="19050" t="19050" r="28575" b="28575"/>
+            <wp:docPr id="1952886017" name="Picture 1952886017"/>
+            <wp:cNvGraphicFramePr>
+              <a:graphicFrameLocks xmlns:a="http://schemas.openxmlformats.org/drawingml/2006/main" noChangeAspect="1"/>
+            </wp:cNvGraphicFramePr>
+            <a:graphic xmlns:a="http://schemas.openxmlformats.org/drawingml/2006/main">
+              <a:graphicData uri="http://schemas.openxmlformats.org/drawingml/2006/picture">
+                <pic:pic xmlns:pic="http://schemas.openxmlformats.org/drawingml/2006/picture">
+                  <pic:nvPicPr>
+                    <pic:cNvPr id="1" name=""/>
+                    <pic:cNvPicPr/>
+                  </pic:nvPicPr>
+                  <pic:blipFill>
+                    <a:blip r:embed="rId77"/>
+                    <a:stretch>
+                      <a:fillRect/>
+                    </a:stretch>
+                  </pic:blipFill>
+                  <pic:spPr>
+                    <a:xfrm>
+                      <a:off x="0" y="0"/>
+                      <a:ext cx="3171825" cy="2257425"/>
+                    </a:xfrm>
+                    <a:prstGeom prst="rect">
+                      <a:avLst/>
+                    </a:prstGeom>
+                    <a:ln>
+                      <a:solidFill>
+                        <a:schemeClr val="tx1"/>
+                      </a:solidFill>
+                    </a:ln>
+                  </pic:spPr>
+                </pic:pic>
+              </a:graphicData>
+            </a:graphic>
+          </wp:inline>
+        </w:drawing>
+      </w:r>
+    </w:p>
+    <w:p>
+      <w:pPr>
+        <w:pStyle w:val="Caption"/>
+      </w:pPr>
+      <w:r>
+        <w:t>Fonte: Autor (2017)</w:t>
+      </w:r>
+    </w:p>
+    <w:p>
+      <w:r>
+        <w:lastRenderedPageBreak/>
+        <w:t xml:space="preserve">Na </w:t>
+      </w:r>
+      <w:r>
+        <w:fldChar w:fldCharType="begin"/>
+      </w:r>
+      <w:r>
+        <w:instrText xml:space="preserve"> REF _Ref479617381 \h </w:instrText>
+      </w:r>
+      <w:r>
+        <w:fldChar w:fldCharType="separate"/>
+      </w:r>
+      <w:r>
+        <w:t xml:space="preserve">Figura </w:t>
+      </w:r>
+      <w:r>
+        <w:rPr>
+          <w:noProof/>
+        </w:rPr>
+        <w:t>53</w:t>
+      </w:r>
+      <w:r>
+        <w:fldChar w:fldCharType="end"/>
+      </w:r>
+      <w:r>
+        <w:t xml:space="preserve"> é possível ver o comportamento do clique do botão (neste caso o que adiciona uma linha na tabela de camadas da rede neural</w:t>
+      </w:r>
+      <w:r>
+        <w:t xml:space="preserve">, exemplificada na </w:t>
+      </w:r>
+      <w:r>
+        <w:fldChar w:fldCharType="begin"/>
+      </w:r>
+      <w:r>
+        <w:instrText xml:space="preserve"> REF _Ref478497313 \h </w:instrText>
+      </w:r>
+      <w:r>
+        <w:fldChar w:fldCharType="separate"/>
+      </w:r>
+      <w:r>
+        <w:t xml:space="preserve">Figura </w:t>
+      </w:r>
+      <w:r>
+        <w:rPr>
+          <w:noProof/>
+        </w:rPr>
+        <w:t>24</w:t>
+      </w:r>
+      <w:r>
+        <w:t>. I001 – Gerenciar Rede Neural</w:t>
+      </w:r>
+      <w:r>
+        <w:fldChar w:fldCharType="end"/>
+      </w:r>
+      <w:r>
+        <w:t>) implementado de duas formas diferentes.</w:t>
+      </w:r>
+    </w:p>
+    <w:p>
+      <w:r>
+        <w:t>No primeiro caso é criada uma inner class só para realizar duas operações simples. Nota-se a facilidade de entendimento que o lambda proporciona, e a diminuição de instruções para fazer a mesma coisa.</w:t>
+      </w:r>
+    </w:p>
+    <w:p>
+      <w:pPr>
+        <w:ind w:firstLine="0"/>
+      </w:pPr>
+      <w:r>
+        <w:tab/>
+      </w:r>
+    </w:p>
+    <w:p>
+      <w:pPr>
+        <w:pStyle w:val="Caption"/>
+      </w:pPr>
+      <w:r>
+        <w:tab/>
+      </w:r>
+      <w:bookmarkStart w:id="288" w:name="_Ref479618016"/>
+      <w:bookmarkStart w:id="289" w:name="_Ref479618027"/>
+      <w:r>
+        <w:t xml:space="preserve">Figura </w:t>
+      </w:r>
+      <w:fldSimple w:instr=" SEQ Figura \* ARABIC ">
+        <w:r>
+          <w:rPr>
+            <w:noProof/>
+          </w:rPr>
+          <w:t>54</w:t>
+        </w:r>
+      </w:fldSimple>
+      <w:bookmarkEnd w:id="289"/>
+      <w:r>
+        <w:t>. Implementação do main com lamda</w:t>
+      </w:r>
+      <w:bookmarkEnd w:id="288"/>
+    </w:p>
+    <w:p>
+      <w:pPr>
+        <w:pStyle w:val="Image"/>
+      </w:pPr>
+      <w:r>
+        <w:drawing>
+          <wp:inline distT="0" distB="0" distL="0" distR="0" wp14:anchorId="75333E25" wp14:editId="393671A1">
+            <wp:extent cx="2867025" cy="1857375"/>
+            <wp:effectExtent l="19050" t="19050" r="28575" b="28575"/>
+            <wp:docPr id="1952886025" name="Picture 1952886025"/>
+            <wp:cNvGraphicFramePr>
+              <a:graphicFrameLocks xmlns:a="http://schemas.openxmlformats.org/drawingml/2006/main" noChangeAspect="1"/>
+            </wp:cNvGraphicFramePr>
+            <a:graphic xmlns:a="http://schemas.openxmlformats.org/drawingml/2006/main">
+              <a:graphicData uri="http://schemas.openxmlformats.org/drawingml/2006/picture">
+                <pic:pic xmlns:pic="http://schemas.openxmlformats.org/drawingml/2006/picture">
+                  <pic:nvPicPr>
+                    <pic:cNvPr id="1" name=""/>
+                    <pic:cNvPicPr/>
+                  </pic:nvPicPr>
+                  <pic:blipFill>
+                    <a:blip r:embed="rId78"/>
+                    <a:stretch>
+                      <a:fillRect/>
+                    </a:stretch>
+                  </pic:blipFill>
+                  <pic:spPr>
+                    <a:xfrm>
+                      <a:off x="0" y="0"/>
+                      <a:ext cx="2867025" cy="1857375"/>
+                    </a:xfrm>
+                    <a:prstGeom prst="rect">
+                      <a:avLst/>
+                    </a:prstGeom>
+                    <a:ln>
+                      <a:solidFill>
+                        <a:schemeClr val="tx1"/>
+                      </a:solidFill>
+                    </a:ln>
+                  </pic:spPr>
+                </pic:pic>
+              </a:graphicData>
+            </a:graphic>
+          </wp:inline>
+        </w:drawing>
+      </w:r>
+    </w:p>
+    <w:p>
+      <w:pPr>
+        <w:pStyle w:val="Caption"/>
+      </w:pPr>
+      <w:r>
+        <w:t>Fonte: Autor (2017)</w:t>
+      </w:r>
+    </w:p>
+    <w:p>
+      <w:pPr>
+        <w:ind w:firstLine="0"/>
+      </w:pPr>
+    </w:p>
+    <w:p>
+      <w:r>
+        <w:t xml:space="preserve">Na parte da esquerda da função lambda, é passado os parâmetros da função, já na direita é a implementação propriamente dita. A </w:t>
+      </w:r>
+      <w:r>
+        <w:fldChar w:fldCharType="begin"/>
+      </w:r>
+      <w:r>
+        <w:instrText xml:space="preserve"> REF _Ref479618027 \h </w:instrText>
+      </w:r>
+      <w:r>
+        <w:fldChar w:fldCharType="separate"/>
+      </w:r>
+      <w:r>
+        <w:t xml:space="preserve">Figura </w:t>
+      </w:r>
+      <w:r>
+        <w:rPr>
+          <w:noProof/>
+        </w:rPr>
+        <w:t>54</w:t>
+      </w:r>
+      <w:r>
+        <w:fldChar w:fldCharType="end"/>
+      </w:r>
+      <w:r>
+        <w:t xml:space="preserve"> é outra forma de implementar o método mostrado anteriormente, e nota-se que quando o método implementado não possui parâmetros, usa-se </w:t>
+      </w:r>
+      <w:r>
+        <w:t>o ‘ () ’.</w:t>
+      </w:r>
+    </w:p>
+    <w:p>
+      <w:pPr>
+        <w:ind w:firstLine="0"/>
+        <w:rPr>
+          <w:lang w:val="en-US" w:eastAsia="pt-BR"/>
+        </w:rPr>
+      </w:pPr>
+    </w:p>
+    <w:p>
+      <w:pPr>
+        <w:pStyle w:val="Heading4"/>
+        <w:rPr>
+          <w:lang w:val="en-US" w:eastAsia="pt-BR"/>
+        </w:rPr>
+      </w:pPr>
+      <w:r>
+        <w:rPr>
+          <w:lang w:val="en-US" w:eastAsia="pt-BR"/>
+        </w:rPr>
+        <w:t>ForEach</w:t>
+      </w:r>
+    </w:p>
+    <w:p>
+      <w:pPr>
+        <w:rPr>
+          <w:lang w:val="en-US" w:eastAsia="pt-BR"/>
+        </w:rPr>
+      </w:pPr>
+    </w:p>
+    <w:p>
+      <w:pPr>
+        <w:rPr>
+          <w:lang w:eastAsia="pt-BR"/>
+        </w:rPr>
+      </w:pPr>
+      <w:r>
+        <w:rPr>
+          <w:lang w:eastAsia="pt-BR"/>
+        </w:rPr>
+        <w:t>O método forEach foi criado</w:t>
+      </w:r>
+      <w:r>
+        <w:rPr>
+          <w:lang w:eastAsia="pt-BR"/>
+        </w:rPr>
+        <w:t xml:space="preserve"> na interface Iterable&lt;T&gt; para realizar o for dentro de uma coleção, por exemplo. Ao invés de utilizarmos o for tradicional, ou até mesmo o for each convencional, temos essa outra opção.</w:t>
+      </w:r>
+    </w:p>
+    <w:p>
+      <w:pPr>
+        <w:rPr>
+          <w:lang w:eastAsia="pt-BR"/>
+        </w:rPr>
+      </w:pPr>
+    </w:p>
+    <w:p>
+      <w:pPr>
+        <w:pStyle w:val="Caption"/>
+      </w:pPr>
+      <w:bookmarkStart w:id="290" w:name="_Ref479618967"/>
+      <w:r>
+        <w:t xml:space="preserve">Figura </w:t>
+      </w:r>
+      <w:fldSimple w:instr=" SEQ Figura \* ARABIC ">
+        <w:r>
+          <w:rPr>
+            <w:noProof/>
+          </w:rPr>
+          <w:t>55</w:t>
+        </w:r>
+      </w:fldSimple>
+      <w:bookmarkEnd w:id="290"/>
+      <w:r>
+        <w:t>. Diferenças entre for</w:t>
+      </w:r>
+    </w:p>
+    <w:p>
+      <w:pPr>
+        <w:pStyle w:val="Image"/>
+      </w:pPr>
+      <w:r>
+        <w:drawing>
+          <wp:inline distT="0" distB="0" distL="0" distR="0" wp14:anchorId="4BB6CBEB" wp14:editId="34532995">
+            <wp:extent cx="2819400" cy="1971675"/>
+            <wp:effectExtent l="19050" t="19050" r="19050" b="28575"/>
+            <wp:docPr id="1952886031" name="Picture 1952886031"/>
+            <wp:cNvGraphicFramePr>
+              <a:graphicFrameLocks xmlns:a="http://schemas.openxmlformats.org/drawingml/2006/main" noChangeAspect="1"/>
+            </wp:cNvGraphicFramePr>
+            <a:graphic xmlns:a="http://schemas.openxmlformats.org/drawingml/2006/main">
+              <a:graphicData uri="http://schemas.openxmlformats.org/drawingml/2006/picture">
+                <pic:pic xmlns:pic="http://schemas.openxmlformats.org/drawingml/2006/picture">
+                  <pic:nvPicPr>
+                    <pic:cNvPr id="1" name=""/>
+                    <pic:cNvPicPr/>
+                  </pic:nvPicPr>
+                  <pic:blipFill>
+                    <a:blip r:embed="rId79"/>
+                    <a:stretch>
+                      <a:fillRect/>
+                    </a:stretch>
+                  </pic:blipFill>
+                  <pic:spPr>
+                    <a:xfrm>
+                      <a:off x="0" y="0"/>
+                      <a:ext cx="2819400" cy="1971675"/>
+                    </a:xfrm>
+                    <a:prstGeom prst="rect">
+                      <a:avLst/>
+                    </a:prstGeom>
+                    <a:ln>
+                      <a:solidFill>
+                        <a:schemeClr val="tx1"/>
+                      </a:solidFill>
+                    </a:ln>
+                  </pic:spPr>
+                </pic:pic>
+              </a:graphicData>
+            </a:graphic>
+          </wp:inline>
+        </w:drawing>
+      </w:r>
+    </w:p>
+    <w:p>
+      <w:pPr>
+        <w:pStyle w:val="Caption"/>
+      </w:pPr>
+      <w:r>
+        <w:lastRenderedPageBreak/>
+        <w:t>Fonte: Autor (2017)</w:t>
+      </w:r>
+    </w:p>
+    <w:p/>
+    <w:p>
+      <w:r>
+        <w:t xml:space="preserve">Na </w:t>
+      </w:r>
+      <w:r>
+        <w:fldChar w:fldCharType="begin"/>
+      </w:r>
+      <w:r>
+        <w:instrText xml:space="preserve"> REF _Ref479618967 \h </w:instrText>
+      </w:r>
+      <w:r>
+        <w:fldChar w:fldCharType="separate"/>
+      </w:r>
+      <w:r>
+        <w:t xml:space="preserve">Figura </w:t>
+      </w:r>
+      <w:r>
+        <w:rPr>
+          <w:noProof/>
+        </w:rPr>
+        <w:t>55</w:t>
+      </w:r>
+      <w:r>
+        <w:fldChar w:fldCharType="end"/>
+      </w:r>
+      <w:r>
+        <w:t xml:space="preserve"> observa-se a diferença na sintaxe entre os tipos de laço for </w:t>
+      </w:r>
+      <w:r>
+        <w:t>existente</w:t>
+      </w:r>
+      <w:r>
+        <w:t>.</w:t>
+      </w:r>
+      <w:r>
+        <w:t xml:space="preserve"> A</w:t>
+      </w:r>
+      <w:r>
+        <w:t xml:space="preserve"> </w:t>
+      </w:r>
+      <w:r>
+        <w:t>diferença maior é somente na sintaxe, pois sobre o desempenho, para esse exemplo praticamente é igual. Existe, claro, uma diferença no desempenho para o uso do método forEach (até porque não teriam criado se não tivesse) que é na utilização com paralelismo, mas será abordado posteriormente.</w:t>
+      </w:r>
+    </w:p>
+    <w:p>
+      <w:pPr>
+        <w:ind w:firstLine="0"/>
+        <w:rPr>
+          <w:lang w:val="en-US" w:eastAsia="pt-BR"/>
+        </w:rPr>
+      </w:pPr>
+    </w:p>
+    <w:p>
+      <w:pPr>
+        <w:pStyle w:val="Heading4"/>
+        <w:rPr>
+          <w:lang w:val="en-US" w:eastAsia="pt-BR"/>
+        </w:rPr>
+      </w:pPr>
+      <w:r>
+        <w:rPr>
+          <w:lang w:val="en-US" w:eastAsia="pt-BR"/>
+        </w:rPr>
+        <w:t>Method Reference</w:t>
+      </w:r>
+    </w:p>
+    <w:p>
+      <w:pPr>
+        <w:rPr>
+          <w:lang w:val="en-US" w:eastAsia="pt-BR"/>
+        </w:rPr>
+      </w:pPr>
+    </w:p>
+    <w:p>
+      <w:pPr>
+        <w:rPr>
+          <w:lang w:eastAsia="pt-BR"/>
+        </w:rPr>
+      </w:pPr>
+      <w:r>
+        <w:rPr>
+          <w:lang w:eastAsia="pt-BR"/>
+        </w:rPr>
+        <w:t xml:space="preserve">O uso de expressos lambdas foi explicado anteriormente, mas em </w:t>
+      </w:r>
+      <w:r>
+        <w:rPr>
+          <w:lang w:eastAsia="pt-BR"/>
+        </w:rPr>
+        <w:t>alguns casos, não o método não faz nada do que chamar outro método existente. Nesses casos, o uso de method reference permite que faça isso de maneira mais simples e fácil de entender.</w:t>
+      </w:r>
+    </w:p>
+    <w:p>
+      <w:pPr>
+        <w:rPr>
+          <w:lang w:eastAsia="pt-BR"/>
+        </w:rPr>
+      </w:pPr>
+    </w:p>
+    <w:p>
+      <w:pPr>
+        <w:pStyle w:val="Caption"/>
+      </w:pPr>
+      <w:bookmarkStart w:id="291" w:name="_Ref479619923"/>
+      <w:r>
+        <w:t xml:space="preserve">Figura </w:t>
+      </w:r>
+      <w:fldSimple w:instr=" SEQ Figura \* ARABIC ">
+        <w:r>
+          <w:rPr>
+            <w:noProof/>
+          </w:rPr>
+          <w:t>56</w:t>
+        </w:r>
+      </w:fldSimple>
+      <w:bookmarkEnd w:id="291"/>
+      <w:r>
+        <w:t>. Código lambda e method reference</w:t>
+      </w:r>
+    </w:p>
+    <w:p>
+      <w:pPr>
+        <w:pStyle w:val="Image"/>
+      </w:pPr>
+      <w:r>
+        <w:drawing>
+          <wp:inline distT="0" distB="0" distL="0" distR="0" wp14:anchorId="1D235DAE" wp14:editId="36C010FB">
+            <wp:extent cx="2190750" cy="885825"/>
+            <wp:effectExtent l="19050" t="19050" r="19050" b="28575"/>
+            <wp:docPr id="1952886032" name="Picture 1952886032"/>
+            <wp:cNvGraphicFramePr>
+              <a:graphicFrameLocks xmlns:a="http://schemas.openxmlformats.org/drawingml/2006/main" noChangeAspect="1"/>
+            </wp:cNvGraphicFramePr>
+            <a:graphic xmlns:a="http://schemas.openxmlformats.org/drawingml/2006/main">
+              <a:graphicData uri="http://schemas.openxmlformats.org/drawingml/2006/picture">
+                <pic:pic xmlns:pic="http://schemas.openxmlformats.org/drawingml/2006/picture">
+                  <pic:nvPicPr>
+                    <pic:cNvPr id="1" name=""/>
+                    <pic:cNvPicPr/>
+                  </pic:nvPicPr>
+                  <pic:blipFill>
+                    <a:blip r:embed="rId80"/>
+                    <a:stretch>
+                      <a:fillRect/>
+                    </a:stretch>
+                  </pic:blipFill>
+                  <pic:spPr>
+                    <a:xfrm>
+                      <a:off x="0" y="0"/>
+                      <a:ext cx="2190750" cy="885825"/>
+                    </a:xfrm>
+                    <a:prstGeom prst="rect">
+                      <a:avLst/>
+                    </a:prstGeom>
+                    <a:ln>
+                      <a:solidFill>
+                        <a:schemeClr val="tx1"/>
+                      </a:solidFill>
+                    </a:ln>
+                  </pic:spPr>
+                </pic:pic>
+              </a:graphicData>
+            </a:graphic>
+          </wp:inline>
+        </w:drawing>
+      </w:r>
+    </w:p>
+    <w:p>
+      <w:pPr>
+        <w:pStyle w:val="Caption"/>
+        <w:rPr>
+          <w:lang w:eastAsia="pt-BR"/>
+        </w:rPr>
+      </w:pPr>
+      <w:r>
+        <w:rPr>
+          <w:lang w:eastAsia="pt-BR"/>
+        </w:rPr>
+        <w:t>Fonte: Autor (2017)</w:t>
+      </w:r>
+    </w:p>
+    <w:p>
+      <w:pPr>
+        <w:rPr>
+          <w:lang w:eastAsia="pt-BR"/>
+        </w:rPr>
+      </w:pPr>
+    </w:p>
+    <w:p>
+      <w:pPr>
+        <w:rPr>
+          <w:lang w:eastAsia="pt-BR"/>
+        </w:rPr>
+      </w:pPr>
+      <w:r>
+        <w:rPr>
+          <w:lang w:eastAsia="pt-BR"/>
+        </w:rPr>
+        <w:t xml:space="preserve">Na </w:t>
+      </w:r>
+      <w:r>
+        <w:rPr>
+          <w:lang w:eastAsia="pt-BR"/>
+        </w:rPr>
+        <w:fldChar w:fldCharType="begin"/>
+      </w:r>
+      <w:r>
+        <w:rPr>
+          <w:lang w:eastAsia="pt-BR"/>
+        </w:rPr>
+        <w:instrText xml:space="preserve"> REF _Ref479619923 \h </w:instrText>
+      </w:r>
+      <w:r>
+        <w:rPr>
+          <w:lang w:eastAsia="pt-BR"/>
+        </w:rPr>
+      </w:r>
+      <w:r>
+        <w:rPr>
+          <w:lang w:eastAsia="pt-BR"/>
+        </w:rPr>
+        <w:fldChar w:fldCharType="separate"/>
+      </w:r>
+      <w:r>
+        <w:t xml:space="preserve">Figura </w:t>
+      </w:r>
+      <w:r>
+        <w:rPr>
+          <w:noProof/>
+        </w:rPr>
+        <w:t>56</w:t>
+      </w:r>
+      <w:r>
+        <w:rPr>
+          <w:lang w:eastAsia="pt-BR"/>
+        </w:rPr>
+        <w:fldChar w:fldCharType="end"/>
+      </w:r>
+      <w:r>
+        <w:rPr>
+          <w:lang w:eastAsia="pt-BR"/>
+        </w:rPr>
+        <w:t xml:space="preserve"> contém um trecho que mostra na tela o nome de cada santo. Ambos os dois códigos fazem a mesma coisa, mas no segundo caso é muito mais fácil entender o que está acontecendo.</w:t>
+      </w:r>
+    </w:p>
+    <w:p>
+      <w:pPr>
+        <w:rPr>
+          <w:lang w:eastAsia="pt-BR"/>
+        </w:rPr>
+      </w:pPr>
+      <w:bookmarkStart w:id="292" w:name="_GoBack"/>
+      <w:bookmarkEnd w:id="292"/>
+    </w:p>
+    <w:p>
+      <w:pPr>
+        <w:rPr>
+          <w:lang w:val="en-US" w:eastAsia="pt-BR"/>
+        </w:rPr>
+      </w:pPr>
+    </w:p>
+    <w:p>
+      <w:pPr>
+        <w:rPr>
+          <w:lang w:val="en-US" w:eastAsia="pt-BR"/>
+        </w:rPr>
+      </w:pPr>
+    </w:p>
+    <w:p>
+      <w:pPr>
+        <w:rPr>
+          <w:lang w:val="en-US" w:eastAsia="pt-BR"/>
+        </w:rPr>
+      </w:pPr>
+    </w:p>
+    <w:p>
+      <w:pPr>
+        <w:rPr>
+          <w:lang w:val="en-US" w:eastAsia="pt-BR"/>
+        </w:rPr>
+      </w:pPr>
+    </w:p>
+    <w:p>
+      <w:pPr>
+        <w:pStyle w:val="Heading4"/>
+        <w:rPr>
+          <w:lang w:val="en-US" w:eastAsia="pt-BR"/>
+        </w:rPr>
+      </w:pPr>
+      <w:r>
+        <w:rPr>
+          <w:lang w:val="en-US" w:eastAsia="pt-BR"/>
+        </w:rPr>
+        <w:t>Comparator</w:t>
+      </w:r>
+    </w:p>
+    <w:p>
+      <w:pPr>
+        <w:rPr>
+          <w:lang w:val="en-US" w:eastAsia="pt-BR"/>
+        </w:rPr>
+      </w:pPr>
+    </w:p>
+    <w:p>
+      <w:pPr>
+        <w:pStyle w:val="Heading4"/>
+        <w:rPr>
+          <w:lang w:val="en-US" w:eastAsia="pt-BR"/>
+        </w:rPr>
+      </w:pPr>
+      <w:r>
+        <w:rPr>
+          <w:lang w:val="en-US" w:eastAsia="pt-BR"/>
+        </w:rPr>
+        <w:t>Stream</w:t>
+      </w:r>
+    </w:p>
+    <w:p>
+      <w:pPr>
+        <w:rPr>
+          <w:lang w:val="en-US" w:eastAsia="pt-BR"/>
+        </w:rPr>
+      </w:pPr>
+    </w:p>
+    <w:p>
+      <w:pPr>
+        <w:pStyle w:val="Heading4"/>
+        <w:rPr>
+          <w:lang w:eastAsia="pt-BR"/>
+        </w:rPr>
+      </w:pPr>
+      <w:r>
+        <w:rPr>
+          <w:lang w:val="en-US" w:eastAsia="pt-BR"/>
+        </w:rPr>
+        <w:t>Sort</w:t>
+      </w:r>
     </w:p>
     <w:p>
       <w:pPr>
@@ -35781,11 +36950,11 @@
       <w:pPr>
         <w:pStyle w:val="Heading3"/>
       </w:pPr>
-      <w:bookmarkStart w:id="287" w:name="_Toc479552382"/>
+      <w:bookmarkStart w:id="293" w:name="_Toc479552382"/>
       <w:r>
         <w:t>Ajustes de implementação</w:t>
       </w:r>
-      <w:bookmarkEnd w:id="287"/>
+      <w:bookmarkEnd w:id="293"/>
     </w:p>
     <w:p>
       <w:pPr>
@@ -35794,66 +36963,14 @@
           <w:lang w:eastAsia="pt-BR"/>
         </w:rPr>
       </w:pPr>
-      <w:r>
-        <w:rPr>
-          <w:lang w:eastAsia="pt-BR"/>
-        </w:rPr>
-        <w:t>- Classe Train</w:t>
-      </w:r>
-    </w:p>
-    <w:p>
-      <w:r>
-        <w:t>Para que o Sistema fique mais flexível para</w:t>
-      </w:r>
-      <w:r>
-        <w:t xml:space="preserve"> a criação de redes neurais, foram</w:t>
-      </w:r>
-      <w:r>
-        <w:t xml:space="preserve"> necessário</w:t>
-      </w:r>
-      <w:r>
-        <w:t>s</w:t>
-      </w:r>
-      <w:r>
-        <w:t xml:space="preserve"> alguns ajustes.</w:t>
-      </w:r>
-    </w:p>
-    <w:p>
-      <w:r>
-        <w:t xml:space="preserve">O primeiro deles é a </w:t>
-      </w:r>
-      <w:r>
-        <w:t xml:space="preserve">associar a cada neurônio uma função de ativação única, como mostrado na </w:t>
-      </w:r>
-      <w:commentRangeStart w:id="288"/>
-      <w:r>
-        <w:t>Figura 1</w:t>
-      </w:r>
-      <w:commentRangeEnd w:id="288"/>
-      <w:r>
-        <w:rPr>
-          <w:rStyle w:val="CommentReference"/>
-        </w:rPr>
-        <w:commentReference w:id="288"/>
-      </w:r>
-      <w:r>
-        <w:t xml:space="preserve">. </w:t>
-      </w:r>
-      <w:r>
-        <w:t>Não</w:t>
-      </w:r>
-      <w:r>
-        <w:t xml:space="preserve"> foi </w:t>
-      </w:r>
-      <w:r>
-        <w:t>possível</w:t>
-      </w:r>
-      <w:r>
-        <w:t xml:space="preserve"> (encog) flatLayer. -&gt; por camada </w:t>
-      </w:r>
-      <w:r>
-        <w:t>então</w:t>
-      </w:r>
+    </w:p>
+    <w:p>
+      <w:pPr>
+        <w:pStyle w:val="BodyText"/>
+        <w:rPr>
+          <w:lang w:eastAsia="pt-BR"/>
+        </w:rPr>
+      </w:pPr>
     </w:p>
     <w:p>
       <w:pPr>
@@ -35987,19 +37104,17 @@
       <w:r>
         <w:br w:type="page"/>
       </w:r>
-      <w:bookmarkStart w:id="289" w:name="_GoBack"/>
-      <w:bookmarkEnd w:id="289"/>
     </w:p>
     <w:p>
       <w:pPr>
         <w:pStyle w:val="Heading1"/>
       </w:pPr>
-      <w:bookmarkStart w:id="290" w:name="_Toc479552383"/>
+      <w:bookmarkStart w:id="294" w:name="_Toc479552383"/>
       <w:r>
         <w:lastRenderedPageBreak/>
         <w:t>Resultados Obtidos</w:t>
       </w:r>
-      <w:bookmarkEnd w:id="290"/>
+      <w:bookmarkEnd w:id="294"/>
     </w:p>
     <w:p>
       <w:r>
@@ -36019,11 +37134,11 @@
       <w:pPr>
         <w:pStyle w:val="Heading2"/>
       </w:pPr>
-      <w:bookmarkStart w:id="291" w:name="_Toc479552384"/>
+      <w:bookmarkStart w:id="295" w:name="_Toc479552384"/>
       <w:r>
         <w:t>Criar RNA</w:t>
       </w:r>
-      <w:bookmarkEnd w:id="291"/>
+      <w:bookmarkEnd w:id="295"/>
     </w:p>
     <w:p>
       <w:pPr>
@@ -36056,11 +37171,11 @@
       <w:pPr>
         <w:pStyle w:val="Heading2"/>
       </w:pPr>
-      <w:bookmarkStart w:id="292" w:name="_Toc479552385"/>
+      <w:bookmarkStart w:id="296" w:name="_Toc479552385"/>
       <w:r>
         <w:t>Escolher RNA</w:t>
       </w:r>
-      <w:bookmarkEnd w:id="292"/>
+      <w:bookmarkEnd w:id="296"/>
     </w:p>
     <w:p>
       <w:pPr>
@@ -36073,11 +37188,11 @@
       <w:pPr>
         <w:pStyle w:val="Heading2"/>
       </w:pPr>
-      <w:bookmarkStart w:id="293" w:name="_Toc479552386"/>
+      <w:bookmarkStart w:id="297" w:name="_Toc479552386"/>
       <w:r>
         <w:t>Treinar RNA</w:t>
       </w:r>
-      <w:bookmarkEnd w:id="293"/>
+      <w:bookmarkEnd w:id="297"/>
     </w:p>
     <w:p>
       <w:pPr>
@@ -36090,11 +37205,11 @@
       <w:pPr>
         <w:pStyle w:val="Heading2"/>
       </w:pPr>
-      <w:bookmarkStart w:id="294" w:name="_Toc479552387"/>
+      <w:bookmarkStart w:id="298" w:name="_Toc479552387"/>
       <w:r>
         <w:t>Gerar Relatório</w:t>
       </w:r>
-      <w:bookmarkEnd w:id="294"/>
+      <w:bookmarkEnd w:id="298"/>
     </w:p>
     <w:p/>
     <w:p/>
@@ -36113,12 +37228,12 @@
       <w:pPr>
         <w:pStyle w:val="Heading1"/>
       </w:pPr>
-      <w:bookmarkStart w:id="295" w:name="_Toc479552388"/>
+      <w:bookmarkStart w:id="299" w:name="_Toc479552388"/>
       <w:r>
         <w:lastRenderedPageBreak/>
         <w:t>Considerações Finais</w:t>
       </w:r>
-      <w:bookmarkEnd w:id="295"/>
+      <w:bookmarkEnd w:id="299"/>
     </w:p>
     <w:p>
       <w:pPr>
@@ -36131,7 +37246,7 @@
         <w:br w:type="page"/>
       </w:r>
     </w:p>
-    <w:bookmarkStart w:id="296" w:name="_Toc479552389" w:displacedByCustomXml="next"/>
+    <w:bookmarkStart w:id="300" w:name="_Toc479552389" w:displacedByCustomXml="next"/>
     <w:sdt>
       <w:sdtPr>
         <w:rPr>
@@ -36153,7 +37268,7 @@
           <w:r>
             <w:t>Bibliografia</w:t>
           </w:r>
-          <w:bookmarkEnd w:id="296"/>
+          <w:bookmarkEnd w:id="300"/>
         </w:p>
         <w:sdt>
           <w:sdtPr>
@@ -37098,9 +38213,9 @@
                 </w:rPr>
                 <w:t xml:space="preserve">RUSSELL, S. J.; NORVIG, P. </w:t>
               </w:r>
-              <w:bookmarkStart w:id="297" w:name="OLE_LINK11"/>
-              <w:bookmarkStart w:id="298" w:name="OLE_LINK12"/>
-              <w:bookmarkStart w:id="299" w:name="OLE_LINK13"/>
+              <w:bookmarkStart w:id="301" w:name="OLE_LINK11"/>
+              <w:bookmarkStart w:id="302" w:name="OLE_LINK12"/>
+              <w:bookmarkStart w:id="303" w:name="OLE_LINK13"/>
               <w:r>
                 <w:rPr>
                   <w:b/>
@@ -37115,9 +38230,9 @@
                 </w:rPr>
                 <w:t xml:space="preserve"> a modern approach</w:t>
               </w:r>
-              <w:bookmarkEnd w:id="297"/>
-              <w:bookmarkEnd w:id="298"/>
-              <w:bookmarkEnd w:id="299"/>
+              <w:bookmarkEnd w:id="301"/>
+              <w:bookmarkEnd w:id="302"/>
+              <w:bookmarkEnd w:id="303"/>
               <w:r>
                 <w:rPr>
                   <w:noProof/>
@@ -37337,8 +38452,8 @@
     </w:sdt>
     <w:p/>
     <w:sectPr>
-      <w:headerReference w:type="default" r:id="rId76"/>
-      <w:footerReference w:type="default" r:id="rId77"/>
+      <w:headerReference w:type="default" r:id="rId81"/>
+      <w:footerReference w:type="default" r:id="rId82"/>
       <w:pgSz w:w="11905" w:h="16837"/>
       <w:pgMar w:top="1701" w:right="1134" w:bottom="1134" w:left="1701" w:header="709" w:footer="709" w:gutter="0"/>
       <w:cols w:space="720"/>
@@ -37556,22 +38671,6 @@
         <w:pStyle w:val="CommentText"/>
         <w:ind w:firstLine="0"/>
       </w:pPr>
-    </w:p>
-  </w:comment>
-  <w:comment w:id="288" w:author="MARIO THOMAZ APRA" w:date="2017-03-25T00:17:00Z" w:initials="MTA">
-    <w:p>
-      <w:pPr>
-        <w:pStyle w:val="CommentText"/>
-      </w:pPr>
-      <w:r>
-        <w:rPr>
-          <w:rStyle w:val="CommentReference"/>
-        </w:rPr>
-        <w:annotationRef/>
-      </w:r>
-      <w:r>
-        <w:t>Inserir cross-reference</w:t>
-      </w:r>
     </w:p>
   </w:comment>
 </w:comments>
@@ -37587,7 +38686,6 @@
   <w15:commentEx w15:paraId="5072C422" w15:done="0"/>
   <w15:commentEx w15:paraId="5DDB2EE1" w15:paraIdParent="5072C422" w15:done="0"/>
   <w15:commentEx w15:paraId="325D93BF" w15:done="0"/>
-  <w15:commentEx w15:paraId="109940E9" w15:done="0"/>
 </w15:commentsEx>
 </file>
 
@@ -37709,7 +38807,7 @@
           <w:rPr>
             <w:noProof/>
           </w:rPr>
-          <w:t>75</w:t>
+          <w:t>76</w:t>
         </w:r>
         <w:r>
           <w:rPr>
@@ -45428,7 +46526,7 @@
 </file>
 
 <file path=customXml/itemProps1.xml><?xml version="1.0" encoding="utf-8"?>
-<ds:datastoreItem xmlns:ds="http://schemas.openxmlformats.org/officeDocument/2006/customXml" ds:itemID="{8E9D1183-A6CA-4DCB-AEC3-8CADB11FB6B9}">
+<ds:datastoreItem xmlns:ds="http://schemas.openxmlformats.org/officeDocument/2006/customXml" ds:itemID="{6068B163-F981-4566-B42A-16886611D4F5}">
   <ds:schemaRefs>
     <ds:schemaRef ds:uri="http://schemas.openxmlformats.org/officeDocument/2006/bibliography"/>
   </ds:schemaRefs>

</xml_diff>

<commit_message>
update wrong concept about parallelism
</commit_message>
<xml_diff>
--- a/doc/TCC- PredictionStocks.docx
+++ b/doc/TCC- PredictionStocks.docx
@@ -38055,104 +38055,106 @@
     <w:p>
       <w:pPr>
         <w:rPr>
-          <w:ins w:id="484" w:author="mario" w:date="2017-07-15T09:36:00Z"/>
-        </w:rPr>
-      </w:pPr>
-      <w:r>
-        <w:t xml:space="preserve">É importante deixar claro que o paralelismo implementado utiliza um mecanismo de </w:t>
-      </w:r>
-      <w:r>
-        <w:softHyphen/>
-      </w:r>
-      <w:r>
-        <w:rPr>
-          <w:i/>
-        </w:rPr>
-        <w:t>fork-join</w:t>
-      </w:r>
-      <w:r>
-        <w:rPr>
-          <w:i/>
-        </w:rPr>
-        <w:softHyphen/>
-        <w:t xml:space="preserve"> </w:t>
-      </w:r>
-      <w:r>
-        <w:rPr>
-          <w:i/>
-        </w:rPr>
-        <w:softHyphen/>
-      </w:r>
-      <w:r>
-        <w:t xml:space="preserve">para o </w:t>
-      </w:r>
-      <w:r>
-        <w:rPr>
-          <w:i/>
-        </w:rPr>
-        <w:t xml:space="preserve">pool </w:t>
-      </w:r>
-      <w:r>
-        <w:t xml:space="preserve">de </w:t>
-      </w:r>
-      <w:r>
-        <w:rPr>
-          <w:i/>
-        </w:rPr>
-        <w:t>thread</w:t>
-      </w:r>
-      <w:r>
-        <w:t xml:space="preserve"> e, neste caso, se uma das instruções for uma tarefa que tenha um tempo de execução longa, ela irá bloquear </w:t>
-      </w:r>
-      <w:r>
-        <w:t>todos os threads</w:t>
-      </w:r>
-      <w:r>
-        <w:t xml:space="preserve"> do </w:t>
-      </w:r>
-      <w:r>
-        <w:rPr>
-          <w:i/>
-        </w:rPr>
-        <w:t>pool</w:t>
-      </w:r>
-      <w:r>
-        <w:t xml:space="preserve">, consequentemente, </w:t>
-      </w:r>
-      <w:r>
-        <w:t>irão</w:t>
-      </w:r>
-      <w:r>
-        <w:t xml:space="preserve"> todas as outras tarefas que utilizam </w:t>
-      </w:r>
-      <w:r>
-        <w:rPr>
-          <w:i/>
-        </w:rPr>
-        <w:t xml:space="preserve">parallel </w:t>
-      </w:r>
-      <w:r>
-        <w:rPr>
-          <w:i/>
-        </w:rPr>
-        <w:t>streams</w:t>
-      </w:r>
-      <w:r>
-        <w:t xml:space="preserve">. </w:t>
-      </w:r>
-      <w:r>
-        <w:t>Por exemplo,</w:t>
-      </w:r>
-      <w:r>
-        <w:t xml:space="preserve"> e</w:t>
-      </w:r>
-      <w:r>
-        <w:t>m uma das ações é uma execução rápida na CPU e outra é um cálculo complexo de um número primo com mais de 10.000 dígitos. Enquanto esta última não acabar, a primeira soma não será desbloqueada, portanto, é uma boa prática utilizar para tarefas que o tempo de execução tende a ser similar.</w:t>
-      </w:r>
-    </w:p>
-    <w:p>
-      <w:moveToRangeStart w:id="485" w:author="mario" w:date="2017-07-15T09:36:00Z" w:name="move487874708"/>
-      <w:moveTo w:id="486" w:author="mario" w:date="2017-07-15T09:36:00Z">
+          <w:ins w:id="484" w:author="mario" w:date="2017-07-15T09:50:00Z"/>
+        </w:rPr>
+      </w:pPr>
+      <w:del w:id="485" w:author="mario" w:date="2017-07-15T09:50:00Z">
+        <w:r>
+          <w:delText xml:space="preserve">É importante deixar claro que o paralelismo implementado utiliza um mecanismo de </w:delText>
+        </w:r>
+        <w:r>
+          <w:softHyphen/>
+        </w:r>
+        <w:r>
+          <w:rPr>
+            <w:i/>
+          </w:rPr>
+          <w:delText>fork-join</w:delText>
+        </w:r>
+        <w:r>
+          <w:rPr>
+            <w:i/>
+          </w:rPr>
+          <w:softHyphen/>
+          <w:delText xml:space="preserve"> </w:delText>
+        </w:r>
+        <w:r>
+          <w:rPr>
+            <w:i/>
+          </w:rPr>
+          <w:softHyphen/>
+        </w:r>
+        <w:r>
+          <w:delText xml:space="preserve">para o </w:delText>
+        </w:r>
+        <w:r>
+          <w:rPr>
+            <w:i/>
+          </w:rPr>
+          <w:delText xml:space="preserve">pool </w:delText>
+        </w:r>
+        <w:r>
+          <w:delText xml:space="preserve">de </w:delText>
+        </w:r>
+        <w:r>
+          <w:rPr>
+            <w:i/>
+          </w:rPr>
+          <w:delText>thread</w:delText>
+        </w:r>
+        <w:r>
+          <w:delText xml:space="preserve"> e, neste caso, se uma das instruções for uma tarefa que tenha um tempo de execução longa, ela irá bloquear </w:delText>
+        </w:r>
+        <w:r>
+          <w:delText>todos os threads</w:delText>
+        </w:r>
+        <w:r>
+          <w:delText xml:space="preserve"> do </w:delText>
+        </w:r>
+        <w:r>
+          <w:rPr>
+            <w:i/>
+          </w:rPr>
+          <w:delText>pool</w:delText>
+        </w:r>
+        <w:r>
+          <w:delText xml:space="preserve">, consequentemente, </w:delText>
+        </w:r>
+        <w:r>
+          <w:delText>irão</w:delText>
+        </w:r>
+        <w:r>
+          <w:delText xml:space="preserve"> todas as outras tarefas que utilizam </w:delText>
+        </w:r>
+        <w:r>
+          <w:rPr>
+            <w:i/>
+          </w:rPr>
+          <w:delText xml:space="preserve">parallel </w:delText>
+        </w:r>
+        <w:r>
+          <w:rPr>
+            <w:i/>
+          </w:rPr>
+          <w:delText>streams</w:delText>
+        </w:r>
+        <w:r>
+          <w:delText xml:space="preserve">. </w:delText>
+        </w:r>
+        <w:r>
+          <w:delText>Por exemplo,</w:delText>
+        </w:r>
+        <w:r>
+          <w:delText xml:space="preserve"> e</w:delText>
+        </w:r>
+        <w:r>
+          <w:delText>m uma das ações é uma execução rápida na CPU e outra é um cálculo complexo de um número primo com mais de 10.000 dígitos. Enquanto esta última não acabar, a primeira soma não será desbloqueada, portanto, é uma boa prática utilizar para tarefas que o tempo de execução tende a ser similar.</w:delText>
+        </w:r>
+      </w:del>
+    </w:p>
+    <w:p>
+      <w:moveToRangeStart w:id="486" w:author="mario" w:date="2017-07-15T09:36:00Z" w:name="move487874708"/>
+      <w:moveTo w:id="487" w:author="mario" w:date="2017-07-15T09:36:00Z">
         <w:r>
           <w:t xml:space="preserve">A </w:t>
         </w:r>
@@ -38242,15 +38244,15 @@
         </w:r>
       </w:moveTo>
     </w:p>
-    <w:moveToRangeEnd w:id="485"/>
+    <w:moveToRangeEnd w:id="486"/>
     <w:p/>
     <w:p/>
     <w:p>
       <w:pPr>
         <w:pStyle w:val="Caption"/>
       </w:pPr>
-      <w:bookmarkStart w:id="487" w:name="_Ref479776876"/>
-      <w:bookmarkStart w:id="488" w:name="_Toc486423046"/>
+      <w:bookmarkStart w:id="488" w:name="_Ref479776876"/>
+      <w:bookmarkStart w:id="489" w:name="_Toc486423046"/>
       <w:r>
         <w:lastRenderedPageBreak/>
         <w:t xml:space="preserve">Figura </w:t>
@@ -38263,11 +38265,11 @@
           <w:t>45</w:t>
         </w:r>
       </w:fldSimple>
-      <w:bookmarkEnd w:id="487"/>
+      <w:bookmarkEnd w:id="488"/>
       <w:r>
         <w:t>. Código updateMaxMin</w:t>
       </w:r>
-      <w:bookmarkEnd w:id="488"/>
+      <w:bookmarkEnd w:id="489"/>
     </w:p>
     <w:p>
       <w:pPr>
@@ -38329,8 +38331,8 @@
     </w:p>
     <w:p/>
     <w:p>
-      <w:moveFromRangeStart w:id="489" w:author="mario" w:date="2017-07-15T09:36:00Z" w:name="move487874708"/>
-      <w:moveFrom w:id="490" w:author="mario" w:date="2017-07-15T09:36:00Z">
+      <w:moveFromRangeStart w:id="490" w:author="mario" w:date="2017-07-15T09:36:00Z" w:name="move487874708"/>
+      <w:moveFrom w:id="491" w:author="mario" w:date="2017-07-15T09:36:00Z">
         <w:r>
           <w:t xml:space="preserve">A </w:t>
         </w:r>
@@ -38424,7 +38426,7 @@
         </w:r>
       </w:moveFrom>
     </w:p>
-    <w:moveFromRangeEnd w:id="489"/>
+    <w:moveFromRangeEnd w:id="490"/>
     <w:p>
       <w:r>
         <w:t xml:space="preserve">Na primeira linha é convertido a lista dos dados em um </w:t>
@@ -38579,12 +38581,12 @@
       <w:pPr>
         <w:pStyle w:val="Heading1"/>
       </w:pPr>
-      <w:bookmarkStart w:id="491" w:name="_Toc486423175"/>
+      <w:bookmarkStart w:id="492" w:name="_Toc486423175"/>
       <w:r>
         <w:lastRenderedPageBreak/>
         <w:t>Resultados Obtidos</w:t>
       </w:r>
-      <w:bookmarkEnd w:id="491"/>
+      <w:bookmarkEnd w:id="492"/>
     </w:p>
     <w:p>
       <w:r>
@@ -38610,11 +38612,11 @@
       <w:pPr>
         <w:pStyle w:val="Heading2"/>
       </w:pPr>
-      <w:bookmarkStart w:id="492" w:name="_Toc486423176"/>
+      <w:bookmarkStart w:id="493" w:name="_Toc486423176"/>
       <w:r>
         <w:t>Criar RNA</w:t>
       </w:r>
-      <w:bookmarkEnd w:id="492"/>
+      <w:bookmarkEnd w:id="493"/>
     </w:p>
     <w:p>
       <w:pPr>
@@ -38636,7 +38638,7 @@
         </w:rPr>
         <w:t>a primeira tela será a de escolha da RNA.</w:t>
       </w:r>
-      <w:ins w:id="493" w:author="mario" w:date="2017-07-15T09:36:00Z">
+      <w:ins w:id="494" w:author="mario" w:date="2017-07-15T09:36:00Z">
         <w:r>
           <w:rPr>
             <w:lang w:eastAsia="pt-BR"/>
@@ -38644,8 +38646,8 @@
           <w:t xml:space="preserve"> </w:t>
         </w:r>
       </w:ins>
-      <w:moveToRangeStart w:id="494" w:author="mario" w:date="2017-07-15T09:36:00Z" w:name="move487874722"/>
-      <w:moveTo w:id="495" w:author="mario" w:date="2017-07-15T09:36:00Z">
+      <w:moveToRangeStart w:id="495" w:author="mario" w:date="2017-07-15T09:36:00Z" w:name="move487874722"/>
+      <w:moveTo w:id="496" w:author="mario" w:date="2017-07-15T09:36:00Z">
         <w:r>
           <w:t xml:space="preserve">É possível perceber que na </w:t>
         </w:r>
@@ -38693,7 +38695,7 @@
         </w:r>
       </w:moveTo>
     </w:p>
-    <w:moveToRangeEnd w:id="494"/>
+    <w:moveToRangeEnd w:id="495"/>
     <w:p>
       <w:pPr>
         <w:rPr>
@@ -38715,8 +38717,8 @@
           <w:lang w:eastAsia="pt-BR"/>
         </w:rPr>
       </w:pPr>
-      <w:bookmarkStart w:id="496" w:name="_Ref479837139"/>
-      <w:bookmarkStart w:id="497" w:name="_Toc486423047"/>
+      <w:bookmarkStart w:id="497" w:name="_Ref479837139"/>
+      <w:bookmarkStart w:id="498" w:name="_Toc486423047"/>
       <w:r>
         <w:t xml:space="preserve">Figura </w:t>
       </w:r>
@@ -38728,7 +38730,7 @@
           <w:t>46</w:t>
         </w:r>
       </w:fldSimple>
-      <w:bookmarkEnd w:id="496"/>
+      <w:bookmarkEnd w:id="497"/>
       <w:r>
         <w:t xml:space="preserve">. Interface 1 - </w:t>
       </w:r>
@@ -38753,7 +38755,7 @@
         </w:rPr>
         <w:t>ial</w:t>
       </w:r>
-      <w:bookmarkEnd w:id="497"/>
+      <w:bookmarkEnd w:id="498"/>
     </w:p>
     <w:p>
       <w:pPr>
@@ -38813,11 +38815,11 @@
     <w:p>
       <w:pPr>
         <w:rPr>
-          <w:ins w:id="498" w:author="mario" w:date="2017-07-15T09:36:00Z"/>
-        </w:rPr>
-      </w:pPr>
-      <w:moveFromRangeStart w:id="499" w:author="mario" w:date="2017-07-15T09:36:00Z" w:name="move487874722"/>
-      <w:moveFrom w:id="500" w:author="mario" w:date="2017-07-15T09:36:00Z">
+          <w:ins w:id="499" w:author="mario" w:date="2017-07-15T09:36:00Z"/>
+        </w:rPr>
+      </w:pPr>
+      <w:moveFromRangeStart w:id="500" w:author="mario" w:date="2017-07-15T09:36:00Z" w:name="move487874722"/>
+      <w:moveFrom w:id="501" w:author="mario" w:date="2017-07-15T09:36:00Z">
         <w:r>
           <w:t xml:space="preserve">É possível perceber que na </w:t>
         </w:r>
@@ -38871,10 +38873,10 @@
     <w:p>
       <w:pPr>
         <w:rPr>
-          <w:ins w:id="501" w:author="mario" w:date="2017-07-15T09:36:00Z"/>
-        </w:rPr>
-      </w:pPr>
-      <w:ins w:id="502" w:author="mario" w:date="2017-07-15T09:36:00Z">
+          <w:ins w:id="502" w:author="mario" w:date="2017-07-15T09:36:00Z"/>
+        </w:rPr>
+      </w:pPr>
+      <w:ins w:id="503" w:author="mario" w:date="2017-07-15T09:36:00Z">
         <w:r>
           <w:t xml:space="preserve">Na </w:t>
         </w:r>
@@ -38923,14 +38925,14 @@
       </w:ins>
     </w:p>
     <w:p/>
-    <w:moveFromRangeEnd w:id="499"/>
+    <w:moveFromRangeEnd w:id="500"/>
     <w:p/>
     <w:p>
       <w:pPr>
         <w:pStyle w:val="Caption"/>
       </w:pPr>
-      <w:bookmarkStart w:id="503" w:name="_Ref479837277"/>
-      <w:bookmarkStart w:id="504" w:name="_Toc486423048"/>
+      <w:bookmarkStart w:id="504" w:name="_Ref479837277"/>
+      <w:bookmarkStart w:id="505" w:name="_Toc486423048"/>
       <w:r>
         <w:t xml:space="preserve">Figura </w:t>
       </w:r>
@@ -38942,7 +38944,7 @@
           <w:t>47</w:t>
         </w:r>
       </w:fldSimple>
-      <w:bookmarkEnd w:id="503"/>
+      <w:bookmarkEnd w:id="504"/>
       <w:r>
         <w:t xml:space="preserve">. Interface 1 - </w:t>
       </w:r>
@@ -38960,7 +38962,7 @@
         </w:rPr>
         <w:t>r</w:t>
       </w:r>
-      <w:bookmarkEnd w:id="504"/>
+      <w:bookmarkEnd w:id="505"/>
     </w:p>
     <w:p>
       <w:pPr>
@@ -39020,10 +39022,10 @@
     <w:p>
       <w:pPr>
         <w:rPr>
-          <w:del w:id="505" w:author="mario" w:date="2017-07-15T09:36:00Z"/>
-        </w:rPr>
-      </w:pPr>
-      <w:del w:id="506" w:author="mario" w:date="2017-07-15T09:36:00Z">
+          <w:del w:id="506" w:author="mario" w:date="2017-07-15T09:36:00Z"/>
+        </w:rPr>
+      </w:pPr>
+      <w:del w:id="507" w:author="mario" w:date="2017-07-15T09:36:00Z">
         <w:r>
           <w:delText xml:space="preserve">Na </w:delText>
         </w:r>
@@ -39072,8 +39074,8 @@
       </w:del>
     </w:p>
     <w:p>
-      <w:moveToRangeStart w:id="507" w:author="mario" w:date="2017-07-15T09:36:00Z" w:name="move487874738"/>
-      <w:moveTo w:id="508" w:author="mario" w:date="2017-07-15T09:36:00Z">
+      <w:moveToRangeStart w:id="508" w:author="mario" w:date="2017-07-15T09:36:00Z" w:name="move487874738"/>
+      <w:moveTo w:id="509" w:author="mario" w:date="2017-07-15T09:36:00Z">
         <w:r>
           <w:t>Se o usuário colocar dados v</w:t>
         </w:r>
@@ -39119,11 +39121,11 @@
         </w:r>
       </w:moveTo>
     </w:p>
-    <w:moveToRangeEnd w:id="507"/>
-    <w:p>
-      <w:pPr>
-        <w:rPr>
-          <w:ins w:id="509" w:author="mario" w:date="2017-07-15T09:36:00Z"/>
+    <w:moveToRangeEnd w:id="508"/>
+    <w:p>
+      <w:pPr>
+        <w:rPr>
+          <w:ins w:id="510" w:author="mario" w:date="2017-07-15T09:36:00Z"/>
         </w:rPr>
       </w:pPr>
     </w:p>
@@ -39135,8 +39137,8 @@
           <w:lang w:val="en-US"/>
         </w:rPr>
       </w:pPr>
-      <w:bookmarkStart w:id="510" w:name="_Ref479837596"/>
-      <w:bookmarkStart w:id="511" w:name="_Toc486423049"/>
+      <w:bookmarkStart w:id="511" w:name="_Ref479837596"/>
+      <w:bookmarkStart w:id="512" w:name="_Toc486423049"/>
       <w:r>
         <w:t xml:space="preserve">Figura </w:t>
       </w:r>
@@ -39148,7 +39150,7 @@
           <w:t>48</w:t>
         </w:r>
       </w:fldSimple>
-      <w:bookmarkEnd w:id="510"/>
+      <w:bookmarkEnd w:id="511"/>
       <w:r>
         <w:t xml:space="preserve">. Interface 1 – </w:t>
       </w:r>
@@ -39159,7 +39161,7 @@
         </w:rPr>
         <w:t>success</w:t>
       </w:r>
-      <w:bookmarkEnd w:id="511"/>
+      <w:bookmarkEnd w:id="512"/>
     </w:p>
     <w:p>
       <w:pPr>
@@ -39220,11 +39222,11 @@
     <w:p>
       <w:pPr>
         <w:rPr>
-          <w:ins w:id="512" w:author="mario" w:date="2017-07-15T09:36:00Z"/>
-        </w:rPr>
-      </w:pPr>
-      <w:moveFromRangeStart w:id="513" w:author="mario" w:date="2017-07-15T09:36:00Z" w:name="move487874738"/>
-      <w:moveFrom w:id="514" w:author="mario" w:date="2017-07-15T09:36:00Z">
+          <w:ins w:id="513" w:author="mario" w:date="2017-07-15T09:36:00Z"/>
+        </w:rPr>
+      </w:pPr>
+      <w:moveFromRangeStart w:id="514" w:author="mario" w:date="2017-07-15T09:36:00Z" w:name="move487874738"/>
+      <w:moveFrom w:id="515" w:author="mario" w:date="2017-07-15T09:36:00Z">
         <w:r>
           <w:lastRenderedPageBreak/>
           <w:t>Se o usuário colocar dados v</w:t>
@@ -39279,10 +39281,10 @@
     <w:p>
       <w:pPr>
         <w:rPr>
-          <w:ins w:id="515" w:author="mario" w:date="2017-07-15T09:36:00Z"/>
-        </w:rPr>
-      </w:pPr>
-      <w:ins w:id="516" w:author="mario" w:date="2017-07-15T09:36:00Z">
+          <w:ins w:id="516" w:author="mario" w:date="2017-07-15T09:36:00Z"/>
+        </w:rPr>
+      </w:pPr>
+      <w:ins w:id="517" w:author="mario" w:date="2017-07-15T09:36:00Z">
         <w:r>
           <w:t>Se o usuário clicar no bot</w:t>
         </w:r>
@@ -39334,7 +39336,7 @@
       </w:ins>
     </w:p>
     <w:p/>
-    <w:moveFromRangeEnd w:id="513"/>
+    <w:moveFromRangeEnd w:id="514"/>
     <w:p/>
     <w:p>
       <w:pPr>
@@ -39344,8 +39346,8 @@
           <w:lang w:val="en-US"/>
         </w:rPr>
       </w:pPr>
-      <w:bookmarkStart w:id="517" w:name="_Ref479839404"/>
-      <w:bookmarkStart w:id="518" w:name="_Toc486423050"/>
+      <w:bookmarkStart w:id="518" w:name="_Ref479839404"/>
+      <w:bookmarkStart w:id="519" w:name="_Toc486423050"/>
       <w:proofErr w:type="gramStart"/>
       <w:r>
         <w:rPr>
@@ -39375,7 +39377,7 @@
       <w:r>
         <w:fldChar w:fldCharType="end"/>
       </w:r>
-      <w:bookmarkEnd w:id="517"/>
+      <w:bookmarkEnd w:id="518"/>
       <w:r>
         <w:rPr>
           <w:lang w:val="en-US"/>
@@ -39396,7 +39398,7 @@
         </w:rPr>
         <w:t>add hidden layer</w:t>
       </w:r>
-      <w:bookmarkEnd w:id="518"/>
+      <w:bookmarkEnd w:id="519"/>
     </w:p>
     <w:p>
       <w:pPr>
@@ -39459,10 +39461,10 @@
     <w:p>
       <w:pPr>
         <w:rPr>
-          <w:del w:id="519" w:author="mario" w:date="2017-07-15T09:36:00Z"/>
-        </w:rPr>
-      </w:pPr>
-      <w:del w:id="520" w:author="mario" w:date="2017-07-15T09:36:00Z">
+          <w:del w:id="520" w:author="mario" w:date="2017-07-15T09:36:00Z"/>
+        </w:rPr>
+      </w:pPr>
+      <w:del w:id="521" w:author="mario" w:date="2017-07-15T09:36:00Z">
         <w:r>
           <w:delText>Se o usuário clicar no bot</w:delText>
         </w:r>
@@ -39514,8 +39516,8 @@
       </w:del>
     </w:p>
     <w:p>
-      <w:moveToRangeStart w:id="521" w:author="mario" w:date="2017-07-15T09:37:00Z" w:name="move487874752"/>
-      <w:moveTo w:id="522" w:author="mario" w:date="2017-07-15T09:37:00Z">
+      <w:moveToRangeStart w:id="522" w:author="mario" w:date="2017-07-15T09:37:00Z" w:name="move487874752"/>
+      <w:moveTo w:id="523" w:author="mario" w:date="2017-07-15T09:37:00Z">
         <w:r>
           <w:t xml:space="preserve">Na </w:t>
         </w:r>
@@ -39549,11 +39551,11 @@
         </w:r>
       </w:moveTo>
     </w:p>
-    <w:moveToRangeEnd w:id="521"/>
-    <w:p>
-      <w:pPr>
-        <w:rPr>
-          <w:ins w:id="523" w:author="mario" w:date="2017-07-15T09:37:00Z"/>
+    <w:moveToRangeEnd w:id="522"/>
+    <w:p>
+      <w:pPr>
+        <w:rPr>
+          <w:ins w:id="524" w:author="mario" w:date="2017-07-15T09:37:00Z"/>
         </w:rPr>
       </w:pPr>
     </w:p>
@@ -39566,8 +39568,8 @@
           <w:lang w:val="en-US"/>
         </w:rPr>
       </w:pPr>
-      <w:bookmarkStart w:id="524" w:name="_Ref479839571"/>
-      <w:bookmarkStart w:id="525" w:name="_Toc486423051"/>
+      <w:bookmarkStart w:id="525" w:name="_Ref479839571"/>
+      <w:bookmarkStart w:id="526" w:name="_Toc486423051"/>
       <w:r>
         <w:t xml:space="preserve">Figura </w:t>
       </w:r>
@@ -39579,7 +39581,7 @@
           <w:t>50</w:t>
         </w:r>
       </w:fldSimple>
-      <w:bookmarkEnd w:id="524"/>
+      <w:bookmarkEnd w:id="525"/>
       <w:r>
         <w:rPr>
           <w:lang w:val="en-US"/>
@@ -39593,7 +39595,7 @@
         </w:rPr>
         <w:t>activation functions</w:t>
       </w:r>
-      <w:bookmarkEnd w:id="525"/>
+      <w:bookmarkEnd w:id="526"/>
     </w:p>
     <w:p>
       <w:pPr>
@@ -39655,11 +39657,11 @@
     <w:p>
       <w:pPr>
         <w:rPr>
-          <w:ins w:id="526" w:author="mario" w:date="2017-07-15T09:37:00Z"/>
-        </w:rPr>
-      </w:pPr>
-      <w:moveFromRangeStart w:id="527" w:author="mario" w:date="2017-07-15T09:37:00Z" w:name="move487874752"/>
-      <w:moveFrom w:id="528" w:author="mario" w:date="2017-07-15T09:37:00Z">
+          <w:ins w:id="527" w:author="mario" w:date="2017-07-15T09:37:00Z"/>
+        </w:rPr>
+      </w:pPr>
+      <w:moveFromRangeStart w:id="528" w:author="mario" w:date="2017-07-15T09:37:00Z" w:name="move487874752"/>
+      <w:moveFrom w:id="529" w:author="mario" w:date="2017-07-15T09:37:00Z">
         <w:r>
           <w:lastRenderedPageBreak/>
           <w:t xml:space="preserve">Na </w:t>
@@ -39711,10 +39713,10 @@
     <w:p>
       <w:pPr>
         <w:rPr>
-          <w:ins w:id="529" w:author="mario" w:date="2017-07-15T09:37:00Z"/>
-        </w:rPr>
-      </w:pPr>
-      <w:ins w:id="530" w:author="mario" w:date="2017-07-15T09:37:00Z">
+          <w:ins w:id="530" w:author="mario" w:date="2017-07-15T09:37:00Z"/>
+        </w:rPr>
+      </w:pPr>
+      <w:ins w:id="531" w:author="mario" w:date="2017-07-15T09:37:00Z">
         <w:r>
           <w:t xml:space="preserve">Se o botão </w:t>
         </w:r>
@@ -39728,7 +39730,7 @@
           <w:t xml:space="preserve"> for clicado novamente, é apresentada uma mensagem alertando ao usuário que já existe uma rede criada com o mesmo nome, e se ele deseja sobrescrever a rede existente</w:t>
         </w:r>
       </w:ins>
-      <w:ins w:id="531" w:author="mario" w:date="2017-07-15T09:38:00Z">
+      <w:ins w:id="532" w:author="mario" w:date="2017-07-15T09:38:00Z">
         <w:r>
           <w:t xml:space="preserve">, como mostra a </w:t>
         </w:r>
@@ -39742,7 +39744,7 @@
       <w:r>
         <w:fldChar w:fldCharType="separate"/>
       </w:r>
-      <w:ins w:id="532" w:author="mario" w:date="2017-07-15T09:38:00Z">
+      <w:ins w:id="533" w:author="mario" w:date="2017-07-15T09:38:00Z">
         <w:r>
           <w:t xml:space="preserve">Figura </w:t>
         </w:r>
@@ -39756,21 +39758,21 @@
           <w:fldChar w:fldCharType="end"/>
         </w:r>
       </w:ins>
-      <w:ins w:id="533" w:author="mario" w:date="2017-07-15T09:37:00Z">
+      <w:ins w:id="534" w:author="mario" w:date="2017-07-15T09:37:00Z">
         <w:r>
           <w:t>. É importante notar que, apesar de um dos requisitos não funcionais especificarem que todo o texto deverá ser em inglês, neste caso os botões são apresentados no idioma do sistema operacional em que o usuário está executando o programa.</w:t>
         </w:r>
       </w:ins>
     </w:p>
     <w:p/>
-    <w:moveFromRangeEnd w:id="527"/>
+    <w:moveFromRangeEnd w:id="528"/>
     <w:p/>
     <w:p>
       <w:pPr>
         <w:pStyle w:val="Caption"/>
       </w:pPr>
-      <w:bookmarkStart w:id="534" w:name="_Toc486423052"/>
-      <w:bookmarkStart w:id="535" w:name="_Ref487874829"/>
+      <w:bookmarkStart w:id="535" w:name="_Toc486423052"/>
+      <w:bookmarkStart w:id="536" w:name="_Ref487874829"/>
       <w:r>
         <w:t xml:space="preserve">Figura </w:t>
       </w:r>
@@ -39782,23 +39784,23 @@
           <w:t>51</w:t>
         </w:r>
       </w:fldSimple>
+      <w:bookmarkEnd w:id="536"/>
+      <w:r>
+        <w:rPr>
+          <w:lang w:val="en-US"/>
+        </w:rPr>
+        <w:t xml:space="preserve">. </w:t>
+      </w:r>
+      <w:r>
+        <w:t xml:space="preserve">Interface 1 – </w:t>
+      </w:r>
+      <w:r>
+        <w:rPr>
+          <w:i/>
+        </w:rPr>
+        <w:t>overwrite</w:t>
+      </w:r>
       <w:bookmarkEnd w:id="535"/>
-      <w:r>
-        <w:rPr>
-          <w:lang w:val="en-US"/>
-        </w:rPr>
-        <w:t xml:space="preserve">. </w:t>
-      </w:r>
-      <w:r>
-        <w:t xml:space="preserve">Interface 1 – </w:t>
-      </w:r>
-      <w:r>
-        <w:rPr>
-          <w:i/>
-        </w:rPr>
-        <w:t>overwrite</w:t>
-      </w:r>
-      <w:bookmarkEnd w:id="534"/>
     </w:p>
     <w:p>
       <w:pPr>
@@ -39856,7 +39858,7 @@
     </w:p>
     <w:p/>
     <w:p>
-      <w:del w:id="536" w:author="mario" w:date="2017-07-15T09:37:00Z">
+      <w:del w:id="537" w:author="mario" w:date="2017-07-15T09:37:00Z">
         <w:r>
           <w:delText xml:space="preserve">Se o botão </w:delText>
         </w:r>
@@ -39876,8 +39878,8 @@
           <w:delText xml:space="preserve"> que todo o texto deverá ser em inglês, neste caso os botões são apresentados no idioma do sistema operacional em que o usuário está executando o programa.</w:delText>
         </w:r>
       </w:del>
-      <w:moveToRangeStart w:id="537" w:author="mario" w:date="2017-07-15T09:37:00Z" w:name="move487874776"/>
-      <w:moveTo w:id="538" w:author="mario" w:date="2017-07-15T09:37:00Z">
+      <w:moveToRangeStart w:id="538" w:author="mario" w:date="2017-07-15T09:37:00Z" w:name="move487874776"/>
+      <w:moveTo w:id="539" w:author="mario" w:date="2017-07-15T09:37:00Z">
         <w:r>
           <w:t xml:space="preserve">Caso o usuário clique no botão de negação, </w:t>
         </w:r>
@@ -39910,15 +39912,15 @@
           <w:t>.</w:t>
         </w:r>
       </w:moveTo>
-      <w:moveToRangeEnd w:id="537"/>
+      <w:moveToRangeEnd w:id="538"/>
     </w:p>
     <w:p/>
     <w:p>
       <w:pPr>
         <w:pStyle w:val="Caption"/>
       </w:pPr>
-      <w:bookmarkStart w:id="539" w:name="_Ref479838380"/>
-      <w:bookmarkStart w:id="540" w:name="_Toc486423053"/>
+      <w:bookmarkStart w:id="540" w:name="_Ref479838380"/>
+      <w:bookmarkStart w:id="541" w:name="_Toc486423053"/>
       <w:r>
         <w:t xml:space="preserve">Figura </w:t>
       </w:r>
@@ -39930,7 +39932,7 @@
           <w:t>52</w:t>
         </w:r>
       </w:fldSimple>
-      <w:bookmarkEnd w:id="539"/>
+      <w:bookmarkEnd w:id="540"/>
       <w:r>
         <w:t xml:space="preserve">. Interface 1 – </w:t>
       </w:r>
@@ -39946,7 +39948,7 @@
         </w:rPr>
         <w:t xml:space="preserve"> overwrite</w:t>
       </w:r>
-      <w:bookmarkEnd w:id="540"/>
+      <w:bookmarkEnd w:id="541"/>
     </w:p>
     <w:p>
       <w:pPr>
@@ -40005,11 +40007,11 @@
     <w:p>
       <w:pPr>
         <w:rPr>
-          <w:ins w:id="541" w:author="mario" w:date="2017-07-15T09:37:00Z"/>
-        </w:rPr>
-      </w:pPr>
-      <w:moveFromRangeStart w:id="542" w:author="mario" w:date="2017-07-15T09:37:00Z" w:name="move487874776"/>
-      <w:moveFrom w:id="543" w:author="mario" w:date="2017-07-15T09:37:00Z">
+          <w:ins w:id="542" w:author="mario" w:date="2017-07-15T09:37:00Z"/>
+        </w:rPr>
+      </w:pPr>
+      <w:moveFromRangeStart w:id="543" w:author="mario" w:date="2017-07-15T09:37:00Z" w:name="move487874776"/>
+      <w:moveFrom w:id="544" w:author="mario" w:date="2017-07-15T09:37:00Z">
         <w:r>
           <w:t>Caso o usuário clique no botão de negação, “Não” no caso, a mensagem deixará de ser exibida</w:t>
         </w:r>
@@ -40047,7 +40049,7 @@
           <w:t xml:space="preserve">. </w:t>
         </w:r>
       </w:moveFrom>
-      <w:moveFromRangeEnd w:id="542"/>
+      <w:moveFromRangeEnd w:id="543"/>
     </w:p>
     <w:p>
       <w:r>
@@ -40095,11 +40097,11 @@
       <w:pPr>
         <w:pStyle w:val="Heading2"/>
       </w:pPr>
-      <w:bookmarkStart w:id="544" w:name="_Toc486423177"/>
+      <w:bookmarkStart w:id="545" w:name="_Toc486423177"/>
       <w:r>
         <w:t>Escolher RNA</w:t>
       </w:r>
-      <w:bookmarkEnd w:id="544"/>
+      <w:bookmarkEnd w:id="545"/>
     </w:p>
     <w:p>
       <w:pPr>
@@ -40111,7 +40113,7 @@
     <w:p>
       <w:pPr>
         <w:rPr>
-          <w:ins w:id="545" w:author="mario" w:date="2017-07-15T09:38:00Z"/>
+          <w:ins w:id="546" w:author="mario" w:date="2017-07-15T09:38:00Z"/>
           <w:lang w:eastAsia="pt-BR"/>
         </w:rPr>
       </w:pPr>
@@ -40128,8 +40130,8 @@
           <w:lang w:eastAsia="pt-BR"/>
         </w:rPr>
       </w:pPr>
-      <w:moveToRangeStart w:id="546" w:author="mario" w:date="2017-07-15T09:38:00Z" w:name="move487874849"/>
-      <w:moveTo w:id="547" w:author="mario" w:date="2017-07-15T09:38:00Z">
+      <w:moveToRangeStart w:id="547" w:author="mario" w:date="2017-07-15T09:38:00Z" w:name="move487874849"/>
+      <w:moveTo w:id="548" w:author="mario" w:date="2017-07-15T09:38:00Z">
         <w:r>
           <w:rPr>
             <w:lang w:eastAsia="pt-BR"/>
@@ -40203,9 +40205,9 @@
           <w:lang w:val="en-US" w:eastAsia="pt-BR"/>
         </w:rPr>
       </w:pPr>
-      <w:bookmarkStart w:id="548" w:name="_Ref479838674"/>
-      <w:bookmarkStart w:id="549" w:name="_Toc486423054"/>
-      <w:moveToRangeEnd w:id="546"/>
+      <w:bookmarkStart w:id="549" w:name="_Ref479838674"/>
+      <w:bookmarkStart w:id="550" w:name="_Toc486423054"/>
+      <w:moveToRangeEnd w:id="547"/>
       <w:proofErr w:type="gramStart"/>
       <w:r>
         <w:rPr>
@@ -40238,7 +40240,7 @@
         </w:rPr>
         <w:fldChar w:fldCharType="end"/>
       </w:r>
-      <w:bookmarkEnd w:id="548"/>
+      <w:bookmarkEnd w:id="549"/>
       <w:r>
         <w:rPr>
           <w:lang w:val="en-US"/>
@@ -40266,7 +40268,7 @@
         </w:rPr>
         <w:t>don't exists</w:t>
       </w:r>
-      <w:bookmarkEnd w:id="549"/>
+      <w:bookmarkEnd w:id="550"/>
     </w:p>
     <w:p>
       <w:pPr>
@@ -40338,12 +40340,12 @@
     <w:p>
       <w:pPr>
         <w:rPr>
-          <w:ins w:id="550" w:author="mario" w:date="2017-07-15T09:38:00Z"/>
+          <w:ins w:id="551" w:author="mario" w:date="2017-07-15T09:38:00Z"/>
           <w:lang w:eastAsia="pt-BR"/>
         </w:rPr>
       </w:pPr>
-      <w:moveFromRangeStart w:id="551" w:author="mario" w:date="2017-07-15T09:38:00Z" w:name="move487874849"/>
-      <w:moveFrom w:id="552" w:author="mario" w:date="2017-07-15T09:38:00Z">
+      <w:moveFromRangeStart w:id="552" w:author="mario" w:date="2017-07-15T09:38:00Z" w:name="move487874849"/>
+      <w:moveFrom w:id="553" w:author="mario" w:date="2017-07-15T09:38:00Z">
         <w:r>
           <w:rPr>
             <w:lang w:eastAsia="pt-BR"/>
@@ -40442,11 +40444,11 @@
     <w:p>
       <w:pPr>
         <w:rPr>
-          <w:ins w:id="553" w:author="mario" w:date="2017-07-15T09:38:00Z"/>
+          <w:ins w:id="554" w:author="mario" w:date="2017-07-15T09:38:00Z"/>
           <w:lang w:eastAsia="pt-BR"/>
         </w:rPr>
       </w:pPr>
-      <w:ins w:id="554" w:author="mario" w:date="2017-07-15T09:38:00Z">
+      <w:ins w:id="555" w:author="mario" w:date="2017-07-15T09:38:00Z">
         <w:r>
           <w:rPr>
             <w:lang w:eastAsia="pt-BR"/>
@@ -40507,7 +40509,7 @@
         </w:rPr>
       </w:pPr>
     </w:p>
-    <w:moveFromRangeEnd w:id="551"/>
+    <w:moveFromRangeEnd w:id="552"/>
     <w:p>
       <w:pPr>
         <w:rPr>
@@ -40522,8 +40524,8 @@
           <w:i/>
         </w:rPr>
       </w:pPr>
-      <w:bookmarkStart w:id="555" w:name="_Ref479838992"/>
-      <w:bookmarkStart w:id="556" w:name="_Toc486423055"/>
+      <w:bookmarkStart w:id="556" w:name="_Ref479838992"/>
+      <w:bookmarkStart w:id="557" w:name="_Toc486423055"/>
       <w:r>
         <w:t xml:space="preserve">Figura </w:t>
       </w:r>
@@ -40535,7 +40537,7 @@
           <w:t>54</w:t>
         </w:r>
       </w:fldSimple>
-      <w:bookmarkEnd w:id="555"/>
+      <w:bookmarkEnd w:id="556"/>
       <w:r>
         <w:t xml:space="preserve">. Interface 1 - </w:t>
       </w:r>
@@ -40545,7 +40547,7 @@
         </w:rPr>
         <w:t>NN loaded</w:t>
       </w:r>
-      <w:bookmarkEnd w:id="556"/>
+      <w:bookmarkEnd w:id="557"/>
     </w:p>
     <w:p>
       <w:pPr>
@@ -40617,11 +40619,11 @@
     <w:p>
       <w:pPr>
         <w:rPr>
-          <w:del w:id="557" w:author="mario" w:date="2017-07-15T09:38:00Z"/>
+          <w:del w:id="558" w:author="mario" w:date="2017-07-15T09:38:00Z"/>
           <w:lang w:eastAsia="pt-BR"/>
         </w:rPr>
       </w:pPr>
-      <w:del w:id="558" w:author="mario" w:date="2017-07-15T09:38:00Z">
+      <w:del w:id="559" w:author="mario" w:date="2017-07-15T09:38:00Z">
         <w:r>
           <w:rPr>
             <w:lang w:eastAsia="pt-BR"/>
@@ -40678,11 +40680,11 @@
       <w:pPr>
         <w:pStyle w:val="Heading2"/>
       </w:pPr>
-      <w:bookmarkStart w:id="559" w:name="_Toc486423178"/>
+      <w:bookmarkStart w:id="560" w:name="_Toc486423178"/>
       <w:r>
         <w:t>Treinar RNA</w:t>
       </w:r>
-      <w:bookmarkEnd w:id="559"/>
+      <w:bookmarkEnd w:id="560"/>
     </w:p>
     <w:p>
       <w:pPr>
@@ -40694,7 +40696,7 @@
     <w:p>
       <w:pPr>
         <w:rPr>
-          <w:ins w:id="560" w:author="mario" w:date="2017-07-15T09:39:00Z"/>
+          <w:ins w:id="561" w:author="mario" w:date="2017-07-15T09:39:00Z"/>
           <w:lang w:eastAsia="pt-BR"/>
         </w:rPr>
       </w:pPr>
@@ -40719,8 +40721,8 @@
       </w:r>
     </w:p>
     <w:p>
-      <w:moveToRangeStart w:id="561" w:author="mario" w:date="2017-07-15T09:39:00Z" w:name="move487874891"/>
-      <w:moveTo w:id="562" w:author="mario" w:date="2017-07-15T09:39:00Z">
+      <w:moveToRangeStart w:id="562" w:author="mario" w:date="2017-07-15T09:39:00Z" w:name="move487874891"/>
+      <w:moveTo w:id="563" w:author="mario" w:date="2017-07-15T09:39:00Z">
         <w:r>
           <w:rPr>
             <w:lang w:eastAsia="pt-BR"/>
@@ -40792,7 +40794,7 @@
         </w:r>
       </w:moveTo>
     </w:p>
-    <w:moveToRangeEnd w:id="561"/>
+    <w:moveToRangeEnd w:id="562"/>
     <w:p>
       <w:pPr>
         <w:rPr>
@@ -40811,8 +40813,8 @@
       <w:pPr>
         <w:pStyle w:val="Caption"/>
       </w:pPr>
-      <w:bookmarkStart w:id="563" w:name="_Ref479840033"/>
-      <w:bookmarkStart w:id="564" w:name="_Toc486423056"/>
+      <w:bookmarkStart w:id="564" w:name="_Ref479840033"/>
+      <w:bookmarkStart w:id="565" w:name="_Toc486423056"/>
       <w:r>
         <w:t xml:space="preserve">Figura </w:t>
       </w:r>
@@ -40824,11 +40826,11 @@
           <w:t>55</w:t>
         </w:r>
       </w:fldSimple>
-      <w:bookmarkEnd w:id="563"/>
+      <w:bookmarkEnd w:id="564"/>
       <w:r>
         <w:t>. Interface 2 – initial</w:t>
       </w:r>
-      <w:bookmarkEnd w:id="564"/>
+      <w:bookmarkEnd w:id="565"/>
     </w:p>
     <w:p>
       <w:pPr>
@@ -40900,11 +40902,11 @@
     <w:p>
       <w:pPr>
         <w:rPr>
-          <w:ins w:id="565" w:author="mario" w:date="2017-07-15T09:39:00Z"/>
-        </w:rPr>
-      </w:pPr>
-      <w:moveFromRangeStart w:id="566" w:author="mario" w:date="2017-07-15T09:39:00Z" w:name="move487874891"/>
-      <w:moveFrom w:id="567" w:author="mario" w:date="2017-07-15T09:39:00Z">
+          <w:ins w:id="566" w:author="mario" w:date="2017-07-15T09:39:00Z"/>
+        </w:rPr>
+      </w:pPr>
+      <w:moveFromRangeStart w:id="567" w:author="mario" w:date="2017-07-15T09:39:00Z" w:name="move487874891"/>
+      <w:moveFrom w:id="568" w:author="mario" w:date="2017-07-15T09:39:00Z">
         <w:r>
           <w:rPr>
             <w:lang w:eastAsia="pt-BR"/>
@@ -40989,19 +40991,19 @@
     <w:p>
       <w:pPr>
         <w:rPr>
-          <w:ins w:id="568" w:author="mario" w:date="2017-07-15T09:39:00Z"/>
-          <w:lang w:eastAsia="pt-BR"/>
-        </w:rPr>
-      </w:pPr>
-    </w:p>
-    <w:p>
-      <w:pPr>
-        <w:rPr>
           <w:ins w:id="569" w:author="mario" w:date="2017-07-15T09:39:00Z"/>
           <w:lang w:eastAsia="pt-BR"/>
         </w:rPr>
       </w:pPr>
-      <w:ins w:id="570" w:author="mario" w:date="2017-07-15T09:39:00Z">
+    </w:p>
+    <w:p>
+      <w:pPr>
+        <w:rPr>
+          <w:ins w:id="570" w:author="mario" w:date="2017-07-15T09:39:00Z"/>
+          <w:lang w:eastAsia="pt-BR"/>
+        </w:rPr>
+      </w:pPr>
+      <w:ins w:id="571" w:author="mario" w:date="2017-07-15T09:39:00Z">
         <w:r>
           <w:rPr>
             <w:lang w:eastAsia="pt-BR"/>
@@ -41075,9 +41077,9 @@
           <w:i/>
         </w:rPr>
       </w:pPr>
-      <w:bookmarkStart w:id="571" w:name="_Ref479840343"/>
-      <w:bookmarkStart w:id="572" w:name="_Toc486423057"/>
-      <w:moveFromRangeEnd w:id="566"/>
+      <w:bookmarkStart w:id="572" w:name="_Ref479840343"/>
+      <w:bookmarkStart w:id="573" w:name="_Toc486423057"/>
+      <w:moveFromRangeEnd w:id="567"/>
       <w:r>
         <w:t xml:space="preserve">Figura </w:t>
       </w:r>
@@ -41089,7 +41091,7 @@
           <w:t>56</w:t>
         </w:r>
       </w:fldSimple>
-      <w:bookmarkEnd w:id="571"/>
+      <w:bookmarkEnd w:id="572"/>
       <w:r>
         <w:t xml:space="preserve">. Interface 2 - </w:t>
       </w:r>
@@ -41099,12 +41101,14 @@
         </w:rPr>
         <w:t>null dates</w:t>
       </w:r>
-      <w:bookmarkEnd w:id="572"/>
+      <w:bookmarkEnd w:id="573"/>
     </w:p>
     <w:p>
       <w:pPr>
         <w:pStyle w:val="Image"/>
       </w:pPr>
+      <w:bookmarkStart w:id="574" w:name="_GoBack"/>
+      <w:bookmarkEnd w:id="574"/>
       <w:r>
         <w:rPr>
           <w:lang w:val="en-US" w:eastAsia="en-US"/>
@@ -41163,7 +41167,7 @@
     <w:p>
       <w:pPr>
         <w:rPr>
-          <w:del w:id="573" w:author="mario" w:date="2017-07-15T09:39:00Z"/>
+          <w:del w:id="575" w:author="mario" w:date="2017-07-15T09:39:00Z"/>
           <w:lang w:eastAsia="pt-BR"/>
         </w:rPr>
       </w:pPr>
@@ -41171,11 +41175,11 @@
     <w:p>
       <w:pPr>
         <w:rPr>
-          <w:del w:id="574" w:author="mario" w:date="2017-07-15T09:39:00Z"/>
+          <w:del w:id="576" w:author="mario" w:date="2017-07-15T09:39:00Z"/>
           <w:lang w:eastAsia="pt-BR"/>
         </w:rPr>
       </w:pPr>
-      <w:del w:id="575" w:author="mario" w:date="2017-07-15T09:39:00Z">
+      <w:del w:id="577" w:author="mario" w:date="2017-07-15T09:39:00Z">
         <w:r>
           <w:rPr>
             <w:lang w:eastAsia="pt-BR"/>
@@ -41248,8 +41252,8 @@
           <w:lang w:eastAsia="pt-BR"/>
         </w:rPr>
       </w:pPr>
-      <w:moveToRangeStart w:id="576" w:author="mario" w:date="2017-07-15T09:39:00Z" w:name="move487874906"/>
-      <w:moveTo w:id="577" w:author="mario" w:date="2017-07-15T09:39:00Z">
+      <w:moveToRangeStart w:id="578" w:author="mario" w:date="2017-07-15T09:39:00Z" w:name="move487874906"/>
+      <w:moveTo w:id="579" w:author="mario" w:date="2017-07-15T09:39:00Z">
         <w:r>
           <w:rPr>
             <w:lang w:eastAsia="pt-BR"/>
@@ -41302,11 +41306,11 @@
         </w:r>
       </w:moveTo>
     </w:p>
-    <w:moveToRangeEnd w:id="576"/>
-    <w:p>
-      <w:pPr>
-        <w:rPr>
-          <w:ins w:id="578" w:author="mario" w:date="2017-07-15T09:39:00Z"/>
+    <w:moveToRangeEnd w:id="578"/>
+    <w:p>
+      <w:pPr>
+        <w:rPr>
+          <w:ins w:id="580" w:author="mario" w:date="2017-07-15T09:39:00Z"/>
           <w:lang w:eastAsia="pt-BR"/>
         </w:rPr>
       </w:pPr>
@@ -41325,8 +41329,8 @@
           <w:i/>
         </w:rPr>
       </w:pPr>
-      <w:bookmarkStart w:id="579" w:name="_Ref479840498"/>
-      <w:bookmarkStart w:id="580" w:name="_Toc486423058"/>
+      <w:bookmarkStart w:id="581" w:name="_Ref479840498"/>
+      <w:bookmarkStart w:id="582" w:name="_Toc486423058"/>
       <w:r>
         <w:t xml:space="preserve">Figura </w:t>
       </w:r>
@@ -41338,7 +41342,7 @@
           <w:t>57</w:t>
         </w:r>
       </w:fldSimple>
-      <w:bookmarkEnd w:id="579"/>
+      <w:bookmarkEnd w:id="581"/>
       <w:r>
         <w:t xml:space="preserve">. Interface 2 - </w:t>
       </w:r>
@@ -41348,7 +41352,7 @@
         </w:rPr>
         <w:t>null NN</w:t>
       </w:r>
-      <w:bookmarkEnd w:id="580"/>
+      <w:bookmarkEnd w:id="582"/>
     </w:p>
     <w:p>
       <w:pPr>
@@ -41420,12 +41424,12 @@
     <w:p>
       <w:pPr>
         <w:rPr>
-          <w:ins w:id="581" w:author="mario" w:date="2017-07-15T09:39:00Z"/>
+          <w:ins w:id="583" w:author="mario" w:date="2017-07-15T09:39:00Z"/>
           <w:lang w:eastAsia="pt-BR"/>
         </w:rPr>
       </w:pPr>
-      <w:moveFromRangeStart w:id="582" w:author="mario" w:date="2017-07-15T09:39:00Z" w:name="move487874906"/>
-      <w:moveFrom w:id="583" w:author="mario" w:date="2017-07-15T09:39:00Z">
+      <w:moveFromRangeStart w:id="584" w:author="mario" w:date="2017-07-15T09:39:00Z" w:name="move487874906"/>
+      <w:moveFrom w:id="585" w:author="mario" w:date="2017-07-15T09:39:00Z">
         <w:r>
           <w:rPr>
             <w:lang w:eastAsia="pt-BR"/>
@@ -41481,10 +41485,10 @@
     <w:p>
       <w:pPr>
         <w:rPr>
-          <w:ins w:id="584" w:author="mario" w:date="2017-07-15T09:39:00Z"/>
-        </w:rPr>
-      </w:pPr>
-      <w:ins w:id="585" w:author="mario" w:date="2017-07-15T09:39:00Z">
+          <w:ins w:id="586" w:author="mario" w:date="2017-07-15T09:39:00Z"/>
+        </w:rPr>
+      </w:pPr>
+      <w:ins w:id="587" w:author="mario" w:date="2017-07-15T09:39:00Z">
         <w:r>
           <w:t xml:space="preserve">A </w:t>
         </w:r>
@@ -41543,7 +41547,7 @@
         </w:rPr>
       </w:pPr>
     </w:p>
-    <w:moveFromRangeEnd w:id="582"/>
+    <w:moveFromRangeEnd w:id="584"/>
     <w:p>
       <w:pPr>
         <w:rPr>
@@ -41558,8 +41562,8 @@
           <w:i/>
         </w:rPr>
       </w:pPr>
-      <w:bookmarkStart w:id="586" w:name="_Ref479840673"/>
-      <w:bookmarkStart w:id="587" w:name="_Toc486423059"/>
+      <w:bookmarkStart w:id="588" w:name="_Ref479840673"/>
+      <w:bookmarkStart w:id="589" w:name="_Toc486423059"/>
       <w:r>
         <w:t xml:space="preserve">Figura </w:t>
       </w:r>
@@ -41571,7 +41575,7 @@
           <w:t>58</w:t>
         </w:r>
       </w:fldSimple>
-      <w:bookmarkEnd w:id="586"/>
+      <w:bookmarkEnd w:id="588"/>
       <w:r>
         <w:t xml:space="preserve">. Interface 2 - </w:t>
       </w:r>
@@ -41581,7 +41585,7 @@
         </w:rPr>
         <w:t>Learning Rules</w:t>
       </w:r>
-      <w:bookmarkEnd w:id="587"/>
+      <w:bookmarkEnd w:id="589"/>
     </w:p>
     <w:p>
       <w:pPr>
@@ -41640,10 +41644,10 @@
     <w:p>
       <w:pPr>
         <w:rPr>
-          <w:del w:id="588" w:author="mario" w:date="2017-07-15T09:39:00Z"/>
-        </w:rPr>
-      </w:pPr>
-      <w:del w:id="589" w:author="mario" w:date="2017-07-15T09:39:00Z">
+          <w:del w:id="590" w:author="mario" w:date="2017-07-15T09:39:00Z"/>
+        </w:rPr>
+      </w:pPr>
+      <w:del w:id="591" w:author="mario" w:date="2017-07-15T09:39:00Z">
         <w:r>
           <w:lastRenderedPageBreak/>
           <w:delText xml:space="preserve">A </w:delText>
@@ -41696,8 +41700,8 @@
       </w:del>
     </w:p>
     <w:p>
-      <w:moveToRangeStart w:id="590" w:author="mario" w:date="2017-07-15T09:39:00Z" w:name="move487874924"/>
-      <w:moveTo w:id="591" w:author="mario" w:date="2017-07-15T09:39:00Z">
+      <w:moveToRangeStart w:id="592" w:author="mario" w:date="2017-07-15T09:39:00Z" w:name="move487874924"/>
+      <w:moveTo w:id="593" w:author="mario" w:date="2017-07-15T09:39:00Z">
         <w:r>
           <w:t xml:space="preserve">Quando o botão “...”, presente ao lado de cada data, é clicado, é apresentado ao usuário uma interface intuitiva de um calendário, conforme mostra a </w:t>
         </w:r>
@@ -41727,11 +41731,11 @@
         </w:r>
       </w:moveTo>
     </w:p>
-    <w:moveToRangeEnd w:id="590"/>
-    <w:p>
-      <w:pPr>
-        <w:rPr>
-          <w:ins w:id="592" w:author="mario" w:date="2017-07-15T09:39:00Z"/>
+    <w:moveToRangeEnd w:id="592"/>
+    <w:p>
+      <w:pPr>
+        <w:rPr>
+          <w:ins w:id="594" w:author="mario" w:date="2017-07-15T09:39:00Z"/>
         </w:rPr>
       </w:pPr>
     </w:p>
@@ -41743,8 +41747,8 @@
           <w:i/>
         </w:rPr>
       </w:pPr>
-      <w:bookmarkStart w:id="593" w:name="_Ref479840972"/>
-      <w:bookmarkStart w:id="594" w:name="_Toc486423060"/>
+      <w:bookmarkStart w:id="595" w:name="_Ref479840972"/>
+      <w:bookmarkStart w:id="596" w:name="_Toc486423060"/>
       <w:r>
         <w:t xml:space="preserve">Figura </w:t>
       </w:r>
@@ -41756,7 +41760,7 @@
           <w:t>59</w:t>
         </w:r>
       </w:fldSimple>
-      <w:bookmarkEnd w:id="593"/>
+      <w:bookmarkEnd w:id="595"/>
       <w:r>
         <w:t xml:space="preserve">. Interface 2 – </w:t>
       </w:r>
@@ -41766,7 +41770,7 @@
         </w:rPr>
         <w:t>dates</w:t>
       </w:r>
-      <w:bookmarkEnd w:id="594"/>
+      <w:bookmarkEnd w:id="596"/>
     </w:p>
     <w:p>
       <w:pPr>
@@ -41826,11 +41830,11 @@
     <w:p>
       <w:pPr>
         <w:rPr>
-          <w:ins w:id="595" w:author="mario" w:date="2017-07-15T09:40:00Z"/>
-        </w:rPr>
-      </w:pPr>
-      <w:moveFromRangeStart w:id="596" w:author="mario" w:date="2017-07-15T09:39:00Z" w:name="move487874924"/>
-      <w:moveFrom w:id="597" w:author="mario" w:date="2017-07-15T09:39:00Z">
+          <w:ins w:id="597" w:author="mario" w:date="2017-07-15T09:40:00Z"/>
+        </w:rPr>
+      </w:pPr>
+      <w:moveFromRangeStart w:id="598" w:author="mario" w:date="2017-07-15T09:39:00Z" w:name="move487874924"/>
+      <w:moveFrom w:id="599" w:author="mario" w:date="2017-07-15T09:39:00Z">
         <w:r>
           <w:t xml:space="preserve">Quando o botão “...”, presente ao lado de cada data, é clicado, é apresentado ao usuário uma interface intuitiva de um calendário, conforme mostra a </w:t>
         </w:r>
@@ -41863,10 +41867,10 @@
     <w:p>
       <w:pPr>
         <w:rPr>
-          <w:ins w:id="598" w:author="mario" w:date="2017-07-15T09:40:00Z"/>
-        </w:rPr>
-      </w:pPr>
-      <w:ins w:id="599" w:author="mario" w:date="2017-07-15T09:40:00Z">
+          <w:ins w:id="600" w:author="mario" w:date="2017-07-15T09:40:00Z"/>
+        </w:rPr>
+      </w:pPr>
+      <w:ins w:id="601" w:author="mario" w:date="2017-07-15T09:40:00Z">
         <w:r>
           <w:lastRenderedPageBreak/>
           <w:t xml:space="preserve">Caso o usuário se confunda e tente inserir a data de partida como depois da data final, é apresentada uma mensagem alertando-o disso, como mostra a </w:t>
@@ -41898,7 +41902,7 @@
       </w:ins>
     </w:p>
     <w:p/>
-    <w:moveFromRangeEnd w:id="596"/>
+    <w:moveFromRangeEnd w:id="598"/>
     <w:p/>
     <w:p>
       <w:pPr>
@@ -41908,8 +41912,8 @@
           <w:lang w:val="en-US"/>
         </w:rPr>
       </w:pPr>
-      <w:bookmarkStart w:id="600" w:name="_Ref479842025"/>
-      <w:bookmarkStart w:id="601" w:name="_Toc486423061"/>
+      <w:bookmarkStart w:id="602" w:name="_Ref479842025"/>
+      <w:bookmarkStart w:id="603" w:name="_Toc486423061"/>
       <w:proofErr w:type="gramStart"/>
       <w:r>
         <w:rPr>
@@ -41942,7 +41946,7 @@
         </w:rPr>
         <w:fldChar w:fldCharType="end"/>
       </w:r>
-      <w:bookmarkEnd w:id="600"/>
+      <w:bookmarkEnd w:id="602"/>
       <w:r>
         <w:rPr>
           <w:lang w:val="en-US"/>
@@ -41963,7 +41967,7 @@
         </w:rPr>
         <w:t>from after to</w:t>
       </w:r>
-      <w:bookmarkEnd w:id="601"/>
+      <w:bookmarkEnd w:id="603"/>
     </w:p>
     <w:p>
       <w:pPr>
@@ -42023,10 +42027,10 @@
     <w:p>
       <w:pPr>
         <w:rPr>
-          <w:del w:id="602" w:author="mario" w:date="2017-07-15T09:40:00Z"/>
-        </w:rPr>
-      </w:pPr>
-      <w:del w:id="603" w:author="mario" w:date="2017-07-15T09:40:00Z">
+          <w:del w:id="604" w:author="mario" w:date="2017-07-15T09:40:00Z"/>
+        </w:rPr>
+      </w:pPr>
+      <w:del w:id="605" w:author="mario" w:date="2017-07-15T09:40:00Z">
         <w:r>
           <w:delText xml:space="preserve">Caso o usuário se confunda e tente inserir a data de partida como depois da data final, é apresentada uma mensagem alertando-o disso, como mostra a </w:delText>
         </w:r>
@@ -42075,8 +42079,8 @@
       </w:del>
     </w:p>
     <w:p>
-      <w:moveToRangeStart w:id="604" w:author="mario" w:date="2017-07-15T09:40:00Z" w:name="move487874942"/>
-      <w:moveTo w:id="605" w:author="mario" w:date="2017-07-15T09:40:00Z">
+      <w:moveToRangeStart w:id="606" w:author="mario" w:date="2017-07-15T09:40:00Z" w:name="move487874942"/>
+      <w:moveTo w:id="607" w:author="mario" w:date="2017-07-15T09:40:00Z">
         <w:r>
           <w:lastRenderedPageBreak/>
           <w:t xml:space="preserve">A </w:t>
@@ -42110,11 +42114,11 @@
         </w:r>
       </w:moveTo>
     </w:p>
-    <w:moveToRangeEnd w:id="604"/>
-    <w:p>
-      <w:pPr>
-        <w:rPr>
-          <w:ins w:id="606" w:author="mario" w:date="2017-07-15T09:40:00Z"/>
+    <w:moveToRangeEnd w:id="606"/>
+    <w:p>
+      <w:pPr>
+        <w:rPr>
+          <w:ins w:id="608" w:author="mario" w:date="2017-07-15T09:40:00Z"/>
         </w:rPr>
       </w:pPr>
     </w:p>
@@ -42127,8 +42131,8 @@
           <w:lang w:val="en-US"/>
         </w:rPr>
       </w:pPr>
-      <w:bookmarkStart w:id="607" w:name="_Ref479842876"/>
-      <w:bookmarkStart w:id="608" w:name="_Toc486423062"/>
+      <w:bookmarkStart w:id="609" w:name="_Ref479842876"/>
+      <w:bookmarkStart w:id="610" w:name="_Toc486423062"/>
       <w:proofErr w:type="gramStart"/>
       <w:r>
         <w:rPr>
@@ -42158,7 +42162,7 @@
       <w:r>
         <w:fldChar w:fldCharType="end"/>
       </w:r>
-      <w:bookmarkEnd w:id="607"/>
+      <w:bookmarkEnd w:id="609"/>
       <w:r>
         <w:rPr>
           <w:lang w:val="en-US"/>
@@ -42193,7 +42197,7 @@
         </w:rPr>
         <w:t xml:space="preserve"> date</w:t>
       </w:r>
-      <w:bookmarkEnd w:id="608"/>
+      <w:bookmarkEnd w:id="610"/>
     </w:p>
     <w:p>
       <w:pPr>
@@ -42255,11 +42259,11 @@
     <w:p>
       <w:pPr>
         <w:rPr>
-          <w:ins w:id="609" w:author="mario" w:date="2017-07-15T09:40:00Z"/>
-        </w:rPr>
-      </w:pPr>
-      <w:moveFromRangeStart w:id="610" w:author="mario" w:date="2017-07-15T09:40:00Z" w:name="move487874942"/>
-      <w:moveFrom w:id="611" w:author="mario" w:date="2017-07-15T09:40:00Z">
+          <w:ins w:id="611" w:author="mario" w:date="2017-07-15T09:40:00Z"/>
+        </w:rPr>
+      </w:pPr>
+      <w:moveFromRangeStart w:id="612" w:author="mario" w:date="2017-07-15T09:40:00Z" w:name="move487874942"/>
+      <w:moveFrom w:id="613" w:author="mario" w:date="2017-07-15T09:40:00Z">
         <w:r>
           <w:lastRenderedPageBreak/>
           <w:t xml:space="preserve">A </w:t>
@@ -42296,10 +42300,10 @@
     <w:p>
       <w:pPr>
         <w:rPr>
-          <w:ins w:id="612" w:author="mario" w:date="2017-07-15T09:40:00Z"/>
-        </w:rPr>
-      </w:pPr>
-      <w:ins w:id="613" w:author="mario" w:date="2017-07-15T09:40:00Z">
+          <w:ins w:id="614" w:author="mario" w:date="2017-07-15T09:40:00Z"/>
+        </w:rPr>
+      </w:pPr>
+      <w:ins w:id="615" w:author="mario" w:date="2017-07-15T09:40:00Z">
         <w:r>
           <w:t xml:space="preserve">Se o usuário digitar todos os valores corretos e clicar no botão </w:t>
         </w:r>
@@ -42348,7 +42352,7 @@
       </w:ins>
     </w:p>
     <w:p/>
-    <w:moveFromRangeEnd w:id="610"/>
+    <w:moveFromRangeEnd w:id="612"/>
     <w:p/>
     <w:p>
       <w:pPr>
@@ -42357,8 +42361,8 @@
           <w:i/>
         </w:rPr>
       </w:pPr>
-      <w:bookmarkStart w:id="614" w:name="_Ref479843026"/>
-      <w:bookmarkStart w:id="615" w:name="_Toc486423063"/>
+      <w:bookmarkStart w:id="616" w:name="_Ref479843026"/>
+      <w:bookmarkStart w:id="617" w:name="_Toc486423063"/>
       <w:r>
         <w:t xml:space="preserve">Figura </w:t>
       </w:r>
@@ -42370,7 +42374,7 @@
           <w:t>62</w:t>
         </w:r>
       </w:fldSimple>
-      <w:bookmarkEnd w:id="614"/>
+      <w:bookmarkEnd w:id="616"/>
       <w:r>
         <w:t xml:space="preserve">. Interface 2 – </w:t>
       </w:r>
@@ -42380,7 +42384,7 @@
         </w:rPr>
         <w:t>trained</w:t>
       </w:r>
-      <w:bookmarkEnd w:id="615"/>
+      <w:bookmarkEnd w:id="617"/>
     </w:p>
     <w:p>
       <w:pPr>
@@ -42440,10 +42444,10 @@
     <w:p>
       <w:pPr>
         <w:rPr>
-          <w:del w:id="616" w:author="mario" w:date="2017-07-15T09:40:00Z"/>
-        </w:rPr>
-      </w:pPr>
-      <w:del w:id="617" w:author="mario" w:date="2017-07-15T09:40:00Z">
+          <w:del w:id="618" w:author="mario" w:date="2017-07-15T09:40:00Z"/>
+        </w:rPr>
+      </w:pPr>
+      <w:del w:id="619" w:author="mario" w:date="2017-07-15T09:40:00Z">
         <w:r>
           <w:delText xml:space="preserve">Se o usuário digitar todos os valores corretos e clicar no botão </w:delText>
         </w:r>
@@ -42530,17 +42534,17 @@
       <w:pPr>
         <w:pStyle w:val="Heading2"/>
       </w:pPr>
-      <w:bookmarkStart w:id="618" w:name="_Toc486423179"/>
+      <w:bookmarkStart w:id="620" w:name="_Toc486423179"/>
       <w:r>
         <w:t>Gerar Relatório</w:t>
       </w:r>
-      <w:bookmarkEnd w:id="618"/>
+      <w:bookmarkEnd w:id="620"/>
     </w:p>
     <w:p/>
     <w:p>
       <w:pPr>
         <w:rPr>
-          <w:ins w:id="619" w:author="mario" w:date="2017-07-15T09:40:00Z"/>
+          <w:ins w:id="621" w:author="mario" w:date="2017-07-15T09:40:00Z"/>
         </w:rPr>
       </w:pPr>
       <w:r>
@@ -42548,8 +42552,8 @@
       </w:r>
     </w:p>
     <w:p>
-      <w:moveToRangeStart w:id="620" w:author="mario" w:date="2017-07-15T09:40:00Z" w:name="move487874960"/>
-      <w:moveTo w:id="621" w:author="mario" w:date="2017-07-15T09:40:00Z">
+      <w:moveToRangeStart w:id="622" w:author="mario" w:date="2017-07-15T09:40:00Z" w:name="move487874960"/>
+      <w:moveTo w:id="623" w:author="mario" w:date="2017-07-15T09:40:00Z">
         <w:r>
           <w:t xml:space="preserve">A </w:t>
         </w:r>
@@ -42588,21 +42592,7 @@
         </w:r>
       </w:moveTo>
     </w:p>
-    <w:moveToRangeEnd w:id="620"/>
-    <w:p>
-      <w:pPr>
-        <w:rPr>
-          <w:del w:id="622" w:author="mario" w:date="2017-07-15T09:40:00Z"/>
-        </w:rPr>
-      </w:pPr>
-    </w:p>
-    <w:p>
-      <w:pPr>
-        <w:rPr>
-          <w:del w:id="623" w:author="mario" w:date="2017-07-15T09:40:00Z"/>
-        </w:rPr>
-      </w:pPr>
-    </w:p>
+    <w:moveToRangeEnd w:id="622"/>
     <w:p>
       <w:pPr>
         <w:rPr>
@@ -42661,13 +42651,27 @@
     </w:p>
     <w:p>
       <w:pPr>
+        <w:rPr>
+          <w:del w:id="632" w:author="mario" w:date="2017-07-15T09:40:00Z"/>
+        </w:rPr>
+      </w:pPr>
+    </w:p>
+    <w:p>
+      <w:pPr>
+        <w:rPr>
+          <w:del w:id="633" w:author="mario" w:date="2017-07-15T09:40:00Z"/>
+        </w:rPr>
+      </w:pPr>
+    </w:p>
+    <w:p>
+      <w:pPr>
         <w:pStyle w:val="Caption"/>
         <w:rPr>
           <w:i/>
         </w:rPr>
       </w:pPr>
-      <w:bookmarkStart w:id="632" w:name="_Ref479843935"/>
-      <w:bookmarkStart w:id="633" w:name="_Toc486423064"/>
+      <w:bookmarkStart w:id="634" w:name="_Ref479843935"/>
+      <w:bookmarkStart w:id="635" w:name="_Toc486423064"/>
       <w:r>
         <w:lastRenderedPageBreak/>
         <w:t xml:space="preserve">Figura </w:t>
@@ -42680,7 +42684,7 @@
           <w:t>63</w:t>
         </w:r>
       </w:fldSimple>
-      <w:bookmarkEnd w:id="632"/>
+      <w:bookmarkEnd w:id="634"/>
       <w:r>
         <w:t xml:space="preserve">. Interface 3 – </w:t>
       </w:r>
@@ -42690,7 +42694,7 @@
         </w:rPr>
         <w:t>initial</w:t>
       </w:r>
-      <w:bookmarkEnd w:id="633"/>
+      <w:bookmarkEnd w:id="635"/>
     </w:p>
     <w:p>
       <w:pPr>
@@ -42749,11 +42753,11 @@
     <w:p>
       <w:pPr>
         <w:rPr>
-          <w:ins w:id="634" w:author="mario" w:date="2017-07-15T09:40:00Z"/>
-        </w:rPr>
-      </w:pPr>
-      <w:moveFromRangeStart w:id="635" w:author="mario" w:date="2017-07-15T09:40:00Z" w:name="move487874960"/>
-      <w:moveFrom w:id="636" w:author="mario" w:date="2017-07-15T09:40:00Z">
+          <w:ins w:id="636" w:author="mario" w:date="2017-07-15T09:40:00Z"/>
+        </w:rPr>
+      </w:pPr>
+      <w:moveFromRangeStart w:id="637" w:author="mario" w:date="2017-07-15T09:40:00Z" w:name="move487874960"/>
+      <w:moveFrom w:id="638" w:author="mario" w:date="2017-07-15T09:40:00Z">
         <w:r>
           <w:t xml:space="preserve">A </w:t>
         </w:r>
@@ -42795,10 +42799,10 @@
     <w:p>
       <w:pPr>
         <w:rPr>
-          <w:ins w:id="637" w:author="mario" w:date="2017-07-15T09:40:00Z"/>
-        </w:rPr>
-      </w:pPr>
-      <w:ins w:id="638" w:author="mario" w:date="2017-07-15T09:40:00Z">
+          <w:ins w:id="639" w:author="mario" w:date="2017-07-15T09:40:00Z"/>
+        </w:rPr>
+      </w:pPr>
+      <w:ins w:id="640" w:author="mario" w:date="2017-07-15T09:40:00Z">
         <w:r>
           <w:lastRenderedPageBreak/>
           <w:t xml:space="preserve">Assim como no caso do treinamento, se o usuário tentar criar um relatório sem ter selecionado a RNA, será apresentado o erro mostrado na </w:t>
@@ -42830,7 +42834,7 @@
       </w:ins>
     </w:p>
     <w:p/>
-    <w:moveFromRangeEnd w:id="635"/>
+    <w:moveFromRangeEnd w:id="637"/>
     <w:p/>
     <w:p>
       <w:pPr>
@@ -42839,8 +42843,8 @@
           <w:i/>
         </w:rPr>
       </w:pPr>
-      <w:bookmarkStart w:id="639" w:name="_Ref479844133"/>
-      <w:bookmarkStart w:id="640" w:name="_Toc486423065"/>
+      <w:bookmarkStart w:id="641" w:name="_Ref479844133"/>
+      <w:bookmarkStart w:id="642" w:name="_Toc486423065"/>
       <w:r>
         <w:t xml:space="preserve">Figura </w:t>
       </w:r>
@@ -42852,7 +42856,7 @@
           <w:t>64</w:t>
         </w:r>
       </w:fldSimple>
-      <w:bookmarkEnd w:id="639"/>
+      <w:bookmarkEnd w:id="641"/>
       <w:r>
         <w:t xml:space="preserve">. Interface 3 - </w:t>
       </w:r>
@@ -42862,7 +42866,7 @@
         </w:rPr>
         <w:t>null NN</w:t>
       </w:r>
-      <w:bookmarkEnd w:id="640"/>
+      <w:bookmarkEnd w:id="642"/>
     </w:p>
     <w:p>
       <w:pPr>
@@ -42921,10 +42925,10 @@
     <w:p>
       <w:pPr>
         <w:rPr>
-          <w:del w:id="641" w:author="mario" w:date="2017-07-15T09:40:00Z"/>
-        </w:rPr>
-      </w:pPr>
-      <w:del w:id="642" w:author="mario" w:date="2017-07-15T09:40:00Z">
+          <w:del w:id="643" w:author="mario" w:date="2017-07-15T09:40:00Z"/>
+        </w:rPr>
+      </w:pPr>
+      <w:del w:id="644" w:author="mario" w:date="2017-07-15T09:40:00Z">
         <w:r>
           <w:delText>Assim como no caso do treinamento, se o usuário tentar criar um relatório sem ter selecionado a RNA, será apresentado o erro</w:delText>
         </w:r>
@@ -42961,7 +42965,7 @@
       <w:pPr>
         <w:ind w:firstLine="0"/>
         <w:rPr>
-          <w:ins w:id="643" w:author="mario" w:date="2017-07-15T09:40:00Z"/>
+          <w:ins w:id="645" w:author="mario" w:date="2017-07-15T09:40:00Z"/>
         </w:rPr>
       </w:pPr>
       <w:r>
@@ -42973,8 +42977,8 @@
       </w:r>
     </w:p>
     <w:p>
-      <w:moveToRangeStart w:id="644" w:author="mario" w:date="2017-07-15T09:40:00Z" w:name="move487874983"/>
-      <w:moveTo w:id="645" w:author="mario" w:date="2017-07-15T09:40:00Z">
+      <w:moveToRangeStart w:id="646" w:author="mario" w:date="2017-07-15T09:40:00Z" w:name="move487874983"/>
+      <w:moveTo w:id="647" w:author="mario" w:date="2017-07-15T09:40:00Z">
         <w:r>
           <w:t xml:space="preserve">A </w:t>
         </w:r>
@@ -43013,7 +43017,7 @@
         </w:r>
       </w:moveTo>
     </w:p>
-    <w:moveToRangeEnd w:id="644"/>
+    <w:moveToRangeEnd w:id="646"/>
     <w:p>
       <w:pPr>
         <w:ind w:firstLine="0"/>
@@ -43031,8 +43035,8 @@
           <w:i/>
         </w:rPr>
       </w:pPr>
-      <w:bookmarkStart w:id="646" w:name="_Ref479845277"/>
-      <w:bookmarkStart w:id="647" w:name="_Toc486423066"/>
+      <w:bookmarkStart w:id="648" w:name="_Ref479845277"/>
+      <w:bookmarkStart w:id="649" w:name="_Toc486423066"/>
       <w:r>
         <w:t xml:space="preserve">Figura </w:t>
       </w:r>
@@ -43044,7 +43048,7 @@
           <w:t>65</w:t>
         </w:r>
       </w:fldSimple>
-      <w:bookmarkEnd w:id="646"/>
+      <w:bookmarkEnd w:id="648"/>
       <w:r>
         <w:t xml:space="preserve">. Interface 3 - </w:t>
       </w:r>
@@ -43054,7 +43058,7 @@
         </w:rPr>
         <w:t>report created</w:t>
       </w:r>
-      <w:bookmarkEnd w:id="647"/>
+      <w:bookmarkEnd w:id="649"/>
     </w:p>
     <w:p>
       <w:pPr>
@@ -43114,11 +43118,11 @@
     <w:p>
       <w:pPr>
         <w:rPr>
-          <w:ins w:id="648" w:author="mario" w:date="2017-07-15T09:41:00Z"/>
-        </w:rPr>
-      </w:pPr>
-      <w:moveFromRangeStart w:id="649" w:author="mario" w:date="2017-07-15T09:40:00Z" w:name="move487874983"/>
-      <w:moveFrom w:id="650" w:author="mario" w:date="2017-07-15T09:40:00Z">
+          <w:ins w:id="650" w:author="mario" w:date="2017-07-15T09:41:00Z"/>
+        </w:rPr>
+      </w:pPr>
+      <w:moveFromRangeStart w:id="651" w:author="mario" w:date="2017-07-15T09:40:00Z" w:name="move487874983"/>
+      <w:moveFrom w:id="652" w:author="mario" w:date="2017-07-15T09:40:00Z">
         <w:r>
           <w:t xml:space="preserve">A </w:t>
         </w:r>
@@ -43160,10 +43164,10 @@
     <w:p>
       <w:pPr>
         <w:rPr>
-          <w:ins w:id="651" w:author="mario" w:date="2017-07-15T09:41:00Z"/>
-        </w:rPr>
-      </w:pPr>
-      <w:ins w:id="652" w:author="mario" w:date="2017-07-15T09:41:00Z">
+          <w:ins w:id="653" w:author="mario" w:date="2017-07-15T09:41:00Z"/>
+        </w:rPr>
+      </w:pPr>
+      <w:ins w:id="654" w:author="mario" w:date="2017-07-15T09:41:00Z">
         <w:r>
           <w:t xml:space="preserve">A </w:t>
         </w:r>
@@ -43198,7 +43202,7 @@
       </w:ins>
     </w:p>
     <w:p/>
-    <w:moveFromRangeEnd w:id="649"/>
+    <w:moveFromRangeEnd w:id="651"/>
     <w:p/>
     <w:p>
       <w:pPr>
@@ -43208,8 +43212,8 @@
           <w:lang w:val="en-US"/>
         </w:rPr>
       </w:pPr>
-      <w:bookmarkStart w:id="653" w:name="_Ref479845655"/>
-      <w:bookmarkStart w:id="654" w:name="_Toc486423067"/>
+      <w:bookmarkStart w:id="655" w:name="_Ref479845655"/>
+      <w:bookmarkStart w:id="656" w:name="_Toc486423067"/>
       <w:proofErr w:type="gramStart"/>
       <w:r>
         <w:rPr>
@@ -43242,7 +43246,7 @@
         </w:rPr>
         <w:fldChar w:fldCharType="end"/>
       </w:r>
-      <w:bookmarkEnd w:id="653"/>
+      <w:bookmarkEnd w:id="655"/>
       <w:r>
         <w:rPr>
           <w:lang w:val="en-US"/>
@@ -43263,7 +43267,7 @@
         </w:rPr>
         <w:t>report with 2 attributes</w:t>
       </w:r>
-      <w:bookmarkEnd w:id="654"/>
+      <w:bookmarkEnd w:id="656"/>
     </w:p>
     <w:p>
       <w:pPr>
@@ -43322,10 +43326,10 @@
     <w:p>
       <w:pPr>
         <w:rPr>
-          <w:del w:id="655" w:author="mario" w:date="2017-07-15T09:40:00Z"/>
-        </w:rPr>
-      </w:pPr>
-      <w:del w:id="656" w:author="mario" w:date="2017-07-15T09:40:00Z">
+          <w:del w:id="657" w:author="mario" w:date="2017-07-15T09:40:00Z"/>
+        </w:rPr>
+      </w:pPr>
+      <w:del w:id="658" w:author="mario" w:date="2017-07-15T09:40:00Z">
         <w:r>
           <w:lastRenderedPageBreak/>
           <w:delText xml:space="preserve">A </w:delText>
@@ -43380,12 +43384,12 @@
           <w:lang w:eastAsia="pt-BR"/>
         </w:rPr>
       </w:pPr>
-      <w:bookmarkStart w:id="657" w:name="_Toc486423180"/>
+      <w:bookmarkStart w:id="659" w:name="_Toc486423180"/>
       <w:r>
         <w:lastRenderedPageBreak/>
         <w:t>Considerações Finais</w:t>
       </w:r>
-      <w:bookmarkEnd w:id="657"/>
+      <w:bookmarkEnd w:id="659"/>
     </w:p>
     <w:p>
       <w:pPr>
@@ -43398,11 +43402,11 @@
       <w:pPr>
         <w:pStyle w:val="Heading2"/>
       </w:pPr>
-      <w:bookmarkStart w:id="658" w:name="_Toc486423181"/>
+      <w:bookmarkStart w:id="660" w:name="_Toc486423181"/>
       <w:r>
         <w:t>Conclusão</w:t>
       </w:r>
-      <w:bookmarkEnd w:id="658"/>
+      <w:bookmarkEnd w:id="660"/>
     </w:p>
     <w:p>
       <w:pPr>
@@ -43473,11 +43477,11 @@
       <w:pPr>
         <w:pStyle w:val="Heading2"/>
       </w:pPr>
-      <w:bookmarkStart w:id="659" w:name="_Toc486423182"/>
+      <w:bookmarkStart w:id="661" w:name="_Toc486423182"/>
       <w:r>
         <w:t>Trabalhos futuros</w:t>
       </w:r>
-      <w:bookmarkEnd w:id="659"/>
+      <w:bookmarkEnd w:id="661"/>
     </w:p>
     <w:p>
       <w:pPr>
@@ -43510,11 +43514,11 @@
       <w:pPr>
         <w:pStyle w:val="Heading3"/>
       </w:pPr>
-      <w:bookmarkStart w:id="660" w:name="_Toc486423183"/>
+      <w:bookmarkStart w:id="662" w:name="_Toc486423183"/>
       <w:r>
         <w:t>Gráfico</w:t>
       </w:r>
-      <w:bookmarkEnd w:id="660"/>
+      <w:bookmarkEnd w:id="662"/>
     </w:p>
     <w:p>
       <w:pPr>
@@ -43541,7 +43545,7 @@
         </w:rPr>
         <w:t xml:space="preserve"> se provou um framework</w:t>
       </w:r>
-      <w:ins w:id="661" w:author="mario" w:date="2017-07-15T09:42:00Z">
+      <w:ins w:id="663" w:author="mario" w:date="2017-07-15T09:42:00Z">
         <w:r>
           <w:rPr>
             <w:lang w:eastAsia="pt-BR"/>
@@ -43555,7 +43559,7 @@
         </w:rPr>
         <w:t xml:space="preserve"> </w:t>
       </w:r>
-      <w:del w:id="662" w:author="mario" w:date="2017-07-15T09:42:00Z">
+      <w:del w:id="664" w:author="mario" w:date="2017-07-15T09:42:00Z">
         <w:r>
           <w:rPr>
             <w:lang w:eastAsia="pt-BR"/>
@@ -43616,11 +43620,11 @@
       <w:pPr>
         <w:pStyle w:val="Heading3"/>
       </w:pPr>
-      <w:bookmarkStart w:id="663" w:name="_Toc486423184"/>
+      <w:bookmarkStart w:id="665" w:name="_Toc486423184"/>
       <w:r>
         <w:t>Comparativo entre outras RNA</w:t>
       </w:r>
-      <w:bookmarkEnd w:id="663"/>
+      <w:bookmarkEnd w:id="665"/>
     </w:p>
     <w:p>
       <w:pPr>
@@ -43720,11 +43724,11 @@
       <w:pPr>
         <w:pStyle w:val="Heading3"/>
       </w:pPr>
-      <w:bookmarkStart w:id="664" w:name="_Toc486423185"/>
+      <w:bookmarkStart w:id="666" w:name="_Toc486423185"/>
       <w:r>
         <w:t>Base de dados</w:t>
       </w:r>
-      <w:bookmarkEnd w:id="664"/>
+      <w:bookmarkEnd w:id="666"/>
     </w:p>
     <w:p>
       <w:pPr>
@@ -43751,8 +43755,6 @@
         </w:rPr>
         <w:t>Ter mais de uma fonte de dados pode ser um recurso bastante útil como, por exemplo, o Google Finance.</w:t>
       </w:r>
-      <w:bookmarkStart w:id="665" w:name="_GoBack"/>
-      <w:bookmarkEnd w:id="665"/>
     </w:p>
     <w:p>
       <w:pPr>
@@ -43821,11 +43823,11 @@
       <w:pPr>
         <w:pStyle w:val="Heading3"/>
       </w:pPr>
-      <w:bookmarkStart w:id="666" w:name="_Toc486423186"/>
+      <w:bookmarkStart w:id="667" w:name="_Toc486423186"/>
       <w:r>
         <w:t>Outros relatórios</w:t>
       </w:r>
-      <w:bookmarkEnd w:id="666"/>
+      <w:bookmarkEnd w:id="667"/>
     </w:p>
     <w:p>
       <w:pPr>
@@ -43882,11 +43884,11 @@
       <w:pPr>
         <w:pStyle w:val="Heading3"/>
       </w:pPr>
-      <w:bookmarkStart w:id="667" w:name="_Toc486423187"/>
+      <w:bookmarkStart w:id="668" w:name="_Toc486423187"/>
       <w:r>
         <w:t>Layout</w:t>
       </w:r>
-      <w:bookmarkEnd w:id="667"/>
+      <w:bookmarkEnd w:id="668"/>
     </w:p>
     <w:p>
       <w:pPr>
@@ -43978,7 +43980,7 @@
         <w:ind w:firstLine="0"/>
       </w:pPr>
     </w:p>
-    <w:bookmarkStart w:id="668" w:name="_Toc486423188" w:displacedByCustomXml="next"/>
+    <w:bookmarkStart w:id="669" w:name="_Toc486423188" w:displacedByCustomXml="next"/>
     <w:sdt>
       <w:sdtPr>
         <w:rPr>
@@ -44011,7 +44013,7 @@
             </w:rPr>
             <w:t>Bibliografia</w:t>
           </w:r>
-          <w:bookmarkEnd w:id="668"/>
+          <w:bookmarkEnd w:id="669"/>
         </w:p>
         <w:sdt>
           <w:sdtPr>
@@ -45799,7 +45801,7 @@
           <w:rPr>
             <w:noProof/>
           </w:rPr>
-          <w:t>122</w:t>
+          <w:t>102</w:t>
         </w:r>
         <w:r>
           <w:rPr>
@@ -53310,7 +53312,7 @@
 </file>
 
 <file path=customXml/itemProps1.xml><?xml version="1.0" encoding="utf-8"?>
-<ds:datastoreItem xmlns:ds="http://schemas.openxmlformats.org/officeDocument/2006/customXml" ds:itemID="{0D7B3E61-5CAD-413F-87B7-37341A286CC8}">
+<ds:datastoreItem xmlns:ds="http://schemas.openxmlformats.org/officeDocument/2006/customXml" ds:itemID="{404B7AE8-A894-426A-9B90-6CD11E4C2A48}">
   <ds:schemaRefs>
     <ds:schemaRef ds:uri="http://schemas.openxmlformats.org/officeDocument/2006/bibliography"/>
   </ds:schemaRefs>

</xml_diff>

<commit_message>
fix use case Diagram
</commit_message>
<xml_diff>
--- a/doc/TCC- PredictionStocks.docx
+++ b/doc/TCC- PredictionStocks.docx
@@ -25200,10 +25200,10 @@
       </w:pPr>
       <w:r>
         <w:drawing>
-          <wp:inline distT="0" distB="0" distL="0" distR="0" wp14:anchorId="23B8BAEE" wp14:editId="00E80A9E">
-            <wp:extent cx="5610225" cy="3657600"/>
-            <wp:effectExtent l="0" t="0" r="9525" b="0"/>
-            <wp:docPr id="7" name="Picture 7"/>
+          <wp:inline distT="0" distB="0" distL="0" distR="0" wp14:anchorId="116A0FEA" wp14:editId="2CF13CF4">
+            <wp:extent cx="5476875" cy="3686175"/>
+            <wp:effectExtent l="0" t="0" r="9525" b="9525"/>
+            <wp:docPr id="15" name="Imagem 15"/>
             <wp:cNvGraphicFramePr>
               <a:graphicFrameLocks xmlns:a="http://schemas.openxmlformats.org/drawingml/2006/main" noChangeAspect="1"/>
             </wp:cNvGraphicFramePr>
@@ -25223,7 +25223,7 @@
                   <pic:spPr>
                     <a:xfrm>
                       <a:off x="0" y="0"/>
-                      <a:ext cx="5610225" cy="3657600"/>
+                      <a:ext cx="5476875" cy="3686175"/>
                     </a:xfrm>
                     <a:prstGeom prst="rect">
                       <a:avLst/>
@@ -25235,6 +25235,8 @@
           </wp:inline>
         </w:drawing>
       </w:r>
+      <w:bookmarkStart w:id="361" w:name="_GoBack"/>
+      <w:bookmarkEnd w:id="361"/>
     </w:p>
     <w:p>
       <w:pPr>
@@ -25259,7 +25261,7 @@
       <w:pPr>
         <w:pStyle w:val="Ttulo3"/>
       </w:pPr>
-      <w:bookmarkStart w:id="361" w:name="_Toc486423159"/>
+      <w:bookmarkStart w:id="362" w:name="_Toc486423159"/>
       <w:r>
         <w:t>Especificação do</w:t>
       </w:r>
@@ -25275,7 +25277,7 @@
       <w:r>
         <w:t xml:space="preserve"> de Uso</w:t>
       </w:r>
-      <w:bookmarkEnd w:id="361"/>
+      <w:bookmarkEnd w:id="362"/>
     </w:p>
     <w:p>
       <w:pPr>
@@ -31434,7 +31436,7 @@
       <w:pPr>
         <w:pStyle w:val="Ttulo1"/>
       </w:pPr>
-      <w:bookmarkStart w:id="362" w:name="_Toc486423160"/>
+      <w:bookmarkStart w:id="363" w:name="_Toc486423160"/>
       <w:r>
         <w:lastRenderedPageBreak/>
         <w:t>Desenvolvimento</w:t>
@@ -31442,7 +31444,7 @@
       <w:r>
         <w:t xml:space="preserve"> do projeto</w:t>
       </w:r>
-      <w:bookmarkEnd w:id="362"/>
+      <w:bookmarkEnd w:id="363"/>
     </w:p>
     <w:p/>
     <w:p>
@@ -31481,11 +31483,11 @@
       <w:pPr>
         <w:pStyle w:val="Ttulo2"/>
       </w:pPr>
-      <w:bookmarkStart w:id="363" w:name="_Toc486423161"/>
+      <w:bookmarkStart w:id="364" w:name="_Toc486423161"/>
       <w:r>
         <w:t>Análise</w:t>
       </w:r>
-      <w:bookmarkEnd w:id="363"/>
+      <w:bookmarkEnd w:id="364"/>
     </w:p>
     <w:p>
       <w:pPr>
@@ -31515,11 +31517,11 @@
       <w:pPr>
         <w:pStyle w:val="Ttulo3"/>
       </w:pPr>
-      <w:bookmarkStart w:id="364" w:name="_Toc486423162"/>
+      <w:bookmarkStart w:id="365" w:name="_Toc486423162"/>
       <w:r>
         <w:t>Diagrama de Classes de Análise (Visão de Negócio)</w:t>
       </w:r>
-      <w:bookmarkEnd w:id="364"/>
+      <w:bookmarkEnd w:id="365"/>
     </w:p>
     <w:p>
       <w:r>
@@ -31594,7 +31596,7 @@
           <w:szCs w:val="20"/>
         </w:rPr>
       </w:pPr>
-      <w:bookmarkStart w:id="365" w:name="_Ref476398108"/>
+      <w:bookmarkStart w:id="366" w:name="_Ref476398108"/>
       <w:r>
         <w:br w:type="page"/>
       </w:r>
@@ -31603,7 +31605,7 @@
       <w:pPr>
         <w:pStyle w:val="Legenda"/>
       </w:pPr>
-      <w:bookmarkStart w:id="366" w:name="_Toc486423012"/>
+      <w:bookmarkStart w:id="367" w:name="_Toc486423012"/>
       <w:r>
         <w:lastRenderedPageBreak/>
         <w:t xml:space="preserve">Figura </w:t>
@@ -31629,11 +31631,11 @@
         </w:rPr>
         <w:fldChar w:fldCharType="end"/>
       </w:r>
-      <w:bookmarkEnd w:id="365"/>
+      <w:bookmarkEnd w:id="366"/>
       <w:r>
         <w:t>. Diagrama de Classes de negócio</w:t>
       </w:r>
-      <w:bookmarkEnd w:id="366"/>
+      <w:bookmarkEnd w:id="367"/>
     </w:p>
     <w:p>
       <w:pPr>
@@ -31694,11 +31696,11 @@
       <w:pPr>
         <w:pStyle w:val="Ttulo2"/>
       </w:pPr>
-      <w:bookmarkStart w:id="367" w:name="_Toc486423163"/>
+      <w:bookmarkStart w:id="368" w:name="_Toc486423163"/>
       <w:r>
         <w:t>Projeto</w:t>
       </w:r>
-      <w:bookmarkEnd w:id="367"/>
+      <w:bookmarkEnd w:id="368"/>
     </w:p>
     <w:p>
       <w:pPr>
@@ -31763,11 +31765,11 @@
       <w:pPr>
         <w:pStyle w:val="Ttulo3"/>
       </w:pPr>
-      <w:bookmarkStart w:id="368" w:name="_Toc486423164"/>
+      <w:bookmarkStart w:id="369" w:name="_Toc486423164"/>
       <w:r>
         <w:t>Arquitetura do Sistema</w:t>
       </w:r>
-      <w:bookmarkEnd w:id="368"/>
+      <w:bookmarkEnd w:id="369"/>
     </w:p>
     <w:p>
       <w:pPr>
@@ -31827,7 +31829,7 @@
       <w:pPr>
         <w:pStyle w:val="Legenda"/>
       </w:pPr>
-      <w:bookmarkStart w:id="369" w:name="_Toc486423013"/>
+      <w:bookmarkStart w:id="370" w:name="_Toc486423013"/>
       <w:r>
         <w:t xml:space="preserve">Figura </w:t>
       </w:r>
@@ -31855,7 +31857,7 @@
       <w:r>
         <w:t>. Diagrama de implantação</w:t>
       </w:r>
-      <w:bookmarkEnd w:id="369"/>
+      <w:bookmarkEnd w:id="370"/>
     </w:p>
     <w:p>
       <w:pPr>
@@ -31936,11 +31938,11 @@
       <w:pPr>
         <w:pStyle w:val="Ttulo3"/>
       </w:pPr>
-      <w:bookmarkStart w:id="370" w:name="_Toc486423165"/>
+      <w:bookmarkStart w:id="371" w:name="_Toc486423165"/>
       <w:r>
         <w:t>Diagrama de Classes de Projeto por Caso de Uso</w:t>
       </w:r>
-      <w:bookmarkEnd w:id="370"/>
+      <w:bookmarkEnd w:id="371"/>
     </w:p>
     <w:p>
       <w:pPr>
@@ -31961,7 +31963,7 @@
         </w:rPr>
         <w:t xml:space="preserve">, </w:t>
       </w:r>
-      <w:del w:id="371" w:author="Mario" w:date="2017-07-16T20:38:00Z">
+      <w:del w:id="372" w:author="Mario" w:date="2017-07-16T20:38:00Z">
         <w:r>
           <w:rPr>
             <w:lang w:eastAsia="pt-BR"/>
@@ -31969,7 +31971,7 @@
           <w:delText xml:space="preserve">serão </w:delText>
         </w:r>
       </w:del>
-      <w:ins w:id="372" w:author="Mario" w:date="2017-07-16T20:38:00Z">
+      <w:ins w:id="373" w:author="Mario" w:date="2017-07-16T20:38:00Z">
         <w:r>
           <w:rPr>
             <w:lang w:eastAsia="pt-BR"/>
@@ -32034,7 +32036,7 @@
       <w:pPr>
         <w:pStyle w:val="Legenda"/>
       </w:pPr>
-      <w:bookmarkStart w:id="373" w:name="_Toc486423014"/>
+      <w:bookmarkStart w:id="374" w:name="_Toc486423014"/>
       <w:r>
         <w:lastRenderedPageBreak/>
         <w:t xml:space="preserve">Figura </w:t>
@@ -32089,7 +32091,7 @@
         </w:rPr>
         <w:t xml:space="preserve"> NN</w:t>
       </w:r>
-      <w:bookmarkEnd w:id="373"/>
+      <w:bookmarkEnd w:id="374"/>
     </w:p>
     <w:p>
       <w:pPr>
@@ -32151,7 +32153,7 @@
       <w:pPr>
         <w:pStyle w:val="Legenda"/>
       </w:pPr>
-      <w:bookmarkStart w:id="374" w:name="_Toc486423015"/>
+      <w:bookmarkStart w:id="375" w:name="_Toc486423015"/>
       <w:r>
         <w:t xml:space="preserve">Figura </w:t>
       </w:r>
@@ -32199,7 +32201,7 @@
         </w:rPr>
         <w:t xml:space="preserve"> NN</w:t>
       </w:r>
-      <w:bookmarkEnd w:id="374"/>
+      <w:bookmarkEnd w:id="375"/>
     </w:p>
     <w:p>
       <w:pPr>
@@ -32266,7 +32268,7 @@
       <w:pPr>
         <w:pStyle w:val="Legenda"/>
       </w:pPr>
-      <w:bookmarkStart w:id="375" w:name="_Toc486423016"/>
+      <w:bookmarkStart w:id="376" w:name="_Toc486423016"/>
       <w:r>
         <w:t xml:space="preserve">Figura </w:t>
       </w:r>
@@ -32308,7 +32310,7 @@
         </w:rPr>
         <w:t xml:space="preserve"> NN</w:t>
       </w:r>
-      <w:bookmarkEnd w:id="375"/>
+      <w:bookmarkEnd w:id="376"/>
     </w:p>
     <w:p>
       <w:pPr>
@@ -32370,7 +32372,7 @@
       <w:pPr>
         <w:pStyle w:val="Legenda"/>
       </w:pPr>
-      <w:bookmarkStart w:id="376" w:name="_Toc486423017"/>
+      <w:bookmarkStart w:id="377" w:name="_Toc486423017"/>
       <w:r>
         <w:t xml:space="preserve">Figura </w:t>
       </w:r>
@@ -32406,7 +32408,7 @@
       <w:r>
         <w:t xml:space="preserve"> NN</w:t>
       </w:r>
-      <w:bookmarkEnd w:id="376"/>
+      <w:bookmarkEnd w:id="377"/>
     </w:p>
     <w:p>
       <w:pPr>
@@ -32474,7 +32476,7 @@
       <w:pPr>
         <w:pStyle w:val="Legenda"/>
       </w:pPr>
-      <w:bookmarkStart w:id="377" w:name="_Toc486423018"/>
+      <w:bookmarkStart w:id="378" w:name="_Toc486423018"/>
       <w:r>
         <w:lastRenderedPageBreak/>
         <w:t xml:space="preserve">Figura </w:t>
@@ -32523,7 +32525,7 @@
         </w:rPr>
         <w:t xml:space="preserve"> BMF Data</w:t>
       </w:r>
-      <w:bookmarkEnd w:id="377"/>
+      <w:bookmarkEnd w:id="378"/>
     </w:p>
     <w:p>
       <w:pPr>
@@ -32588,7 +32590,7 @@
           <w:i/>
         </w:rPr>
       </w:pPr>
-      <w:bookmarkStart w:id="378" w:name="_Toc486423019"/>
+      <w:bookmarkStart w:id="379" w:name="_Toc486423019"/>
       <w:r>
         <w:t xml:space="preserve">Figura </w:t>
       </w:r>
@@ -32636,7 +32638,7 @@
         </w:rPr>
         <w:t xml:space="preserve"> BMF Data</w:t>
       </w:r>
-      <w:bookmarkEnd w:id="378"/>
+      <w:bookmarkEnd w:id="379"/>
     </w:p>
     <w:p>
       <w:pPr>
@@ -32701,7 +32703,7 @@
           <w:i/>
         </w:rPr>
       </w:pPr>
-      <w:bookmarkStart w:id="379" w:name="_Toc486423020"/>
+      <w:bookmarkStart w:id="380" w:name="_Toc486423020"/>
       <w:r>
         <w:lastRenderedPageBreak/>
         <w:t xml:space="preserve">Figura </w:t>
@@ -32744,7 +32746,7 @@
         </w:rPr>
         <w:t xml:space="preserve"> Chart</w:t>
       </w:r>
-      <w:bookmarkEnd w:id="379"/>
+      <w:bookmarkEnd w:id="380"/>
     </w:p>
     <w:p>
       <w:pPr>
@@ -32809,7 +32811,7 @@
           <w:i/>
         </w:rPr>
       </w:pPr>
-      <w:bookmarkStart w:id="380" w:name="_Toc486423021"/>
+      <w:bookmarkStart w:id="381" w:name="_Toc486423021"/>
       <w:r>
         <w:t xml:space="preserve">Figura </w:t>
       </w:r>
@@ -32851,7 +32853,7 @@
         </w:rPr>
         <w:t xml:space="preserve"> Chart</w:t>
       </w:r>
-      <w:bookmarkEnd w:id="380"/>
+      <w:bookmarkEnd w:id="381"/>
     </w:p>
     <w:p>
       <w:pPr>
@@ -32915,7 +32917,7 @@
           <w:i/>
         </w:rPr>
       </w:pPr>
-      <w:bookmarkStart w:id="381" w:name="_Toc486423022"/>
+      <w:bookmarkStart w:id="382" w:name="_Toc486423022"/>
       <w:r>
         <w:lastRenderedPageBreak/>
         <w:t xml:space="preserve">Figura </w:t>
@@ -32964,7 +32966,7 @@
         </w:rPr>
         <w:t xml:space="preserve"> NN</w:t>
       </w:r>
-      <w:bookmarkEnd w:id="381"/>
+      <w:bookmarkEnd w:id="382"/>
     </w:p>
     <w:p>
       <w:pPr>
@@ -33041,7 +33043,7 @@
       <w:pPr>
         <w:pStyle w:val="Legenda"/>
       </w:pPr>
-      <w:bookmarkStart w:id="382" w:name="_Toc486423023"/>
+      <w:bookmarkStart w:id="383" w:name="_Toc486423023"/>
       <w:r>
         <w:t xml:space="preserve">Figura </w:t>
       </w:r>
@@ -33083,7 +33085,7 @@
         </w:rPr>
         <w:t xml:space="preserve"> NN</w:t>
       </w:r>
-      <w:bookmarkEnd w:id="382"/>
+      <w:bookmarkEnd w:id="383"/>
     </w:p>
     <w:p>
       <w:pPr>
@@ -33148,10 +33150,10 @@
         <w:ind w:firstLine="0"/>
         <w:jc w:val="left"/>
         <w:rPr>
-          <w:ins w:id="383" w:author="Mario" w:date="2017-07-16T21:01:00Z"/>
-        </w:rPr>
-      </w:pPr>
-      <w:ins w:id="384" w:author="Mario" w:date="2017-07-16T21:01:00Z">
+          <w:ins w:id="384" w:author="Mario" w:date="2017-07-16T21:01:00Z"/>
+        </w:rPr>
+      </w:pPr>
+      <w:ins w:id="385" w:author="Mario" w:date="2017-07-16T21:01:00Z">
         <w:r>
           <w:br w:type="page"/>
         </w:r>
@@ -33166,11 +33168,11 @@
       <w:pPr>
         <w:pStyle w:val="Ttulo1"/>
       </w:pPr>
-      <w:bookmarkStart w:id="385" w:name="_Toc486423166"/>
+      <w:bookmarkStart w:id="386" w:name="_Toc486423166"/>
       <w:r>
         <w:t>Detalhes de implementação.</w:t>
       </w:r>
-      <w:bookmarkEnd w:id="385"/>
+      <w:bookmarkEnd w:id="386"/>
     </w:p>
     <w:p>
       <w:pPr>
@@ -33181,12 +33183,12 @@
       </w:pPr>
     </w:p>
     <w:p>
-      <w:del w:id="386" w:author="Mario" w:date="2017-07-16T20:38:00Z">
+      <w:del w:id="387" w:author="Mario" w:date="2017-07-16T20:38:00Z">
         <w:r>
           <w:delText>Nesta sessão</w:delText>
         </w:r>
       </w:del>
-      <w:ins w:id="387" w:author="Mario" w:date="2017-07-16T20:38:00Z">
+      <w:ins w:id="388" w:author="Mario" w:date="2017-07-16T20:38:00Z">
         <w:r>
           <w:t>Neste capítulo</w:t>
         </w:r>
@@ -33248,11 +33250,11 @@
       <w:pPr>
         <w:pStyle w:val="Ttulo2"/>
       </w:pPr>
-      <w:bookmarkStart w:id="388" w:name="_Toc486423167"/>
+      <w:bookmarkStart w:id="389" w:name="_Toc486423167"/>
       <w:r>
         <w:t>Topologia</w:t>
       </w:r>
-      <w:bookmarkEnd w:id="388"/>
+      <w:bookmarkEnd w:id="389"/>
     </w:p>
     <w:p>
       <w:pPr>
@@ -33264,7 +33266,7 @@
     <w:p>
       <w:pPr>
         <w:rPr>
-          <w:ins w:id="389" w:author="mario" w:date="2017-07-15T09:31:00Z"/>
+          <w:ins w:id="390" w:author="mario" w:date="2017-07-15T09:31:00Z"/>
         </w:rPr>
       </w:pPr>
       <w:r>
@@ -33288,12 +33290,12 @@
       <w:r>
         <w:t xml:space="preserve">Como foi </w:t>
       </w:r>
-      <w:del w:id="390" w:author="Mario" w:date="2017-07-16T21:01:00Z">
+      <w:del w:id="391" w:author="Mario" w:date="2017-07-16T21:01:00Z">
         <w:r>
           <w:delText xml:space="preserve">visto </w:delText>
         </w:r>
       </w:del>
-      <w:ins w:id="391" w:author="Mario" w:date="2017-07-16T21:01:00Z">
+      <w:ins w:id="392" w:author="Mario" w:date="2017-07-16T21:01:00Z">
         <w:r>
           <w:t>apresentado</w:t>
         </w:r>
@@ -33410,7 +33412,7 @@
         <w:t>interval</w:t>
       </w:r>
       <w:proofErr w:type="spellEnd"/>
-      <w:ins w:id="392" w:author="Mario" w:date="2017-07-16T20:40:00Z">
+      <w:ins w:id="393" w:author="Mario" w:date="2017-07-16T20:40:00Z">
         <w:r>
           <w:rPr>
             <w:i/>
@@ -33456,20 +33458,20 @@
       </w:r>
     </w:p>
     <w:p>
-      <w:moveToRangeStart w:id="393" w:author="mario" w:date="2017-07-15T09:31:00Z" w:name="move487874421"/>
-      <w:moveTo w:id="394" w:author="mario" w:date="2017-07-15T09:31:00Z">
-        <w:del w:id="395" w:author="Mario" w:date="2017-07-16T21:01:00Z">
+      <w:moveToRangeStart w:id="394" w:author="mario" w:date="2017-07-15T09:31:00Z" w:name="move487874421"/>
+      <w:moveTo w:id="395" w:author="mario" w:date="2017-07-15T09:31:00Z">
+        <w:del w:id="396" w:author="Mario" w:date="2017-07-16T21:01:00Z">
           <w:r>
             <w:delText>A</w:delText>
           </w:r>
         </w:del>
       </w:moveTo>
-      <w:ins w:id="396" w:author="Mario" w:date="2017-07-16T21:01:00Z">
+      <w:ins w:id="397" w:author="Mario" w:date="2017-07-16T21:01:00Z">
         <w:r>
           <w:t>Na</w:t>
         </w:r>
       </w:ins>
-      <w:moveTo w:id="397" w:author="mario" w:date="2017-07-15T09:31:00Z">
+      <w:moveTo w:id="398" w:author="mario" w:date="2017-07-15T09:31:00Z">
         <w:r>
           <w:t xml:space="preserve"> </w:t>
         </w:r>
@@ -33480,7 +33482,7 @@
           <w:instrText xml:space="preserve"> REF _Ref478497308 \h </w:instrText>
         </w:r>
       </w:moveTo>
-      <w:moveTo w:id="398" w:author="mario" w:date="2017-07-15T09:31:00Z">
+      <w:moveTo w:id="399" w:author="mario" w:date="2017-07-15T09:31:00Z">
         <w:r>
           <w:fldChar w:fldCharType="separate"/>
         </w:r>
@@ -33497,26 +33499,26 @@
           <w:fldChar w:fldCharType="end"/>
         </w:r>
       </w:moveTo>
-      <w:ins w:id="399" w:author="Mario" w:date="2017-07-16T21:01:00Z">
+      <w:ins w:id="400" w:author="Mario" w:date="2017-07-16T21:01:00Z">
         <w:r>
           <w:t xml:space="preserve"> é</w:t>
         </w:r>
       </w:ins>
-      <w:moveTo w:id="400" w:author="mario" w:date="2017-07-15T09:31:00Z">
+      <w:moveTo w:id="401" w:author="mario" w:date="2017-07-15T09:31:00Z">
         <w:r>
           <w:t xml:space="preserve"> apresenta</w:t>
         </w:r>
       </w:moveTo>
-      <w:ins w:id="401" w:author="Mario" w:date="2017-07-16T21:01:00Z">
+      <w:ins w:id="402" w:author="Mario" w:date="2017-07-16T21:01:00Z">
         <w:r>
           <w:t>do</w:t>
         </w:r>
       </w:ins>
-      <w:moveTo w:id="402" w:author="mario" w:date="2017-07-15T09:31:00Z">
+      <w:moveTo w:id="403" w:author="mario" w:date="2017-07-15T09:31:00Z">
         <w:r>
           <w:t xml:space="preserve"> um esboço de como a rede utilizada está implementada</w:t>
         </w:r>
-        <w:del w:id="403" w:author="Mario" w:date="2017-07-16T20:40:00Z">
+        <w:del w:id="404" w:author="Mario" w:date="2017-07-16T20:40:00Z">
           <w:r>
             <w:delText xml:space="preserve"> de uma forma simples e fácil de entender</w:delText>
           </w:r>
@@ -33547,7 +33549,7 @@
         </w:r>
       </w:moveTo>
       <w:proofErr w:type="spellEnd"/>
-      <w:ins w:id="404" w:author="Mario" w:date="2017-07-16T20:39:00Z">
+      <w:ins w:id="405" w:author="Mario" w:date="2017-07-16T20:39:00Z">
         <w:r>
           <w:rPr>
             <w:i/>
@@ -33555,8 +33557,8 @@
           <w:t xml:space="preserve"> </w:t>
         </w:r>
       </w:ins>
-      <w:moveTo w:id="405" w:author="mario" w:date="2017-07-15T09:31:00Z">
-        <w:del w:id="406" w:author="Mario" w:date="2017-07-16T20:40:00Z">
+      <w:moveTo w:id="406" w:author="mario" w:date="2017-07-15T09:31:00Z">
+        <w:del w:id="407" w:author="Mario" w:date="2017-07-16T20:40:00Z">
           <w:r>
             <w:delText xml:space="preserve"> </w:delText>
           </w:r>
@@ -33572,7 +33574,7 @@
         </w:r>
       </w:moveTo>
     </w:p>
-    <w:moveToRangeEnd w:id="393"/>
+    <w:moveToRangeEnd w:id="394"/>
     <w:p/>
     <w:p>
       <w:pPr>
@@ -33585,9 +33587,9 @@
       <w:pPr>
         <w:pStyle w:val="Legenda"/>
       </w:pPr>
-      <w:bookmarkStart w:id="407" w:name="_Ref478497308"/>
-      <w:bookmarkStart w:id="408" w:name="_Ref478500004"/>
-      <w:bookmarkStart w:id="409" w:name="_Toc486423024"/>
+      <w:bookmarkStart w:id="408" w:name="_Ref478497308"/>
+      <w:bookmarkStart w:id="409" w:name="_Ref478500004"/>
+      <w:bookmarkStart w:id="410" w:name="_Toc486423024"/>
       <w:r>
         <w:t xml:space="preserve">Figura </w:t>
       </w:r>
@@ -33612,12 +33614,12 @@
         </w:rPr>
         <w:fldChar w:fldCharType="end"/>
       </w:r>
-      <w:bookmarkEnd w:id="407"/>
+      <w:bookmarkEnd w:id="408"/>
       <w:r>
         <w:t>. Topologia da RNA utilizada</w:t>
       </w:r>
-      <w:bookmarkEnd w:id="408"/>
       <w:bookmarkEnd w:id="409"/>
+      <w:bookmarkEnd w:id="410"/>
     </w:p>
     <w:p>
       <w:pPr>
@@ -33671,8 +33673,8 @@
     </w:p>
     <w:p/>
     <w:p>
-      <w:moveFromRangeStart w:id="410" w:author="mario" w:date="2017-07-15T09:31:00Z" w:name="move487874421"/>
-      <w:moveFrom w:id="411" w:author="mario" w:date="2017-07-15T09:31:00Z">
+      <w:moveFromRangeStart w:id="411" w:author="mario" w:date="2017-07-15T09:31:00Z" w:name="move487874421"/>
+      <w:moveFrom w:id="412" w:author="mario" w:date="2017-07-15T09:31:00Z">
         <w:r>
           <w:t xml:space="preserve">A </w:t>
         </w:r>
@@ -33683,8 +33685,8 @@
           <w:instrText xml:space="preserve"> REF _Ref478497308 \h </w:instrText>
         </w:r>
       </w:moveFrom>
-      <w:del w:id="412" w:author="mario" w:date="2017-07-15T09:31:00Z"/>
-      <w:moveFrom w:id="413" w:author="mario" w:date="2017-07-15T09:31:00Z">
+      <w:del w:id="413" w:author="mario" w:date="2017-07-15T09:31:00Z"/>
+      <w:moveFrom w:id="414" w:author="mario" w:date="2017-07-15T09:31:00Z">
         <w:r>
           <w:fldChar w:fldCharType="separate"/>
         </w:r>
@@ -33726,7 +33728,7 @@
         </w:r>
       </w:moveFrom>
     </w:p>
-    <w:moveFromRangeEnd w:id="410"/>
+    <w:moveFromRangeEnd w:id="411"/>
     <w:p>
       <w:r>
         <w:t xml:space="preserve">Um detalhe interessante mostrado na </w:t>
@@ -33814,7 +33816,7 @@
     <w:p>
       <w:pPr>
         <w:rPr>
-          <w:ins w:id="414" w:author="mario" w:date="2017-07-15T09:31:00Z"/>
+          <w:ins w:id="415" w:author="mario" w:date="2017-07-15T09:31:00Z"/>
         </w:rPr>
       </w:pPr>
       <w:r>
@@ -33863,8 +33865,8 @@
       </w:r>
     </w:p>
     <w:p>
-      <w:moveToRangeStart w:id="415" w:author="mario" w:date="2017-07-15T09:31:00Z" w:name="move487874431"/>
-      <w:moveTo w:id="416" w:author="mario" w:date="2017-07-15T09:31:00Z">
+      <w:moveToRangeStart w:id="416" w:author="mario" w:date="2017-07-15T09:31:00Z" w:name="move487874431"/>
+      <w:moveTo w:id="417" w:author="mario" w:date="2017-07-15T09:31:00Z">
         <w:r>
           <w:t xml:space="preserve">Já no início do código da </w:t>
         </w:r>
@@ -33875,7 +33877,7 @@
           <w:instrText xml:space="preserve"> REF _Ref478500916 \h </w:instrText>
         </w:r>
       </w:moveTo>
-      <w:moveTo w:id="417" w:author="mario" w:date="2017-07-15T09:31:00Z">
+      <w:moveTo w:id="418" w:author="mario" w:date="2017-07-15T09:31:00Z">
         <w:r>
           <w:fldChar w:fldCharType="separate"/>
         </w:r>
@@ -33918,7 +33920,7 @@
         </w:sdtPr>
         <w:sdtEndPr/>
         <w:sdtContent>
-          <w:moveTo w:id="418" w:author="mario" w:date="2017-07-15T09:31:00Z">
+          <w:moveTo w:id="419" w:author="mario" w:date="2017-07-15T09:31:00Z">
             <w:r>
               <w:fldChar w:fldCharType="begin"/>
             </w:r>
@@ -33935,14 +33937,14 @@
             </w:rPr>
             <w:t>(ORACLE, 2014)</w:t>
           </w:r>
-          <w:moveTo w:id="419" w:author="mario" w:date="2017-07-15T09:31:00Z">
+          <w:moveTo w:id="420" w:author="mario" w:date="2017-07-15T09:31:00Z">
             <w:r>
               <w:fldChar w:fldCharType="end"/>
             </w:r>
           </w:moveTo>
         </w:sdtContent>
       </w:sdt>
-      <w:moveTo w:id="420" w:author="mario" w:date="2017-07-15T09:31:00Z">
+      <w:moveTo w:id="421" w:author="mario" w:date="2017-07-15T09:31:00Z">
         <w:r>
           <w:t xml:space="preserve"> Conforme foi falado nos parágrafos anteriores, a camada de entrada será com a função de ativação </w:t>
         </w:r>
@@ -33961,9 +33963,9 @@
       <w:pPr>
         <w:pStyle w:val="Legenda"/>
       </w:pPr>
-      <w:bookmarkStart w:id="421" w:name="_Ref478500916"/>
-      <w:bookmarkStart w:id="422" w:name="_Toc486423025"/>
-      <w:moveToRangeEnd w:id="415"/>
+      <w:bookmarkStart w:id="422" w:name="_Ref478500916"/>
+      <w:bookmarkStart w:id="423" w:name="_Toc486423025"/>
+      <w:moveToRangeEnd w:id="416"/>
       <w:r>
         <w:t xml:space="preserve">Figura </w:t>
       </w:r>
@@ -33988,11 +33990,11 @@
         </w:rPr>
         <w:fldChar w:fldCharType="end"/>
       </w:r>
-      <w:bookmarkEnd w:id="421"/>
+      <w:bookmarkEnd w:id="422"/>
       <w:r>
         <w:t>. Código implementação topologia</w:t>
       </w:r>
-      <w:bookmarkEnd w:id="422"/>
+      <w:bookmarkEnd w:id="423"/>
     </w:p>
     <w:p>
       <w:pPr>
@@ -34052,8 +34054,8 @@
     </w:p>
     <w:p/>
     <w:p>
-      <w:moveFromRangeStart w:id="423" w:author="mario" w:date="2017-07-15T09:31:00Z" w:name="move487874431"/>
-      <w:moveFrom w:id="424" w:author="mario" w:date="2017-07-15T09:31:00Z">
+      <w:moveFromRangeStart w:id="424" w:author="mario" w:date="2017-07-15T09:31:00Z" w:name="move487874431"/>
+      <w:moveFrom w:id="425" w:author="mario" w:date="2017-07-15T09:31:00Z">
         <w:r>
           <w:t xml:space="preserve">Já no início do código da </w:t>
         </w:r>
@@ -34064,8 +34066,8 @@
           <w:instrText xml:space="preserve"> REF _Ref478500916 \h </w:instrText>
         </w:r>
       </w:moveFrom>
-      <w:del w:id="425" w:author="mario" w:date="2017-07-15T09:31:00Z"/>
-      <w:moveFrom w:id="426" w:author="mario" w:date="2017-07-15T09:31:00Z">
+      <w:del w:id="426" w:author="mario" w:date="2017-07-15T09:31:00Z"/>
+      <w:moveFrom w:id="427" w:author="mario" w:date="2017-07-15T09:31:00Z">
         <w:r>
           <w:fldChar w:fldCharType="separate"/>
         </w:r>
@@ -34110,7 +34112,7 @@
         </w:sdtPr>
         <w:sdtEndPr/>
         <w:sdtContent>
-          <w:moveFrom w:id="427" w:author="mario" w:date="2017-07-15T09:31:00Z">
+          <w:moveFrom w:id="428" w:author="mario" w:date="2017-07-15T09:31:00Z">
             <w:r>
               <w:fldChar w:fldCharType="begin"/>
             </w:r>
@@ -34132,7 +34134,7 @@
           </w:moveFrom>
         </w:sdtContent>
       </w:sdt>
-      <w:moveFrom w:id="428" w:author="mario" w:date="2017-07-15T09:31:00Z">
+      <w:moveFrom w:id="429" w:author="mario" w:date="2017-07-15T09:31:00Z">
         <w:r>
           <w:t xml:space="preserve"> Conforme foi falado nos parágrafos anteriores, a camada de entrada será com a função de ativação </w:t>
         </w:r>
@@ -34150,19 +34152,19 @@
         </w:r>
       </w:moveFrom>
     </w:p>
-    <w:moveFromRangeEnd w:id="423"/>
+    <w:moveFromRangeEnd w:id="424"/>
     <w:p/>
     <w:p/>
     <w:p>
       <w:pPr>
         <w:pStyle w:val="Ttulo2"/>
       </w:pPr>
-      <w:bookmarkStart w:id="429" w:name="_Toc486423168"/>
+      <w:bookmarkStart w:id="430" w:name="_Toc486423168"/>
       <w:r>
         <w:lastRenderedPageBreak/>
         <w:t>Função de ativação</w:t>
       </w:r>
-      <w:bookmarkEnd w:id="429"/>
+      <w:bookmarkEnd w:id="430"/>
     </w:p>
     <w:p>
       <w:r>
@@ -34202,12 +34204,12 @@
       <w:r>
         <w:t xml:space="preserve"> framework utilizado (Encog) não tinha suporte </w:t>
       </w:r>
-      <w:del w:id="430" w:author="Mario" w:date="2017-07-16T20:42:00Z">
+      <w:del w:id="431" w:author="Mario" w:date="2017-07-16T20:42:00Z">
         <w:r>
           <w:delText xml:space="preserve">a </w:delText>
         </w:r>
       </w:del>
-      <w:ins w:id="431" w:author="Mario" w:date="2017-07-16T20:42:00Z">
+      <w:ins w:id="432" w:author="Mario" w:date="2017-07-16T20:42:00Z">
         <w:r>
           <w:t>à</w:t>
         </w:r>
@@ -34224,13 +34226,13 @@
       <w:r>
         <w:t xml:space="preserve"> que foi </w:t>
       </w:r>
-      <w:del w:id="432" w:author="Mario" w:date="2017-07-16T20:24:00Z">
+      <w:del w:id="433" w:author="Mario" w:date="2017-07-16T20:24:00Z">
         <w:r>
           <w:delText xml:space="preserve">implementado </w:delText>
         </w:r>
       </w:del>
       <w:proofErr w:type="gramStart"/>
-      <w:ins w:id="433" w:author="Mario" w:date="2017-07-16T20:24:00Z">
+      <w:ins w:id="434" w:author="Mario" w:date="2017-07-16T20:24:00Z">
         <w:r>
           <w:t>implementad</w:t>
         </w:r>
@@ -34251,12 +34253,12 @@
       <w:r>
         <w:t xml:space="preserve">r </w:t>
       </w:r>
-      <w:del w:id="434" w:author="Mario" w:date="2017-07-16T20:41:00Z">
+      <w:del w:id="435" w:author="Mario" w:date="2017-07-16T20:41:00Z">
         <w:r>
           <w:delText>cálculos</w:delText>
         </w:r>
       </w:del>
-      <w:ins w:id="435" w:author="Mario" w:date="2017-07-16T20:41:00Z">
+      <w:ins w:id="436" w:author="Mario" w:date="2017-07-16T20:41:00Z">
         <w:r>
           <w:t>cálculos</w:t>
         </w:r>
@@ -34264,7 +34266,7 @@
           <w:t xml:space="preserve">. </w:t>
         </w:r>
       </w:ins>
-      <w:del w:id="436" w:author="Mario" w:date="2017-07-16T20:41:00Z">
+      <w:del w:id="437" w:author="Mario" w:date="2017-07-16T20:41:00Z">
         <w:r>
           <w:delText xml:space="preserve"> usando a CPU</w:delText>
         </w:r>
@@ -34279,7 +34281,7 @@
     <w:p>
       <w:pPr>
         <w:rPr>
-          <w:ins w:id="437" w:author="mario" w:date="2017-07-15T09:32:00Z"/>
+          <w:ins w:id="438" w:author="mario" w:date="2017-07-15T09:32:00Z"/>
         </w:rPr>
       </w:pPr>
       <w:r>
@@ -34341,20 +34343,20 @@
       </w:r>
     </w:p>
     <w:p>
-      <w:moveToRangeStart w:id="438" w:author="mario" w:date="2017-07-15T09:32:00Z" w:name="move487874451"/>
-      <w:moveTo w:id="439" w:author="mario" w:date="2017-07-15T09:32:00Z">
-        <w:del w:id="440" w:author="Mario" w:date="2017-07-16T21:02:00Z">
+      <w:moveToRangeStart w:id="439" w:author="mario" w:date="2017-07-15T09:32:00Z" w:name="move487874451"/>
+      <w:moveTo w:id="440" w:author="mario" w:date="2017-07-15T09:32:00Z">
+        <w:del w:id="441" w:author="Mario" w:date="2017-07-16T21:02:00Z">
           <w:r>
             <w:delText>A</w:delText>
           </w:r>
         </w:del>
       </w:moveTo>
-      <w:ins w:id="441" w:author="Mario" w:date="2017-07-16T21:02:00Z">
+      <w:ins w:id="442" w:author="Mario" w:date="2017-07-16T21:02:00Z">
         <w:r>
           <w:t>Na</w:t>
         </w:r>
       </w:ins>
-      <w:moveTo w:id="442" w:author="mario" w:date="2017-07-15T09:32:00Z">
+      <w:moveTo w:id="443" w:author="mario" w:date="2017-07-15T09:32:00Z">
         <w:r>
           <w:t xml:space="preserve"> </w:t>
         </w:r>
@@ -34365,7 +34367,7 @@
           <w:instrText xml:space="preserve"> REF _Ref478501908 \h </w:instrText>
         </w:r>
       </w:moveTo>
-      <w:moveTo w:id="443" w:author="mario" w:date="2017-07-15T09:32:00Z">
+      <w:moveTo w:id="444" w:author="mario" w:date="2017-07-15T09:32:00Z">
         <w:r>
           <w:fldChar w:fldCharType="separate"/>
         </w:r>
@@ -34382,22 +34384,22 @@
           <w:fldChar w:fldCharType="end"/>
         </w:r>
       </w:moveTo>
-      <w:ins w:id="444" w:author="Mario" w:date="2017-07-16T21:02:00Z">
+      <w:ins w:id="445" w:author="Mario" w:date="2017-07-16T21:02:00Z">
         <w:r>
           <w:t xml:space="preserve"> é</w:t>
         </w:r>
       </w:ins>
-      <w:moveTo w:id="445" w:author="mario" w:date="2017-07-15T09:32:00Z">
+      <w:moveTo w:id="446" w:author="mario" w:date="2017-07-15T09:32:00Z">
         <w:r>
           <w:t xml:space="preserve"> apresenta</w:t>
         </w:r>
       </w:moveTo>
-      <w:ins w:id="446" w:author="Mario" w:date="2017-07-16T21:02:00Z">
+      <w:ins w:id="447" w:author="Mario" w:date="2017-07-16T21:02:00Z">
         <w:r>
           <w:t>do</w:t>
         </w:r>
       </w:ins>
-      <w:moveTo w:id="447" w:author="mario" w:date="2017-07-15T09:32:00Z">
+      <w:moveTo w:id="448" w:author="mario" w:date="2017-07-15T09:32:00Z">
         <w:r>
           <w:t xml:space="preserve"> o código utilizado na criação das funções de ativação, utilizado o padrão de projeto </w:t>
         </w:r>
@@ -34410,7 +34412,7 @@
         </w:r>
       </w:moveTo>
       <w:proofErr w:type="spellEnd"/>
-      <w:ins w:id="448" w:author="Mario" w:date="2017-07-17T12:12:00Z">
+      <w:ins w:id="449" w:author="Mario" w:date="2017-07-17T12:12:00Z">
         <w:r>
           <w:t xml:space="preserve">, com o uso do </w:t>
         </w:r>
@@ -34434,8 +34436,6 @@
           <w:t xml:space="preserve"> para um objeto</w:t>
         </w:r>
       </w:ins>
-      <w:bookmarkStart w:id="449" w:name="_GoBack"/>
-      <w:bookmarkEnd w:id="449"/>
       <w:moveTo w:id="450" w:author="mario" w:date="2017-07-15T09:32:00Z">
         <w:r>
           <w:t xml:space="preserve">. Este padrão é responsável por encapsular, simplificar e </w:t>
@@ -34511,7 +34511,7 @@
         </w:r>
       </w:moveTo>
     </w:p>
-    <w:moveToRangeEnd w:id="438"/>
+    <w:moveToRangeEnd w:id="439"/>
     <w:p/>
     <w:p>
       <w:pPr>
@@ -51043,7 +51043,7 @@
           <w:rPr>
             <w:noProof/>
           </w:rPr>
-          <w:t>61</w:t>
+          <w:t>44</w:t>
         </w:r>
         <w:r>
           <w:rPr>
@@ -58554,7 +58554,7 @@
 </file>
 
 <file path=customXml/itemProps1.xml><?xml version="1.0" encoding="utf-8"?>
-<ds:datastoreItem xmlns:ds="http://schemas.openxmlformats.org/officeDocument/2006/customXml" ds:itemID="{9FB065C9-0EAA-4822-8EC7-11E3008CE25C}">
+<ds:datastoreItem xmlns:ds="http://schemas.openxmlformats.org/officeDocument/2006/customXml" ds:itemID="{EE695D64-3AAC-41A1-83A5-A09B35B6B53C}">
   <ds:schemaRefs>
     <ds:schemaRef ds:uri="http://schemas.openxmlformats.org/officeDocument/2006/bibliography"/>
   </ds:schemaRefs>

</xml_diff>

<commit_message>
add test with 80 neurons for each layer
</commit_message>
<xml_diff>
--- a/doc/TCC- PredictionStocks.docx
+++ b/doc/TCC- PredictionStocks.docx
@@ -41966,13 +41966,173 @@
         <w:t>Fonte: Autor (2017)</w:t>
       </w:r>
     </w:p>
-    <w:p>
-      <w:pPr>
-        <w:suppressAutoHyphens w:val="0"/>
-        <w:spacing w:after="0" w:line="240" w:lineRule="auto"/>
-        <w:ind w:firstLine="0"/>
-        <w:jc w:val="left"/>
-      </w:pPr>
+    <w:p/>
+    <w:p>
+      <w:r>
+        <w:tab/>
+        <w:t>Aumentar o número de neurônios por camada para mais de 80</w:t>
+      </w:r>
+      <w:r>
+        <w:t>, ou seja, aproximadamente quatro vezes mais</w:t>
+      </w:r>
+      <w:r>
+        <w:t xml:space="preserve">, fez com que o treinamento demorasse cerca de </w:t>
+      </w:r>
+      <w:r>
+        <w:t>200</w:t>
+      </w:r>
+      <w:r>
+        <w:t xml:space="preserve"> vezes mais. Isso mostra que a complexidade do treinamento </w:t>
+      </w:r>
+      <w:r>
+        <w:t xml:space="preserve">é exponencial, reforçando o que </w:t>
+      </w:r>
+      <w:sdt>
+        <w:sdtPr>
+          <w:id w:val="-1664535886"/>
+          <w:citation/>
+        </w:sdtPr>
+        <w:sdtContent>
+          <w:r>
+            <w:fldChar w:fldCharType="begin"/>
+          </w:r>
+          <w:r>
+            <w:instrText xml:space="preserve"> CITATION Jür92 \l 1046 </w:instrText>
+          </w:r>
+          <w:r>
+            <w:fldChar w:fldCharType="separate"/>
+          </w:r>
+          <w:r>
+            <w:rPr>
+              <w:noProof/>
+            </w:rPr>
+            <w:t>(SCHMIDHUBER, 1992)</w:t>
+          </w:r>
+          <w:r>
+            <w:fldChar w:fldCharType="end"/>
+          </w:r>
+        </w:sdtContent>
+      </w:sdt>
+      <w:r>
+        <w:t xml:space="preserve"> diz. Mesmo com tudo isso, a </w:t>
+      </w:r>
+      <w:r>
+        <w:lastRenderedPageBreak/>
+        <w:t xml:space="preserve">eficiência da rede não se comprovou na mesma proporção, até mesmo piorou, como é possível notar na </w:t>
+      </w:r>
+      <w:r>
+        <w:fldChar w:fldCharType="begin"/>
+      </w:r>
+      <w:r>
+        <w:instrText xml:space="preserve"> REF _Ref489064359 \h </w:instrText>
+      </w:r>
+      <w:r>
+        <w:fldChar w:fldCharType="separate"/>
+      </w:r>
+      <w:r>
+        <w:t xml:space="preserve">Figura </w:t>
+      </w:r>
+      <w:r>
+        <w:rPr>
+          <w:noProof/>
+        </w:rPr>
+        <w:t>75</w:t>
+      </w:r>
+      <w:r>
+        <w:fldChar w:fldCharType="end"/>
+      </w:r>
+      <w:r>
+        <w:t>.</w:t>
+      </w:r>
+    </w:p>
+    <w:p/>
+    <w:p>
+      <w:pPr>
+        <w:pStyle w:val="Legenda"/>
+      </w:pPr>
+      <w:bookmarkStart w:id="272" w:name="_Ref489064359"/>
+      <w:r>
+        <w:t xml:space="preserve">Figura </w:t>
+      </w:r>
+      <w:r>
+        <w:fldChar w:fldCharType="begin"/>
+      </w:r>
+      <w:r>
+        <w:instrText xml:space="preserve"> SEQ Figura \* ARABIC </w:instrText>
+      </w:r>
+      <w:r>
+        <w:fldChar w:fldCharType="separate"/>
+      </w:r>
+      <w:r>
+        <w:rPr>
+          <w:noProof/>
+        </w:rPr>
+        <w:t>75</w:t>
+      </w:r>
+      <w:r>
+        <w:fldChar w:fldCharType="end"/>
+      </w:r>
+      <w:bookmarkEnd w:id="272"/>
+      <w:r>
+        <w:t>. Resultado RNA 5</w:t>
+      </w:r>
+      <w:bookmarkStart w:id="273" w:name="_GoBack"/>
+      <w:bookmarkEnd w:id="273"/>
+    </w:p>
+    <w:p>
+      <w:pPr>
+        <w:pStyle w:val="Image"/>
+      </w:pPr>
+      <w:r>
+        <w:drawing>
+          <wp:inline distT="0" distB="0" distL="0" distR="0" wp14:anchorId="4EB3340B" wp14:editId="4BE05BBE">
+            <wp:extent cx="4095750" cy="5810250"/>
+            <wp:effectExtent l="0" t="0" r="0" b="0"/>
+            <wp:docPr id="1952886023" name="Imagem 1952886023"/>
+            <wp:cNvGraphicFramePr>
+              <a:graphicFrameLocks xmlns:a="http://schemas.openxmlformats.org/drawingml/2006/main" noChangeAspect="1"/>
+            </wp:cNvGraphicFramePr>
+            <a:graphic xmlns:a="http://schemas.openxmlformats.org/drawingml/2006/main">
+              <a:graphicData uri="http://schemas.openxmlformats.org/drawingml/2006/picture">
+                <pic:pic xmlns:pic="http://schemas.openxmlformats.org/drawingml/2006/picture">
+                  <pic:nvPicPr>
+                    <pic:cNvPr id="0" name=""/>
+                    <pic:cNvPicPr/>
+                  </pic:nvPicPr>
+                  <pic:blipFill>
+                    <a:blip r:embed="rId89"/>
+                    <a:stretch>
+                      <a:fillRect/>
+                    </a:stretch>
+                  </pic:blipFill>
+                  <pic:spPr>
+                    <a:xfrm>
+                      <a:off x="0" y="0"/>
+                      <a:ext cx="4095750" cy="5810250"/>
+                    </a:xfrm>
+                    <a:prstGeom prst="rect">
+                      <a:avLst/>
+                    </a:prstGeom>
+                  </pic:spPr>
+                </pic:pic>
+              </a:graphicData>
+            </a:graphic>
+          </wp:inline>
+        </w:drawing>
+      </w:r>
+    </w:p>
+    <w:p>
+      <w:pPr>
+        <w:pStyle w:val="Legenda"/>
+      </w:pPr>
+      <w:r>
+        <w:t>Fonte: Autor (2017</w:t>
+      </w:r>
+      <w:proofErr w:type="gramStart"/>
+      <w:r>
+        <w:t>)</w:t>
+      </w:r>
+      <w:proofErr w:type="gramEnd"/>
       <w:r>
         <w:br w:type="page"/>
       </w:r>
@@ -41989,12 +42149,12 @@
           <w:lang w:eastAsia="pt-BR"/>
         </w:rPr>
       </w:pPr>
-      <w:bookmarkStart w:id="272" w:name="_Toc488923594"/>
+      <w:bookmarkStart w:id="274" w:name="_Toc488923594"/>
       <w:r>
         <w:lastRenderedPageBreak/>
         <w:t>Considerações Finais</w:t>
       </w:r>
-      <w:bookmarkEnd w:id="272"/>
+      <w:bookmarkEnd w:id="274"/>
     </w:p>
     <w:p>
       <w:pPr>
@@ -42019,12 +42179,7 @@
         <w:t xml:space="preserve">O primeiro passo do trabalho foi </w:t>
       </w:r>
       <w:r>
-        <w:t>id</w:t>
-      </w:r>
-      <w:bookmarkStart w:id="273" w:name="_GoBack"/>
-      <w:bookmarkEnd w:id="273"/>
-      <w:r>
-        <w:t>entificar, por meio de estudos</w:t>
+        <w:t>identificar, por meio de estudos</w:t>
       </w:r>
       <w:r>
         <w:t xml:space="preserve"> e pesquisa</w:t>
@@ -42107,11 +42262,11 @@
       <w:pPr>
         <w:pStyle w:val="Ttulo2"/>
       </w:pPr>
-      <w:bookmarkStart w:id="274" w:name="_Toc488923595"/>
+      <w:bookmarkStart w:id="275" w:name="_Toc488923595"/>
       <w:r>
         <w:t>Trabalhos futuros</w:t>
       </w:r>
-      <w:bookmarkEnd w:id="274"/>
+      <w:bookmarkEnd w:id="275"/>
     </w:p>
     <w:p>
       <w:pPr>
@@ -42156,11 +42311,11 @@
       <w:pPr>
         <w:pStyle w:val="Ttulo3"/>
       </w:pPr>
-      <w:bookmarkStart w:id="275" w:name="_Toc488923596"/>
+      <w:bookmarkStart w:id="276" w:name="_Toc488923596"/>
       <w:r>
         <w:t>Gráfico</w:t>
       </w:r>
-      <w:bookmarkEnd w:id="275"/>
+      <w:bookmarkEnd w:id="276"/>
     </w:p>
     <w:p>
       <w:pPr>
@@ -42295,35 +42450,21 @@
         <w:rPr>
           <w:lang w:eastAsia="pt-BR"/>
         </w:rPr>
-        <w:t xml:space="preserve">Utilizar alguma biblioteca mais potente, ou de alguma forma gerar uma </w:t>
+        <w:t xml:space="preserve">Utilizar alguma biblioteca mais potente, ou de alguma forma gerar uma página da web e utilizar bibliotecas em JS que fazem esse trabalho como, por exemplo, o </w:t>
       </w:r>
       <w:proofErr w:type="gramStart"/>
       <w:r>
         <w:rPr>
           <w:lang w:eastAsia="pt-BR"/>
         </w:rPr>
-        <w:t>página</w:t>
+        <w:t>AmCharts</w:t>
       </w:r>
       <w:proofErr w:type="gramEnd"/>
       <w:r>
         <w:rPr>
           <w:lang w:eastAsia="pt-BR"/>
         </w:rPr>
-        <w:t xml:space="preserve"> </w:t>
-      </w:r>
-      <w:proofErr w:type="gramStart"/>
-      <w:r>
-        <w:rPr>
-          <w:lang w:eastAsia="pt-BR"/>
-        </w:rPr>
-        <w:t>da</w:t>
-      </w:r>
-      <w:proofErr w:type="gramEnd"/>
-      <w:r>
-        <w:rPr>
-          <w:lang w:eastAsia="pt-BR"/>
-        </w:rPr>
-        <w:t xml:space="preserve"> web e utilizar bibliotecas em JS que fazem esse trabalho como, por exemplo, o AmCharts.</w:t>
+        <w:t>.</w:t>
       </w:r>
     </w:p>
     <w:p>
@@ -42352,11 +42493,11 @@
       <w:pPr>
         <w:pStyle w:val="Ttulo3"/>
       </w:pPr>
-      <w:bookmarkStart w:id="276" w:name="_Toc488923597"/>
+      <w:bookmarkStart w:id="277" w:name="_Toc488923597"/>
       <w:r>
         <w:t>Comparativo entre outras RNA</w:t>
       </w:r>
-      <w:bookmarkEnd w:id="276"/>
+      <w:bookmarkEnd w:id="277"/>
     </w:p>
     <w:p>
       <w:pPr>
@@ -42471,11 +42612,11 @@
       <w:pPr>
         <w:pStyle w:val="Ttulo3"/>
       </w:pPr>
-      <w:bookmarkStart w:id="277" w:name="_Toc488923598"/>
+      <w:bookmarkStart w:id="278" w:name="_Toc488923598"/>
       <w:r>
         <w:t>Base de dados</w:t>
       </w:r>
-      <w:bookmarkEnd w:id="277"/>
+      <w:bookmarkEnd w:id="278"/>
     </w:p>
     <w:p>
       <w:pPr>
@@ -42562,7 +42703,7 @@
         </w:rPr>
         <w:t>FRED (</w:t>
       </w:r>
-      <w:hyperlink r:id="rId89" w:history="1">
+      <w:hyperlink r:id="rId90" w:history="1">
         <w:r>
           <w:rPr>
             <w:rStyle w:val="Hyperlink"/>
@@ -42598,11 +42739,11 @@
       <w:pPr>
         <w:pStyle w:val="Ttulo3"/>
       </w:pPr>
-      <w:bookmarkStart w:id="278" w:name="_Toc488923599"/>
+      <w:bookmarkStart w:id="279" w:name="_Toc488923599"/>
       <w:r>
         <w:t>Outros relatórios</w:t>
       </w:r>
-      <w:bookmarkEnd w:id="278"/>
+      <w:bookmarkEnd w:id="279"/>
     </w:p>
     <w:p>
       <w:pPr>
@@ -42653,11 +42794,11 @@
       <w:pPr>
         <w:pStyle w:val="Ttulo3"/>
       </w:pPr>
-      <w:bookmarkStart w:id="279" w:name="_Toc488923600"/>
+      <w:bookmarkStart w:id="280" w:name="_Toc488923600"/>
       <w:r>
         <w:t>Layout</w:t>
       </w:r>
-      <w:bookmarkEnd w:id="279"/>
+      <w:bookmarkEnd w:id="280"/>
     </w:p>
     <w:p>
       <w:pPr>
@@ -42750,7 +42891,7 @@
         <w:ind w:firstLine="0"/>
       </w:pPr>
     </w:p>
-    <w:bookmarkStart w:id="280" w:name="_Toc488923601" w:displacedByCustomXml="next"/>
+    <w:bookmarkStart w:id="281" w:name="_Toc488923601" w:displacedByCustomXml="next"/>
     <w:sdt>
       <w:sdtPr>
         <w:rPr>
@@ -42784,7 +42925,7 @@
             </w:rPr>
             <w:t>Bibliografia</w:t>
           </w:r>
-          <w:bookmarkEnd w:id="280"/>
+          <w:bookmarkEnd w:id="281"/>
           <w:proofErr w:type="spellEnd"/>
         </w:p>
         <w:sdt>
@@ -44391,8 +44532,8 @@
     </w:sdt>
     <w:p/>
     <w:sectPr>
-      <w:headerReference w:type="default" r:id="rId90"/>
-      <w:footerReference w:type="default" r:id="rId91"/>
+      <w:headerReference w:type="default" r:id="rId91"/>
+      <w:footerReference w:type="default" r:id="rId92"/>
       <w:type w:val="continuous"/>
       <w:pgSz w:w="11905" w:h="16837"/>
       <w:pgMar w:top="1701" w:right="1134" w:bottom="1134" w:left="1701" w:header="709" w:footer="709" w:gutter="0"/>
@@ -50992,7 +51133,7 @@
       </b:Author>
     </b:Author>
     <b:LCID>en-US</b:LCID>
-    <b:RefOrder>47</b:RefOrder>
+    <b:RefOrder>48</b:RefOrder>
   </b:Source>
   <b:Source>
     <b:Tag>Con94</b:Tag>
@@ -51026,7 +51167,7 @@
       </b:Author>
     </b:Author>
     <b:LCID>en-US</b:LCID>
-    <b:RefOrder>48</b:RefOrder>
+    <b:RefOrder>49</b:RefOrder>
   </b:Source>
   <b:Source>
     <b:Tag>Roq09</b:Tag>
@@ -51274,7 +51415,7 @@
     <b:Comments>Trabalho de conclusão de curso (Graduação em Ciência da Computação) - Centro de Ciências Tecnológicas da Terra e do Mar, Universidade do Vale do Itajaí, Itajaí, 2012</b:Comments>
     <b:Pages>91 folhas</b:Pages>
     <b:LCID>pt-BR</b:LCID>
-    <b:RefOrder>49</b:RefOrder>
+    <b:RefOrder>50</b:RefOrder>
   </b:Source>
   <b:Source>
     <b:Tag>Man11</b:Tag>
@@ -51351,7 +51492,7 @@
     <b:Volume>5</b:Volume>
     <b:Issue>4</b:Issue>
     <b:LCID>en-US</b:LCID>
-    <b:RefOrder>50</b:RefOrder>
+    <b:RefOrder>51</b:RefOrder>
   </b:Source>
   <b:Source>
     <b:Tag>Møl93</b:Tag>
@@ -51425,7 +51566,7 @@
     </b:Author>
     <b:Comments>Tese (Doutorado em Administração) - Faculdade de Economia, Administração e Contabilidade da Universidade de São Paulo</b:Comments>
     <b:LCID>pt-BR</b:LCID>
-    <b:RefOrder>51</b:RefOrder>
+    <b:RefOrder>52</b:RefOrder>
   </b:Source>
   <b:Source>
     <b:Tag>Ref94</b:Tag>
@@ -51928,7 +52069,7 @@
     </b:Author>
     <b:Title>Neural Network Excel Add-in</b:Title>
     <b:Year>2010</b:Year>
-    <b:RefOrder>52</b:RefOrder>
+    <b:RefOrder>53</b:RefOrder>
   </b:Source>
   <b:Source>
     <b:Tag>Uni</b:Tag>
@@ -52066,11 +52207,32 @@
     </b:Author>
     <b:RefOrder>14</b:RefOrder>
   </b:Source>
+  <b:Source>
+    <b:Tag>Jür92</b:Tag>
+    <b:SourceType>JournalArticle</b:SourceType>
+    <b:Guid>{7C877AE0-BAD1-46FE-8DA8-7D0D3E3A656B}</b:Guid>
+    <b:Title>A FIXED SIZE STORAGE O (n^3) TIME COMPLEXITY LEARNING ALGORITHM FOR FULLY RECURRENT CONTINUALLY RUNNING NETWORKS </b:Title>
+    <b:Year>1992</b:Year>
+    <b:City>München</b:City>
+    <b:Pages>243-248</b:Pages>
+    <b:Author>
+      <b:Author>
+        <b:NameList>
+          <b:Person>
+            <b:Last>Schmidhuber</b:Last>
+            <b:First>Jürgen</b:First>
+          </b:Person>
+        </b:NameList>
+      </b:Author>
+    </b:Author>
+    <b:JournalName>Neural Computation</b:JournalName>
+    <b:RefOrder>47</b:RefOrder>
+  </b:Source>
 </b:Sources>
 </file>
 
 <file path=customXml/itemProps1.xml><?xml version="1.0" encoding="utf-8"?>
-<ds:datastoreItem xmlns:ds="http://schemas.openxmlformats.org/officeDocument/2006/customXml" ds:itemID="{71713536-2FEB-4FAE-8F8E-62AF31A089DD}">
+<ds:datastoreItem xmlns:ds="http://schemas.openxmlformats.org/officeDocument/2006/customXml" ds:itemID="{A88AD2AB-3745-4BBD-A82E-6932E3905F46}">
   <ds:schemaRefs>
     <ds:schemaRef ds:uri="http://schemas.openxmlformats.org/officeDocument/2006/bibliography"/>
   </ds:schemaRefs>

</xml_diff>

<commit_message>
fix spaces until cap 3
</commit_message>
<xml_diff>
--- a/doc/TCC- PredictionStocks.docx
+++ b/doc/TCC- PredictionStocks.docx
@@ -1285,7 +1285,21 @@
         <w:rPr>
           <w:rFonts w:eastAsia="Arial" w:cs="Arial"/>
         </w:rPr>
-        <w:t xml:space="preserve"> que, sob determinadas condições, produzem níveis admissíveis de </w:t>
+        <w:t xml:space="preserve"> que, </w:t>
+      </w:r>
+      <w:proofErr w:type="gramStart"/>
+      <w:r>
+        <w:rPr>
+          <w:rFonts w:eastAsia="Arial" w:cs="Arial"/>
+        </w:rPr>
+        <w:t>sob determinadas</w:t>
+      </w:r>
+      <w:proofErr w:type="gramEnd"/>
+      <w:r>
+        <w:rPr>
+          <w:rFonts w:eastAsia="Arial" w:cs="Arial"/>
+        </w:rPr>
+        <w:t xml:space="preserve"> condições, produzem níveis admissíveis de </w:t>
       </w:r>
       <w:r>
         <w:rPr>
@@ -1532,6 +1546,7 @@
         </w:rPr>
         <w:t xml:space="preserve">neural network that models this data and its dynamics, configure it, train it and verify if this network is efficient. Thus, this work aims build </w:t>
       </w:r>
+      <w:proofErr w:type="gramStart"/>
       <w:r>
         <w:rPr>
           <w:rFonts w:eastAsia="Arial" w:cs="Arial"/>
@@ -1546,6 +1561,7 @@
         </w:rPr>
         <w:t>software</w:t>
       </w:r>
+      <w:proofErr w:type="gramEnd"/>
       <w:r>
         <w:rPr>
           <w:rFonts w:eastAsia="Arial" w:cs="Arial"/>
@@ -1565,77 +1581,79 @@
           <w:rFonts w:eastAsia="Arial" w:cs="Arial"/>
           <w:lang w:val="en-US"/>
         </w:rPr>
-        <w:t xml:space="preserve">neural network. The result was a </w:t>
-      </w:r>
+        <w:t xml:space="preserve">neural network. The result was </w:t>
+      </w:r>
+      <w:proofErr w:type="gramStart"/>
       <w:r>
         <w:rPr>
           <w:rFonts w:eastAsia="Arial" w:cs="Arial"/>
           <w:lang w:val="en-US"/>
         </w:rPr>
-        <w:t xml:space="preserve">software </w:t>
+        <w:t xml:space="preserve">a </w:t>
       </w:r>
       <w:r>
         <w:rPr>
           <w:rFonts w:eastAsia="Arial" w:cs="Arial"/>
           <w:lang w:val="en-US"/>
         </w:rPr>
-        <w:t xml:space="preserve">that </w:t>
-      </w:r>
+        <w:t>software</w:t>
+      </w:r>
+      <w:proofErr w:type="gramEnd"/>
       <w:r>
         <w:rPr>
           <w:rFonts w:eastAsia="Arial" w:cs="Arial"/>
           <w:lang w:val="en-US"/>
         </w:rPr>
-        <w:t>uses</w:t>
+        <w:t xml:space="preserve"> </w:t>
       </w:r>
       <w:r>
         <w:rPr>
           <w:rFonts w:eastAsia="Arial" w:cs="Arial"/>
           <w:lang w:val="en-US"/>
         </w:rPr>
-        <w:t xml:space="preserve"> artificial</w:t>
+        <w:t xml:space="preserve">that </w:t>
       </w:r>
       <w:r>
         <w:rPr>
           <w:rFonts w:eastAsia="Arial" w:cs="Arial"/>
           <w:lang w:val="en-US"/>
         </w:rPr>
-        <w:t xml:space="preserve"> neural networks that, under certain conditions, produce allowable levels of </w:t>
+        <w:t>uses</w:t>
       </w:r>
       <w:r>
         <w:rPr>
           <w:rFonts w:eastAsia="Arial" w:cs="Arial"/>
           <w:lang w:val="en-US"/>
         </w:rPr>
-        <w:t xml:space="preserve">forecasting and </w:t>
+        <w:t xml:space="preserve"> artificial</w:t>
       </w:r>
       <w:r>
         <w:rPr>
           <w:rFonts w:eastAsia="Arial" w:cs="Arial"/>
           <w:lang w:val="en-US"/>
         </w:rPr>
-        <w:t>prediction</w:t>
+        <w:t xml:space="preserve"> neural networks that, under certain conditions, produce allowable levels of </w:t>
       </w:r>
       <w:r>
         <w:rPr>
           <w:rFonts w:eastAsia="Arial" w:cs="Arial"/>
           <w:lang w:val="en-US"/>
         </w:rPr>
-        <w:t>,</w:t>
+        <w:t xml:space="preserve">forecasting and </w:t>
       </w:r>
       <w:r>
         <w:rPr>
           <w:rFonts w:eastAsia="Arial" w:cs="Arial"/>
           <w:lang w:val="en-US"/>
         </w:rPr>
-        <w:t xml:space="preserve"> </w:t>
+        <w:t>prediction</w:t>
       </w:r>
       <w:r>
         <w:rPr>
           <w:rFonts w:eastAsia="Arial" w:cs="Arial"/>
           <w:lang w:val="en-US"/>
         </w:rPr>
-        <w:t>that</w:t>
+        <w:t>,</w:t>
       </w:r>
       <w:r>
         <w:rPr>
@@ -1649,100 +1667,150 @@
           <w:rFonts w:eastAsia="Arial" w:cs="Arial"/>
           <w:lang w:val="en-US"/>
         </w:rPr>
-        <w:t>can be used as a tool to aid in the decision making of an investor.</w:t>
-      </w:r>
-    </w:p>
-    <w:p>
-      <w:pPr>
+        <w:t>that</w:t>
+      </w:r>
+      <w:r>
         <w:rPr>
           <w:rFonts w:eastAsia="Arial" w:cs="Arial"/>
           <w:lang w:val="en-US"/>
         </w:rPr>
-      </w:pPr>
+        <w:t xml:space="preserve"> </w:t>
+      </w:r>
       <w:r>
         <w:rPr>
           <w:rFonts w:eastAsia="Arial" w:cs="Arial"/>
           <w:lang w:val="en-US"/>
         </w:rPr>
-        <w:t>Keyword</w:t>
-      </w:r>
-      <w:r>
+        <w:t>can be used as a tool to aid in the decision making of an investor.</w:t>
+      </w:r>
+    </w:p>
+    <w:p>
+      <w:pPr>
         <w:rPr>
           <w:rFonts w:eastAsia="Arial" w:cs="Arial"/>
           <w:lang w:val="en-US"/>
         </w:rPr>
-        <w:t xml:space="preserve">s: </w:t>
-      </w:r>
+      </w:pPr>
       <w:r>
         <w:rPr>
           <w:rFonts w:eastAsia="Arial" w:cs="Arial"/>
           <w:lang w:val="en-US"/>
         </w:rPr>
-        <w:t xml:space="preserve">Artificial Intelligence. </w:t>
+        <w:t>Keyword</w:t>
       </w:r>
       <w:r>
         <w:rPr>
           <w:rFonts w:eastAsia="Arial" w:cs="Arial"/>
           <w:lang w:val="en-US"/>
         </w:rPr>
-        <w:t>Artificial n</w:t>
+        <w:t xml:space="preserve">s: </w:t>
       </w:r>
       <w:r>
         <w:rPr>
           <w:rFonts w:eastAsia="Arial" w:cs="Arial"/>
           <w:lang w:val="en-US"/>
         </w:rPr>
-        <w:t xml:space="preserve">eural </w:t>
-      </w:r>
+        <w:t xml:space="preserve">Artificial Intelligence. </w:t>
+      </w:r>
+      <w:proofErr w:type="gramStart"/>
       <w:r>
         <w:rPr>
           <w:rFonts w:eastAsia="Arial" w:cs="Arial"/>
           <w:lang w:val="en-US"/>
         </w:rPr>
-        <w:t>network</w:t>
+        <w:t>Artificial n</w:t>
       </w:r>
       <w:r>
         <w:rPr>
           <w:rFonts w:eastAsia="Arial" w:cs="Arial"/>
           <w:lang w:val="en-US"/>
         </w:rPr>
-        <w:t xml:space="preserve">s. </w:t>
+        <w:t xml:space="preserve">eural </w:t>
       </w:r>
       <w:r>
         <w:rPr>
           <w:rFonts w:eastAsia="Arial" w:cs="Arial"/>
           <w:lang w:val="en-US"/>
         </w:rPr>
-        <w:t xml:space="preserve">Forecasting. </w:t>
+        <w:t>network</w:t>
       </w:r>
       <w:r>
         <w:rPr>
           <w:rFonts w:eastAsia="Arial" w:cs="Arial"/>
           <w:lang w:val="en-US"/>
         </w:rPr>
-        <w:t>P</w:t>
-      </w:r>
+        <w:t>s.</w:t>
+      </w:r>
+      <w:proofErr w:type="gramEnd"/>
       <w:r>
         <w:rPr>
           <w:rFonts w:eastAsia="Arial" w:cs="Arial"/>
           <w:lang w:val="en-US"/>
         </w:rPr>
-        <w:t>rediction</w:t>
-      </w:r>
+        <w:t xml:space="preserve"> </w:t>
+      </w:r>
+      <w:proofErr w:type="gramStart"/>
       <w:r>
         <w:rPr>
           <w:rFonts w:eastAsia="Arial" w:cs="Arial"/>
           <w:lang w:val="en-US"/>
         </w:rPr>
-        <w:t>. S</w:t>
-      </w:r>
+        <w:t>Forecasting.</w:t>
+      </w:r>
+      <w:proofErr w:type="gramEnd"/>
       <w:r>
         <w:rPr>
           <w:rFonts w:eastAsia="Arial" w:cs="Arial"/>
           <w:lang w:val="en-US"/>
         </w:rPr>
+        <w:t xml:space="preserve"> </w:t>
+      </w:r>
+      <w:proofErr w:type="gramStart"/>
+      <w:r>
+        <w:rPr>
+          <w:rFonts w:eastAsia="Arial" w:cs="Arial"/>
+          <w:lang w:val="en-US"/>
+        </w:rPr>
+        <w:t>P</w:t>
+      </w:r>
+      <w:r>
+        <w:rPr>
+          <w:rFonts w:eastAsia="Arial" w:cs="Arial"/>
+          <w:lang w:val="en-US"/>
+        </w:rPr>
+        <w:t>rediction</w:t>
+      </w:r>
+      <w:r>
+        <w:rPr>
+          <w:rFonts w:eastAsia="Arial" w:cs="Arial"/>
+          <w:lang w:val="en-US"/>
+        </w:rPr>
+        <w:t>.</w:t>
+      </w:r>
+      <w:proofErr w:type="gramEnd"/>
+      <w:r>
+        <w:rPr>
+          <w:rFonts w:eastAsia="Arial" w:cs="Arial"/>
+          <w:lang w:val="en-US"/>
+        </w:rPr>
+        <w:t xml:space="preserve"> </w:t>
+      </w:r>
+      <w:proofErr w:type="gramStart"/>
+      <w:r>
+        <w:rPr>
+          <w:rFonts w:eastAsia="Arial" w:cs="Arial"/>
+          <w:lang w:val="en-US"/>
+        </w:rPr>
+        <w:t>S</w:t>
+      </w:r>
+      <w:r>
+        <w:rPr>
+          <w:rFonts w:eastAsia="Arial" w:cs="Arial"/>
+          <w:lang w:val="en-US"/>
+        </w:rPr>
         <w:t>tock market.</w:t>
       </w:r>
+      <w:proofErr w:type="gramEnd"/>
     </w:p>
     <w:p>
       <w:pPr>
@@ -7655,7 +7723,6 @@
           <w:docPartUnique/>
         </w:docPartObj>
       </w:sdtPr>
-      <w:sdtEndPr/>
       <w:sdtContent>
         <w:p>
           <w:pPr>
@@ -12449,7 +12516,6 @@
           <w:id w:val="126669943"/>
           <w:citation/>
         </w:sdtPr>
-        <w:sdtEndPr/>
         <w:sdtContent>
           <w:r>
             <w:fldChar w:fldCharType="begin"/>
@@ -12562,7 +12628,6 @@
           <w:id w:val="-1991398987"/>
           <w:citation/>
         </w:sdtPr>
-        <w:sdtEndPr/>
         <w:sdtContent>
           <w:r>
             <w:fldChar w:fldCharType="begin"/>
@@ -12609,7 +12674,6 @@
           <w:id w:val="2044865148"/>
           <w:citation/>
         </w:sdtPr>
-        <w:sdtEndPr/>
         <w:sdtContent>
           <w:r>
             <w:fldChar w:fldCharType="begin"/>
@@ -12640,12 +12704,19 @@
         <w:rPr>
           <w:rFonts w:eastAsia="Arial" w:cs="Arial"/>
         </w:rPr>
-        <w:t xml:space="preserve">Existe uma empresa que trabalha com IA aplicada ao mercado financeiro, criada no final de 2015 como um torneio para a </w:t>
-      </w:r>
+        <w:t xml:space="preserve">Existe uma empresa que trabalha com </w:t>
+      </w:r>
+      <w:proofErr w:type="gramStart"/>
       <w:r>
         <w:rPr>
           <w:rFonts w:eastAsia="Arial" w:cs="Arial"/>
         </w:rPr>
+        <w:t xml:space="preserve">IA aplicada ao mercado financeiro, criada no final de 2015 como um torneio para a </w:t>
+      </w:r>
+      <w:r>
+        <w:rPr>
+          <w:rFonts w:eastAsia="Arial" w:cs="Arial"/>
+        </w:rPr>
         <w:t>predição</w:t>
       </w:r>
       <w:r>
@@ -12666,6 +12737,7 @@
         </w:rPr>
         <w:t xml:space="preserve"> de dados do mercado</w:t>
       </w:r>
+      <w:proofErr w:type="gramEnd"/>
       <w:r>
         <w:rPr>
           <w:rFonts w:eastAsia="Arial" w:cs="Arial"/>
@@ -12764,7 +12836,6 @@
           <w:id w:val="-24867396"/>
           <w:citation/>
         </w:sdtPr>
-        <w:sdtEndPr/>
         <w:sdtContent>
           <w:r>
             <w:rPr>
@@ -12827,7 +12898,6 @@
           <w:id w:val="1588115513"/>
           <w:citation/>
         </w:sdtPr>
-        <w:sdtEndPr/>
         <w:sdtContent>
           <w:r>
             <w:fldChar w:fldCharType="begin"/>
@@ -12921,12 +12991,14 @@
       <w:r>
         <w:t xml:space="preserve">aso da visão, ou o reconhecimento de um de um rosto familiar dentre vários rostos desconhecidos em aproximadamente 150 </w:t>
       </w:r>
+      <w:proofErr w:type="gramStart"/>
       <w:r>
         <w:rPr>
           <w:i/>
         </w:rPr>
         <w:t>ms</w:t>
       </w:r>
+      <w:proofErr w:type="gramEnd"/>
       <w:r>
         <w:t xml:space="preserve"> </w:t>
       </w:r>
@@ -12935,7 +13007,6 @@
           <w:id w:val="2126962045"/>
           <w:citation/>
         </w:sdtPr>
-        <w:sdtEndPr/>
         <w:sdtContent>
           <w:r>
             <w:fldChar w:fldCharType="begin"/>
@@ -13098,7 +13169,6 @@
           <w:id w:val="1673372108"/>
           <w:citation/>
         </w:sdtPr>
-        <w:sdtEndPr/>
         <w:sdtContent>
           <w:r>
             <w:fldChar w:fldCharType="begin"/>
@@ -13171,12 +13241,21 @@
       <w:r>
         <w:t xml:space="preserve">, </w:t>
       </w:r>
+      <w:proofErr w:type="gramStart"/>
       <w:r>
         <w:rPr>
           <w:i/>
           <w:iCs/>
         </w:rPr>
-        <w:t>et al</w:t>
+        <w:t>et</w:t>
+      </w:r>
+      <w:proofErr w:type="gramEnd"/>
+      <w:r>
+        <w:rPr>
+          <w:i/>
+          <w:iCs/>
+        </w:rPr>
+        <w:t xml:space="preserve"> al</w:t>
       </w:r>
       <w:r>
         <w:t xml:space="preserve"> </w:t>
@@ -13186,7 +13265,6 @@
           <w:id w:val="-470281913"/>
           <w:citation/>
         </w:sdtPr>
-        <w:sdtEndPr/>
         <w:sdtContent>
           <w:r>
             <w:fldChar w:fldCharType="begin"/>
@@ -13285,7 +13363,6 @@
           <w:id w:val="-74139097"/>
           <w:citation/>
         </w:sdtPr>
-        <w:sdtEndPr/>
         <w:sdtContent>
           <w:r>
             <w:fldChar w:fldCharType="begin"/>
@@ -13315,7 +13392,6 @@
           <w:id w:val="232050293"/>
           <w:citation/>
         </w:sdtPr>
-        <w:sdtEndPr/>
         <w:sdtContent>
           <w:r>
             <w:fldChar w:fldCharType="begin"/>
@@ -13419,13 +13495,23 @@
         </w:rPr>
         <w:t xml:space="preserve"> feito por Kimoto, Asakawa, </w:t>
       </w:r>
+      <w:proofErr w:type="gramStart"/>
       <w:r>
         <w:rPr>
           <w:rFonts w:eastAsia="Arial" w:cs="Arial"/>
           <w:i/>
           <w:iCs/>
         </w:rPr>
-        <w:t>et al.</w:t>
+        <w:t>et</w:t>
+      </w:r>
+      <w:proofErr w:type="gramEnd"/>
+      <w:r>
+        <w:rPr>
+          <w:rFonts w:eastAsia="Arial" w:cs="Arial"/>
+          <w:i/>
+          <w:iCs/>
+        </w:rPr>
+        <w:t xml:space="preserve"> al.</w:t>
       </w:r>
       <w:r>
         <w:rPr>
@@ -13438,7 +13524,6 @@
           <w:id w:val="-1219737815"/>
           <w:citation/>
         </w:sdtPr>
-        <w:sdtEndPr/>
         <w:sdtContent>
           <w:r>
             <w:fldChar w:fldCharType="begin"/>
@@ -13520,7 +13605,6 @@
           <w:id w:val="-1939290327"/>
           <w:citation/>
         </w:sdtPr>
-        <w:sdtEndPr/>
         <w:sdtContent>
           <w:r>
             <w:fldChar w:fldCharType="begin"/>
@@ -13604,7 +13688,6 @@
           <w:id w:val="-1364125157"/>
           <w:citation/>
         </w:sdtPr>
-        <w:sdtEndPr/>
         <w:sdtContent>
           <w:r>
             <w:fldChar w:fldCharType="begin"/>
@@ -13682,7 +13765,6 @@
           <w:id w:val="-1153133454"/>
           <w:citation/>
         </w:sdtPr>
-        <w:sdtEndPr/>
         <w:sdtContent>
           <w:r>
             <w:rPr>
@@ -14220,8 +14302,16 @@
         <w:rPr>
           <w:rFonts w:eastAsia="Arial" w:cs="Arial"/>
         </w:rPr>
-        <w:t xml:space="preserve"> linguagem Java 8</w:t>
-      </w:r>
+        <w:t xml:space="preserve"> linguagem Java </w:t>
+      </w:r>
+      <w:proofErr w:type="gramStart"/>
+      <w:r>
+        <w:rPr>
+          <w:rFonts w:eastAsia="Arial" w:cs="Arial"/>
+        </w:rPr>
+        <w:t>8</w:t>
+      </w:r>
+      <w:proofErr w:type="gramEnd"/>
       <w:r>
         <w:rPr>
           <w:rFonts w:eastAsia="Arial" w:cs="Arial"/>
@@ -14236,7 +14326,6 @@
           <w:id w:val="-2093534798"/>
           <w:citation/>
         </w:sdtPr>
-        <w:sdtEndPr/>
         <w:sdtContent>
           <w:r>
             <w:rPr>
@@ -14303,7 +14392,6 @@
           <w:id w:val="-505515444"/>
           <w:citation/>
         </w:sdtPr>
-        <w:sdtEndPr/>
         <w:sdtContent>
           <w:r>
             <w:rPr>
@@ -14364,7 +14452,6 @@
           <w:id w:val="-522701760"/>
           <w:citation/>
         </w:sdtPr>
-        <w:sdtEndPr/>
         <w:sdtContent>
           <w:r>
             <w:rPr>
@@ -14540,7 +14627,21 @@
         <w:rPr>
           <w:rFonts w:eastAsia="Arial" w:cs="Arial"/>
         </w:rPr>
-        <w:t xml:space="preserve"> O Capítulo 6 apresenta alguns detalhes técnicos da implementação do sistema.</w:t>
+        <w:t xml:space="preserve"> O Capítulo 6 apresenta alguns detalhes técnicos da </w:t>
+      </w:r>
+      <w:proofErr w:type="gramStart"/>
+      <w:r>
+        <w:rPr>
+          <w:rFonts w:eastAsia="Arial" w:cs="Arial"/>
+        </w:rPr>
+        <w:t>implementação</w:t>
+      </w:r>
+      <w:proofErr w:type="gramEnd"/>
+      <w:r>
+        <w:rPr>
+          <w:rFonts w:eastAsia="Arial" w:cs="Arial"/>
+        </w:rPr>
+        <w:t xml:space="preserve"> do sistema.</w:t>
       </w:r>
       <w:r>
         <w:rPr>
@@ -14657,7 +14758,6 @@
           <w:id w:val="407040726"/>
           <w:citation/>
         </w:sdtPr>
-        <w:sdtEndPr/>
         <w:sdtContent>
           <w:r>
             <w:fldChar w:fldCharType="begin"/>
@@ -14881,7 +14981,6 @@
           <w:id w:val="-541526493"/>
           <w:citation/>
         </w:sdtPr>
-        <w:sdtEndPr/>
         <w:sdtContent>
           <w:r>
             <w:rPr>
@@ -14928,7 +15027,15 @@
         <w:pStyle w:val="Citao"/>
       </w:pPr>
       <w:r>
-        <w:t xml:space="preserve">O neurônio artificial é uma estrutura lógico-matemática que procura simular a forma, o comportamento e as funções de um neurônio biológico. Assim sendo, os dendritos foram substituídos </w:t>
+        <w:t xml:space="preserve">O neurônio artificial é </w:t>
+      </w:r>
+      <w:proofErr w:type="gramStart"/>
+      <w:r>
+        <w:t>uma estrutura lógico-matemática que procura simular a forma, o comportamento e as funções de um neurônio biológico</w:t>
+      </w:r>
+      <w:proofErr w:type="gramEnd"/>
+      <w:r>
+        <w:t xml:space="preserve">. Assim sendo, os dendritos foram substituídos </w:t>
       </w:r>
       <w:r>
         <w:t xml:space="preserve">por </w:t>
@@ -15366,7 +15473,6 @@
           <w:id w:val="-257059422"/>
           <w:citation/>
         </w:sdtPr>
-        <w:sdtEndPr/>
         <w:sdtContent>
           <w:r>
             <w:fldChar w:fldCharType="begin"/>
@@ -15410,8 +15516,16 @@
         <w:rPr>
           <w:rFonts w:eastAsia="Arial" w:cs="Arial"/>
         </w:rPr>
-        <w:t xml:space="preserve"> Equação 1</w:t>
-      </w:r>
+        <w:t xml:space="preserve"> Equação </w:t>
+      </w:r>
+      <w:proofErr w:type="gramStart"/>
+      <w:r>
+        <w:rPr>
+          <w:rFonts w:eastAsia="Arial" w:cs="Arial"/>
+        </w:rPr>
+        <w:t>1</w:t>
+      </w:r>
+      <w:proofErr w:type="gramEnd"/>
       <w:r>
         <w:rPr>
           <w:rFonts w:eastAsia="Arial" w:cs="Arial"/>
@@ -15438,7 +15552,6 @@
           <w:id w:val="5186255"/>
           <w:citation/>
         </w:sdtPr>
-        <w:sdtEndPr/>
         <w:sdtContent>
           <w:r>
             <w:rPr>
@@ -15566,8 +15679,13 @@
         <w:t>Equação</w:t>
       </w:r>
       <w:r>
-        <w:t xml:space="preserve"> 1</w:t>
-      </w:r>
+        <w:t xml:space="preserve"> </w:t>
+      </w:r>
+      <w:proofErr w:type="gramStart"/>
+      <w:r>
+        <w:t>1</w:t>
+      </w:r>
+      <w:proofErr w:type="gramEnd"/>
       <w:r>
         <w:t xml:space="preserve">, </w:t>
       </w:r>
@@ -15613,11 +15731,16 @@
       <w:r>
         <w:t xml:space="preserve"> </w:t>
       </w:r>
+      <w:proofErr w:type="gramStart"/>
       <w:r>
         <w:t xml:space="preserve">O </w:t>
       </w:r>
       <w:r>
-        <w:t xml:space="preserve">bias </w:t>
+        <w:t>bias</w:t>
+      </w:r>
+      <w:proofErr w:type="gramEnd"/>
+      <w:r>
+        <w:t xml:space="preserve"> </w:t>
       </w:r>
       <w:r>
         <w:t xml:space="preserve">tem o efeito de deslocar a </w:t>
@@ -15654,7 +15777,6 @@
           <w:id w:val="1361400878"/>
           <w:citation/>
         </w:sdtPr>
-        <w:sdtEndPr/>
         <w:sdtContent>
           <w:r>
             <w:fldChar w:fldCharType="begin"/>
@@ -15760,7 +15882,6 @@
           <w:id w:val="1587572919"/>
           <w:citation/>
         </w:sdtPr>
-        <w:sdtEndPr/>
         <w:sdtContent>
           <w:r>
             <w:fldChar w:fldCharType="begin"/>
@@ -15819,7 +15940,6 @@
           <w:id w:val="-65725621"/>
           <w:citation/>
         </w:sdtPr>
-        <w:sdtEndPr/>
         <w:sdtContent>
           <w:r>
             <w:fldChar w:fldCharType="begin"/>
@@ -16058,7 +16178,6 @@
           <w:id w:val="568311915"/>
           <w:citation/>
         </w:sdtPr>
-        <w:sdtEndPr/>
         <w:sdtContent>
           <w:r>
             <w:fldChar w:fldCharType="begin"/>
@@ -16120,7 +16239,21 @@
         <w:rPr>
           <w:rFonts w:eastAsia="Arial" w:cs="Arial"/>
         </w:rPr>
-        <w:t xml:space="preserve"> mantê-lo</w:t>
+        <w:t xml:space="preserve"> </w:t>
+      </w:r>
+      <w:proofErr w:type="gramStart"/>
+      <w:r>
+        <w:rPr>
+          <w:rFonts w:eastAsia="Arial" w:cs="Arial"/>
+        </w:rPr>
+        <w:t>mantê</w:t>
+      </w:r>
+      <w:proofErr w:type="gramEnd"/>
+      <w:r>
+        <w:rPr>
+          <w:rFonts w:eastAsia="Arial" w:cs="Arial"/>
+        </w:rPr>
+        <w:t>-lo</w:t>
       </w:r>
       <w:r>
         <w:rPr>
@@ -16145,7 +16278,6 @@
           <w:id w:val="-1595925998"/>
           <w:citation/>
         </w:sdtPr>
-        <w:sdtEndPr/>
         <w:sdtContent>
           <w:r>
             <w:fldChar w:fldCharType="begin"/>
@@ -16249,7 +16381,6 @@
           <w:id w:val="2030989792"/>
           <w:citation/>
         </w:sdtPr>
-        <w:sdtEndPr/>
         <w:sdtContent>
           <w:r>
             <w:rPr>
@@ -16398,7 +16529,6 @@
           <w:id w:val="-1611041371"/>
           <w:citation/>
         </w:sdtPr>
-        <w:sdtEndPr/>
         <w:sdtContent>
           <w:r>
             <w:fldChar w:fldCharType="begin"/>
@@ -16415,11 +16545,13 @@
             </w:rPr>
             <w:t>(DO CARMO ROQUE e DE MELLO, 2009)</w:t>
           </w:r>
+          <w:proofErr w:type="gramStart"/>
           <w:r>
             <w:fldChar w:fldCharType="end"/>
           </w:r>
         </w:sdtContent>
       </w:sdt>
+      <w:proofErr w:type="gramEnd"/>
     </w:p>
     <w:p/>
     <w:p/>
@@ -16429,14 +16561,21 @@
         <w:t xml:space="preserve">O software disponibiliza várias funções de ativação: </w:t>
       </w:r>
       <w:r>
-        <w:t xml:space="preserve">Bi Polar, Competitive, Linear, LOG, Sigmoid, Soft Max, TanH </w:t>
+        <w:t xml:space="preserve">Bi Polar, Competitive, Linear, LOG, Sigmoid, Soft Max, </w:t>
+      </w:r>
+      <w:proofErr w:type="gramStart"/>
+      <w:r>
+        <w:t>TanH</w:t>
+      </w:r>
+      <w:proofErr w:type="gramEnd"/>
+      <w:r>
+        <w:t xml:space="preserve"> </w:t>
       </w:r>
       <w:sdt>
         <w:sdtPr>
           <w:id w:val="-1285578114"/>
           <w:citation/>
         </w:sdtPr>
-        <w:sdtEndPr/>
         <w:sdtContent>
           <w:r>
             <w:fldChar w:fldCharType="begin"/>
@@ -16466,7 +16605,6 @@
           <w:id w:val="-2090064760"/>
           <w:citation/>
         </w:sdtPr>
-        <w:sdtEndPr/>
         <w:sdtContent>
           <w:r>
             <w:fldChar w:fldCharType="begin"/>
@@ -16567,7 +16705,6 @@
           <w:id w:val="-699005528"/>
           <w:citation/>
         </w:sdtPr>
-        <w:sdtEndPr/>
         <w:sdtContent>
           <w:r>
             <w:fldChar w:fldCharType="begin"/>
@@ -16674,7 +16811,6 @@
           <w:id w:val="3400797"/>
           <w:citation/>
         </w:sdtPr>
-        <w:sdtEndPr/>
         <w:sdtContent>
           <w:r>
             <w:fldChar w:fldCharType="begin"/>
@@ -16838,7 +16974,6 @@
           <w:id w:val="-430737157"/>
           <w:citation/>
         </w:sdtPr>
-        <w:sdtEndPr/>
         <w:sdtContent>
           <w:r>
             <w:rPr>
@@ -16940,7 +17075,6 @@
           <w:id w:val="36785950"/>
           <w:citation/>
         </w:sdtPr>
-        <w:sdtEndPr/>
         <w:sdtContent>
           <w:r>
             <w:fldChar w:fldCharType="begin"/>
@@ -17224,7 +17358,6 @@
           <w:id w:val="-649286901"/>
           <w:citation/>
         </w:sdtPr>
-        <w:sdtEndPr/>
         <w:sdtContent>
           <w:r>
             <w:fldChar w:fldCharType="begin"/>
@@ -17306,6 +17439,7 @@
       <w:r>
         <w:t xml:space="preserve"> camada ou em uma camada posterior. Este mecanismo gera um ciclo de </w:t>
       </w:r>
+      <w:proofErr w:type="gramStart"/>
       <w:r>
         <w:rPr>
           <w:i/>
@@ -17313,6 +17447,7 @@
         </w:rPr>
         <w:t>feedback</w:t>
       </w:r>
+      <w:proofErr w:type="gramEnd"/>
       <w:r>
         <w:t xml:space="preserve">, que tem um profundo impacto na capacidade de aprendizagem da rede e em </w:t>
       </w:r>
@@ -17324,7 +17459,6 @@
           <w:id w:val="393391326"/>
           <w:citation/>
         </w:sdtPr>
-        <w:sdtEndPr/>
         <w:sdtContent>
           <w:r>
             <w:fldChar w:fldCharType="begin"/>
@@ -17397,7 +17531,6 @@
           <w:id w:val="1624576913"/>
           <w:citation/>
         </w:sdtPr>
-        <w:sdtEndPr/>
         <w:sdtContent>
           <w:r>
             <w:rPr>
@@ -17610,7 +17743,6 @@
           <w:id w:val="-1030718834"/>
           <w:citation/>
         </w:sdtPr>
-        <w:sdtEndPr/>
         <w:sdtContent>
           <w:r>
             <w:fldChar w:fldCharType="begin"/>
@@ -17673,7 +17805,6 @@
           <w:id w:val="1731351700"/>
           <w:citation/>
         </w:sdtPr>
-        <w:sdtEndPr/>
         <w:sdtContent>
           <w:r>
             <w:fldChar w:fldCharType="begin"/>
@@ -17742,7 +17873,6 @@
           <w:id w:val="1781682480"/>
           <w:citation/>
         </w:sdtPr>
-        <w:sdtEndPr/>
         <w:sdtContent>
           <w:r>
             <w:fldChar w:fldCharType="begin"/>
@@ -17941,7 +18071,31 @@
         </w:rPr>
       </w:pPr>
       <w:r>
-        <w:t xml:space="preserve">Um ponto importante a ser considerado é a escolha de atributos com boa capacidade preditiva. Não importa qual método seja empregado, os conceitos que podem ser aprendidos estão à mercê dos dados e da qualidade dos atributos. Por exemplo, para a tarefa de determinar se uma pessoa está ou não com gripe, pode-se escolher atributos com baixo poder preditivo, tais como (cor-do-cabelo, cor-do-olho, modelo-do-carro, número-de-filhos) ou atributos com alto poder preditivo, tais como (temperatura, resistência-da-pele, exame do-pulmão). Para esta tarefa específica, no segundo caso, melhores previsões em exemplos não-rotulados provavelmente ocorrerão do que com o primeiro conjunto de </w:t>
+        <w:t xml:space="preserve">Um ponto importante a ser considerado é a escolha de atributos com boa capacidade preditiva. Não importa qual método </w:t>
+      </w:r>
+      <w:proofErr w:type="gramStart"/>
+      <w:r>
+        <w:t>seja</w:t>
+      </w:r>
+      <w:proofErr w:type="gramEnd"/>
+      <w:r>
+        <w:t xml:space="preserve"> empregado, os conceitos que podem ser aprendidos estão à mercê dos dados e da qualidade dos atributos. Por exemplo, para a tarefa de determinar se uma pessoa está ou não com gripe, </w:t>
+      </w:r>
+      <w:proofErr w:type="gramStart"/>
+      <w:r>
+        <w:t>pode-se</w:t>
+      </w:r>
+      <w:proofErr w:type="gramEnd"/>
+      <w:r>
+        <w:t xml:space="preserve"> escolher atributos com baixo poder preditivo, tais como (cor-do-cabelo, cor-do-olho, modelo-do-carro, número-de-filhos) ou atributos com alto poder preditivo, tais como (temperatura, resistência-da-pele, exame do-pulmão). Para esta tarefa específica, no segundo caso, melhores previsões em exemplos </w:t>
+      </w:r>
+      <w:proofErr w:type="gramStart"/>
+      <w:r>
+        <w:t>não-rotulados</w:t>
+      </w:r>
+      <w:proofErr w:type="gramEnd"/>
+      <w:r>
+        <w:t xml:space="preserve"> provavelmente ocorrerão do que com o primeiro conjunto de </w:t>
       </w:r>
       <w:r>
         <w:t xml:space="preserve">atributos. </w:t>
@@ -18150,7 +18304,6 @@
           <w:id w:val="289255358"/>
           <w:citation/>
         </w:sdtPr>
-        <w:sdtEndPr/>
         <w:sdtContent>
           <w:r>
             <w:fldChar w:fldCharType="begin"/>
@@ -18181,11 +18334,13 @@
             </w:rPr>
             <w:t>, 2014)</w:t>
           </w:r>
+          <w:proofErr w:type="gramStart"/>
           <w:r>
             <w:fldChar w:fldCharType="end"/>
           </w:r>
         </w:sdtContent>
       </w:sdt>
+      <w:proofErr w:type="gramEnd"/>
     </w:p>
     <w:p>
       <w:pPr>
@@ -18246,7 +18401,6 @@
           <w:id w:val="539480082"/>
           <w:citation/>
         </w:sdtPr>
-        <w:sdtEndPr/>
         <w:sdtContent>
           <w:r>
             <w:fldChar w:fldCharType="begin"/>
@@ -18375,7 +18529,15 @@
         <w:t>Backpropagation</w:t>
       </w:r>
       <w:r>
-        <w:t>, estará disponível os seguintes algoritmos</w:t>
+        <w:t xml:space="preserve">, </w:t>
+      </w:r>
+      <w:proofErr w:type="gramStart"/>
+      <w:r>
+        <w:t>estará</w:t>
+      </w:r>
+      <w:proofErr w:type="gramEnd"/>
+      <w:r>
+        <w:t xml:space="preserve"> disponível os seguintes algoritmos</w:t>
       </w:r>
       <w:r>
         <w:t xml:space="preserve">: </w:t>
@@ -18394,7 +18556,6 @@
           <w:id w:val="386306060"/>
           <w:citation/>
         </w:sdtPr>
-        <w:sdtEndPr/>
         <w:sdtContent>
           <w:r>
             <w:fldChar w:fldCharType="begin"/>
@@ -18440,7 +18601,6 @@
           <w:id w:val="-931284526"/>
           <w:citation/>
         </w:sdtPr>
-        <w:sdtEndPr/>
         <w:sdtContent>
           <w:r>
             <w:fldChar w:fldCharType="begin"/>
@@ -18493,7 +18653,6 @@
           <w:id w:val="-141969155"/>
           <w:citation/>
         </w:sdtPr>
-        <w:sdtEndPr/>
         <w:sdtContent>
           <w:r>
             <w:fldChar w:fldCharType="begin"/>
@@ -18564,7 +18723,6 @@
           <w:id w:val="-2046905683"/>
           <w:citation/>
         </w:sdtPr>
-        <w:sdtEndPr/>
         <w:sdtContent>
           <w:r>
             <w:fldChar w:fldCharType="begin"/>
@@ -18630,14 +18788,21 @@
         <w:t>float</w:t>
       </w:r>
       <w:r>
-        <w:t xml:space="preserve">), de acordo com a função de ativação (entre -1 e 1, ou 0 e 1) </w:t>
+        <w:t xml:space="preserve">), de acordo com a função de ativação (entre -1 e 1, ou </w:t>
+      </w:r>
+      <w:proofErr w:type="gramStart"/>
+      <w:r>
+        <w:t>0</w:t>
+      </w:r>
+      <w:proofErr w:type="gramEnd"/>
+      <w:r>
+        <w:t xml:space="preserve"> e 1) </w:t>
       </w:r>
       <w:sdt>
         <w:sdtPr>
           <w:id w:val="959382557"/>
           <w:citation/>
         </w:sdtPr>
-        <w:sdtEndPr/>
         <w:sdtContent>
           <w:r>
             <w:fldChar w:fldCharType="begin"/>
@@ -18685,8 +18850,6 @@
       <w:r>
         <w:t>do</w:t>
       </w:r>
-      <w:bookmarkStart w:id="96" w:name="_GoBack"/>
-      <w:bookmarkEnd w:id="96"/>
       <w:r>
         <w:t xml:space="preserve"> na</w:t>
       </w:r>
@@ -18724,8 +18887,8 @@
         <w:pStyle w:val="Legenda"/>
         <w:ind w:firstLine="0"/>
       </w:pPr>
-      <w:bookmarkStart w:id="97" w:name="_Ref486411125"/>
-      <w:bookmarkStart w:id="98" w:name="_Toc489441402"/>
+      <w:bookmarkStart w:id="96" w:name="_Ref486411125"/>
+      <w:bookmarkStart w:id="97" w:name="_Toc489441402"/>
       <w:r>
         <w:t xml:space="preserve">Equação </w:t>
       </w:r>
@@ -18750,11 +18913,11 @@
         </w:rPr>
         <w:fldChar w:fldCharType="end"/>
       </w:r>
+      <w:bookmarkEnd w:id="96"/>
+      <w:r>
+        <w:t>. Normalização</w:t>
+      </w:r>
       <w:bookmarkEnd w:id="97"/>
-      <w:r>
-        <w:t>. Normalização</w:t>
-      </w:r>
-      <w:bookmarkEnd w:id="98"/>
     </w:p>
     <w:p>
       <w:pPr>
@@ -19103,7 +19266,15 @@
     </w:p>
     <w:p>
       <w:r>
-        <w:t xml:space="preserve">Para a implementação do software, além desses limites, foi acrescentado um valor de </w:t>
+        <w:t xml:space="preserve">Para a </w:t>
+      </w:r>
+      <w:proofErr w:type="gramStart"/>
+      <w:r>
+        <w:t>implementação</w:t>
+      </w:r>
+      <w:proofErr w:type="gramEnd"/>
+      <w:r>
+        <w:t xml:space="preserve"> do software, além desses limites, foi acrescentado um valor de </w:t>
       </w:r>
       <w:r>
         <w:t>margem</w:t>
@@ -19112,6 +19283,48 @@
         <w:t xml:space="preserve">, a fim de evitar que um possível resultado não conhecido venha a interferir na rede como um todo. </w:t>
       </w:r>
     </w:p>
+    <w:p>
+      <w:pPr>
+        <w:rPr>
+          <w:b/>
+          <w:bCs/>
+          <w:sz w:val="20"/>
+          <w:szCs w:val="20"/>
+        </w:rPr>
+      </w:pPr>
+      <w:r>
+        <w:t xml:space="preserve">Como mostra a </w:t>
+      </w:r>
+      <w:r>
+        <w:fldChar w:fldCharType="begin"/>
+      </w:r>
+      <w:r>
+        <w:instrText xml:space="preserve"> REF _Ref486411158 \h </w:instrText>
+      </w:r>
+      <w:r>
+        <w:instrText xml:space="preserve"> \* MERGEFORMAT </w:instrText>
+      </w:r>
+      <w:r>
+        <w:fldChar w:fldCharType="separate"/>
+      </w:r>
+      <w:r>
+        <w:t xml:space="preserve">Equação </w:t>
+      </w:r>
+      <w:r>
+        <w:rPr>
+          <w:noProof/>
+        </w:rPr>
+        <w:t>3</w:t>
+      </w:r>
+      <w:r>
+        <w:fldChar w:fldCharType="end"/>
+      </w:r>
+      <w:r>
+        <w:t xml:space="preserve"> a margem é adicionada somente aos valores extremos. É possível observar que para fazer este procedimento, precisa-se percorrer toda a entrada dos dados e descobrir quais são os valores extremos.</w:t>
+      </w:r>
+    </w:p>
+    <w:p/>
+    <w:p/>
     <w:p>
       <w:pPr>
         <w:suppressAutoHyphens w:val="0"/>
@@ -19125,100 +19338,47 @@
           <w:szCs w:val="20"/>
         </w:rPr>
       </w:pPr>
-      <w:r>
-        <w:t xml:space="preserve">Como mostra a </w:t>
-      </w:r>
-      <w:r>
-        <w:fldChar w:fldCharType="begin"/>
-      </w:r>
-      <w:r>
-        <w:instrText xml:space="preserve"> REF _Ref486411158 \h </w:instrText>
-      </w:r>
-      <w:r>
-        <w:fldChar w:fldCharType="separate"/>
-      </w:r>
+      <w:bookmarkStart w:id="98" w:name="_Ref486411158"/>
       <w:r>
         <w:br w:type="page"/>
       </w:r>
     </w:p>
     <w:p>
       <w:pPr>
-        <w:suppressAutoHyphens w:val="0"/>
-        <w:spacing w:after="0"/>
-      </w:pPr>
+        <w:pStyle w:val="Legenda"/>
+        <w:ind w:firstLine="0"/>
+      </w:pPr>
+      <w:bookmarkStart w:id="99" w:name="_Toc489441403"/>
       <w:r>
         <w:lastRenderedPageBreak/>
         <w:t xml:space="preserve">Equação </w:t>
       </w:r>
       <w:r>
+        <w:fldChar w:fldCharType="begin"/>
+      </w:r>
+      <w:r>
+        <w:instrText xml:space="preserve"> SEQ Equação \* ARABIC </w:instrText>
+      </w:r>
+      <w:r>
+        <w:fldChar w:fldCharType="separate"/>
+      </w:r>
+      <w:r>
         <w:rPr>
           <w:noProof/>
         </w:rPr>
         <w:t>3</w:t>
       </w:r>
       <w:r>
+        <w:rPr>
+          <w:noProof/>
+        </w:rPr>
         <w:fldChar w:fldCharType="end"/>
       </w:r>
-      <w:r>
-        <w:t xml:space="preserve"> a margem é adicionada somente aos valores extremos. É possível observar que para fazer este procedimento, precisa-se percorrer toda a entrada dos dados e descobrir quais são os valores extremos.</w:t>
-      </w:r>
-    </w:p>
-    <w:p/>
-    <w:p/>
-    <w:p>
-      <w:pPr>
-        <w:suppressAutoHyphens w:val="0"/>
-        <w:spacing w:after="0" w:line="240" w:lineRule="auto"/>
-        <w:ind w:firstLine="0"/>
-        <w:jc w:val="left"/>
-        <w:rPr>
-          <w:b/>
-          <w:bCs/>
-          <w:sz w:val="20"/>
-          <w:szCs w:val="20"/>
-        </w:rPr>
-      </w:pPr>
-      <w:bookmarkStart w:id="99" w:name="_Ref486411158"/>
-      <w:r>
-        <w:br w:type="page"/>
-      </w:r>
-    </w:p>
-    <w:p>
-      <w:pPr>
-        <w:pStyle w:val="Legenda"/>
-        <w:ind w:firstLine="0"/>
-      </w:pPr>
-      <w:bookmarkStart w:id="100" w:name="_Toc489441403"/>
-      <w:r>
-        <w:lastRenderedPageBreak/>
-        <w:t xml:space="preserve">Equação </w:t>
-      </w:r>
-      <w:r>
-        <w:fldChar w:fldCharType="begin"/>
-      </w:r>
-      <w:r>
-        <w:instrText xml:space="preserve"> SEQ Equação \* ARABIC </w:instrText>
-      </w:r>
-      <w:r>
-        <w:fldChar w:fldCharType="separate"/>
-      </w:r>
-      <w:r>
-        <w:rPr>
-          <w:noProof/>
-        </w:rPr>
-        <w:t>3</w:t>
-      </w:r>
-      <w:r>
-        <w:rPr>
-          <w:noProof/>
-        </w:rPr>
-        <w:fldChar w:fldCharType="end"/>
+      <w:bookmarkEnd w:id="98"/>
+      <w:r>
+        <w:t>. Normalização com margem</w:t>
       </w:r>
       <w:bookmarkEnd w:id="99"/>
-      <w:r>
-        <w:t>. Normalização com margem</w:t>
-      </w:r>
-      <w:bookmarkEnd w:id="100"/>
     </w:p>
     <w:p/>
     <w:p>
@@ -19499,7 +19659,15 @@
         <w:fldChar w:fldCharType="end"/>
       </w:r>
       <w:r>
-        <w:t>, foi utilizada a ação de Petro Rio (PRIO3) que teve uma alta de cerca de 32% em 13 dias, a fim de</w:t>
+        <w:t xml:space="preserve">, foi utilizada a ação de Petro Rio (PRIO3) que teve uma alta de </w:t>
+      </w:r>
+      <w:proofErr w:type="gramStart"/>
+      <w:r>
+        <w:t>cerca de 32</w:t>
+      </w:r>
+      <w:proofErr w:type="gramEnd"/>
+      <w:r>
+        <w:t>% em 13 dias, a fim de</w:t>
       </w:r>
       <w:r>
         <w:t xml:space="preserve"> exemplifica</w:t>
@@ -19583,9 +19751,9 @@
         <w:pStyle w:val="Legenda"/>
         <w:ind w:firstLine="0"/>
       </w:pPr>
-      <w:bookmarkStart w:id="101" w:name="_Ref465195472"/>
-      <w:bookmarkStart w:id="102" w:name="_Toc465711378"/>
-      <w:bookmarkStart w:id="103" w:name="_Toc489441271"/>
+      <w:bookmarkStart w:id="100" w:name="_Ref465195472"/>
+      <w:bookmarkStart w:id="101" w:name="_Toc465711378"/>
+      <w:bookmarkStart w:id="102" w:name="_Toc489441271"/>
       <w:r>
         <w:t xml:space="preserve">Tabela </w:t>
       </w:r>
@@ -19610,12 +19778,12 @@
         </w:rPr>
         <w:fldChar w:fldCharType="end"/>
       </w:r>
+      <w:bookmarkEnd w:id="100"/>
+      <w:r>
+        <w:t>. Preços PRIO3 “puros”</w:t>
+      </w:r>
       <w:bookmarkEnd w:id="101"/>
-      <w:r>
-        <w:t>. Preços PRIO3 “puros”</w:t>
-      </w:r>
       <w:bookmarkEnd w:id="102"/>
-      <w:bookmarkEnd w:id="103"/>
     </w:p>
     <w:p>
       <w:pPr>
@@ -19683,7 +19851,21 @@
         </w:rPr>
       </w:pPr>
       <w:r>
-        <w:t xml:space="preserve">Para uma margem de 100%, ou seja, os valores extremos dos preços serão 0 e 36 e dos volumes, 0 e 57400 e para uma entrada entre 0 e 1 a </w:t>
+        <w:t xml:space="preserve">Para uma margem de 100%, ou seja, os valores extremos dos preços serão </w:t>
+      </w:r>
+      <w:proofErr w:type="gramStart"/>
+      <w:r>
+        <w:t>0</w:t>
+      </w:r>
+      <w:proofErr w:type="gramEnd"/>
+      <w:r>
+        <w:t xml:space="preserve"> e 36 e dos volumes, 0 e 57400 e para uma entrada entre 0 e 1 </w:t>
+      </w:r>
+      <w:r>
+        <w:t>n</w:t>
+      </w:r>
+      <w:r>
+        <w:t xml:space="preserve">a </w:t>
       </w:r>
       <w:r>
         <w:fldChar w:fldCharType="begin"/>
@@ -19695,7 +19877,34 @@
         <w:fldChar w:fldCharType="separate"/>
       </w:r>
       <w:r>
-        <w:br w:type="page"/>
+        <w:t xml:space="preserve">Equação </w:t>
+      </w:r>
+      <w:r>
+        <w:rPr>
+          <w:noProof/>
+        </w:rPr>
+        <w:t>4</w:t>
+      </w:r>
+      <w:r>
+        <w:fldChar w:fldCharType="end"/>
+      </w:r>
+      <w:r>
+        <w:t xml:space="preserve"> é </w:t>
+      </w:r>
+      <w:r>
+        <w:t>mostra</w:t>
+      </w:r>
+      <w:r>
+        <w:t>do</w:t>
+      </w:r>
+      <w:r>
+        <w:t xml:space="preserve"> o que foi </w:t>
+      </w:r>
+      <w:r>
+        <w:t>apresentado</w:t>
+      </w:r>
+      <w:r>
+        <w:t>.</w:t>
       </w:r>
     </w:p>
     <w:p>
@@ -19711,104 +19920,47 @@
           <w:szCs w:val="20"/>
         </w:rPr>
       </w:pPr>
+      <w:bookmarkStart w:id="103" w:name="_Ref486411279"/>
+      <w:r>
+        <w:br w:type="page"/>
+      </w:r>
+    </w:p>
+    <w:p>
+      <w:pPr>
+        <w:pStyle w:val="Legenda"/>
+        <w:ind w:firstLine="0"/>
+      </w:pPr>
+      <w:bookmarkStart w:id="104" w:name="_Toc489441404"/>
       <w:r>
         <w:lastRenderedPageBreak/>
         <w:t xml:space="preserve">Equação </w:t>
       </w:r>
       <w:r>
+        <w:fldChar w:fldCharType="begin"/>
+      </w:r>
+      <w:r>
+        <w:instrText xml:space="preserve"> SEQ Equação \* ARABIC </w:instrText>
+      </w:r>
+      <w:r>
+        <w:fldChar w:fldCharType="separate"/>
+      </w:r>
+      <w:r>
         <w:rPr>
           <w:noProof/>
         </w:rPr>
         <w:t>4</w:t>
       </w:r>
       <w:r>
+        <w:rPr>
+          <w:noProof/>
+        </w:rPr>
         <w:fldChar w:fldCharType="end"/>
       </w:r>
-      <w:r>
-        <w:fldChar w:fldCharType="begin"/>
-      </w:r>
-      <w:r>
-        <w:instrText xml:space="preserve"> REF _Ref486411158 \h </w:instrText>
-      </w:r>
-      <w:r>
-        <w:fldChar w:fldCharType="separate"/>
-      </w:r>
-      <w:r>
-        <w:br w:type="page"/>
-      </w:r>
-    </w:p>
-    <w:p>
-      <w:r>
-        <w:lastRenderedPageBreak/>
-        <w:t xml:space="preserve">Equação </w:t>
-      </w:r>
-      <w:r>
-        <w:rPr>
-          <w:noProof/>
-        </w:rPr>
-        <w:t>3</w:t>
-      </w:r>
-      <w:r>
-        <w:fldChar w:fldCharType="end"/>
-      </w:r>
-      <w:r>
-        <w:t xml:space="preserve"> mostra o que foi explicado.</w:t>
-      </w:r>
-    </w:p>
-    <w:p>
-      <w:pPr>
-        <w:suppressAutoHyphens w:val="0"/>
-        <w:spacing w:after="0" w:line="240" w:lineRule="auto"/>
-        <w:ind w:firstLine="0"/>
-        <w:jc w:val="left"/>
-        <w:rPr>
-          <w:b/>
-          <w:bCs/>
-          <w:sz w:val="20"/>
-          <w:szCs w:val="20"/>
-        </w:rPr>
-      </w:pPr>
-      <w:bookmarkStart w:id="104" w:name="_Ref486411279"/>
-      <w:r>
-        <w:br w:type="page"/>
-      </w:r>
-    </w:p>
-    <w:p>
-      <w:pPr>
-        <w:pStyle w:val="Legenda"/>
-        <w:ind w:firstLine="0"/>
-      </w:pPr>
-      <w:bookmarkStart w:id="105" w:name="_Toc489441404"/>
-      <w:r>
-        <w:lastRenderedPageBreak/>
-        <w:t xml:space="preserve">Equação </w:t>
-      </w:r>
-      <w:r>
-        <w:fldChar w:fldCharType="begin"/>
-      </w:r>
-      <w:r>
-        <w:instrText xml:space="preserve"> SEQ Equação \* ARABIC </w:instrText>
-      </w:r>
-      <w:r>
-        <w:fldChar w:fldCharType="separate"/>
-      </w:r>
-      <w:r>
-        <w:rPr>
-          <w:noProof/>
-        </w:rPr>
-        <w:t>4</w:t>
-      </w:r>
-      <w:r>
-        <w:rPr>
-          <w:noProof/>
-        </w:rPr>
-        <w:fldChar w:fldCharType="end"/>
+      <w:bookmarkEnd w:id="103"/>
+      <w:r>
+        <w:t>. Normalização exemplo</w:t>
       </w:r>
       <w:bookmarkEnd w:id="104"/>
-      <w:r>
-        <w:t>. Normalização exemplo</w:t>
-      </w:r>
-      <w:bookmarkEnd w:id="105"/>
     </w:p>
     <w:p>
       <w:pPr>
@@ -19874,7 +20026,7 @@
         <w:spacing w:after="0"/>
       </w:pPr>
       <w:r>
-        <w:t>A</w:t>
+        <w:t>Na</w:t>
       </w:r>
       <w:r>
         <w:t xml:space="preserve"> </w:t>
@@ -19901,7 +20053,18 @@
         <w:fldChar w:fldCharType="end"/>
       </w:r>
       <w:r>
-        <w:t xml:space="preserve"> mostra os dados normalizados conforme as condições anteriores. Para o volume, usa-se a mesma ideia, porém os valores para </w:t>
+        <w:t xml:space="preserve"> </w:t>
+      </w:r>
+      <w:proofErr w:type="gramStart"/>
+      <w:r>
+        <w:t>é</w:t>
+      </w:r>
+      <w:proofErr w:type="gramEnd"/>
+      <w:r>
+        <w:t xml:space="preserve"> apresentado </w:t>
+      </w:r>
+      <w:r>
+        <w:t xml:space="preserve">os dados normalizados conforme as condições anteriores. Para o volume, usa-se a mesma ideia, porém os valores para </w:t>
       </w:r>
       <w:r>
         <w:rPr>
@@ -19959,10 +20122,10 @@
         <w:pStyle w:val="Legenda"/>
         <w:ind w:firstLine="0"/>
       </w:pPr>
-      <w:bookmarkStart w:id="106" w:name="_Ref465274968"/>
-      <w:bookmarkStart w:id="107" w:name="_Ref465274948"/>
-      <w:bookmarkStart w:id="108" w:name="_Toc465711379"/>
-      <w:bookmarkStart w:id="109" w:name="_Toc489441272"/>
+      <w:bookmarkStart w:id="105" w:name="_Ref465274968"/>
+      <w:bookmarkStart w:id="106" w:name="_Ref465274948"/>
+      <w:bookmarkStart w:id="107" w:name="_Toc465711379"/>
+      <w:bookmarkStart w:id="108" w:name="_Toc489441272"/>
       <w:r>
         <w:t xml:space="preserve">Tabela </w:t>
       </w:r>
@@ -19970,10 +20133,7 @@
         <w:fldChar w:fldCharType="begin"/>
       </w:r>
       <w:r>
-        <w:instrText xml:space="preserve"> SEQ Tabela \* </w:instrText>
-      </w:r>
-      <w:r>
-        <w:instrText xml:space="preserve">ARABIC </w:instrText>
+        <w:instrText xml:space="preserve"> SEQ Tabela \* ARABIC </w:instrText>
       </w:r>
       <w:r>
         <w:fldChar w:fldCharType="separate"/>
@@ -19990,13 +20150,13 @@
         </w:rPr>
         <w:fldChar w:fldCharType="end"/>
       </w:r>
+      <w:bookmarkEnd w:id="105"/>
+      <w:r>
+        <w:t>. PRIO3 normalizado</w:t>
+      </w:r>
       <w:bookmarkEnd w:id="106"/>
-      <w:r>
-        <w:t>. PRIO3 normalizado</w:t>
-      </w:r>
       <w:bookmarkEnd w:id="107"/>
       <w:bookmarkEnd w:id="108"/>
-      <w:bookmarkEnd w:id="109"/>
     </w:p>
     <w:p>
       <w:pPr>
@@ -20133,16 +20293,6 @@
         <w:fldChar w:fldCharType="separate"/>
       </w:r>
       <w:r>
-        <w:br w:type="page"/>
-      </w:r>
-    </w:p>
-    <w:p>
-      <w:pPr>
-        <w:suppressAutoHyphens w:val="0"/>
-        <w:spacing w:after="0"/>
-      </w:pPr>
-      <w:r>
-        <w:lastRenderedPageBreak/>
         <w:t xml:space="preserve">Figura </w:t>
       </w:r>
       <w:r>
@@ -20181,6 +20331,8 @@
       <w:r>
         <w:t>.</w:t>
       </w:r>
+      <w:bookmarkStart w:id="109" w:name="_GoBack"/>
+      <w:bookmarkEnd w:id="109"/>
     </w:p>
     <w:p>
       <w:pPr>
@@ -20259,7 +20411,15 @@
         <w:t>altas</w:t>
       </w:r>
       <w:r>
-        <w:t xml:space="preserve"> em 5 dias</w:t>
+        <w:t xml:space="preserve"> em </w:t>
+      </w:r>
+      <w:proofErr w:type="gramStart"/>
+      <w:r>
+        <w:t>5</w:t>
+      </w:r>
+      <w:proofErr w:type="gramEnd"/>
+      <w:r>
+        <w:t xml:space="preserve"> dias</w:t>
       </w:r>
       <w:bookmarkEnd w:id="111"/>
       <w:bookmarkEnd w:id="112"/>
@@ -20319,7 +20479,6 @@
           <w:id w:val="1535694383"/>
           <w:citation/>
         </w:sdtPr>
-        <w:sdtEndPr/>
         <w:sdtContent>
           <w:r>
             <w:fldChar w:fldCharType="begin"/>
@@ -20381,7 +20540,15 @@
       </w:r>
       <w:bookmarkEnd w:id="113"/>
       <w:r>
-        <w:t>. Maiores quedas em 5 dias</w:t>
+        <w:t xml:space="preserve">. Maiores quedas em </w:t>
+      </w:r>
+      <w:proofErr w:type="gramStart"/>
+      <w:r>
+        <w:t>5</w:t>
+      </w:r>
+      <w:proofErr w:type="gramEnd"/>
+      <w:r>
+        <w:t xml:space="preserve"> dias</w:t>
       </w:r>
       <w:bookmarkEnd w:id="114"/>
       <w:bookmarkEnd w:id="115"/>
@@ -20441,7 +20608,6 @@
           <w:id w:val="328415026"/>
           <w:citation/>
         </w:sdtPr>
-        <w:sdtEndPr/>
         <w:sdtContent>
           <w:r>
             <w:fldChar w:fldCharType="begin"/>
@@ -20557,7 +20723,6 @@
           <w:id w:val="-1871529428"/>
           <w:citation/>
         </w:sdtPr>
-        <w:sdtEndPr/>
         <w:sdtContent>
           <w:r>
             <w:rPr>
@@ -20685,7 +20850,6 @@
           <w:id w:val="-1767917459"/>
           <w:citation/>
         </w:sdtPr>
-        <w:sdtEndPr/>
         <w:sdtContent>
           <w:r>
             <w:rPr>
@@ -20761,7 +20925,21 @@
         <w:rPr>
           <w:lang w:eastAsia="pt-BR"/>
         </w:rPr>
-        <w:t xml:space="preserve"> extrair os dados, escolher os papeis e os campos. Após essa operação, com o uso do VBA faz-se a extração dos dados de alguma fonte, como </w:t>
+        <w:t xml:space="preserve"> extrair os dados, escolher os </w:t>
+      </w:r>
+      <w:proofErr w:type="gramStart"/>
+      <w:r>
+        <w:rPr>
+          <w:lang w:eastAsia="pt-BR"/>
+        </w:rPr>
+        <w:t>papeis</w:t>
+      </w:r>
+      <w:proofErr w:type="gramEnd"/>
+      <w:r>
+        <w:rPr>
+          <w:lang w:eastAsia="pt-BR"/>
+        </w:rPr>
+        <w:t xml:space="preserve"> e os campos. Após essa operação, com o uso do VBA faz-se a extração dos dados de alguma fonte, como </w:t>
       </w:r>
       <w:r>
         <w:rPr>
@@ -20852,8 +21030,16 @@
         <w:rPr>
           <w:lang w:eastAsia="pt-BR"/>
         </w:rPr>
-        <w:t xml:space="preserve"> como o NeuroXL</w:t>
-      </w:r>
+        <w:t xml:space="preserve"> como o </w:t>
+      </w:r>
+      <w:proofErr w:type="gramStart"/>
+      <w:r>
+        <w:rPr>
+          <w:lang w:eastAsia="pt-BR"/>
+        </w:rPr>
+        <w:t>NeuroXL</w:t>
+      </w:r>
+      <w:proofErr w:type="gramEnd"/>
       <w:sdt>
         <w:sdtPr>
           <w:rPr>
@@ -20862,7 +21048,6 @@
           <w:id w:val="-1942063114"/>
           <w:citation/>
         </w:sdtPr>
-        <w:sdtEndPr/>
         <w:sdtContent>
           <w:r>
             <w:rPr>
@@ -20917,7 +21102,6 @@
           <w:id w:val="-2108576340"/>
           <w:citation/>
         </w:sdtPr>
-        <w:sdtEndPr/>
         <w:sdtContent>
           <w:r>
             <w:rPr>
@@ -21122,7 +21306,6 @@
           <w:id w:val="27846332"/>
           <w:citation/>
         </w:sdtPr>
-        <w:sdtEndPr/>
         <w:sdtContent>
           <w:r>
             <w:fldChar w:fldCharType="begin"/>
@@ -21187,7 +21370,6 @@
           <w:id w:val="1215850695"/>
           <w:citation/>
         </w:sdtPr>
-        <w:sdtEndPr/>
         <w:sdtContent>
           <w:r>
             <w:fldChar w:fldCharType="begin"/>
@@ -21248,9 +21430,11 @@
       <w:r>
         <w:fldChar w:fldCharType="separate"/>
       </w:r>
+      <w:proofErr w:type="gramStart"/>
       <w:r>
         <w:br w:type="page"/>
       </w:r>
+      <w:proofErr w:type="gramEnd"/>
     </w:p>
     <w:p>
       <w:r>
@@ -21330,7 +21514,6 @@
           <w:id w:val="1167595727"/>
           <w:citation/>
         </w:sdtPr>
-        <w:sdtEndPr/>
         <w:sdtContent>
           <w:r>
             <w:fldChar w:fldCharType="begin"/>
@@ -21424,7 +21607,6 @@
           <w:id w:val="73557335"/>
           <w:citation/>
         </w:sdtPr>
-        <w:sdtEndPr/>
         <w:sdtContent>
           <w:r>
             <w:rPr>
@@ -21566,7 +21748,21 @@
         <w:rPr>
           <w:lang w:eastAsia="pt-BR"/>
         </w:rPr>
-        <w:t xml:space="preserve">s,  a função de ativação (chamada função de transferência) por </w:t>
+        <w:t>s,</w:t>
+      </w:r>
+      <w:proofErr w:type="gramStart"/>
+      <w:r>
+        <w:rPr>
+          <w:lang w:eastAsia="pt-BR"/>
+        </w:rPr>
+        <w:t xml:space="preserve">  </w:t>
+      </w:r>
+      <w:proofErr w:type="gramEnd"/>
+      <w:r>
+        <w:rPr>
+          <w:lang w:eastAsia="pt-BR"/>
+        </w:rPr>
+        <w:t xml:space="preserve">a função de ativação (chamada função de transferência) por </w:t>
       </w:r>
       <w:r>
         <w:rPr>
@@ -21624,7 +21820,6 @@
           <w:id w:val="1375426409"/>
           <w:citation/>
         </w:sdtPr>
-        <w:sdtEndPr/>
         <w:sdtContent>
           <w:r>
             <w:rPr>
@@ -21704,7 +21899,6 @@
           <w:id w:val="1209612408"/>
           <w:citation/>
         </w:sdtPr>
-        <w:sdtEndPr/>
         <w:sdtContent>
           <w:r>
             <w:rPr>
@@ -21765,10 +21959,26 @@
     </w:p>
     <w:p>
       <w:r>
-        <w:t>O Matlab é uma ferramenta voltada para otimização ou resolução de problemas científicos ou da engenharia.</w:t>
-      </w:r>
-      <w:r>
-        <w:t xml:space="preserve"> Ele possui uma linguagem de programação própria e está presente em sistemas de </w:t>
+        <w:t xml:space="preserve">O Matlab é uma ferramenta voltada para </w:t>
+      </w:r>
+      <w:proofErr w:type="gramStart"/>
+      <w:r>
+        <w:t>otimização</w:t>
+      </w:r>
+      <w:proofErr w:type="gramEnd"/>
+      <w:r>
+        <w:t xml:space="preserve"> ou resolução de problemas científicos ou da engenharia.</w:t>
+      </w:r>
+      <w:r>
+        <w:t xml:space="preserve"> Ele possui uma linguagem de programação própria e </w:t>
+      </w:r>
+      <w:proofErr w:type="gramStart"/>
+      <w:r>
+        <w:t>está</w:t>
+      </w:r>
+      <w:proofErr w:type="gramEnd"/>
+      <w:r>
+        <w:t xml:space="preserve"> presente em sistemas de </w:t>
       </w:r>
       <w:r>
         <w:t>segurança</w:t>
@@ -21806,7 +22016,6 @@
           <w:id w:val="-2017913193"/>
           <w:citation/>
         </w:sdtPr>
-        <w:sdtEndPr/>
         <w:sdtContent>
           <w:r>
             <w:fldChar w:fldCharType="begin"/>
@@ -21866,7 +22075,6 @@
           <w:id w:val="1636916075"/>
           <w:citation/>
         </w:sdtPr>
-        <w:sdtEndPr/>
         <w:sdtContent>
           <w:r>
             <w:fldChar w:fldCharType="begin"/>
@@ -21898,15 +22106,25 @@
         <w:pStyle w:val="Ttulo2"/>
       </w:pPr>
       <w:bookmarkStart w:id="122" w:name="_Toc489441424"/>
+      <w:proofErr w:type="gramStart"/>
       <w:r>
         <w:t>NeuroFURG</w:t>
       </w:r>
       <w:bookmarkEnd w:id="122"/>
+      <w:proofErr w:type="gramEnd"/>
     </w:p>
     <w:p/>
     <w:p>
       <w:r>
-        <w:t>O NeuroFURG é uma ferramenta de construção e simulação de RNA</w:t>
+        <w:t xml:space="preserve">O </w:t>
+      </w:r>
+      <w:proofErr w:type="gramStart"/>
+      <w:r>
+        <w:t>NeuroFURG</w:t>
+      </w:r>
+      <w:proofErr w:type="gramEnd"/>
+      <w:r>
+        <w:t xml:space="preserve"> é uma ferramenta de construção e simulação de RNA</w:t>
       </w:r>
       <w:r>
         <w:t>s</w:t>
@@ -21931,7 +22149,6 @@
           <w:id w:val="-1450781613"/>
           <w:citation/>
         </w:sdtPr>
-        <w:sdtEndPr/>
         <w:sdtContent>
           <w:r>
             <w:fldChar w:fldCharType="begin"/>
@@ -21990,7 +22207,6 @@
           <w:id w:val="-1287353224"/>
           <w:citation/>
         </w:sdtPr>
-        <w:sdtEndPr/>
         <w:sdtContent>
           <w:r>
             <w:fldChar w:fldCharType="begin"/>
@@ -22292,7 +22508,6 @@
           <w:id w:val="-127240153"/>
           <w:citation/>
         </w:sdtPr>
-        <w:sdtEndPr/>
         <w:sdtContent>
           <w:r>
             <w:rPr>
@@ -22563,7 +22778,21 @@
         <w:rPr>
           <w:rFonts w:eastAsia="Arial"/>
         </w:rPr>
-        <w:t xml:space="preserve">amework Encog (.eg) e </w:t>
+        <w:t xml:space="preserve">amework Encog </w:t>
+      </w:r>
+      <w:proofErr w:type="gramStart"/>
+      <w:r>
+        <w:rPr>
+          <w:rFonts w:eastAsia="Arial"/>
+        </w:rPr>
+        <w:t>(.</w:t>
+      </w:r>
+      <w:proofErr w:type="gramEnd"/>
+      <w:r>
+        <w:rPr>
+          <w:rFonts w:eastAsia="Arial"/>
+        </w:rPr>
+        <w:t xml:space="preserve">eg) e </w:t>
       </w:r>
       <w:r>
         <w:rPr>
@@ -23339,7 +23568,6 @@
           <w:id w:val="-1257594085"/>
           <w:citation/>
         </w:sdtPr>
-        <w:sdtEndPr/>
         <w:sdtContent>
           <w:r>
             <w:rPr>
@@ -24302,6 +24530,7 @@
                 <w:lang w:eastAsia="pt-BR"/>
               </w:rPr>
             </w:pPr>
+            <w:proofErr w:type="gramStart"/>
             <w:r>
               <w:rPr>
                 <w:rFonts w:eastAsia="Arial" w:cs="Arial"/>
@@ -24323,7 +24552,20 @@
                 <w:szCs w:val="20"/>
                 <w:lang w:eastAsia="pt-BR"/>
               </w:rPr>
-              <w:t xml:space="preserve">. </w:t>
+              <w:t>.</w:t>
+            </w:r>
+            <w:proofErr w:type="gramEnd"/>
+            <w:r>
+              <w:rPr>
+                <w:rFonts w:eastAsia="Arial" w:cs="Arial"/>
+                <w:b/>
+                <w:bCs/>
+                <w:color w:val="00000A"/>
+                <w:sz w:val="20"/>
+                <w:szCs w:val="20"/>
+                <w:lang w:eastAsia="pt-BR"/>
+              </w:rPr>
+              <w:t xml:space="preserve"> </w:t>
             </w:r>
             <w:r>
               <w:rPr>
@@ -24968,7 +25210,29 @@
                 <w:szCs w:val="20"/>
                 <w:lang w:eastAsia="pt-BR"/>
               </w:rPr>
-              <w:t xml:space="preserve"> e  o nome da rede.</w:t>
+              <w:t xml:space="preserve"> e</w:t>
+            </w:r>
+            <w:proofErr w:type="gramStart"/>
+            <w:r>
+              <w:rPr>
+                <w:rFonts w:eastAsia="Arial" w:cs="Arial"/>
+                <w:color w:val="00000A"/>
+                <w:sz w:val="20"/>
+                <w:szCs w:val="20"/>
+                <w:lang w:eastAsia="pt-BR"/>
+              </w:rPr>
+              <w:t xml:space="preserve">  </w:t>
+            </w:r>
+            <w:proofErr w:type="gramEnd"/>
+            <w:r>
+              <w:rPr>
+                <w:rFonts w:eastAsia="Arial" w:cs="Arial"/>
+                <w:color w:val="00000A"/>
+                <w:sz w:val="20"/>
+                <w:szCs w:val="20"/>
+                <w:lang w:eastAsia="pt-BR"/>
+              </w:rPr>
+              <w:t>o nome da rede.</w:t>
             </w:r>
           </w:p>
           <w:p>
@@ -25742,6 +26006,7 @@
                 <w:lang w:eastAsia="pt-BR"/>
               </w:rPr>
             </w:pPr>
+            <w:proofErr w:type="gramStart"/>
             <w:r>
               <w:rPr>
                 <w:rFonts w:eastAsia="Arial" w:cs="Arial"/>
@@ -25763,7 +26028,20 @@
                 <w:szCs w:val="20"/>
                 <w:lang w:eastAsia="pt-BR"/>
               </w:rPr>
-              <w:t xml:space="preserve">. </w:t>
+              <w:t>.</w:t>
+            </w:r>
+            <w:proofErr w:type="gramEnd"/>
+            <w:r>
+              <w:rPr>
+                <w:rFonts w:eastAsia="Arial" w:cs="Arial"/>
+                <w:b/>
+                <w:bCs/>
+                <w:color w:val="00000A"/>
+                <w:sz w:val="20"/>
+                <w:szCs w:val="20"/>
+                <w:lang w:eastAsia="pt-BR"/>
+              </w:rPr>
+              <w:t xml:space="preserve"> </w:t>
             </w:r>
             <w:r>
               <w:rPr>
@@ -26206,6 +26484,7 @@
                 <w:lang w:eastAsia="pt-BR"/>
               </w:rPr>
             </w:pPr>
+            <w:proofErr w:type="gramStart"/>
             <w:r>
               <w:rPr>
                 <w:rFonts w:eastAsia="Arial" w:cs="Arial"/>
@@ -26227,7 +26506,20 @@
                 <w:szCs w:val="20"/>
                 <w:lang w:eastAsia="pt-BR"/>
               </w:rPr>
-              <w:t xml:space="preserve">. </w:t>
+              <w:t>.</w:t>
+            </w:r>
+            <w:proofErr w:type="gramEnd"/>
+            <w:r>
+              <w:rPr>
+                <w:rFonts w:eastAsia="Arial" w:cs="Arial"/>
+                <w:b/>
+                <w:bCs/>
+                <w:color w:val="00000A"/>
+                <w:sz w:val="20"/>
+                <w:szCs w:val="20"/>
+                <w:lang w:eastAsia="pt-BR"/>
+              </w:rPr>
+              <w:t xml:space="preserve"> </w:t>
             </w:r>
             <w:r>
               <w:rPr>
@@ -26724,6 +27016,7 @@
                 <w:lang w:eastAsia="pt-BR"/>
               </w:rPr>
             </w:pPr>
+            <w:proofErr w:type="gramStart"/>
             <w:r>
               <w:rPr>
                 <w:rFonts w:eastAsia="Arial" w:cs="Arial"/>
@@ -26747,6 +27040,7 @@
               </w:rPr>
               <w:t>.</w:t>
             </w:r>
+            <w:proofErr w:type="gramEnd"/>
             <w:r>
               <w:rPr>
                 <w:rFonts w:eastAsia="Arial" w:cs="Arial"/>
@@ -27919,6 +28213,7 @@
                 <w:lang w:eastAsia="pt-BR"/>
               </w:rPr>
             </w:pPr>
+            <w:proofErr w:type="gramStart"/>
             <w:r>
               <w:rPr>
                 <w:rFonts w:eastAsia="Arial" w:cs="Arial"/>
@@ -27940,7 +28235,20 @@
                 <w:szCs w:val="20"/>
                 <w:lang w:eastAsia="pt-BR"/>
               </w:rPr>
-              <w:t xml:space="preserve">. </w:t>
+              <w:t>.</w:t>
+            </w:r>
+            <w:proofErr w:type="gramEnd"/>
+            <w:r>
+              <w:rPr>
+                <w:rFonts w:eastAsia="Arial" w:cs="Arial"/>
+                <w:b/>
+                <w:bCs/>
+                <w:color w:val="00000A"/>
+                <w:sz w:val="20"/>
+                <w:szCs w:val="20"/>
+                <w:lang w:eastAsia="pt-BR"/>
+              </w:rPr>
+              <w:t xml:space="preserve"> </w:t>
             </w:r>
             <w:r>
               <w:rPr>
@@ -28800,8 +29108,20 @@
                 <w:szCs w:val="20"/>
                 <w:lang w:eastAsia="pt-BR"/>
               </w:rPr>
-              <w:t xml:space="preserve"> e as informações de normalização (limite inferior e superior, e a margem)</w:t>
-            </w:r>
+              <w:t xml:space="preserve"> e as informações de normalização (limite inferior e superior, e a margem</w:t>
+            </w:r>
+            <w:proofErr w:type="gramStart"/>
+            <w:r>
+              <w:rPr>
+                <w:rFonts w:eastAsia="Arial" w:cs="Arial"/>
+                <w:color w:val="00000A"/>
+                <w:sz w:val="20"/>
+                <w:szCs w:val="20"/>
+                <w:lang w:eastAsia="pt-BR"/>
+              </w:rPr>
+              <w:t>)</w:t>
+            </w:r>
+            <w:proofErr w:type="gramEnd"/>
           </w:p>
           <w:p>
             <w:pPr>
@@ -29158,6 +29478,7 @@
                 <w:lang w:eastAsia="pt-BR"/>
               </w:rPr>
             </w:pPr>
+            <w:proofErr w:type="gramStart"/>
             <w:r>
               <w:rPr>
                 <w:rFonts w:eastAsia="Arial" w:cs="Arial"/>
@@ -29179,7 +29500,20 @@
                 <w:szCs w:val="20"/>
                 <w:lang w:eastAsia="pt-BR"/>
               </w:rPr>
-              <w:t xml:space="preserve">. </w:t>
+              <w:t>.</w:t>
+            </w:r>
+            <w:proofErr w:type="gramEnd"/>
+            <w:r>
+              <w:rPr>
+                <w:rFonts w:eastAsia="Arial" w:cs="Arial"/>
+                <w:b/>
+                <w:bCs/>
+                <w:color w:val="00000A"/>
+                <w:sz w:val="20"/>
+                <w:szCs w:val="20"/>
+                <w:lang w:eastAsia="pt-BR"/>
+              </w:rPr>
+              <w:t xml:space="preserve"> </w:t>
             </w:r>
             <w:r>
               <w:rPr>
@@ -29311,9 +29645,11 @@
       <w:r>
         <w:t xml:space="preserve">. Além disso, é apresentado o refinamento da proposta de solução geral do sistema, apresentando a solução técnica, incluindo a visão de projeto e </w:t>
       </w:r>
+      <w:proofErr w:type="gramStart"/>
       <w:r>
         <w:t>implementação</w:t>
       </w:r>
+      <w:proofErr w:type="gramEnd"/>
       <w:r>
         <w:t>, a arquitetura e a tecnologia utilizada.</w:t>
       </w:r>
@@ -30858,7 +31194,15 @@
       </w:pPr>
       <w:bookmarkStart w:id="162" w:name="_Toc489441438"/>
       <w:r>
-        <w:t>Detalhes de implementação.</w:t>
+        <w:t xml:space="preserve">Detalhes de </w:t>
+      </w:r>
+      <w:proofErr w:type="gramStart"/>
+      <w:r>
+        <w:t>implementação</w:t>
+      </w:r>
+      <w:proofErr w:type="gramEnd"/>
+      <w:r>
+        <w:t>.</w:t>
       </w:r>
       <w:bookmarkEnd w:id="162"/>
     </w:p>
@@ -30887,7 +31231,15 @@
         <w:t>m destaque</w:t>
       </w:r>
       <w:r>
-        <w:t xml:space="preserve"> sobre a implementação.</w:t>
+        <w:t xml:space="preserve"> sobre a </w:t>
+      </w:r>
+      <w:proofErr w:type="gramStart"/>
+      <w:r>
+        <w:t>implementação</w:t>
+      </w:r>
+      <w:proofErr w:type="gramEnd"/>
+      <w:r>
+        <w:t>.</w:t>
       </w:r>
       <w:r>
         <w:t xml:space="preserve"> </w:t>
@@ -31165,7 +31517,15 @@
         <w:t xml:space="preserve"> um esboço de como a rede utilizada está implementada</w:t>
       </w:r>
       <w:r>
-        <w:t xml:space="preserve">, utilizando dois atributos e duas camadas ocultas, com 3 neurônios cada e com o </w:t>
+        <w:t xml:space="preserve">, utilizando dois atributos e duas camadas ocultas, com </w:t>
+      </w:r>
+      <w:proofErr w:type="gramStart"/>
+      <w:r>
+        <w:t>3</w:t>
+      </w:r>
+      <w:proofErr w:type="gramEnd"/>
+      <w:r>
+        <w:t xml:space="preserve"> neurônios cada e com o </w:t>
       </w:r>
       <w:r>
         <w:rPr>
@@ -31426,9 +31786,11 @@
       <w:r>
         <w:fldChar w:fldCharType="separate"/>
       </w:r>
+      <w:proofErr w:type="gramStart"/>
       <w:r>
         <w:br w:type="page"/>
       </w:r>
+      <w:proofErr w:type="gramEnd"/>
     </w:p>
     <w:p>
       <w:r>
@@ -31487,7 +31849,6 @@
           <w:id w:val="770051851"/>
           <w:citation/>
         </w:sdtPr>
-        <w:sdtEndPr/>
         <w:sdtContent>
           <w:r>
             <w:fldChar w:fldCharType="begin"/>
@@ -31556,7 +31917,15 @@
       </w:r>
       <w:bookmarkEnd w:id="167"/>
       <w:r>
-        <w:t>. Código implementação topologia</w:t>
+        <w:t xml:space="preserve">. Código </w:t>
+      </w:r>
+      <w:proofErr w:type="gramStart"/>
+      <w:r>
+        <w:t>implementação</w:t>
+      </w:r>
+      <w:proofErr w:type="gramEnd"/>
+      <w:r>
+        <w:t xml:space="preserve"> topologia</w:t>
       </w:r>
       <w:bookmarkEnd w:id="168"/>
     </w:p>
@@ -31664,7 +32033,15 @@
         <w:fldChar w:fldCharType="end"/>
       </w:r>
       <w:r>
-        <w:t xml:space="preserve">, no projeto implementado não foi possível fazer por neurônio, mas sim por camada. </w:t>
+        <w:t xml:space="preserve">, no projeto </w:t>
+      </w:r>
+      <w:proofErr w:type="gramStart"/>
+      <w:r>
+        <w:t>implementado</w:t>
+      </w:r>
+      <w:proofErr w:type="gramEnd"/>
+      <w:r>
+        <w:t xml:space="preserve"> não foi possível fazer por neurônio, mas sim por camada. </w:t>
       </w:r>
     </w:p>
     <w:p>
@@ -31689,12 +32066,14 @@
       <w:r>
         <w:t xml:space="preserve"> que foi </w:t>
       </w:r>
+      <w:proofErr w:type="gramStart"/>
       <w:r>
         <w:t>implementad</w:t>
       </w:r>
       <w:r>
         <w:t>a</w:t>
       </w:r>
+      <w:proofErr w:type="gramEnd"/>
       <w:r>
         <w:t xml:space="preserve"> </w:t>
       </w:r>
@@ -31748,12 +32127,22 @@
           <w:bCs/>
           <w:i/>
         </w:rPr>
-        <w:t>Erro! Fonte de referência não encontrada.</w:t>
-      </w:r>
-      <w:r>
-        <w:rPr>
+        <w:t xml:space="preserve">Erro! Fonte de referência não </w:t>
+      </w:r>
+      <w:proofErr w:type="gramStart"/>
+      <w:r>
+        <w:rPr>
+          <w:b/>
+          <w:bCs/>
           <w:i/>
         </w:rPr>
+        <w:t>encontrada.</w:t>
+      </w:r>
+      <w:proofErr w:type="gramEnd"/>
+      <w:r>
+        <w:rPr>
+          <w:i/>
+        </w:rPr>
         <w:fldChar w:fldCharType="end"/>
       </w:r>
       <w:r>
@@ -31882,7 +32271,15 @@
         <w:t>s</w:t>
       </w:r>
       <w:r>
-        <w:t xml:space="preserve">e padrão é responsável por encapsular, simplificar e flexibilizar a criação </w:t>
+        <w:t xml:space="preserve">e padrão é responsável por encapsular, simplificar e </w:t>
+      </w:r>
+      <w:proofErr w:type="gramStart"/>
+      <w:r>
+        <w:t>flexibilizar</w:t>
+      </w:r>
+      <w:proofErr w:type="gramEnd"/>
+      <w:r>
+        <w:t xml:space="preserve"> a criação </w:t>
       </w:r>
       <w:r>
         <w:t>d</w:t>
@@ -32111,7 +32508,15 @@
         <w:t xml:space="preserve"> é possível visualizar a explicação do parágrafo anterior. Cada retângulo representa um conjunto de dados de uma ação em um dia (qual</w:t>
       </w:r>
       <w:r>
-        <w:t xml:space="preserve"> é a ação</w:t>
+        <w:t xml:space="preserve"> </w:t>
+      </w:r>
+      <w:proofErr w:type="gramStart"/>
+      <w:r>
+        <w:t>é</w:t>
+      </w:r>
+      <w:proofErr w:type="gramEnd"/>
+      <w:r>
+        <w:t xml:space="preserve"> a ação</w:t>
       </w:r>
       <w:r>
         <w:t xml:space="preserve">, o dia real e seus preços). Os retângulos em laranja mostram os dados obtidos da BMF, ou seja, os dados reais. Já os retângulos verdes mostram os dados calculados pela rede neural. O contorno em preto representa o conjunto de dado utilizado para gerar o próximo e seu tamanho é dado pelo </w:t>
@@ -32230,7 +32635,15 @@
         <w:t>date interval</w:t>
       </w:r>
       <w:r>
-        <w:t>, percebemos que para gerar os dados de D+1 são necessários os dados de D+(1 - i) até D+0. Já para D+2, são necessários os dados de D-(2 - i) até D1. Desta fo</w:t>
+        <w:t>, percebemos que para gerar os dados de D+1 são necessários os dados de D+</w:t>
+      </w:r>
+      <w:proofErr w:type="gramStart"/>
+      <w:r>
+        <w:t>(</w:t>
+      </w:r>
+      <w:proofErr w:type="gramEnd"/>
+      <w:r>
+        <w:t>1 - i) até D+0. Já para D+2, são necessários os dados de D-(2 - i) até D1. Desta fo</w:t>
       </w:r>
       <w:r>
         <w:t xml:space="preserve">rma </w:t>
@@ -32242,7 +32655,15 @@
         <w:t xml:space="preserve"> um padrão: p</w:t>
       </w:r>
       <w:r>
-        <w:t>ara calcular os dados de D+n, são necessários os dados de D+(n - i</w:t>
+        <w:t>ara calcular os dados de D+n, são necessários os dados de D+</w:t>
+      </w:r>
+      <w:proofErr w:type="gramStart"/>
+      <w:r>
+        <w:t>(</w:t>
+      </w:r>
+      <w:proofErr w:type="gramEnd"/>
+      <w:r>
+        <w:t>n - i</w:t>
       </w:r>
       <w:r>
         <w:t>),</w:t>
@@ -32288,9 +32709,11 @@
       <w:r>
         <w:fldChar w:fldCharType="separate"/>
       </w:r>
+      <w:proofErr w:type="gramStart"/>
       <w:r>
         <w:br w:type="page"/>
       </w:r>
+      <w:proofErr w:type="gramEnd"/>
     </w:p>
     <w:p>
       <w:r>
@@ -32309,12 +32732,14 @@
       <w:r>
         <w:t xml:space="preserve"> é interagido até o valor de </w:t>
       </w:r>
+      <w:proofErr w:type="gramStart"/>
       <w:r>
         <w:rPr>
           <w:i/>
         </w:rPr>
         <w:t>dateInterval</w:t>
       </w:r>
+      <w:proofErr w:type="gramEnd"/>
       <w:r>
         <w:t>, dentro dele terá um laço para adicionar os dados reais, outro para adicionar os dados calculados e um laço para calcular os valores de cada atributo e adicionar isso ao vetor contendo todos os dados.</w:t>
       </w:r>
@@ -32589,12 +33014,14 @@
       <w:r>
         <w:t xml:space="preserve">tornados ao normal, por meio do método </w:t>
       </w:r>
+      <w:proofErr w:type="gramStart"/>
       <w:r>
         <w:rPr>
           <w:i/>
         </w:rPr>
         <w:t>denormalizeDatas</w:t>
       </w:r>
+      <w:proofErr w:type="gramEnd"/>
       <w:r>
         <w:t>.</w:t>
       </w:r>
@@ -32748,12 +33175,14 @@
         </w:rPr>
         <w:t xml:space="preserve"> </w:t>
       </w:r>
+      <w:proofErr w:type="gramStart"/>
       <w:r>
         <w:rPr>
           <w:lang w:eastAsia="pt-BR"/>
         </w:rPr>
         <w:t>chamado</w:t>
       </w:r>
+      <w:proofErr w:type="gramEnd"/>
       <w:r>
         <w:rPr>
           <w:lang w:eastAsia="pt-BR"/>
@@ -32896,9 +33325,11 @@
         </w:rPr>
         <w:fldChar w:fldCharType="separate"/>
       </w:r>
+      <w:proofErr w:type="gramStart"/>
       <w:r>
         <w:br w:type="page"/>
       </w:r>
+      <w:proofErr w:type="gramEnd"/>
     </w:p>
     <w:p>
       <w:pPr>
@@ -33099,7 +33530,15 @@
         <w:t xml:space="preserve">. Código </w:t>
       </w:r>
       <w:r>
-        <w:t>get max and min</w:t>
+        <w:t xml:space="preserve">get </w:t>
+      </w:r>
+      <w:proofErr w:type="gramStart"/>
+      <w:r>
+        <w:t>max</w:t>
+      </w:r>
+      <w:proofErr w:type="gramEnd"/>
+      <w:r>
+        <w:t xml:space="preserve"> and min</w:t>
       </w:r>
       <w:bookmarkEnd w:id="184"/>
     </w:p>
@@ -33233,11 +33672,16 @@
         <w:t>mostra-se</w:t>
       </w:r>
       <w:r>
-        <w:t xml:space="preserve"> como foi implementad</w:t>
+        <w:t xml:space="preserve"> como foi </w:t>
+      </w:r>
+      <w:proofErr w:type="gramStart"/>
+      <w:r>
+        <w:t>implementad</w:t>
       </w:r>
       <w:r>
         <w:t>a</w:t>
       </w:r>
+      <w:proofErr w:type="gramEnd"/>
       <w:r>
         <w:t xml:space="preserve"> a </w:t>
       </w:r>
@@ -33274,7 +33718,15 @@
         <w:fldChar w:fldCharType="end"/>
       </w:r>
       <w:r>
-        <w:t xml:space="preserve">. Quando a margem é igual a 1 (100%), o algoritmo faz um ajuste para que o valor fique igual a 1,001 (100,1%), pois se isso não ocorrer, o valor mínimo do ajuste, ao multiplicar o valor mínimo da série por (1 – </w:t>
+        <w:t xml:space="preserve">. Quando a margem é igual a </w:t>
+      </w:r>
+      <w:proofErr w:type="gramStart"/>
+      <w:r>
+        <w:t>1</w:t>
+      </w:r>
+      <w:proofErr w:type="gramEnd"/>
+      <w:r>
+        <w:t xml:space="preserve"> (100%), o algoritmo faz um ajuste para que o valor fique igual a 1,001 (100,1%), pois se isso não ocorrer, o valor mínimo do ajuste, ao multiplicar o valor mínimo da série por (1 – </w:t>
       </w:r>
       <w:r>
         <w:rPr>
@@ -33344,6 +33796,7 @@
       <w:r>
         <w:t xml:space="preserve">. Código </w:t>
       </w:r>
+      <w:proofErr w:type="gramStart"/>
       <w:r>
         <w:rPr>
           <w:i/>
@@ -33351,6 +33804,7 @@
         <w:t>getNormalizedValue</w:t>
       </w:r>
       <w:bookmarkEnd w:id="186"/>
+      <w:proofErr w:type="gramEnd"/>
     </w:p>
     <w:p>
       <w:pPr>
@@ -33428,9 +33882,14 @@
       </w:pPr>
       <w:bookmarkStart w:id="187" w:name="_Toc489441443"/>
       <w:r>
-        <w:t>Recursos do Java 8</w:t>
+        <w:t xml:space="preserve">Recursos do Java </w:t>
+      </w:r>
+      <w:proofErr w:type="gramStart"/>
+      <w:r>
+        <w:t>8</w:t>
       </w:r>
       <w:bookmarkEnd w:id="187"/>
+      <w:proofErr w:type="gramEnd"/>
     </w:p>
     <w:p>
       <w:pPr>
@@ -33486,7 +33945,21 @@
         <w:rPr>
           <w:lang w:eastAsia="pt-BR"/>
         </w:rPr>
-        <w:t xml:space="preserve"> Java 8 </w:t>
+        <w:t xml:space="preserve"> Java </w:t>
+      </w:r>
+      <w:proofErr w:type="gramStart"/>
+      <w:r>
+        <w:rPr>
+          <w:lang w:eastAsia="pt-BR"/>
+        </w:rPr>
+        <w:t>8</w:t>
+      </w:r>
+      <w:proofErr w:type="gramEnd"/>
+      <w:r>
+        <w:rPr>
+          <w:lang w:eastAsia="pt-BR"/>
+        </w:rPr>
+        <w:t xml:space="preserve"> </w:t>
       </w:r>
       <w:r>
         <w:rPr>
@@ -33622,7 +34095,15 @@
         <w:fldChar w:fldCharType="end"/>
       </w:r>
       <w:r>
-        <w:t xml:space="preserve"> é possível ver o comportamento do clique do botão, neste caso o que adiciona uma linha na tabela de camadas da rede neural, implementado de duas formas diferentes.</w:t>
+        <w:t xml:space="preserve"> é possível ver o comportamento do clique do botão, neste caso o que adiciona uma linha na tabela de camadas da rede neural, </w:t>
+      </w:r>
+      <w:proofErr w:type="gramStart"/>
+      <w:r>
+        <w:t>implementado</w:t>
+      </w:r>
+      <w:proofErr w:type="gramEnd"/>
+      <w:r>
+        <w:t xml:space="preserve"> de duas formas diferentes.</w:t>
       </w:r>
     </w:p>
     <w:p>
@@ -33647,10 +34128,7 @@
         <w:fldChar w:fldCharType="begin"/>
       </w:r>
       <w:r>
-        <w:instrText xml:space="preserve"> SEQ Figura \* </w:instrText>
-      </w:r>
-      <w:r>
-        <w:instrText xml:space="preserve">ARABIC </w:instrText>
+        <w:instrText xml:space="preserve"> SEQ Figura \* ARABIC </w:instrText>
       </w:r>
       <w:r>
         <w:fldChar w:fldCharType="separate"/>
@@ -34090,7 +34568,21 @@
         <w:rPr>
           <w:lang w:eastAsia="pt-BR"/>
         </w:rPr>
-        <w:t xml:space="preserve">Para isso é preciso dizer à função sort como se </w:t>
+        <w:t xml:space="preserve">Para isso é preciso dizer à função </w:t>
+      </w:r>
+      <w:proofErr w:type="spellStart"/>
+      <w:r>
+        <w:rPr>
+          <w:lang w:eastAsia="pt-BR"/>
+        </w:rPr>
+        <w:t>sort</w:t>
+      </w:r>
+      <w:proofErr w:type="spellEnd"/>
+      <w:r>
+        <w:rPr>
+          <w:lang w:eastAsia="pt-BR"/>
+        </w:rPr>
+        <w:t xml:space="preserve"> como se </w:t>
       </w:r>
       <w:r>
         <w:rPr>
@@ -34154,6 +34646,7 @@
       <w:r>
         <w:t xml:space="preserve">. Código </w:t>
       </w:r>
+      <w:proofErr w:type="gramStart"/>
       <w:r>
         <w:rPr>
           <w:i/>
@@ -34161,6 +34654,7 @@
         <w:t>compareByVolume</w:t>
       </w:r>
       <w:bookmarkEnd w:id="195"/>
+      <w:proofErr w:type="gramEnd"/>
     </w:p>
     <w:p>
       <w:pPr>
@@ -34245,9 +34739,11 @@
       <w:r>
         <w:fldChar w:fldCharType="separate"/>
       </w:r>
+      <w:proofErr w:type="gramStart"/>
       <w:r>
         <w:br w:type="page"/>
       </w:r>
+      <w:proofErr w:type="gramEnd"/>
     </w:p>
     <w:p>
       <w:r>
@@ -34264,7 +34760,15 @@
         <w:fldChar w:fldCharType="end"/>
       </w:r>
       <w:r>
-        <w:t xml:space="preserve"> é mostrado elas. Nota-se a facilidade de compreensão que o uso do </w:t>
+        <w:t xml:space="preserve"> é </w:t>
+      </w:r>
+      <w:proofErr w:type="gramStart"/>
+      <w:r>
+        <w:t>mostrado</w:t>
+      </w:r>
+      <w:proofErr w:type="gramEnd"/>
+      <w:r>
+        <w:t xml:space="preserve"> elas. Nota-se a facilidade de compreensão que o uso do </w:t>
       </w:r>
       <w:r>
         <w:rPr>
@@ -34442,7 +34946,21 @@
         <w:rPr>
           <w:lang w:eastAsia="pt-BR"/>
         </w:rPr>
-        <w:t>, pois trata-se de uma sequê</w:t>
+        <w:t xml:space="preserve">, pois </w:t>
+      </w:r>
+      <w:proofErr w:type="gramStart"/>
+      <w:r>
+        <w:rPr>
+          <w:lang w:eastAsia="pt-BR"/>
+        </w:rPr>
+        <w:t>trata-se</w:t>
+      </w:r>
+      <w:proofErr w:type="gramEnd"/>
+      <w:r>
+        <w:rPr>
+          <w:lang w:eastAsia="pt-BR"/>
+        </w:rPr>
+        <w:t xml:space="preserve"> de uma sequê</w:t>
       </w:r>
       <w:r>
         <w:rPr>
@@ -34458,7 +34976,6 @@
           <w:id w:val="-201091692"/>
           <w:citation/>
         </w:sdtPr>
-        <w:sdtEndPr/>
         <w:sdtContent>
           <w:r>
             <w:rPr>
@@ -34827,12 +35344,14 @@
       <w:r>
         <w:t xml:space="preserve">Para que a última linha da figura anterior funcione, é necessário fazer uma sobrescrita do método </w:t>
       </w:r>
+      <w:proofErr w:type="gramStart"/>
       <w:r>
         <w:rPr>
           <w:i/>
         </w:rPr>
         <w:t>toString</w:t>
       </w:r>
+      <w:proofErr w:type="gramEnd"/>
       <w:r>
         <w:t>, que é mostrado na Figura 38. A ideia é mostrar todos os valores, sem se preocupar se existe ou não.</w:t>
       </w:r>
@@ -34882,6 +35401,7 @@
       <w:r>
         <w:t xml:space="preserve"> - sobrescrita </w:t>
       </w:r>
+      <w:proofErr w:type="gramStart"/>
       <w:r>
         <w:rPr>
           <w:i/>
@@ -34889,6 +35409,7 @@
         <w:t>toString</w:t>
       </w:r>
       <w:bookmarkEnd w:id="202"/>
+      <w:proofErr w:type="gramEnd"/>
     </w:p>
     <w:p>
       <w:pPr>
@@ -35025,21 +35546,31 @@
       <w:r>
         <w:t xml:space="preserve">anteriormente estão sendo extraídos: </w:t>
       </w:r>
+      <w:proofErr w:type="gramStart"/>
       <w:r>
         <w:rPr>
           <w:i/>
         </w:rPr>
-        <w:t xml:space="preserve">HighPrice, ClosePrice </w:t>
+        <w:t>HighPrice</w:t>
+      </w:r>
+      <w:proofErr w:type="gramEnd"/>
+      <w:r>
+        <w:rPr>
+          <w:i/>
+        </w:rPr>
+        <w:t xml:space="preserve">, ClosePrice </w:t>
       </w:r>
       <w:r>
         <w:t xml:space="preserve">e Volume. Apesar de no exemplo não precisar do preço máximo, foi atribuído a este </w:t>
       </w:r>
+      <w:proofErr w:type="gramStart"/>
       <w:r>
         <w:rPr>
           <w:i/>
         </w:rPr>
         <w:t>HistoricalData</w:t>
       </w:r>
+      <w:proofErr w:type="gramEnd"/>
       <w:r>
         <w:t xml:space="preserve"> esse atributo também, para futuramente mostrar uma outra funcionalidade do </w:t>
       </w:r>
@@ -35247,10 +35778,7 @@
         <w:fldChar w:fldCharType="begin"/>
       </w:r>
       <w:r>
-        <w:instrText xml:space="preserve"> SEQ Fi</w:instrText>
-      </w:r>
-      <w:r>
-        <w:instrText xml:space="preserve">gura \* ARABIC </w:instrText>
+        <w:instrText xml:space="preserve"> SEQ Figura \* ARABIC </w:instrText>
       </w:r>
       <w:r>
         <w:fldChar w:fldCharType="separate"/>
@@ -35341,11 +35869,19 @@
       <w:r>
         <w:t xml:space="preserve">O primeiro método chamado é o </w:t>
       </w:r>
+      <w:proofErr w:type="gramStart"/>
       <w:r>
         <w:rPr>
           <w:i/>
         </w:rPr>
-        <w:t>stream()</w:t>
+        <w:t>stream(</w:t>
+      </w:r>
+      <w:proofErr w:type="gramEnd"/>
+      <w:r>
+        <w:rPr>
+          <w:i/>
+        </w:rPr>
+        <w:t>)</w:t>
       </w:r>
       <w:r>
         <w:t xml:space="preserve">, que retorna um </w:t>
@@ -35397,12 +35933,14 @@
       <w:r>
         <w:t xml:space="preserve">, como o próprio nome sugere, faz um filtro, selecionando somente os valores que atendam a condição. Por baixo dos panos, é feito um </w:t>
       </w:r>
+      <w:proofErr w:type="gramStart"/>
       <w:r>
         <w:rPr>
           <w:i/>
         </w:rPr>
         <w:t>forEach</w:t>
       </w:r>
+      <w:proofErr w:type="gramEnd"/>
       <w:r>
         <w:t xml:space="preserve">, como foi explicado anteriormente, percorrendo linearmente toda a </w:t>
       </w:r>
@@ -35432,12 +35970,14 @@
       <w:r>
         <w:t xml:space="preserve"> (</w:t>
       </w:r>
+      <w:proofErr w:type="gramStart"/>
       <w:r>
         <w:rPr>
           <w:i/>
         </w:rPr>
         <w:t>mapToDouble</w:t>
       </w:r>
+      <w:proofErr w:type="gramEnd"/>
       <w:r>
         <w:t>)</w:t>
       </w:r>
@@ -35476,12 +36016,14 @@
       <w:r>
         <w:t xml:space="preserve">Após isso, no quarto esse método, é feita a operação de média com os valores encontrados. Esse método retorna um </w:t>
       </w:r>
+      <w:proofErr w:type="gramStart"/>
       <w:r>
         <w:rPr>
           <w:i/>
         </w:rPr>
         <w:t>OptionalDouble</w:t>
       </w:r>
+      <w:proofErr w:type="gramEnd"/>
       <w:r>
         <w:t xml:space="preserve">, que é uma abstração que basicamente diz se foi encontrado um valor ou não, pois é possível não </w:t>
       </w:r>
@@ -35503,11 +36045,19 @@
       <w:r>
         <w:t xml:space="preserve">Por fim, é chamado o método </w:t>
       </w:r>
+      <w:proofErr w:type="gramStart"/>
       <w:r>
         <w:rPr>
           <w:i/>
         </w:rPr>
-        <w:t xml:space="preserve">getAsDouble, </w:t>
+        <w:t>getAsDouble</w:t>
+      </w:r>
+      <w:proofErr w:type="gramEnd"/>
+      <w:r>
+        <w:rPr>
+          <w:i/>
+        </w:rPr>
+        <w:t xml:space="preserve">, </w:t>
       </w:r>
       <w:r>
         <w:t>que tenta fazer a conversão</w:t>
@@ -35749,7 +36299,15 @@
         <w:t>Stream</w:t>
       </w:r>
       <w:r>
-        <w:t xml:space="preserve"> e implementar uma </w:t>
+        <w:t xml:space="preserve"> e </w:t>
+      </w:r>
+      <w:proofErr w:type="gramStart"/>
+      <w:r>
+        <w:t>implementar</w:t>
+      </w:r>
+      <w:proofErr w:type="gramEnd"/>
+      <w:r>
+        <w:t xml:space="preserve"> uma </w:t>
       </w:r>
       <w:r>
         <w:rPr>
@@ -35790,7 +36348,15 @@
     </w:p>
     <w:p>
       <w:r>
-        <w:t>Desta forma, o paralelismo é implementado de forma implícita, isto é, quando o programador não explicita o pa</w:t>
+        <w:t xml:space="preserve">Desta forma, o paralelismo é </w:t>
+      </w:r>
+      <w:proofErr w:type="gramStart"/>
+      <w:r>
+        <w:t>implementado</w:t>
+      </w:r>
+      <w:proofErr w:type="gramEnd"/>
+      <w:r>
+        <w:t xml:space="preserve"> de forma implícita, isto é, quando o programador não explicita o pa</w:t>
       </w:r>
       <w:r>
         <w:t>ralelismo por meio de comandos.</w:t>
@@ -36074,12 +36640,14 @@
       <w:r>
         <w:t xml:space="preserve"> possa ser usado em mais de uma operação final (será visto no próximo item), é necessário criar um </w:t>
       </w:r>
+      <w:proofErr w:type="gramStart"/>
       <w:r>
         <w:rPr>
           <w:i/>
         </w:rPr>
         <w:t>SummaryStatistics</w:t>
       </w:r>
+      <w:proofErr w:type="gramEnd"/>
       <w:r>
         <w:t xml:space="preserve">, que é um objeto que já contém os valores máximo, mínimo, média e soma de um </w:t>
       </w:r>
@@ -36128,6 +36696,7 @@
       <w:r>
         <w:t xml:space="preserve">. Código </w:t>
       </w:r>
+      <w:proofErr w:type="gramStart"/>
       <w:r>
         <w:rPr>
           <w:i/>
@@ -36135,6 +36704,7 @@
         <w:t>updateMaxMin</w:t>
       </w:r>
       <w:bookmarkEnd w:id="212"/>
+      <w:proofErr w:type="gramEnd"/>
     </w:p>
     <w:p>
       <w:pPr>
@@ -36199,12 +36769,14 @@
       <w:r>
         <w:t xml:space="preserve">Na primeira linha é convertido a lista dos dados em um </w:t>
       </w:r>
+      <w:proofErr w:type="gramStart"/>
       <w:r>
         <w:rPr>
           <w:i/>
         </w:rPr>
         <w:t>parallelStream</w:t>
       </w:r>
+      <w:proofErr w:type="gramEnd"/>
       <w:r>
         <w:t xml:space="preserve"> chamado </w:t>
       </w:r>
@@ -36220,12 +36792,14 @@
       <w:r>
         <w:t xml:space="preserve"> selecionou para a rede cobrir, converte para um </w:t>
       </w:r>
+      <w:proofErr w:type="gramStart"/>
       <w:r>
         <w:rPr>
           <w:i/>
         </w:rPr>
         <w:t>DoubleStream</w:t>
       </w:r>
+      <w:proofErr w:type="gramEnd"/>
       <w:r>
         <w:t xml:space="preserve"> e depois para </w:t>
       </w:r>
@@ -36303,9 +36877,11 @@
       <w:r>
         <w:t xml:space="preserve">retorna uma classe que </w:t>
       </w:r>
+      <w:proofErr w:type="gramStart"/>
       <w:r>
         <w:t>implemente</w:t>
       </w:r>
+      <w:proofErr w:type="gramEnd"/>
       <w:r>
         <w:t xml:space="preserve"> uma </w:t>
       </w:r>
@@ -36327,6 +36903,7 @@
       <w:r>
         <w:t xml:space="preserve">: </w:t>
       </w:r>
+      <w:proofErr w:type="gramStart"/>
       <w:r>
         <w:rPr>
           <w:i/>
@@ -36334,40 +36911,46 @@
         <w:t>filter</w:t>
       </w:r>
       <w:r>
+        <w:t>(</w:t>
+      </w:r>
+      <w:proofErr w:type="gramEnd"/>
+      <w:r>
+        <w:t xml:space="preserve">), </w:t>
+      </w:r>
+      <w:r>
+        <w:rPr>
+          <w:i/>
+        </w:rPr>
+        <w:t>mapToInt</w:t>
+      </w:r>
+      <w:r>
         <w:t xml:space="preserve">(), </w:t>
       </w:r>
       <w:r>
         <w:rPr>
           <w:i/>
         </w:rPr>
-        <w:t>mapToInt</w:t>
-      </w:r>
-      <w:r>
-        <w:t xml:space="preserve">(), </w:t>
-      </w:r>
+        <w:t>mapToDouble</w:t>
+      </w:r>
+      <w:r>
+        <w:t>().</w:t>
+      </w:r>
+    </w:p>
+    <w:p>
+      <w:r>
+        <w:t xml:space="preserve">O outro tipo, terminal, </w:t>
+      </w:r>
+      <w:r>
+        <w:t xml:space="preserve">são as operações que retornam um valor ou um objeto. Após ser invocada, não é possível realizar outras operações, nem intermediárias nem finais. Exemplos de operações desse tipo são o </w:t>
+      </w:r>
+      <w:proofErr w:type="gramStart"/>
       <w:r>
         <w:rPr>
           <w:i/>
         </w:rPr>
-        <w:t>mapToDouble</w:t>
-      </w:r>
-      <w:r>
-        <w:t>().</w:t>
-      </w:r>
-    </w:p>
-    <w:p>
-      <w:r>
-        <w:t xml:space="preserve">O outro tipo, terminal, </w:t>
-      </w:r>
-      <w:r>
-        <w:t xml:space="preserve">são as operações que retornam um valor ou um objeto. Após ser invocada, não é possível realizar outras operações, nem intermediárias nem finais. Exemplos de operações desse tipo são o </w:t>
-      </w:r>
-      <w:r>
-        <w:rPr>
-          <w:i/>
-        </w:rPr>
         <w:t>forEach</w:t>
       </w:r>
+      <w:proofErr w:type="gramEnd"/>
       <w:r>
         <w:t xml:space="preserve">(), </w:t>
       </w:r>
@@ -36559,12 +37142,14 @@
       <w:r>
         <w:t xml:space="preserve">, que é uma sugestão. No rodapé da imagem, é apresentado qual é a RNA escolhida no momento, como o programa acabou de ser iniciado ainda não tem nenhuma RNA escolhida. Se o ponteiro do mouse ficar em cima da aba </w:t>
       </w:r>
+      <w:proofErr w:type="gramStart"/>
       <w:r>
         <w:rPr>
           <w:i/>
         </w:rPr>
         <w:t>NeuralNetwork</w:t>
       </w:r>
+      <w:proofErr w:type="gramEnd"/>
       <w:r>
         <w:t xml:space="preserve"> por alguns segundos, aparecerá uma dica do que se trata a aba.</w:t>
       </w:r>
@@ -36848,9 +37433,11 @@
       <w:r>
         <w:fldChar w:fldCharType="separate"/>
       </w:r>
+      <w:proofErr w:type="gramStart"/>
       <w:r>
         <w:br w:type="page"/>
       </w:r>
+      <w:proofErr w:type="gramEnd"/>
     </w:p>
     <w:p>
       <w:r>
@@ -36910,10 +37497,7 @@
         <w:fldChar w:fldCharType="begin"/>
       </w:r>
       <w:r>
-        <w:instrText xml:space="preserve"> SEQ Figura \* </w:instrText>
-      </w:r>
-      <w:r>
-        <w:instrText xml:space="preserve">ARABIC </w:instrText>
+        <w:instrText xml:space="preserve"> SEQ Figura \* ARABIC </w:instrText>
       </w:r>
       <w:r>
         <w:fldChar w:fldCharType="separate"/>
@@ -37007,8 +37591,23 @@
         <w:t>a</w:t>
       </w:r>
       <w:r>
-        <w:t xml:space="preserve"> uma linha na tabela das camadas ocultas, com uma sugestão de camada: três neurônios, contendo bias, função de ativação ElliottSymmetric e com 0,3 de dropOutRate</w:t>
-      </w:r>
+        <w:t xml:space="preserve"> uma linha na tabela das camadas ocultas, com uma sugestão de camada: três neurônios, contendo bias, função de ativação </w:t>
+      </w:r>
+      <w:proofErr w:type="spellStart"/>
+      <w:proofErr w:type="gramStart"/>
+      <w:r>
+        <w:t>ElliottSymmetric</w:t>
+      </w:r>
+      <w:proofErr w:type="spellEnd"/>
+      <w:proofErr w:type="gramEnd"/>
+      <w:r>
+        <w:t xml:space="preserve"> e com 0,3 de </w:t>
+      </w:r>
+      <w:proofErr w:type="spellStart"/>
+      <w:r>
+        <w:t>dropOutRate</w:t>
+      </w:r>
+      <w:proofErr w:type="spellEnd"/>
       <w:r>
         <w:t xml:space="preserve"> (</w:t>
       </w:r>
@@ -37054,12 +37653,21 @@
         </w:rPr>
       </w:pPr>
       <w:bookmarkStart w:id="221" w:name="_Toc489441381"/>
+      <w:proofErr w:type="spellStart"/>
+      <w:proofErr w:type="gramStart"/>
       <w:r>
         <w:rPr>
           <w:lang w:val="en-US"/>
         </w:rPr>
         <w:lastRenderedPageBreak/>
-        <w:t xml:space="preserve">Figura </w:t>
+        <w:t>Figura</w:t>
+      </w:r>
+      <w:proofErr w:type="spellEnd"/>
+      <w:r>
+        <w:rPr>
+          <w:lang w:val="en-US"/>
+        </w:rPr>
+        <w:t xml:space="preserve"> </w:t>
       </w:r>
       <w:r>
         <w:fldChar w:fldCharType="begin"/>
@@ -37088,7 +37696,14 @@
         <w:rPr>
           <w:lang w:val="en-US"/>
         </w:rPr>
-        <w:t xml:space="preserve">. Interface 1 - </w:t>
+        <w:t>.</w:t>
+      </w:r>
+      <w:proofErr w:type="gramEnd"/>
+      <w:r>
+        <w:rPr>
+          <w:lang w:val="en-US"/>
+        </w:rPr>
+        <w:t xml:space="preserve"> Interface 1 - </w:t>
       </w:r>
       <w:r>
         <w:rPr>
@@ -37199,7 +37814,15 @@
         <w:fldChar w:fldCharType="end"/>
       </w:r>
       <w:r>
-        <w:t xml:space="preserve"> é possível ver o que acontece ao clicar na função de ativação, são mostradas todas as funções de ativação que o sistema suporta como foi explicado anteriormente n</w:t>
+        <w:t xml:space="preserve"> é possível ver o que acontece ao clicar na função de ativação, </w:t>
+      </w:r>
+      <w:proofErr w:type="gramStart"/>
+      <w:r>
+        <w:t>são</w:t>
+      </w:r>
+      <w:proofErr w:type="gramEnd"/>
+      <w:r>
+        <w:t xml:space="preserve"> mostradas todas as funções de ativação que o sistema suporta como foi explicado anteriormente n</w:t>
       </w:r>
       <w:r>
         <w:t>a</w:t>
@@ -37211,11 +37834,16 @@
         <w:t>Seção 2.2. Se clicar no botão X</w:t>
       </w:r>
       <w:r>
-        <w:t>, é apagad</w:t>
+        <w:t xml:space="preserve">, é </w:t>
+      </w:r>
+      <w:proofErr w:type="gramStart"/>
+      <w:r>
+        <w:t>apagad</w:t>
       </w:r>
       <w:r>
         <w:t>a</w:t>
       </w:r>
+      <w:proofErr w:type="gramEnd"/>
       <w:r>
         <w:t xml:space="preserve"> a linha seleci</w:t>
       </w:r>
@@ -37445,12 +38073,14 @@
       <w:r>
         <w:t xml:space="preserve">Interface 1 – </w:t>
       </w:r>
+      <w:proofErr w:type="spellStart"/>
       <w:r>
         <w:rPr>
           <w:i/>
         </w:rPr>
         <w:t>overwrite</w:t>
       </w:r>
+      <w:proofErr w:type="spellEnd"/>
     </w:p>
     <w:p>
       <w:pPr>
@@ -37525,18 +38155,28 @@
       <w:r>
         <w:t xml:space="preserve">. Interface 1 – </w:t>
       </w:r>
+      <w:proofErr w:type="spellStart"/>
       <w:r>
         <w:rPr>
           <w:i/>
         </w:rPr>
         <w:t>don’t</w:t>
       </w:r>
+      <w:proofErr w:type="spellEnd"/>
       <w:r>
         <w:rPr>
           <w:i/>
         </w:rPr>
-        <w:t xml:space="preserve"> overwrite</w:t>
-      </w:r>
+        <w:t xml:space="preserve"> </w:t>
+      </w:r>
+      <w:proofErr w:type="spellStart"/>
+      <w:r>
+        <w:rPr>
+          <w:i/>
+        </w:rPr>
+        <w:t>overwrite</w:t>
+      </w:r>
+      <w:proofErr w:type="spellEnd"/>
     </w:p>
     <w:p>
       <w:pPr>
@@ -37611,20 +38251,27 @@
         <w:t>, pois</w:t>
       </w:r>
       <w:r>
-        <w:t xml:space="preserve"> cada vez que uma rede é criada (neste caso </w:t>
+        <w:t xml:space="preserve"> cada vez que uma rede é criada (neste </w:t>
+      </w:r>
+      <w:proofErr w:type="gramStart"/>
+      <w:r>
+        <w:t xml:space="preserve">caso </w:t>
       </w:r>
       <w:r>
         <w:t>recriada</w:t>
       </w:r>
+      <w:proofErr w:type="gramEnd"/>
       <w:r>
         <w:t xml:space="preserve">), os neurônios são criados com pesos aleatórios. Essa parte é importante no caso de a rede sofrer algum tipo de </w:t>
       </w:r>
+      <w:proofErr w:type="spellStart"/>
       <w:r>
         <w:rPr>
           <w:i/>
         </w:rPr>
         <w:t>overtraining</w:t>
       </w:r>
+      <w:proofErr w:type="spellEnd"/>
       <w:r>
         <w:t xml:space="preserve"> durante o treinamento e ter sua capacidade de predição comprometida. Se acontecer, basta manter a topologia criada e forçar uma sobrescrita da rede, para alterar os pesos dos neurônios.</w:t>
       </w:r>
@@ -37956,12 +38603,21 @@
         </w:rPr>
       </w:pPr>
       <w:bookmarkStart w:id="228" w:name="_Toc489441383"/>
+      <w:proofErr w:type="spellStart"/>
+      <w:proofErr w:type="gramStart"/>
       <w:r>
         <w:rPr>
           <w:lang w:val="en-US"/>
         </w:rPr>
         <w:lastRenderedPageBreak/>
-        <w:t xml:space="preserve">Figura </w:t>
+        <w:t>Figura</w:t>
+      </w:r>
+      <w:proofErr w:type="spellEnd"/>
+      <w:r>
+        <w:rPr>
+          <w:lang w:val="en-US"/>
+        </w:rPr>
+        <w:t xml:space="preserve"> </w:t>
       </w:r>
       <w:r>
         <w:fldChar w:fldCharType="begin"/>
@@ -37993,7 +38649,14 @@
         <w:rPr>
           <w:lang w:val="en-US"/>
         </w:rPr>
-        <w:t xml:space="preserve">. Interface 1 </w:t>
+        <w:t>.</w:t>
+      </w:r>
+      <w:proofErr w:type="gramEnd"/>
+      <w:r>
+        <w:rPr>
+          <w:lang w:val="en-US"/>
+        </w:rPr>
+        <w:t xml:space="preserve"> Interface 1 </w:t>
       </w:r>
       <w:r>
         <w:rPr>
@@ -38098,7 +38761,21 @@
         <w:rPr>
           <w:lang w:eastAsia="pt-BR"/>
         </w:rPr>
-        <w:t xml:space="preserve"> mostra o que acontece quando o usuário escolhe uma rede existente. Além de aparecer a mensagem informando que a rede foi carregada, os dados dessa rede são preenchidos na tela, para identificação das caracte</w:t>
+        <w:t xml:space="preserve"> mostra o que acontece quando o usuário escolhe uma rede existente. Além de aparecer </w:t>
+      </w:r>
+      <w:proofErr w:type="gramStart"/>
+      <w:r>
+        <w:rPr>
+          <w:lang w:eastAsia="pt-BR"/>
+        </w:rPr>
+        <w:t>a</w:t>
+      </w:r>
+      <w:proofErr w:type="gramEnd"/>
+      <w:r>
+        <w:rPr>
+          <w:lang w:eastAsia="pt-BR"/>
+        </w:rPr>
+        <w:t xml:space="preserve"> mensagem informando que a rede foi carregada, os dados dessa rede são preenchidos na tela, para identificação das caracte</w:t>
       </w:r>
       <w:r>
         <w:rPr>
@@ -38155,10 +38832,7 @@
         <w:fldChar w:fldCharType="begin"/>
       </w:r>
       <w:r>
-        <w:instrText xml:space="preserve"> SEQ Figura \* ARA</w:instrText>
-      </w:r>
-      <w:r>
-        <w:instrText xml:space="preserve">BIC </w:instrText>
+        <w:instrText xml:space="preserve"> SEQ Figura \* ARABIC </w:instrText>
       </w:r>
       <w:r>
         <w:fldChar w:fldCharType="separate"/>
@@ -38183,9 +38857,17 @@
         <w:rPr>
           <w:i/>
         </w:rPr>
-        <w:t>NN loaded</w:t>
+        <w:t xml:space="preserve">NN </w:t>
+      </w:r>
+      <w:proofErr w:type="spellStart"/>
+      <w:r>
+        <w:rPr>
+          <w:i/>
+        </w:rPr>
+        <w:t>loaded</w:t>
       </w:r>
       <w:bookmarkEnd w:id="230"/>
+      <w:proofErr w:type="spellEnd"/>
     </w:p>
     <w:p>
       <w:pPr>
@@ -38524,9 +39206,14 @@
       </w:r>
       <w:bookmarkEnd w:id="232"/>
       <w:r>
-        <w:t>. Interface 2 – initial</w:t>
+        <w:t xml:space="preserve">. Interface 2 – </w:t>
+      </w:r>
+      <w:proofErr w:type="spellStart"/>
+      <w:r>
+        <w:t>initial</w:t>
       </w:r>
       <w:bookmarkEnd w:id="233"/>
+      <w:proofErr w:type="spellEnd"/>
     </w:p>
     <w:p>
       <w:pPr>
@@ -38609,10 +39296,7 @@
         <w:fldChar w:fldCharType="begin"/>
       </w:r>
       <w:r>
-        <w:instrText xml:space="preserve"> SEQ Figu</w:instrText>
-      </w:r>
-      <w:r>
-        <w:instrText xml:space="preserve">ra \* ARABIC </w:instrText>
+        <w:instrText xml:space="preserve"> SEQ Figura \* ARABIC </w:instrText>
       </w:r>
       <w:r>
         <w:fldChar w:fldCharType="separate"/>
@@ -38633,13 +39317,29 @@
       <w:r>
         <w:t xml:space="preserve">. Interface 2 - </w:t>
       </w:r>
+      <w:proofErr w:type="spellStart"/>
       <w:r>
         <w:rPr>
           <w:i/>
         </w:rPr>
-        <w:t>null dates</w:t>
+        <w:t>null</w:t>
+      </w:r>
+      <w:proofErr w:type="spellEnd"/>
+      <w:r>
+        <w:rPr>
+          <w:i/>
+        </w:rPr>
+        <w:t xml:space="preserve"> </w:t>
+      </w:r>
+      <w:proofErr w:type="gramStart"/>
+      <w:r>
+        <w:rPr>
+          <w:i/>
+        </w:rPr>
+        <w:t>dates</w:t>
       </w:r>
       <w:bookmarkEnd w:id="235"/>
+      <w:proofErr w:type="gramEnd"/>
     </w:p>
     <w:p>
       <w:pPr>
@@ -38838,11 +39538,19 @@
       <w:r>
         <w:t xml:space="preserve">. Interface 2 - </w:t>
       </w:r>
+      <w:proofErr w:type="spellStart"/>
       <w:r>
         <w:rPr>
           <w:i/>
         </w:rPr>
-        <w:t>null NN</w:t>
+        <w:t>null</w:t>
+      </w:r>
+      <w:proofErr w:type="spellEnd"/>
+      <w:r>
+        <w:rPr>
+          <w:i/>
+        </w:rPr>
+        <w:t xml:space="preserve"> NN</w:t>
       </w:r>
       <w:bookmarkEnd w:id="237"/>
     </w:p>
@@ -39022,9 +39730,17 @@
         <w:rPr>
           <w:i/>
         </w:rPr>
-        <w:t>Learning Rules</w:t>
+        <w:t xml:space="preserve">Learning </w:t>
+      </w:r>
+      <w:proofErr w:type="spellStart"/>
+      <w:r>
+        <w:rPr>
+          <w:i/>
+        </w:rPr>
+        <w:t>Rules</w:t>
       </w:r>
       <w:bookmarkEnd w:id="239"/>
+      <w:proofErr w:type="spellEnd"/>
     </w:p>
     <w:p>
       <w:pPr>
@@ -39093,13 +39809,21 @@
         </w:rPr>
       </w:pPr>
       <w:r>
-        <w:t>Quando o botão</w:t>
+        <w:t xml:space="preserve">Quando o </w:t>
+      </w:r>
+      <w:proofErr w:type="gramStart"/>
+      <w:r>
+        <w:t>botão</w:t>
       </w:r>
       <w:r>
         <w:t xml:space="preserve"> </w:t>
       </w:r>
       <w:r>
-        <w:t>..., presente ao lado de cada data, é clicado, é apresentad</w:t>
+        <w:t>...</w:t>
+      </w:r>
+      <w:proofErr w:type="gramEnd"/>
+      <w:r>
+        <w:t>, presente ao lado de cada data, é clicado, é apresentad</w:t>
       </w:r>
       <w:r>
         <w:t>a</w:t>
@@ -39140,12 +39864,14 @@
         </w:rPr>
         <w:t>53</w:t>
       </w:r>
+      <w:proofErr w:type="gramStart"/>
       <w:r>
         <w:fldChar w:fldCharType="end"/>
       </w:r>
       <w:r>
         <w:t>)</w:t>
       </w:r>
+      <w:proofErr w:type="gramEnd"/>
       <w:r>
         <w:t xml:space="preserve">. Nessa interface, é possível navegar entre os meses, os anos, e </w:t>
       </w:r>
@@ -39263,6 +39989,7 @@
       <w:r>
         <w:t xml:space="preserve">. Interface 2 – </w:t>
       </w:r>
+      <w:proofErr w:type="gramStart"/>
       <w:r>
         <w:rPr>
           <w:i/>
@@ -39270,6 +39997,7 @@
         <w:t>dates</w:t>
       </w:r>
       <w:bookmarkEnd w:id="241"/>
+      <w:proofErr w:type="gramEnd"/>
     </w:p>
     <w:p>
       <w:pPr>
@@ -39335,11 +40063,20 @@
       </w:pPr>
       <w:bookmarkStart w:id="242" w:name="_Ref479842025"/>
       <w:bookmarkStart w:id="243" w:name="_Toc489441390"/>
+      <w:proofErr w:type="spellStart"/>
+      <w:proofErr w:type="gramStart"/>
       <w:r>
         <w:rPr>
           <w:lang w:val="en-US"/>
         </w:rPr>
-        <w:t xml:space="preserve">Figura </w:t>
+        <w:t>Figura</w:t>
+      </w:r>
+      <w:proofErr w:type="spellEnd"/>
+      <w:r>
+        <w:rPr>
+          <w:lang w:val="en-US"/>
+        </w:rPr>
+        <w:t xml:space="preserve"> </w:t>
       </w:r>
       <w:r>
         <w:fldChar w:fldCharType="begin"/>
@@ -39371,7 +40108,14 @@
         <w:rPr>
           <w:lang w:val="en-US"/>
         </w:rPr>
-        <w:t xml:space="preserve">. Interface 2 - </w:t>
+        <w:t>.</w:t>
+      </w:r>
+      <w:proofErr w:type="gramEnd"/>
+      <w:r>
+        <w:rPr>
+          <w:lang w:val="en-US"/>
+        </w:rPr>
+        <w:t xml:space="preserve"> Interface 2 - </w:t>
       </w:r>
       <w:r>
         <w:rPr>
@@ -39476,13 +40220,21 @@
         <w:t xml:space="preserve">para as quais </w:t>
       </w:r>
       <w:r>
-        <w:t>não existem dados disponíveis, no caso foi selecionado em 2017</w:t>
+        <w:t xml:space="preserve">não existem dados disponíveis, no caso foi </w:t>
+      </w:r>
+      <w:proofErr w:type="gramStart"/>
+      <w:r>
+        <w:t>selecionado em 2017</w:t>
       </w:r>
       <w:r>
         <w:t>,</w:t>
       </w:r>
       <w:r>
-        <w:t xml:space="preserve"> dados de negociações feitas em 2018.</w:t>
+        <w:t xml:space="preserve"> dados de negociações feitas em 2018</w:t>
+      </w:r>
+      <w:proofErr w:type="gramEnd"/>
+      <w:r>
+        <w:t>.</w:t>
       </w:r>
     </w:p>
     <w:p/>
@@ -39496,11 +40248,20 @@
         </w:rPr>
       </w:pPr>
       <w:bookmarkStart w:id="244" w:name="_Ref479842876"/>
+      <w:proofErr w:type="spellStart"/>
+      <w:proofErr w:type="gramStart"/>
       <w:r>
         <w:rPr>
           <w:lang w:val="en-US"/>
         </w:rPr>
-        <w:t xml:space="preserve">Figura </w:t>
+        <w:t>Figura</w:t>
+      </w:r>
+      <w:proofErr w:type="spellEnd"/>
+      <w:r>
+        <w:rPr>
+          <w:lang w:val="en-US"/>
+        </w:rPr>
+        <w:t xml:space="preserve"> </w:t>
       </w:r>
       <w:bookmarkEnd w:id="244"/>
       <w:r>
@@ -39513,7 +40274,14 @@
         <w:rPr>
           <w:lang w:val="en-US"/>
         </w:rPr>
-        <w:t xml:space="preserve">. Interface 2 - </w:t>
+        <w:t>.</w:t>
+      </w:r>
+      <w:proofErr w:type="gramEnd"/>
+      <w:r>
+        <w:rPr>
+          <w:lang w:val="en-US"/>
+        </w:rPr>
+        <w:t xml:space="preserve"> Interface 2 - </w:t>
       </w:r>
       <w:r>
         <w:rPr>
@@ -39613,16 +40381,32 @@
         <w:t xml:space="preserve">. Além disso, é apresentado um gráfico que mostra </w:t>
       </w:r>
       <w:r>
-        <w:t>como foi a evolução do erro dess</w:t>
-      </w:r>
-      <w:r>
-        <w:t xml:space="preserve">a RNA para o intervalo de data </w:t>
+        <w:t xml:space="preserve">como foi a evolução do erro </w:t>
+      </w:r>
+      <w:proofErr w:type="gramStart"/>
+      <w:r>
+        <w:t>dess</w:t>
+      </w:r>
+      <w:r>
+        <w:t>a</w:t>
+      </w:r>
+      <w:proofErr w:type="gramEnd"/>
+      <w:r>
+        <w:t xml:space="preserve"> RNA para o intervalo de data </w:t>
       </w:r>
       <w:r>
         <w:t>em</w:t>
       </w:r>
       <w:r>
-        <w:t xml:space="preserve"> cada interação (epoch).</w:t>
+        <w:t xml:space="preserve"> cada interação (</w:t>
+      </w:r>
+      <w:proofErr w:type="spellStart"/>
+      <w:r>
+        <w:t>epoch</w:t>
+      </w:r>
+      <w:proofErr w:type="spellEnd"/>
+      <w:r>
+        <w:t>).</w:t>
       </w:r>
     </w:p>
     <w:p/>
@@ -39663,12 +40447,14 @@
       <w:r>
         <w:t xml:space="preserve">. Interface 2 – </w:t>
       </w:r>
+      <w:proofErr w:type="spellStart"/>
       <w:r>
         <w:rPr>
           <w:i/>
         </w:rPr>
         <w:t>trained</w:t>
       </w:r>
+      <w:proofErr w:type="spellEnd"/>
     </w:p>
     <w:p>
       <w:pPr>
@@ -39823,12 +40609,14 @@
       <w:r>
         <w:t xml:space="preserve">, ou seja, sem ter selecionado uma RNA. Se o ponteiro do mouse ficar em cima da aba </w:t>
       </w:r>
+      <w:proofErr w:type="spellStart"/>
       <w:r>
         <w:rPr>
           <w:i/>
         </w:rPr>
         <w:t>Report</w:t>
       </w:r>
+      <w:proofErr w:type="spellEnd"/>
       <w:r>
         <w:t xml:space="preserve"> por alguns segundos, aparecerá uma dica do que se trata a aba, assim como as outras telas.</w:t>
       </w:r>
@@ -39872,6 +40660,7 @@
       <w:r>
         <w:t xml:space="preserve">. Interface 3 – </w:t>
       </w:r>
+      <w:proofErr w:type="spellStart"/>
       <w:r>
         <w:rPr>
           <w:i/>
@@ -39879,6 +40668,7 @@
         <w:t>initial</w:t>
       </w:r>
       <w:bookmarkEnd w:id="248"/>
+      <w:proofErr w:type="spellEnd"/>
     </w:p>
     <w:p>
       <w:pPr>
@@ -40013,11 +40803,19 @@
       <w:r>
         <w:t xml:space="preserve">. Interface 3 - </w:t>
       </w:r>
+      <w:proofErr w:type="spellStart"/>
       <w:r>
         <w:rPr>
           <w:i/>
         </w:rPr>
-        <w:t>null NN</w:t>
+        <w:t>null</w:t>
+      </w:r>
+      <w:proofErr w:type="spellEnd"/>
+      <w:r>
+        <w:rPr>
+          <w:i/>
+        </w:rPr>
+        <w:t xml:space="preserve"> NN</w:t>
       </w:r>
       <w:bookmarkEnd w:id="250"/>
     </w:p>
@@ -40134,12 +40932,14 @@
       <w:r>
         <w:t xml:space="preserve">é </w:t>
       </w:r>
+      <w:proofErr w:type="gramStart"/>
       <w:r>
         <w:t>mostra</w:t>
       </w:r>
       <w:r>
         <w:t>do</w:t>
       </w:r>
+      <w:proofErr w:type="gramEnd"/>
       <w:r>
         <w:t xml:space="preserve"> o que acontece quando os dados estão corretos e o botão </w:t>
       </w:r>
@@ -40147,8 +40947,16 @@
         <w:rPr>
           <w:i/>
         </w:rPr>
-        <w:t>Create Report</w:t>
-      </w:r>
+        <w:t xml:space="preserve">Create </w:t>
+      </w:r>
+      <w:proofErr w:type="spellStart"/>
+      <w:r>
+        <w:rPr>
+          <w:i/>
+        </w:rPr>
+        <w:t>Report</w:t>
+      </w:r>
+      <w:proofErr w:type="spellEnd"/>
       <w:r>
         <w:t xml:space="preserve"> recebe um clique. O sistema gera o gráfico comparativo entre os dados reais e os dados criados pela rede neural.</w:t>
       </w:r>
@@ -40210,13 +41018,29 @@
       <w:r>
         <w:t xml:space="preserve">. Interface 3 - </w:t>
       </w:r>
+      <w:proofErr w:type="spellStart"/>
       <w:r>
         <w:rPr>
           <w:i/>
         </w:rPr>
-        <w:t>report created</w:t>
+        <w:t>report</w:t>
+      </w:r>
+      <w:proofErr w:type="spellEnd"/>
+      <w:r>
+        <w:rPr>
+          <w:i/>
+        </w:rPr>
+        <w:t xml:space="preserve"> </w:t>
+      </w:r>
+      <w:proofErr w:type="spellStart"/>
+      <w:r>
+        <w:rPr>
+          <w:i/>
+        </w:rPr>
+        <w:t>created</w:t>
       </w:r>
       <w:bookmarkEnd w:id="252"/>
+      <w:proofErr w:type="spellEnd"/>
     </w:p>
     <w:p>
       <w:pPr>
@@ -40323,12 +41147,21 @@
         </w:rPr>
       </w:pPr>
       <w:bookmarkStart w:id="254" w:name="_Toc489441394"/>
+      <w:proofErr w:type="spellStart"/>
+      <w:proofErr w:type="gramStart"/>
       <w:r>
         <w:rPr>
           <w:lang w:val="en-US"/>
         </w:rPr>
         <w:lastRenderedPageBreak/>
-        <w:t xml:space="preserve">Figura </w:t>
+        <w:t>Figura</w:t>
+      </w:r>
+      <w:proofErr w:type="spellEnd"/>
+      <w:r>
+        <w:rPr>
+          <w:lang w:val="en-US"/>
+        </w:rPr>
+        <w:t xml:space="preserve"> </w:t>
       </w:r>
       <w:r>
         <w:fldChar w:fldCharType="begin"/>
@@ -40360,7 +41193,14 @@
         <w:rPr>
           <w:lang w:val="en-US"/>
         </w:rPr>
-        <w:t xml:space="preserve">. Interface 3 - </w:t>
+        <w:t>.</w:t>
+      </w:r>
+      <w:proofErr w:type="gramEnd"/>
+      <w:r>
+        <w:rPr>
+          <w:lang w:val="en-US"/>
+        </w:rPr>
+        <w:t xml:space="preserve"> Interface 3 - </w:t>
       </w:r>
       <w:r>
         <w:rPr>
@@ -40860,7 +41700,21 @@
         <w:rPr>
           <w:lang w:eastAsia="pt-BR"/>
         </w:rPr>
-        <w:t xml:space="preserve"> nota-se a configuração utilizada para treinamento: datas curtas (anteriores ao dia de previsão), erro sendo 0 (quase impossível) e quantidade de iteração como 50.000.</w:t>
+        <w:t xml:space="preserve"> nota-se a configuração utilizada para treinamento: datas curtas (anteriores ao dia de previsão), erro sendo </w:t>
+      </w:r>
+      <w:proofErr w:type="gramStart"/>
+      <w:r>
+        <w:rPr>
+          <w:lang w:eastAsia="pt-BR"/>
+        </w:rPr>
+        <w:t>0</w:t>
+      </w:r>
+      <w:proofErr w:type="gramEnd"/>
+      <w:r>
+        <w:rPr>
+          <w:lang w:eastAsia="pt-BR"/>
+        </w:rPr>
+        <w:t xml:space="preserve"> (quase impossível) e quantidade de iteração como 50.000.</w:t>
       </w:r>
     </w:p>
     <w:p>
@@ -40937,9 +41791,17 @@
         <w:rPr>
           <w:lang w:val="en-US"/>
         </w:rPr>
-        <w:t xml:space="preserve"> - Trainning</w:t>
+        <w:t xml:space="preserve"> - </w:t>
+      </w:r>
+      <w:proofErr w:type="spellStart"/>
+      <w:r>
+        <w:rPr>
+          <w:lang w:val="en-US"/>
+        </w:rPr>
+        <w:t>Trainning</w:t>
       </w:r>
       <w:bookmarkEnd w:id="261"/>
+      <w:proofErr w:type="spellEnd"/>
     </w:p>
     <w:p>
       <w:pPr>
@@ -41050,7 +41912,15 @@
         <w:t xml:space="preserve">que </w:t>
       </w:r>
       <w:r>
-        <w:t>no primeiro mês a rede teve um comportamento provavelmente similar ao período que foi treinada (inclusive a movimentação se permaneceu por somente 1 mês, assim como o período de treinamento) e depois disso já não sabia o que fazer e apresentou um comportamento constante.</w:t>
+        <w:t xml:space="preserve">no primeiro mês a rede teve um comportamento provavelmente similar ao período que foi treinada (inclusive a movimentação se permaneceu por somente </w:t>
+      </w:r>
+      <w:proofErr w:type="gramStart"/>
+      <w:r>
+        <w:t>1</w:t>
+      </w:r>
+      <w:proofErr w:type="gramEnd"/>
+      <w:r>
+        <w:t xml:space="preserve"> mês, assim como o período de treinamento) e depois disso já não sabia o que fazer e apresentou um comportamento constante.</w:t>
       </w:r>
     </w:p>
     <w:p/>
@@ -41305,8 +42175,16 @@
           <w:lang w:eastAsia="pt-BR"/>
         </w:rPr>
         <w:lastRenderedPageBreak/>
-        <w:t>erro máximo de 0</w:t>
-      </w:r>
+        <w:t xml:space="preserve">erro máximo de </w:t>
+      </w:r>
+      <w:proofErr w:type="gramStart"/>
+      <w:r>
+        <w:rPr>
+          <w:lang w:eastAsia="pt-BR"/>
+        </w:rPr>
+        <w:t>0</w:t>
+      </w:r>
+      <w:proofErr w:type="gramEnd"/>
       <w:r>
         <w:rPr>
           <w:lang w:eastAsia="pt-BR"/>
@@ -41416,7 +42294,37 @@
         <w:rPr>
           <w:lang w:eastAsia="pt-BR"/>
         </w:rPr>
-        <w:t xml:space="preserve">Para simplificar o problema com muitas variáveis, todas as funções de ativação serão a ElliotSymmetric, com o DropoutRate de 0,3. Para ver se a rede teria </w:t>
+        <w:t xml:space="preserve">Para simplificar o problema com muitas variáveis, todas as funções de ativação serão a </w:t>
+      </w:r>
+      <w:proofErr w:type="spellStart"/>
+      <w:proofErr w:type="gramStart"/>
+      <w:r>
+        <w:rPr>
+          <w:lang w:eastAsia="pt-BR"/>
+        </w:rPr>
+        <w:t>ElliotSymmetric</w:t>
+      </w:r>
+      <w:proofErr w:type="spellEnd"/>
+      <w:proofErr w:type="gramEnd"/>
+      <w:r>
+        <w:rPr>
+          <w:lang w:eastAsia="pt-BR"/>
+        </w:rPr>
+        <w:t xml:space="preserve">, com o </w:t>
+      </w:r>
+      <w:proofErr w:type="spellStart"/>
+      <w:r>
+        <w:rPr>
+          <w:lang w:eastAsia="pt-BR"/>
+        </w:rPr>
+        <w:t>DropoutRate</w:t>
+      </w:r>
+      <w:proofErr w:type="spellEnd"/>
+      <w:r>
+        <w:rPr>
+          <w:lang w:eastAsia="pt-BR"/>
+        </w:rPr>
+        <w:t xml:space="preserve"> de 0,3. Para ver se a rede teria </w:t>
       </w:r>
       <w:r>
         <w:rPr>
@@ -41541,9 +42449,11 @@
       <w:r>
         <w:t xml:space="preserve">. Configuração RNA </w:t>
       </w:r>
+      <w:proofErr w:type="gramStart"/>
       <w:r>
         <w:t>1</w:t>
       </w:r>
+      <w:proofErr w:type="gramEnd"/>
     </w:p>
     <w:p>
       <w:pPr>
@@ -41682,8 +42592,13 @@
         <w:t xml:space="preserve">. Resultado </w:t>
       </w:r>
       <w:r>
-        <w:t>RNA 1</w:t>
-      </w:r>
+        <w:t xml:space="preserve">RNA </w:t>
+      </w:r>
+      <w:proofErr w:type="gramStart"/>
+      <w:r>
+        <w:t>1</w:t>
+      </w:r>
+      <w:proofErr w:type="gramEnd"/>
     </w:p>
     <w:p>
       <w:pPr>
@@ -41775,7 +42690,21 @@
         <w:rPr>
           <w:lang w:eastAsia="pt-BR"/>
         </w:rPr>
-        <w:t>Outro teste realizado foi a configuração de</w:t>
+        <w:t xml:space="preserve">Outro teste realizado foi </w:t>
+      </w:r>
+      <w:proofErr w:type="gramStart"/>
+      <w:r>
+        <w:rPr>
+          <w:lang w:eastAsia="pt-BR"/>
+        </w:rPr>
+        <w:t>a</w:t>
+      </w:r>
+      <w:proofErr w:type="gramEnd"/>
+      <w:r>
+        <w:rPr>
+          <w:lang w:eastAsia="pt-BR"/>
+        </w:rPr>
+        <w:t xml:space="preserve"> configuração de</w:t>
       </w:r>
       <w:r>
         <w:rPr>
@@ -41849,9 +42778,11 @@
         </w:rPr>
         <w:fldChar w:fldCharType="separate"/>
       </w:r>
+      <w:proofErr w:type="gramStart"/>
       <w:r>
         <w:br w:type="page"/>
       </w:r>
+      <w:proofErr w:type="gramEnd"/>
     </w:p>
     <w:p>
       <w:pPr>
@@ -41863,6 +42794,7 @@
         <w:lastRenderedPageBreak/>
         <w:t xml:space="preserve">Figura </w:t>
       </w:r>
+      <w:proofErr w:type="gramStart"/>
       <w:r>
         <w:rPr>
           <w:lang w:eastAsia="pt-BR"/>
@@ -41875,6 +42807,7 @@
         </w:rPr>
         <w:t>)</w:t>
       </w:r>
+      <w:proofErr w:type="gramEnd"/>
       <w:r>
         <w:rPr>
           <w:lang w:eastAsia="pt-BR"/>
@@ -41935,9 +42868,11 @@
       <w:r>
         <w:t xml:space="preserve">RNA </w:t>
       </w:r>
+      <w:proofErr w:type="gramStart"/>
       <w:r>
         <w:t>2</w:t>
       </w:r>
+      <w:proofErr w:type="gramEnd"/>
     </w:p>
     <w:p>
       <w:pPr>
@@ -42117,9 +43052,14 @@
       </w:r>
       <w:bookmarkEnd w:id="268"/>
       <w:r>
-        <w:t>. Resultado RNA 3</w:t>
+        <w:t xml:space="preserve">. Resultado RNA </w:t>
+      </w:r>
+      <w:proofErr w:type="gramStart"/>
+      <w:r>
+        <w:t>3</w:t>
       </w:r>
       <w:bookmarkEnd w:id="269"/>
+      <w:proofErr w:type="gramEnd"/>
     </w:p>
     <w:p>
       <w:pPr>
@@ -42341,9 +43281,14 @@
       </w:r>
       <w:bookmarkEnd w:id="270"/>
       <w:r>
-        <w:t>. Resultado RNA 4</w:t>
+        <w:t xml:space="preserve">. Resultado RNA </w:t>
+      </w:r>
+      <w:proofErr w:type="gramStart"/>
+      <w:r>
+        <w:t>4</w:t>
       </w:r>
       <w:bookmarkEnd w:id="271"/>
+      <w:proofErr w:type="gramEnd"/>
     </w:p>
     <w:p>
       <w:pPr>
@@ -42438,7 +43383,6 @@
           <w:id w:val="-1664535886"/>
           <w:citation/>
         </w:sdtPr>
-        <w:sdtEndPr/>
         <w:sdtContent>
           <w:r>
             <w:fldChar w:fldCharType="begin"/>
@@ -42478,9 +43422,11 @@
       <w:r>
         <w:fldChar w:fldCharType="separate"/>
       </w:r>
+      <w:proofErr w:type="gramStart"/>
       <w:r>
         <w:br w:type="page"/>
       </w:r>
+      <w:proofErr w:type="gramEnd"/>
     </w:p>
     <w:p>
       <w:r>
@@ -42552,9 +43498,14 @@
       </w:r>
       <w:bookmarkEnd w:id="272"/>
       <w:r>
-        <w:t>. Resultado RNA 5</w:t>
+        <w:t xml:space="preserve">. Resultado RNA </w:t>
+      </w:r>
+      <w:proofErr w:type="gramStart"/>
+      <w:r>
+        <w:t>5</w:t>
       </w:r>
       <w:bookmarkEnd w:id="273"/>
+      <w:proofErr w:type="gramEnd"/>
     </w:p>
     <w:p>
       <w:pPr>
@@ -42605,8 +43556,13 @@
         <w:ind w:firstLine="0"/>
       </w:pPr>
       <w:r>
-        <w:t>Fonte: Autor (2017)</w:t>
-      </w:r>
+        <w:t>Fonte: Autor (2017</w:t>
+      </w:r>
+      <w:proofErr w:type="gramStart"/>
+      <w:r>
+        <w:t>)</w:t>
+      </w:r>
+      <w:proofErr w:type="gramEnd"/>
       <w:r>
         <w:br w:type="page"/>
       </w:r>
@@ -42662,7 +43618,15 @@
         <w:t>, os principais conceitos sobre IA, topologias diversas e as capacidades e limitações de uma RNA.</w:t>
       </w:r>
       <w:r>
-        <w:t xml:space="preserve"> Paralelamente a isso, também foi necessário a pesquisa do mercado financeiro, desde conceitos fundamentais de economia e matemática financeira, até estratégias de investimento.</w:t>
+        <w:t xml:space="preserve"> Paralelamente a isso, também foi necessário </w:t>
+      </w:r>
+      <w:proofErr w:type="gramStart"/>
+      <w:r>
+        <w:t>a</w:t>
+      </w:r>
+      <w:proofErr w:type="gramEnd"/>
+      <w:r>
+        <w:t xml:space="preserve"> pesquisa do mercado financeiro, desde conceitos fundamentais de economia e matemática financeira, até estratégias de investimento.</w:t>
       </w:r>
     </w:p>
     <w:p>
@@ -42675,20 +43639,32 @@
     </w:p>
     <w:p>
       <w:r>
-        <w:t>Após a validação dos especialistas, o próximo foi encontrar um framework em Java que auxilie na criação da RNA, pois era onde o conhecimento deveria ser mais profundo. A linguagem foi Java para poder usar e testar os novos recursos do Java 8. O Framework utilizado foi o Encog por vários motivos: código aberto</w:t>
-      </w:r>
+        <w:t xml:space="preserve">Após a validação dos especialistas, o próximo foi encontrar um framework em Java que auxilie na criação da RNA, pois era onde o conhecimento deveria ser mais profundo. A linguagem foi Java para poder usar e testar os novos recursos do Java </w:t>
+      </w:r>
+      <w:proofErr w:type="gramStart"/>
+      <w:r>
+        <w:t>8</w:t>
+      </w:r>
+      <w:proofErr w:type="gramEnd"/>
+      <w:r>
+        <w:t>. O Framework utilizado foi o Encog por vários motivos: código aberto</w:t>
+      </w:r>
+      <w:proofErr w:type="gramStart"/>
       <w:r>
         <w:t>, suporte</w:t>
       </w:r>
+      <w:proofErr w:type="gramEnd"/>
       <w:r>
         <w:t xml:space="preserve"> a </w:t>
       </w:r>
+      <w:proofErr w:type="spellStart"/>
       <w:r>
         <w:rPr>
           <w:i/>
         </w:rPr>
         <w:t>multithread</w:t>
       </w:r>
+      <w:proofErr w:type="spellEnd"/>
       <w:r>
         <w:t>, uso de CPU + GPU</w:t>
       </w:r>
@@ -42738,11 +43714,19 @@
         </w:rPr>
         <w:t xml:space="preserve">Em relação a trabalhos futuros, </w:t>
       </w:r>
-      <w:r>
-        <w:rPr>
-          <w:lang w:eastAsia="pt-BR"/>
-        </w:rPr>
-        <w:t>pode-se apontar as melhorias descritas a seguir.</w:t>
+      <w:proofErr w:type="gramStart"/>
+      <w:r>
+        <w:rPr>
+          <w:lang w:eastAsia="pt-BR"/>
+        </w:rPr>
+        <w:t>pode-se</w:t>
+      </w:r>
+      <w:proofErr w:type="gramEnd"/>
+      <w:r>
+        <w:rPr>
+          <w:lang w:eastAsia="pt-BR"/>
+        </w:rPr>
+        <w:t xml:space="preserve"> apontar as melhorias descritas a seguir.</w:t>
       </w:r>
     </w:p>
     <w:p>
@@ -42788,7 +43772,21 @@
         <w:rPr>
           <w:lang w:eastAsia="pt-BR"/>
         </w:rPr>
-        <w:t>, ou de alguma forma gerar uma página da web e utilizar bibliotecas em JS, por exemplo, o AmCharts.</w:t>
+        <w:t xml:space="preserve">, ou de alguma forma gerar uma página da web e utilizar bibliotecas em JS, por exemplo, o </w:t>
+      </w:r>
+      <w:proofErr w:type="gramStart"/>
+      <w:r>
+        <w:rPr>
+          <w:lang w:eastAsia="pt-BR"/>
+        </w:rPr>
+        <w:t>AmCharts</w:t>
+      </w:r>
+      <w:proofErr w:type="gramEnd"/>
+      <w:r>
+        <w:rPr>
+          <w:lang w:eastAsia="pt-BR"/>
+        </w:rPr>
+        <w:t>.</w:t>
       </w:r>
     </w:p>
     <w:p>
@@ -42864,7 +43862,21 @@
         <w:rPr>
           <w:lang w:eastAsia="pt-BR"/>
         </w:rPr>
-        <w:t>a mesma coisa seria uma implementação muito importante para o trabalho, para testar mais rapidamente como cada ajuste interfere no comportamento da</w:t>
+        <w:t xml:space="preserve">a mesma coisa seria uma </w:t>
+      </w:r>
+      <w:proofErr w:type="gramStart"/>
+      <w:r>
+        <w:rPr>
+          <w:lang w:eastAsia="pt-BR"/>
+        </w:rPr>
+        <w:t>implementação</w:t>
+      </w:r>
+      <w:proofErr w:type="gramEnd"/>
+      <w:r>
+        <w:rPr>
+          <w:lang w:eastAsia="pt-BR"/>
+        </w:rPr>
+        <w:t xml:space="preserve"> muito importante para o trabalho, para testar mais rapidamente como cada ajuste interfere no comportamento da</w:t>
       </w:r>
       <w:r>
         <w:rPr>
@@ -43016,7 +44028,21 @@
         <w:rPr>
           <w:lang w:eastAsia="pt-BR"/>
         </w:rPr>
-        <w:t xml:space="preserve"> somente para o mercado financeiro e há uma dependência com o YahooFinance e se, por algum motivo, eles descontinuarem o serviço, a aplicação precisará de alguns ajustes.</w:t>
+        <w:t xml:space="preserve"> somente para o mercado financeiro e há uma dependência com o </w:t>
+      </w:r>
+      <w:proofErr w:type="gramStart"/>
+      <w:r>
+        <w:rPr>
+          <w:lang w:eastAsia="pt-BR"/>
+        </w:rPr>
+        <w:t>YahooFinance</w:t>
+      </w:r>
+      <w:proofErr w:type="gramEnd"/>
+      <w:r>
+        <w:rPr>
+          <w:lang w:eastAsia="pt-BR"/>
+        </w:rPr>
+        <w:t xml:space="preserve"> e se, por algum motivo, eles descontinuarem o serviço, a aplicação precisará de alguns ajustes.</w:t>
       </w:r>
       <w:r>
         <w:rPr>
@@ -43028,7 +44054,21 @@
         <w:rPr>
           <w:lang w:eastAsia="pt-BR"/>
         </w:rPr>
-        <w:t>Ter mais de uma fonte de dados pode ser um recurso bastante útil como, por exemplo, o Google Finance.</w:t>
+        <w:t xml:space="preserve">Ter mais de uma fonte de dados pode ser um recurso bastante útil como, por exemplo, o Google </w:t>
+      </w:r>
+      <w:proofErr w:type="spellStart"/>
+      <w:r>
+        <w:rPr>
+          <w:lang w:eastAsia="pt-BR"/>
+        </w:rPr>
+        <w:t>Finance</w:t>
+      </w:r>
+      <w:proofErr w:type="spellEnd"/>
+      <w:r>
+        <w:rPr>
+          <w:lang w:eastAsia="pt-BR"/>
+        </w:rPr>
+        <w:t>.</w:t>
       </w:r>
     </w:p>
     <w:p>
@@ -43134,7 +44174,21 @@
         <w:rPr>
           <w:lang w:eastAsia="pt-BR"/>
         </w:rPr>
-        <w:t xml:space="preserve">, a parte visual e de interface poderiam ser melhoradas. Apesar de o sistema possuir poucas iterações com o usuário, telas simples e auto explicáveis, o esquema de cores, bordas e posicionamento </w:t>
+        <w:t xml:space="preserve">, a parte visual e de interface poderiam ser melhoradas. Apesar de o sistema possuir poucas iterações com o usuário, telas simples e </w:t>
+      </w:r>
+      <w:proofErr w:type="gramStart"/>
+      <w:r>
+        <w:rPr>
+          <w:lang w:eastAsia="pt-BR"/>
+        </w:rPr>
+        <w:t>auto explicáveis</w:t>
+      </w:r>
+      <w:proofErr w:type="gramEnd"/>
+      <w:r>
+        <w:rPr>
+          <w:lang w:eastAsia="pt-BR"/>
+        </w:rPr>
+        <w:t xml:space="preserve">, o esquema de cores, bordas e posicionamento </w:t>
       </w:r>
       <w:r>
         <w:rPr>
@@ -43278,7 +44332,6 @@
           <w:docPartUnique/>
         </w:docPartObj>
       </w:sdtPr>
-      <w:sdtEndPr/>
       <w:sdtContent>
         <w:p>
           <w:pPr>
@@ -43292,6 +44345,7 @@
               <w:lang w:val="en-US"/>
             </w:rPr>
           </w:pPr>
+          <w:proofErr w:type="spellStart"/>
           <w:r>
             <w:rPr>
               <w:lang w:val="en-US"/>
@@ -43299,13 +44353,13 @@
             <w:t>Bibliografia</w:t>
           </w:r>
           <w:bookmarkEnd w:id="281"/>
+          <w:proofErr w:type="spellEnd"/>
         </w:p>
         <w:sdt>
           <w:sdtPr>
             <w:id w:val="111145805"/>
             <w:bibliography/>
           </w:sdtPr>
-          <w:sdtEndPr/>
           <w:sdtContent>
             <w:p>
               <w:pPr>
@@ -45054,7 +46108,6 @@
         <w:docPartUnique/>
       </w:docPartObj>
     </w:sdtPr>
-    <w:sdtEndPr/>
     <w:sdtContent>
       <w:p>
         <w:pPr>
@@ -45075,7 +46128,7 @@
             <w:noProof/>
             <w:lang w:val="pt-BR"/>
           </w:rPr>
-          <w:t>30</w:t>
+          <w:t>34</w:t>
         </w:r>
         <w:r>
           <w:fldChar w:fldCharType="end"/>
@@ -52589,7 +53642,7 @@
 </file>
 
 <file path=customXml/itemProps1.xml><?xml version="1.0" encoding="utf-8"?>
-<ds:datastoreItem xmlns:ds="http://schemas.openxmlformats.org/officeDocument/2006/customXml" ds:itemID="{2AFDE8FA-4F19-4DE3-83A4-3916182A3D70}">
+<ds:datastoreItem xmlns:ds="http://schemas.openxmlformats.org/officeDocument/2006/customXml" ds:itemID="{9E1EB622-4656-466C-82E0-56078BCB8EB5}">
   <ds:schemaRefs>
     <ds:schemaRef ds:uri="http://schemas.openxmlformats.org/officeDocument/2006/bibliography"/>
   </ds:schemaRefs>

</xml_diff>

<commit_message>
fix all spaces errors
</commit_message>
<xml_diff>
--- a/doc/TCC- PredictionStocks.docx
+++ b/doc/TCC- PredictionStocks.docx
@@ -20331,8 +20331,6 @@
       <w:r>
         <w:t>.</w:t>
       </w:r>
-      <w:bookmarkStart w:id="109" w:name="_GoBack"/>
-      <w:bookmarkEnd w:id="109"/>
     </w:p>
     <w:p>
       <w:pPr>
@@ -20363,8 +20361,8 @@
           <w:szCs w:val="20"/>
         </w:rPr>
       </w:pPr>
-      <w:bookmarkStart w:id="110" w:name="_Ref465275761"/>
-      <w:bookmarkStart w:id="111" w:name="_Toc465711394"/>
+      <w:bookmarkStart w:id="109" w:name="_Ref465275761"/>
+      <w:bookmarkStart w:id="110" w:name="_Toc465711394"/>
       <w:r>
         <w:br w:type="page"/>
       </w:r>
@@ -20374,7 +20372,7 @@
         <w:pStyle w:val="Legenda"/>
         <w:ind w:firstLine="0"/>
       </w:pPr>
-      <w:bookmarkStart w:id="112" w:name="_Toc489441344"/>
+      <w:bookmarkStart w:id="111" w:name="_Toc489441344"/>
       <w:r>
         <w:lastRenderedPageBreak/>
         <w:t xml:space="preserve">Figura </w:t>
@@ -20400,29 +20398,29 @@
         </w:rPr>
         <w:fldChar w:fldCharType="end"/>
       </w:r>
+      <w:bookmarkEnd w:id="109"/>
+      <w:r>
+        <w:t xml:space="preserve">. </w:t>
+      </w:r>
+      <w:r>
+        <w:t xml:space="preserve">Maiores </w:t>
+      </w:r>
+      <w:r>
+        <w:t>altas</w:t>
+      </w:r>
+      <w:r>
+        <w:t xml:space="preserve"> em </w:t>
+      </w:r>
+      <w:proofErr w:type="gramStart"/>
+      <w:r>
+        <w:t>5</w:t>
+      </w:r>
+      <w:proofErr w:type="gramEnd"/>
+      <w:r>
+        <w:t xml:space="preserve"> dias</w:t>
+      </w:r>
       <w:bookmarkEnd w:id="110"/>
-      <w:r>
-        <w:t xml:space="preserve">. </w:t>
-      </w:r>
-      <w:r>
-        <w:t xml:space="preserve">Maiores </w:t>
-      </w:r>
-      <w:r>
-        <w:t>altas</w:t>
-      </w:r>
-      <w:r>
-        <w:t xml:space="preserve"> em </w:t>
-      </w:r>
-      <w:proofErr w:type="gramStart"/>
-      <w:r>
-        <w:t>5</w:t>
-      </w:r>
-      <w:proofErr w:type="gramEnd"/>
-      <w:r>
-        <w:t xml:space="preserve"> dias</w:t>
-      </w:r>
       <w:bookmarkEnd w:id="111"/>
-      <w:bookmarkEnd w:id="112"/>
     </w:p>
     <w:p>
       <w:pPr>
@@ -20511,9 +20509,9 @@
         <w:pStyle w:val="Legenda"/>
         <w:ind w:firstLine="0"/>
       </w:pPr>
-      <w:bookmarkStart w:id="113" w:name="_Ref465275767"/>
-      <w:bookmarkStart w:id="114" w:name="_Toc465711395"/>
-      <w:bookmarkStart w:id="115" w:name="_Toc489441345"/>
+      <w:bookmarkStart w:id="112" w:name="_Ref465275767"/>
+      <w:bookmarkStart w:id="113" w:name="_Toc465711395"/>
+      <w:bookmarkStart w:id="114" w:name="_Toc489441345"/>
       <w:r>
         <w:t xml:space="preserve">Figura </w:t>
       </w:r>
@@ -20538,20 +20536,20 @@
         </w:rPr>
         <w:fldChar w:fldCharType="end"/>
       </w:r>
+      <w:bookmarkEnd w:id="112"/>
+      <w:r>
+        <w:t xml:space="preserve">. Maiores quedas em </w:t>
+      </w:r>
+      <w:proofErr w:type="gramStart"/>
+      <w:r>
+        <w:t>5</w:t>
+      </w:r>
+      <w:proofErr w:type="gramEnd"/>
+      <w:r>
+        <w:t xml:space="preserve"> dias</w:t>
+      </w:r>
       <w:bookmarkEnd w:id="113"/>
-      <w:r>
-        <w:t xml:space="preserve">. Maiores quedas em </w:t>
-      </w:r>
-      <w:proofErr w:type="gramStart"/>
-      <w:r>
-        <w:t>5</w:t>
-      </w:r>
-      <w:proofErr w:type="gramEnd"/>
-      <w:r>
-        <w:t xml:space="preserve"> dias</w:t>
-      </w:r>
       <w:bookmarkEnd w:id="114"/>
-      <w:bookmarkEnd w:id="115"/>
     </w:p>
     <w:p>
       <w:pPr>
@@ -20637,7 +20635,7 @@
       <w:r>
         <w:br w:type="page"/>
       </w:r>
-      <w:bookmarkStart w:id="116" w:name="_Toc489441419"/>
+      <w:bookmarkStart w:id="115" w:name="_Toc489441419"/>
       <w:r>
         <w:lastRenderedPageBreak/>
         <w:t xml:space="preserve">FERRAMENTAS PARA CRIAÇÃO DE </w:t>
@@ -20645,44 +20643,44 @@
       <w:r>
         <w:t>RNA</w:t>
       </w:r>
+      <w:bookmarkEnd w:id="115"/>
+    </w:p>
+    <w:p/>
+    <w:p>
+      <w:r>
+        <w:t xml:space="preserve">Neste capítulo </w:t>
+      </w:r>
+      <w:r>
+        <w:t>apresentam-se</w:t>
+      </w:r>
+      <w:r>
+        <w:t xml:space="preserve"> alguns softwares disponíveis que contribuem na criação de uma RNA que faz predição dos preços de ações, bem como a comparação </w:t>
+      </w:r>
+      <w:r>
+        <w:t>entre eles</w:t>
+      </w:r>
+      <w:r>
+        <w:t>. A comparação é feita com base na quantidade de etapas que o software consegue realizar em relação ao total de etapas necessárias</w:t>
+      </w:r>
+      <w:r>
+        <w:t xml:space="preserve"> e desejáveis</w:t>
+      </w:r>
+      <w:r>
+        <w:t xml:space="preserve">. </w:t>
+      </w:r>
+    </w:p>
+    <w:p/>
+    <w:p>
+      <w:pPr>
+        <w:pStyle w:val="Ttulo2"/>
+      </w:pPr>
+      <w:bookmarkStart w:id="116" w:name="_Toc465711366"/>
+      <w:bookmarkStart w:id="117" w:name="_Toc489441420"/>
+      <w:r>
+        <w:t>Excel + VBA</w:t>
+      </w:r>
       <w:bookmarkEnd w:id="116"/>
-    </w:p>
-    <w:p/>
-    <w:p>
-      <w:r>
-        <w:t xml:space="preserve">Neste capítulo </w:t>
-      </w:r>
-      <w:r>
-        <w:t>apresentam-se</w:t>
-      </w:r>
-      <w:r>
-        <w:t xml:space="preserve"> alguns softwares disponíveis que contribuem na criação de uma RNA que faz predição dos preços de ações, bem como a comparação </w:t>
-      </w:r>
-      <w:r>
-        <w:t>entre eles</w:t>
-      </w:r>
-      <w:r>
-        <w:t>. A comparação é feita com base na quantidade de etapas que o software consegue realizar em relação ao total de etapas necessárias</w:t>
-      </w:r>
-      <w:r>
-        <w:t xml:space="preserve"> e desejáveis</w:t>
-      </w:r>
-      <w:r>
-        <w:t xml:space="preserve">. </w:t>
-      </w:r>
-    </w:p>
-    <w:p/>
-    <w:p>
-      <w:pPr>
-        <w:pStyle w:val="Ttulo2"/>
-      </w:pPr>
-      <w:bookmarkStart w:id="117" w:name="_Toc465711366"/>
-      <w:bookmarkStart w:id="118" w:name="_Toc489441420"/>
-      <w:r>
-        <w:t>Excel + VBA</w:t>
-      </w:r>
       <w:bookmarkEnd w:id="117"/>
-      <w:bookmarkEnd w:id="118"/>
     </w:p>
     <w:p>
       <w:pPr>
@@ -21226,12 +21224,12 @@
       <w:pPr>
         <w:pStyle w:val="Ttulo2"/>
       </w:pPr>
-      <w:bookmarkStart w:id="119" w:name="_Toc489441421"/>
+      <w:bookmarkStart w:id="118" w:name="_Toc489441421"/>
       <w:r>
         <w:lastRenderedPageBreak/>
         <w:t>Weka</w:t>
       </w:r>
-      <w:bookmarkEnd w:id="119"/>
+      <w:bookmarkEnd w:id="118"/>
     </w:p>
     <w:p>
       <w:pPr>
@@ -21333,10 +21331,6 @@
     </w:p>
     <w:p>
       <w:pPr>
-        <w:suppressAutoHyphens w:val="0"/>
-        <w:spacing w:after="0" w:line="240" w:lineRule="auto"/>
-        <w:ind w:firstLine="0"/>
-        <w:jc w:val="left"/>
         <w:rPr>
           <w:b/>
           <w:bCs/>
@@ -21428,17 +21422,12 @@
         <w:instrText xml:space="preserve"> REF _Ref486411158 \h </w:instrText>
       </w:r>
       <w:r>
+        <w:instrText xml:space="preserve"> \* MERGEFORMAT </w:instrText>
+      </w:r>
+      <w:r>
         <w:fldChar w:fldCharType="separate"/>
       </w:r>
-      <w:proofErr w:type="gramStart"/>
-      <w:r>
-        <w:br w:type="page"/>
-      </w:r>
-      <w:proofErr w:type="gramEnd"/>
-    </w:p>
-    <w:p>
-      <w:r>
-        <w:lastRenderedPageBreak/>
+      <w:r>
         <w:t xml:space="preserve">Equação </w:t>
       </w:r>
       <w:r>
@@ -21550,11 +21539,11 @@
       <w:pPr>
         <w:pStyle w:val="Ttulo2"/>
       </w:pPr>
-      <w:bookmarkStart w:id="120" w:name="_Toc489441422"/>
+      <w:bookmarkStart w:id="119" w:name="_Toc489441422"/>
       <w:r>
         <w:t>Neuroph Studio</w:t>
       </w:r>
-      <w:bookmarkEnd w:id="120"/>
+      <w:bookmarkEnd w:id="119"/>
     </w:p>
     <w:p>
       <w:pPr>
@@ -21748,16 +21737,8 @@
         <w:rPr>
           <w:lang w:eastAsia="pt-BR"/>
         </w:rPr>
-        <w:t>s,</w:t>
-      </w:r>
-      <w:proofErr w:type="gramStart"/>
-      <w:r>
-        <w:rPr>
-          <w:lang w:eastAsia="pt-BR"/>
-        </w:rPr>
-        <w:t xml:space="preserve">  </w:t>
-      </w:r>
-      <w:proofErr w:type="gramEnd"/>
+        <w:t xml:space="preserve">s, </w:t>
+      </w:r>
       <w:r>
         <w:rPr>
           <w:lang w:eastAsia="pt-BR"/>
@@ -21944,11 +21925,12 @@
       <w:pPr>
         <w:pStyle w:val="Ttulo2"/>
       </w:pPr>
-      <w:bookmarkStart w:id="121" w:name="_Toc489441423"/>
-      <w:r>
+      <w:bookmarkStart w:id="120" w:name="_Toc489441423"/>
+      <w:r>
+        <w:lastRenderedPageBreak/>
         <w:t>Matlab</w:t>
       </w:r>
-      <w:bookmarkEnd w:id="121"/>
+      <w:bookmarkEnd w:id="120"/>
     </w:p>
     <w:p>
       <w:pPr>
@@ -22043,7 +22025,6 @@
     </w:p>
     <w:p>
       <w:r>
-        <w:lastRenderedPageBreak/>
         <w:t>A normalização é realizada somente com os limites, sem as margens. É possível</w:t>
       </w:r>
       <w:r>
@@ -22105,12 +22086,12 @@
       <w:pPr>
         <w:pStyle w:val="Ttulo2"/>
       </w:pPr>
-      <w:bookmarkStart w:id="122" w:name="_Toc489441424"/>
+      <w:bookmarkStart w:id="121" w:name="_Toc489441424"/>
       <w:proofErr w:type="gramStart"/>
       <w:r>
         <w:t>NeuroFURG</w:t>
       </w:r>
-      <w:bookmarkEnd w:id="122"/>
+      <w:bookmarkEnd w:id="121"/>
       <w:proofErr w:type="gramEnd"/>
     </w:p>
     <w:p/>
@@ -22241,16 +22222,16 @@
       <w:pPr>
         <w:pStyle w:val="Ttulo2"/>
       </w:pPr>
-      <w:bookmarkStart w:id="123" w:name="_Ref478497309"/>
-      <w:bookmarkStart w:id="124" w:name="_Ref478497310"/>
-      <w:bookmarkStart w:id="125" w:name="_Toc489441425"/>
+      <w:bookmarkStart w:id="122" w:name="_Ref478497309"/>
+      <w:bookmarkStart w:id="123" w:name="_Ref478497310"/>
+      <w:bookmarkStart w:id="124" w:name="_Toc489441425"/>
       <w:r>
         <w:t>Comparativo</w:t>
       </w:r>
-      <w:bookmarkStart w:id="126" w:name="_Ref465362275"/>
+      <w:bookmarkStart w:id="125" w:name="_Ref465362275"/>
+      <w:bookmarkEnd w:id="122"/>
       <w:bookmarkEnd w:id="123"/>
       <w:bookmarkEnd w:id="124"/>
-      <w:bookmarkEnd w:id="125"/>
     </w:p>
     <w:p>
       <w:r>
@@ -22299,7 +22280,11 @@
         <w:t xml:space="preserve">que </w:t>
       </w:r>
       <w:r>
-        <w:t>nenhum software é capaz de realizar todas as operações. Enquanto alguns são voltados somente às redes em si, outros permitem fazer a normalização dos dados e a extração.</w:t>
+        <w:t xml:space="preserve">nenhum software é capaz de realizar </w:t>
+      </w:r>
+      <w:r>
+        <w:lastRenderedPageBreak/>
+        <w:t>todas as operações. Enquanto alguns são voltados somente às redes em si, outros permitem fazer a normalização dos dados e a extração.</w:t>
       </w:r>
     </w:p>
     <w:p>
@@ -22313,8 +22298,8 @@
         <w:pStyle w:val="Legenda"/>
         <w:ind w:firstLine="0"/>
       </w:pPr>
-      <w:bookmarkStart w:id="127" w:name="_Ref479846293"/>
-      <w:bookmarkStart w:id="128" w:name="_Toc489441273"/>
+      <w:bookmarkStart w:id="126" w:name="_Ref479846293"/>
+      <w:bookmarkStart w:id="127" w:name="_Toc489441273"/>
       <w:r>
         <w:t xml:space="preserve">Tabela </w:t>
       </w:r>
@@ -22339,30 +22324,29 @@
         </w:rPr>
         <w:fldChar w:fldCharType="end"/>
       </w:r>
+      <w:bookmarkEnd w:id="126"/>
+      <w:r>
+        <w:t xml:space="preserve">. </w:t>
+      </w:r>
+      <w:r>
+        <w:t xml:space="preserve">Comparativo </w:t>
+      </w:r>
+      <w:r>
+        <w:t xml:space="preserve">entre os </w:t>
+      </w:r>
+      <w:r>
+        <w:t>software</w:t>
+      </w:r>
+      <w:r>
+        <w:t>s descritos</w:t>
+      </w:r>
       <w:bookmarkEnd w:id="127"/>
-      <w:r>
-        <w:t xml:space="preserve">. </w:t>
-      </w:r>
-      <w:r>
-        <w:t xml:space="preserve">Comparativo </w:t>
-      </w:r>
-      <w:r>
-        <w:t xml:space="preserve">entre os </w:t>
-      </w:r>
-      <w:r>
-        <w:t>software</w:t>
-      </w:r>
-      <w:r>
-        <w:t>s descritos</w:t>
-      </w:r>
-      <w:bookmarkEnd w:id="128"/>
     </w:p>
     <w:p>
       <w:pPr>
         <w:pStyle w:val="Image"/>
       </w:pPr>
       <w:r>
-        <w:lastRenderedPageBreak/>
         <w:drawing>
           <wp:inline distT="0" distB="0" distL="0" distR="0" wp14:anchorId="078CDE0E" wp14:editId="68EBECDE">
             <wp:extent cx="5855944" cy="3142970"/>
@@ -22399,7 +22383,7 @@
           </wp:inline>
         </w:drawing>
       </w:r>
-      <w:bookmarkEnd w:id="126"/>
+      <w:bookmarkEnd w:id="125"/>
     </w:p>
     <w:p>
       <w:pPr>
@@ -22430,31 +22414,31 @@
       <w:pPr>
         <w:pStyle w:val="Ttulo1"/>
       </w:pPr>
-      <w:bookmarkStart w:id="129" w:name="_Toc489441426"/>
+      <w:bookmarkStart w:id="128" w:name="_Toc489441426"/>
       <w:r>
         <w:lastRenderedPageBreak/>
         <w:t>REQUISITOS DO SISTEMA DE SOFTWARE</w:t>
       </w:r>
+      <w:bookmarkEnd w:id="128"/>
+    </w:p>
+    <w:p>
+      <w:r>
+        <w:t xml:space="preserve">Este capítulo tem como objetivo especificar os requisitos funcionais, não funcionais e a regras de negócio, bem como apresentar o protótipo de telas e o cronograma de atividades </w:t>
+      </w:r>
+      <w:r>
+        <w:t>do desenvolvimento do software.</w:t>
+      </w:r>
+    </w:p>
+    <w:p/>
+    <w:p>
+      <w:pPr>
+        <w:pStyle w:val="Ttulo2"/>
+      </w:pPr>
+      <w:bookmarkStart w:id="129" w:name="_Toc489441427"/>
+      <w:r>
+        <w:t>Requisitos Funcionais</w:t>
+      </w:r>
       <w:bookmarkEnd w:id="129"/>
-    </w:p>
-    <w:p>
-      <w:r>
-        <w:t xml:space="preserve">Este capítulo tem como objetivo especificar os requisitos funcionais, não funcionais e a regras de negócio, bem como apresentar o protótipo de telas e o cronograma de atividades </w:t>
-      </w:r>
-      <w:r>
-        <w:t>do desenvolvimento do software.</w:t>
-      </w:r>
-    </w:p>
-    <w:p/>
-    <w:p>
-      <w:pPr>
-        <w:pStyle w:val="Ttulo2"/>
-      </w:pPr>
-      <w:bookmarkStart w:id="130" w:name="_Toc489441427"/>
-      <w:r>
-        <w:t>Requisitos Funcionais</w:t>
-      </w:r>
-      <w:bookmarkEnd w:id="130"/>
     </w:p>
     <w:p>
       <w:pPr>
@@ -23086,25 +23070,25 @@
       <w:pPr>
         <w:pStyle w:val="Ttulo2"/>
       </w:pPr>
-      <w:bookmarkStart w:id="131" w:name="__RefHeading___Toc1261_1614258110"/>
-      <w:bookmarkStart w:id="132" w:name="_Toc447474823"/>
-      <w:bookmarkStart w:id="133" w:name="__RefHeading___Toc1263_1614258110"/>
-      <w:bookmarkStart w:id="134" w:name="_Toc447474824"/>
-      <w:bookmarkStart w:id="135" w:name="_Toc395474966"/>
-      <w:bookmarkStart w:id="136" w:name="_Toc489441428"/>
+      <w:bookmarkStart w:id="130" w:name="__RefHeading___Toc1261_1614258110"/>
+      <w:bookmarkStart w:id="131" w:name="_Toc447474823"/>
+      <w:bookmarkStart w:id="132" w:name="__RefHeading___Toc1263_1614258110"/>
+      <w:bookmarkStart w:id="133" w:name="_Toc447474824"/>
+      <w:bookmarkStart w:id="134" w:name="_Toc395474966"/>
+      <w:bookmarkStart w:id="135" w:name="_Toc489441428"/>
+      <w:bookmarkEnd w:id="130"/>
       <w:bookmarkEnd w:id="131"/>
       <w:bookmarkEnd w:id="132"/>
-      <w:bookmarkEnd w:id="133"/>
       <w:r>
         <w:lastRenderedPageBreak/>
         <w:t>Modelagem</w:t>
       </w:r>
+      <w:bookmarkEnd w:id="133"/>
       <w:bookmarkEnd w:id="134"/>
+      <w:r>
+        <w:t xml:space="preserve"> dos requisitos funcionais</w:t>
+      </w:r>
       <w:bookmarkEnd w:id="135"/>
-      <w:r>
-        <w:t xml:space="preserve"> dos requisitos funcionais</w:t>
-      </w:r>
-      <w:bookmarkEnd w:id="136"/>
     </w:p>
     <w:p>
       <w:pPr>
@@ -23170,15 +23154,15 @@
       <w:pPr>
         <w:pStyle w:val="Ttulo3"/>
       </w:pPr>
-      <w:bookmarkStart w:id="137" w:name="__RefHeading___Toc1265_1614258110"/>
-      <w:bookmarkStart w:id="138" w:name="_Toc447474825"/>
-      <w:bookmarkStart w:id="139" w:name="_Toc489441429"/>
+      <w:bookmarkStart w:id="136" w:name="__RefHeading___Toc1265_1614258110"/>
+      <w:bookmarkStart w:id="137" w:name="_Toc447474825"/>
+      <w:bookmarkStart w:id="138" w:name="_Toc489441429"/>
+      <w:bookmarkEnd w:id="136"/>
       <w:bookmarkEnd w:id="137"/>
+      <w:r>
+        <w:t>Atores</w:t>
+      </w:r>
       <w:bookmarkEnd w:id="138"/>
-      <w:r>
-        <w:t>Atores</w:t>
-      </w:r>
-      <w:bookmarkEnd w:id="139"/>
     </w:p>
     <w:p>
       <w:pPr>
@@ -23288,7 +23272,7 @@
           <w:color w:val="00000A"/>
         </w:rPr>
       </w:pPr>
-      <w:bookmarkStart w:id="140" w:name="_Toc489441430"/>
+      <w:bookmarkStart w:id="139" w:name="_Toc489441430"/>
       <w:r>
         <w:t xml:space="preserve">Diagrama de </w:t>
       </w:r>
@@ -23298,7 +23282,7 @@
       <w:r>
         <w:t>de uso</w:t>
       </w:r>
-      <w:bookmarkEnd w:id="140"/>
+      <w:bookmarkEnd w:id="139"/>
     </w:p>
     <w:p>
       <w:pPr>
@@ -23314,7 +23298,7 @@
         <w:pStyle w:val="Legenda"/>
         <w:ind w:firstLine="0"/>
       </w:pPr>
-      <w:bookmarkStart w:id="141" w:name="_Toc489441346"/>
+      <w:bookmarkStart w:id="140" w:name="_Toc489441346"/>
       <w:r>
         <w:t xml:space="preserve">Figura </w:t>
       </w:r>
@@ -23345,7 +23329,7 @@
       <w:r>
         <w:t>Diagrama de caso de uso</w:t>
       </w:r>
-      <w:bookmarkEnd w:id="141"/>
+      <w:bookmarkEnd w:id="140"/>
     </w:p>
     <w:p>
       <w:pPr>
@@ -23414,7 +23398,7 @@
       <w:pPr>
         <w:pStyle w:val="Ttulo3"/>
       </w:pPr>
-      <w:bookmarkStart w:id="142" w:name="_Toc489441431"/>
+      <w:bookmarkStart w:id="141" w:name="_Toc489441431"/>
       <w:r>
         <w:lastRenderedPageBreak/>
         <w:t>Especificação do</w:t>
@@ -23431,7 +23415,7 @@
       <w:r>
         <w:t xml:space="preserve"> de Uso</w:t>
       </w:r>
-      <w:bookmarkEnd w:id="142"/>
+      <w:bookmarkEnd w:id="141"/>
     </w:p>
     <w:p>
       <w:pPr>
@@ -29621,7 +29605,7 @@
       <w:pPr>
         <w:pStyle w:val="Ttulo1"/>
       </w:pPr>
-      <w:bookmarkStart w:id="143" w:name="_Toc489441432"/>
+      <w:bookmarkStart w:id="142" w:name="_Toc489441432"/>
       <w:r>
         <w:lastRenderedPageBreak/>
         <w:t>Desenvolvimento</w:t>
@@ -29629,7 +29613,7 @@
       <w:r>
         <w:t xml:space="preserve"> do projeto</w:t>
       </w:r>
-      <w:bookmarkEnd w:id="143"/>
+      <w:bookmarkEnd w:id="142"/>
     </w:p>
     <w:p/>
     <w:p>
@@ -29670,11 +29654,11 @@
       <w:pPr>
         <w:pStyle w:val="Ttulo2"/>
       </w:pPr>
-      <w:bookmarkStart w:id="144" w:name="_Toc489441433"/>
+      <w:bookmarkStart w:id="143" w:name="_Toc489441433"/>
       <w:r>
         <w:t>Análise</w:t>
       </w:r>
-      <w:bookmarkEnd w:id="144"/>
+      <w:bookmarkEnd w:id="143"/>
     </w:p>
     <w:p>
       <w:pPr>
@@ -29704,11 +29688,11 @@
       <w:pPr>
         <w:pStyle w:val="Ttulo3"/>
       </w:pPr>
-      <w:bookmarkStart w:id="145" w:name="_Toc489441434"/>
+      <w:bookmarkStart w:id="144" w:name="_Toc489441434"/>
       <w:r>
         <w:t>Diagrama de Classes de Análise (Visão de Negócio)</w:t>
       </w:r>
-      <w:bookmarkEnd w:id="145"/>
+      <w:bookmarkEnd w:id="144"/>
     </w:p>
     <w:p>
       <w:r>
@@ -29762,7 +29746,7 @@
           <w:szCs w:val="20"/>
         </w:rPr>
       </w:pPr>
-      <w:bookmarkStart w:id="146" w:name="_Ref476398108"/>
+      <w:bookmarkStart w:id="145" w:name="_Ref476398108"/>
       <w:r>
         <w:br w:type="page"/>
       </w:r>
@@ -29772,7 +29756,7 @@
         <w:pStyle w:val="Legenda"/>
         <w:ind w:firstLine="0"/>
       </w:pPr>
-      <w:bookmarkStart w:id="147" w:name="_Toc489441347"/>
+      <w:bookmarkStart w:id="146" w:name="_Toc489441347"/>
       <w:r>
         <w:lastRenderedPageBreak/>
         <w:t xml:space="preserve">Figura </w:t>
@@ -29798,11 +29782,11 @@
         </w:rPr>
         <w:fldChar w:fldCharType="end"/>
       </w:r>
+      <w:bookmarkEnd w:id="145"/>
+      <w:r>
+        <w:t>. Diagrama de Classes de negócio</w:t>
+      </w:r>
       <w:bookmarkEnd w:id="146"/>
-      <w:r>
-        <w:t>. Diagrama de Classes de negócio</w:t>
-      </w:r>
-      <w:bookmarkEnd w:id="147"/>
     </w:p>
     <w:p>
       <w:pPr>
@@ -29865,11 +29849,11 @@
       <w:pPr>
         <w:pStyle w:val="Ttulo2"/>
       </w:pPr>
-      <w:bookmarkStart w:id="148" w:name="_Toc489441435"/>
+      <w:bookmarkStart w:id="147" w:name="_Toc489441435"/>
       <w:r>
         <w:t>Projeto</w:t>
       </w:r>
-      <w:bookmarkEnd w:id="148"/>
+      <w:bookmarkEnd w:id="147"/>
     </w:p>
     <w:p>
       <w:pPr>
@@ -29934,11 +29918,11 @@
       <w:pPr>
         <w:pStyle w:val="Ttulo3"/>
       </w:pPr>
-      <w:bookmarkStart w:id="149" w:name="_Toc489441436"/>
+      <w:bookmarkStart w:id="148" w:name="_Toc489441436"/>
       <w:r>
         <w:t>Arquitetura do Sistema</w:t>
       </w:r>
-      <w:bookmarkEnd w:id="149"/>
+      <w:bookmarkEnd w:id="148"/>
     </w:p>
     <w:p>
       <w:pPr>
@@ -30016,7 +30000,7 @@
         <w:pStyle w:val="Legenda"/>
         <w:ind w:firstLine="0"/>
       </w:pPr>
-      <w:bookmarkStart w:id="150" w:name="_Toc489441348"/>
+      <w:bookmarkStart w:id="149" w:name="_Toc489441348"/>
       <w:r>
         <w:lastRenderedPageBreak/>
         <w:t xml:space="preserve">Figura </w:t>
@@ -30045,7 +30029,7 @@
       <w:r>
         <w:t>. Diagrama de implantação</w:t>
       </w:r>
-      <w:bookmarkEnd w:id="150"/>
+      <w:bookmarkEnd w:id="149"/>
     </w:p>
     <w:p>
       <w:pPr>
@@ -30115,11 +30099,11 @@
       <w:pPr>
         <w:pStyle w:val="Ttulo3"/>
       </w:pPr>
-      <w:bookmarkStart w:id="151" w:name="_Toc489441437"/>
+      <w:bookmarkStart w:id="150" w:name="_Toc489441437"/>
       <w:r>
         <w:t>Diagrama de Classes de Projeto por Caso de Uso</w:t>
       </w:r>
-      <w:bookmarkEnd w:id="151"/>
+      <w:bookmarkEnd w:id="150"/>
     </w:p>
     <w:p>
       <w:pPr>
@@ -30169,7 +30153,7 @@
         <w:pStyle w:val="Legenda"/>
         <w:ind w:firstLine="0"/>
       </w:pPr>
-      <w:bookmarkStart w:id="152" w:name="_Toc489441349"/>
+      <w:bookmarkStart w:id="151" w:name="_Toc489441349"/>
       <w:r>
         <w:t xml:space="preserve">Figura </w:t>
       </w:r>
@@ -30209,7 +30193,7 @@
       <w:r>
         <w:t>Create NN</w:t>
       </w:r>
-      <w:bookmarkEnd w:id="152"/>
+      <w:bookmarkEnd w:id="151"/>
     </w:p>
     <w:p>
       <w:pPr>
@@ -30279,7 +30263,7 @@
         <w:pStyle w:val="Legenda"/>
         <w:ind w:firstLine="0"/>
       </w:pPr>
-      <w:bookmarkStart w:id="153" w:name="_Toc489441350"/>
+      <w:bookmarkStart w:id="152" w:name="_Toc489441350"/>
       <w:r>
         <w:lastRenderedPageBreak/>
         <w:t xml:space="preserve">Figura </w:t>
@@ -30314,7 +30298,7 @@
       <w:r>
         <w:t>Create NN</w:t>
       </w:r>
-      <w:bookmarkEnd w:id="153"/>
+      <w:bookmarkEnd w:id="152"/>
     </w:p>
     <w:p>
       <w:pPr>
@@ -30379,7 +30363,7 @@
         <w:pStyle w:val="Legenda"/>
         <w:ind w:firstLine="0"/>
       </w:pPr>
-      <w:bookmarkStart w:id="154" w:name="_Toc489441351"/>
+      <w:bookmarkStart w:id="153" w:name="_Toc489441351"/>
       <w:r>
         <w:t xml:space="preserve">Figura </w:t>
       </w:r>
@@ -30407,7 +30391,7 @@
       <w:r>
         <w:t>Choose NN</w:t>
       </w:r>
-      <w:bookmarkEnd w:id="154"/>
+      <w:bookmarkEnd w:id="153"/>
     </w:p>
     <w:p>
       <w:pPr>
@@ -30472,7 +30456,7 @@
         <w:pStyle w:val="Legenda"/>
         <w:ind w:firstLine="0"/>
       </w:pPr>
-      <w:bookmarkStart w:id="155" w:name="_Toc489441352"/>
+      <w:bookmarkStart w:id="154" w:name="_Toc489441352"/>
       <w:r>
         <w:t xml:space="preserve">Figura </w:t>
       </w:r>
@@ -30497,7 +30481,7 @@
       <w:r>
         <w:t>. Diagrama de sequência - Choose NN</w:t>
       </w:r>
-      <w:bookmarkEnd w:id="155"/>
+      <w:bookmarkEnd w:id="154"/>
     </w:p>
     <w:p>
       <w:pPr>
@@ -30573,7 +30557,7 @@
         <w:pStyle w:val="Legenda"/>
         <w:ind w:firstLine="0"/>
       </w:pPr>
-      <w:bookmarkStart w:id="156" w:name="_Toc489441353"/>
+      <w:bookmarkStart w:id="155" w:name="_Toc489441353"/>
       <w:r>
         <w:lastRenderedPageBreak/>
         <w:t xml:space="preserve">Figura </w:t>
@@ -30602,7 +30586,7 @@
       <w:r>
         <w:t>- Import BMF Data</w:t>
       </w:r>
-      <w:bookmarkEnd w:id="156"/>
+      <w:bookmarkEnd w:id="155"/>
     </w:p>
     <w:p>
       <w:pPr>
@@ -30667,7 +30651,7 @@
         <w:pStyle w:val="Legenda"/>
         <w:ind w:firstLine="0"/>
       </w:pPr>
-      <w:bookmarkStart w:id="157" w:name="_Toc489441354"/>
+      <w:bookmarkStart w:id="156" w:name="_Toc489441354"/>
       <w:r>
         <w:t xml:space="preserve">Figura </w:t>
       </w:r>
@@ -30695,7 +30679,7 @@
       <w:r>
         <w:t>- Import BMF Data</w:t>
       </w:r>
-      <w:bookmarkEnd w:id="157"/>
+      <w:bookmarkEnd w:id="156"/>
     </w:p>
     <w:p>
       <w:pPr>
@@ -30777,7 +30761,7 @@
         <w:pStyle w:val="Legenda"/>
         <w:ind w:firstLine="0"/>
       </w:pPr>
-      <w:bookmarkStart w:id="158" w:name="_Toc489441355"/>
+      <w:bookmarkStart w:id="157" w:name="_Toc489441355"/>
       <w:r>
         <w:lastRenderedPageBreak/>
         <w:t xml:space="preserve">Figura </w:t>
@@ -30806,7 +30790,7 @@
       <w:r>
         <w:t>Comparative Chart</w:t>
       </w:r>
-      <w:bookmarkEnd w:id="158"/>
+      <w:bookmarkEnd w:id="157"/>
     </w:p>
     <w:p>
       <w:pPr>
@@ -30871,7 +30855,7 @@
         <w:pStyle w:val="Legenda"/>
         <w:ind w:firstLine="0"/>
       </w:pPr>
-      <w:bookmarkStart w:id="159" w:name="_Toc489441356"/>
+      <w:bookmarkStart w:id="158" w:name="_Toc489441356"/>
       <w:r>
         <w:t xml:space="preserve">Figura </w:t>
       </w:r>
@@ -30899,7 +30883,7 @@
       <w:r>
         <w:t>Comparative Chart</w:t>
       </w:r>
-      <w:bookmarkEnd w:id="159"/>
+      <w:bookmarkEnd w:id="158"/>
     </w:p>
     <w:p>
       <w:pPr>
@@ -30980,7 +30964,7 @@
         <w:pStyle w:val="Legenda"/>
         <w:ind w:firstLine="0"/>
       </w:pPr>
-      <w:bookmarkStart w:id="160" w:name="_Toc489441357"/>
+      <w:bookmarkStart w:id="159" w:name="_Toc489441357"/>
       <w:r>
         <w:lastRenderedPageBreak/>
         <w:t xml:space="preserve">Figura </w:t>
@@ -31009,7 +30993,7 @@
       <w:r>
         <w:t>- Train NN</w:t>
       </w:r>
-      <w:bookmarkEnd w:id="160"/>
+      <w:bookmarkEnd w:id="159"/>
     </w:p>
     <w:p>
       <w:pPr>
@@ -31078,7 +31062,7 @@
         <w:pStyle w:val="Legenda"/>
         <w:ind w:firstLine="0"/>
       </w:pPr>
-      <w:bookmarkStart w:id="161" w:name="_Toc489441358"/>
+      <w:bookmarkStart w:id="160" w:name="_Toc489441358"/>
       <w:r>
         <w:t xml:space="preserve">Figura </w:t>
       </w:r>
@@ -31106,7 +31090,7 @@
       <w:r>
         <w:t>Train NN</w:t>
       </w:r>
-      <w:bookmarkEnd w:id="161"/>
+      <w:bookmarkEnd w:id="160"/>
     </w:p>
     <w:p>
       <w:pPr>
@@ -31192,7 +31176,7 @@
       <w:pPr>
         <w:pStyle w:val="Ttulo1"/>
       </w:pPr>
-      <w:bookmarkStart w:id="162" w:name="_Toc489441438"/>
+      <w:bookmarkStart w:id="161" w:name="_Toc489441438"/>
       <w:r>
         <w:t xml:space="preserve">Detalhes de </w:t>
       </w:r>
@@ -31204,242 +31188,251 @@
       <w:r>
         <w:t>.</w:t>
       </w:r>
+      <w:bookmarkEnd w:id="161"/>
+    </w:p>
+    <w:p>
+      <w:pPr>
+        <w:pStyle w:val="Corpodetexto"/>
+        <w:rPr>
+          <w:lang w:eastAsia="pt-BR"/>
+        </w:rPr>
+      </w:pPr>
+    </w:p>
+    <w:p>
+      <w:r>
+        <w:t>Neste capítulo</w:t>
+      </w:r>
+      <w:r>
+        <w:t xml:space="preserve"> descrevem-se</w:t>
+      </w:r>
+      <w:r>
+        <w:t xml:space="preserve"> detalhes</w:t>
+      </w:r>
+      <w:r>
+        <w:t xml:space="preserve"> que merece</w:t>
+      </w:r>
+      <w:r>
+        <w:t>m destaque</w:t>
+      </w:r>
+      <w:r>
+        <w:t xml:space="preserve"> sobre a </w:t>
+      </w:r>
+      <w:proofErr w:type="gramStart"/>
+      <w:r>
+        <w:t>implementação</w:t>
+      </w:r>
+      <w:proofErr w:type="gramEnd"/>
+      <w:r>
+        <w:t>.</w:t>
+      </w:r>
+      <w:r>
+        <w:t xml:space="preserve"> </w:t>
+      </w:r>
+      <w:r>
+        <w:t>Para que o sistema ficasse bem flexível para o usuário f</w:t>
+      </w:r>
+      <w:r>
+        <w:t>oram</w:t>
+      </w:r>
+      <w:r>
+        <w:t xml:space="preserve"> necessário</w:t>
+      </w:r>
+      <w:r>
+        <w:t>s</w:t>
+      </w:r>
+      <w:r>
+        <w:t xml:space="preserve"> alguns ajustes n</w:t>
+      </w:r>
+      <w:r>
+        <w:t>o algoritmo para que atendesse à</w:t>
+      </w:r>
+      <w:r>
+        <w:t>s exigências e especificações do mercado financeiro.</w:t>
+      </w:r>
+    </w:p>
+    <w:p>
+      <w:pPr>
+        <w:ind w:firstLine="0"/>
+      </w:pPr>
+    </w:p>
+    <w:p>
+      <w:pPr>
+        <w:pStyle w:val="Ttulo2"/>
+      </w:pPr>
+      <w:bookmarkStart w:id="162" w:name="_Toc489441439"/>
+      <w:r>
+        <w:t>Topologia</w:t>
+      </w:r>
       <w:bookmarkEnd w:id="162"/>
     </w:p>
     <w:p>
       <w:pPr>
-        <w:pStyle w:val="Corpodetexto"/>
-        <w:rPr>
-          <w:lang w:eastAsia="pt-BR"/>
-        </w:rPr>
-      </w:pPr>
-    </w:p>
-    <w:p>
-      <w:r>
-        <w:t>Neste capítulo</w:t>
-      </w:r>
-      <w:r>
-        <w:t xml:space="preserve"> descrevem-se</w:t>
-      </w:r>
-      <w:r>
-        <w:t xml:space="preserve"> detalhes</w:t>
-      </w:r>
-      <w:r>
-        <w:t xml:space="preserve"> que merece</w:t>
-      </w:r>
-      <w:r>
-        <w:t>m destaque</w:t>
-      </w:r>
-      <w:r>
-        <w:t xml:space="preserve"> sobre a </w:t>
-      </w:r>
-      <w:proofErr w:type="gramStart"/>
-      <w:r>
-        <w:t>implementação</w:t>
-      </w:r>
-      <w:proofErr w:type="gramEnd"/>
-      <w:r>
-        <w:t>.</w:t>
+        <w:rPr>
+          <w:lang w:val="en-US"/>
+        </w:rPr>
+      </w:pPr>
+    </w:p>
+    <w:p>
+      <w:r>
+        <w:t>A</w:t>
+      </w:r>
+      <w:r>
+        <w:t xml:space="preserve"> rede n</w:t>
+      </w:r>
+      <w:r>
+        <w:t xml:space="preserve">eural deste trabalho </w:t>
+      </w:r>
+      <w:r>
+        <w:t xml:space="preserve">deve ser capaz de prever preços futuros e, para que isso ocorra, ela deve usar os dados que </w:t>
+      </w:r>
+      <w:r>
+        <w:t>ela mesma</w:t>
+      </w:r>
+      <w:r>
+        <w:t xml:space="preserve"> gerou. </w:t>
+      </w:r>
+      <w:r>
+        <w:t xml:space="preserve">Como foi </w:t>
+      </w:r>
+      <w:r>
+        <w:t>apresentado</w:t>
       </w:r>
       <w:r>
         <w:t xml:space="preserve"> </w:t>
       </w:r>
       <w:r>
-        <w:t>Para que o sistema ficasse bem flexível para o usuário f</w:t>
-      </w:r>
-      <w:r>
-        <w:t>oram</w:t>
-      </w:r>
-      <w:r>
-        <w:t xml:space="preserve"> necessário</w:t>
+        <w:t>no item</w:t>
+      </w:r>
+      <w:r>
+        <w:t xml:space="preserve"> </w:t>
+      </w:r>
+      <w:r>
+        <w:fldChar w:fldCharType="begin"/>
+      </w:r>
+      <w:r>
+        <w:instrText xml:space="preserve"> REF _Ref478497315 \r \h </w:instrText>
+      </w:r>
+      <w:r>
+        <w:fldChar w:fldCharType="separate"/>
+      </w:r>
+      <w:r>
+        <w:t>2.3.1.1</w:t>
+      </w:r>
+      <w:r>
+        <w:fldChar w:fldCharType="end"/>
+      </w:r>
+      <w:r>
+        <w:t xml:space="preserve"> e no item </w:t>
+      </w:r>
+      <w:r>
+        <w:fldChar w:fldCharType="begin"/>
+      </w:r>
+      <w:r>
+        <w:instrText xml:space="preserve"> REF _Ref478497316 \r \h </w:instrText>
+      </w:r>
+      <w:r>
+        <w:fldChar w:fldCharType="separate"/>
+      </w:r>
+      <w:r>
+        <w:t>2.3.2</w:t>
+      </w:r>
+      <w:r>
+        <w:fldChar w:fldCharType="end"/>
+      </w:r>
+      <w:r>
+        <w:rPr>
+          <w:i/>
+        </w:rPr>
+        <w:t xml:space="preserve">, </w:t>
+      </w:r>
+      <w:r>
+        <w:t xml:space="preserve">a rede </w:t>
+      </w:r>
+      <w:r>
+        <w:t xml:space="preserve">recorrente e a </w:t>
+      </w:r>
+      <w:r>
+        <w:rPr>
+          <w:i/>
+        </w:rPr>
+        <w:t>feed-forward</w:t>
+      </w:r>
+      <w:r>
+        <w:t xml:space="preserve"> com tempo incorporado</w:t>
+      </w:r>
+      <w:r>
+        <w:rPr>
+          <w:i/>
+        </w:rPr>
+        <w:t xml:space="preserve"> </w:t>
+      </w:r>
+      <w:r>
+        <w:t>são</w:t>
+      </w:r>
+      <w:r>
+        <w:t xml:space="preserve"> utilizada</w:t>
       </w:r>
       <w:r>
         <w:t>s</w:t>
       </w:r>
       <w:r>
-        <w:t xml:space="preserve"> alguns ajustes n</w:t>
-      </w:r>
-      <w:r>
-        <w:t>o algoritmo para que atendesse à</w:t>
-      </w:r>
-      <w:r>
-        <w:t>s exigências e especificações do mercado financeiro.</w:t>
-      </w:r>
-    </w:p>
-    <w:p>
-      <w:pPr>
-        <w:ind w:firstLine="0"/>
-      </w:pPr>
-    </w:p>
-    <w:p>
-      <w:pPr>
-        <w:pStyle w:val="Ttulo2"/>
-      </w:pPr>
-      <w:bookmarkStart w:id="163" w:name="_Toc489441439"/>
-      <w:r>
-        <w:t>Topologia</w:t>
-      </w:r>
-      <w:bookmarkEnd w:id="163"/>
-    </w:p>
-    <w:p>
-      <w:pPr>
-        <w:rPr>
-          <w:lang w:val="en-US"/>
-        </w:rPr>
-      </w:pPr>
-    </w:p>
-    <w:p>
-      <w:r>
-        <w:t>A</w:t>
-      </w:r>
-      <w:r>
-        <w:t xml:space="preserve"> rede n</w:t>
-      </w:r>
-      <w:r>
-        <w:t xml:space="preserve">eural deste trabalho </w:t>
-      </w:r>
-      <w:r>
-        <w:t xml:space="preserve">deve ser capaz de prever preços futuros e, para que isso ocorra, ela deve usar os dados que </w:t>
-      </w:r>
-      <w:r>
-        <w:t>ela mesma</w:t>
-      </w:r>
-      <w:r>
-        <w:t xml:space="preserve"> gerou. </w:t>
-      </w:r>
-      <w:r>
-        <w:t xml:space="preserve">Como foi </w:t>
-      </w:r>
-      <w:r>
-        <w:t>apresentado</w:t>
+        <w:t xml:space="preserve"> em casos onde o</w:t>
+      </w:r>
+      <w:r>
+        <w:t xml:space="preserve"> tempo é um fator determinante. </w:t>
+      </w:r>
+      <w:r>
+        <w:t xml:space="preserve">Por causa desses fatores, nesse trabalho </w:t>
+      </w:r>
+      <w:r>
+        <w:t>foram</w:t>
       </w:r>
       <w:r>
         <w:t xml:space="preserve"> </w:t>
       </w:r>
       <w:r>
-        <w:t>no item</w:t>
-      </w:r>
-      <w:r>
+        <w:t>utilizadas essas topologias de modo dinâmico, com a quantidade de neurônios na primeira camada sendo igual</w:t>
+      </w:r>
+      <w:r>
+        <w:t xml:space="preserve"> à quantidade de atributos </w:t>
+      </w:r>
+      <w:r>
+        <w:t>multiplicada pel</w:t>
+      </w:r>
+      <w:r>
+        <w:t xml:space="preserve">o </w:t>
+      </w:r>
+      <w:r>
+        <w:rPr>
+          <w:i/>
+        </w:rPr>
+        <w:t>date interval</w:t>
+      </w:r>
+      <w:r>
+        <w:rPr>
+          <w:i/>
+        </w:rPr>
         <w:t xml:space="preserve"> </w:t>
       </w:r>
       <w:r>
-        <w:fldChar w:fldCharType="begin"/>
-      </w:r>
-      <w:r>
-        <w:instrText xml:space="preserve"> REF _Ref478497315 \r \h </w:instrText>
-      </w:r>
-      <w:r>
-        <w:fldChar w:fldCharType="separate"/>
-      </w:r>
-      <w:r>
-        <w:t>2.3.1.1</w:t>
-      </w:r>
-      <w:r>
-        <w:fldChar w:fldCharType="end"/>
-      </w:r>
-      <w:r>
-        <w:t xml:space="preserve"> e no item </w:t>
-      </w:r>
-      <w:r>
-        <w:fldChar w:fldCharType="begin"/>
-      </w:r>
-      <w:r>
-        <w:instrText xml:space="preserve"> REF _Ref478497316 \r \h </w:instrText>
-      </w:r>
-      <w:r>
-        <w:fldChar w:fldCharType="separate"/>
-      </w:r>
-      <w:r>
-        <w:t>2.3.2</w:t>
-      </w:r>
-      <w:r>
-        <w:fldChar w:fldCharType="end"/>
+        <w:t>(que será explicado na seção 6.3)</w:t>
       </w:r>
       <w:r>
         <w:rPr>
           <w:i/>
         </w:rPr>
-        <w:t xml:space="preserve">, </w:t>
-      </w:r>
-      <w:r>
-        <w:t xml:space="preserve">a rede </w:t>
-      </w:r>
-      <w:r>
-        <w:t xml:space="preserve">recorrente e a </w:t>
-      </w:r>
-      <w:r>
-        <w:rPr>
-          <w:i/>
-        </w:rPr>
-        <w:t>feed-forward</w:t>
-      </w:r>
-      <w:r>
-        <w:t xml:space="preserve"> com tempo incorporado</w:t>
-      </w:r>
-      <w:r>
-        <w:rPr>
-          <w:i/>
-        </w:rPr>
         <w:t xml:space="preserve"> </w:t>
       </w:r>
       <w:r>
-        <w:t>é utilizada em casos onde o</w:t>
-      </w:r>
-      <w:r>
-        <w:t xml:space="preserve"> tempo é um fator determinante. </w:t>
-      </w:r>
-      <w:r>
-        <w:t xml:space="preserve">Por causa desses fatores, nesse trabalho </w:t>
-      </w:r>
-      <w:r>
-        <w:t>foram</w:t>
+        <w:t>e</w:t>
+      </w:r>
+      <w:r>
+        <w:t xml:space="preserve"> na</w:t>
       </w:r>
       <w:r>
         <w:t xml:space="preserve"> </w:t>
       </w:r>
       <w:r>
-        <w:t>utilizadas essas topologias de modo dinâmico, com a quantidade de neurônios na primeira camada sendo igual</w:t>
-      </w:r>
-      <w:r>
-        <w:t xml:space="preserve"> à quantidade de atributos </w:t>
-      </w:r>
-      <w:r>
-        <w:t>multiplicada pel</w:t>
-      </w:r>
-      <w:r>
-        <w:t xml:space="preserve">o </w:t>
-      </w:r>
-      <w:r>
-        <w:rPr>
-          <w:i/>
-        </w:rPr>
-        <w:t>date interval</w:t>
-      </w:r>
-      <w:r>
-        <w:rPr>
-          <w:i/>
-        </w:rPr>
-        <w:t xml:space="preserve"> </w:t>
-      </w:r>
-      <w:r>
-        <w:t>(que será explicado na seção 6.3)</w:t>
-      </w:r>
-      <w:r>
-        <w:rPr>
-          <w:i/>
-        </w:rPr>
-        <w:t xml:space="preserve"> </w:t>
-      </w:r>
-      <w:r>
-        <w:t>e</w:t>
-      </w:r>
-      <w:r>
-        <w:t xml:space="preserve"> na</w:t>
-      </w:r>
-      <w:r>
-        <w:t xml:space="preserve"> </w:t>
-      </w:r>
-      <w:r>
         <w:t>última</w:t>
       </w:r>
       <w:r>
@@ -31460,10 +31453,6 @@
     </w:p>
     <w:p>
       <w:pPr>
-        <w:suppressAutoHyphens w:val="0"/>
-        <w:spacing w:after="0" w:line="240" w:lineRule="auto"/>
-        <w:ind w:firstLine="0"/>
-        <w:jc w:val="left"/>
         <w:rPr>
           <w:b/>
           <w:bCs/>
@@ -31484,15 +31473,12 @@
         <w:instrText xml:space="preserve"> REF _Ref478497308 \h </w:instrText>
       </w:r>
       <w:r>
+        <w:instrText xml:space="preserve"> \* MERGEFORMAT </w:instrText>
+      </w:r>
+      <w:r>
         <w:fldChar w:fldCharType="separate"/>
       </w:r>
       <w:r>
-        <w:br w:type="page"/>
-      </w:r>
-    </w:p>
-    <w:p>
-      <w:r>
-        <w:lastRenderedPageBreak/>
         <w:t xml:space="preserve">Figura </w:t>
       </w:r>
       <w:r>
@@ -31519,34 +31505,42 @@
       <w:r>
         <w:t xml:space="preserve">, utilizando dois atributos e duas camadas ocultas, com </w:t>
       </w:r>
+      <w:r>
+        <w:t>três</w:t>
+      </w:r>
+      <w:r>
+        <w:t xml:space="preserve"> neurônios cada e com o </w:t>
+      </w:r>
+      <w:r>
+        <w:rPr>
+          <w:i/>
+        </w:rPr>
+        <w:t>date interval</w:t>
+      </w:r>
+      <w:r>
+        <w:rPr>
+          <w:i/>
+        </w:rPr>
+        <w:t xml:space="preserve"> </w:t>
+      </w:r>
+      <w:r>
+        <w:t xml:space="preserve">igual a </w:t>
+      </w:r>
       <w:proofErr w:type="gramStart"/>
       <w:r>
-        <w:t>3</w:t>
+        <w:t>2</w:t>
       </w:r>
       <w:proofErr w:type="gramEnd"/>
       <w:r>
-        <w:t xml:space="preserve"> neurônios cada e com o </w:t>
-      </w:r>
-      <w:r>
-        <w:rPr>
-          <w:i/>
-        </w:rPr>
-        <w:t>date interval</w:t>
-      </w:r>
-      <w:r>
-        <w:rPr>
-          <w:i/>
-        </w:rPr>
-        <w:t xml:space="preserve"> </w:t>
-      </w:r>
-      <w:r>
-        <w:t>igual a 2</w:t>
-      </w:r>
-      <w:r>
         <w:t>.</w:t>
       </w:r>
       <w:r>
-        <w:t xml:space="preserve"> Cada círculo representa a abstração de um neurônio, e cada seta é uma ligação, ou sinapse. As figuras em vermelho representam o primeiro atributo, por exemplo, o preço de fechamento. As figuras em azul representam o segundo atributo, por exemplo, o preço máximo. As figuras pontilhadas representam as camadas ocultas.</w:t>
+        <w:t xml:space="preserve"> Cada círculo representa a</w:t>
+      </w:r>
+      <w:bookmarkStart w:id="163" w:name="_GoBack"/>
+      <w:bookmarkEnd w:id="163"/>
+      <w:r>
+        <w:t xml:space="preserve"> abstração de um neurônio, e cada seta é uma ligação, ou sinapse. As figuras em vermelho representam o primeiro atributo, por exemplo, o preço de fechamento. As figuras em azul representam o segundo atributo, por exemplo, o preço máximo. As figuras pontilhadas representam as camadas ocultas.</w:t>
       </w:r>
     </w:p>
     <w:p/>
@@ -31666,10 +31660,6 @@
     <w:p/>
     <w:p>
       <w:pPr>
-        <w:suppressAutoHyphens w:val="0"/>
-        <w:spacing w:after="0" w:line="240" w:lineRule="auto"/>
-        <w:ind w:firstLine="0"/>
-        <w:jc w:val="left"/>
         <w:rPr>
           <w:b/>
           <w:bCs/>
@@ -31687,162 +31677,134 @@
         <w:instrText xml:space="preserve"> REF _Ref478497308 \h </w:instrText>
       </w:r>
       <w:r>
+        <w:instrText xml:space="preserve"> \* MERGEFORMAT </w:instrText>
+      </w:r>
+      <w:r>
         <w:fldChar w:fldCharType="separate"/>
       </w:r>
       <w:r>
-        <w:br w:type="page"/>
-      </w:r>
-    </w:p>
-    <w:p>
+        <w:t xml:space="preserve">Figura </w:t>
+      </w:r>
+      <w:r>
+        <w:rPr>
+          <w:noProof/>
+        </w:rPr>
+        <w:t>23</w:t>
+      </w:r>
+      <w:r>
+        <w:fldChar w:fldCharType="end"/>
+      </w:r>
+      <w:r>
+        <w:t xml:space="preserve"> é que, ao contrário de todas as ligações, onde cada neurônio se liga com todos os neurônios da camada seguinte, a sinapse entre a camada de saída se dá da seguinte forma: um neurônio só se liga com o outro neurônio </w:t>
+      </w:r>
+      <w:r>
+        <w:t xml:space="preserve">que represente o mesmo atributo, já que </w:t>
+      </w:r>
+      <w:r>
+        <w:t>a entrada do neurônio da camada de entrada vermelha</w:t>
+      </w:r>
+      <w:r>
+        <w:t xml:space="preserve"> é o preço de fechamento (para esse exemplo) e a saída do neurônio vermelho da camada de saída também é o preço de fechamento. O mesmo vale para o par em azul.</w:t>
+      </w:r>
+    </w:p>
+    <w:p>
+      <w:r>
+        <w:t>Também é possível notar como o fator tempo (</w:t>
+      </w:r>
+      <w:r>
+        <w:rPr>
+          <w:i/>
+        </w:rPr>
+        <w:t>delay</w:t>
+      </w:r>
+      <w:r>
+        <w:t xml:space="preserve">) foi incorporado </w:t>
+      </w:r>
+      <w:r>
+        <w:t xml:space="preserve">à rede. Os dados da camada de saída serão </w:t>
+      </w:r>
+      <w:r>
+        <w:t>utilizados</w:t>
+      </w:r>
+      <w:r>
+        <w:t xml:space="preserve"> pelos da camada de entrada com um atraso. A quantidade de atraso máxima é igual ao </w:t>
+      </w:r>
+      <w:r>
+        <w:rPr>
+          <w:i/>
+        </w:rPr>
+        <w:t>date interval</w:t>
+      </w:r>
+      <w:r>
+        <w:t>, ou seja, a primeira saída será utilizada na próxima iteração, a segunda na segunda, e assim por diante.</w:t>
+      </w:r>
+    </w:p>
+    <w:p>
+      <w:r>
+        <w:t xml:space="preserve">A </w:t>
+      </w:r>
+      <w:r>
+        <w:t xml:space="preserve">topologia é dinâmica, pois enquanto a rede utiliza dados verdadeiros (externos) ela se comporta como feed-forward, como dá para ver no destaque em amarelo da </w:t>
+      </w:r>
+      <w:r>
+        <w:fldChar w:fldCharType="begin"/>
+      </w:r>
+      <w:r>
+        <w:instrText xml:space="preserve"> REF _Ref478497308 \h </w:instrText>
+      </w:r>
+      <w:r>
+        <w:instrText xml:space="preserve"> \* MERGEFORMAT </w:instrText>
+      </w:r>
+      <w:r>
+        <w:fldChar w:fldCharType="separate"/>
+      </w:r>
+      <w:r>
+        <w:t>Figura 23</w:t>
+      </w:r>
+      <w:r>
+        <w:fldChar w:fldCharType="end"/>
+      </w:r>
+      <w:r>
+        <w:t xml:space="preserve">. Já quando </w:t>
+      </w:r>
+      <w:r>
+        <w:t>utilizam</w:t>
+      </w:r>
+      <w:r>
+        <w:t xml:space="preserve"> os próprios dados, ela se comporta como uma rede recorrente. </w:t>
+      </w:r>
+    </w:p>
+    <w:p>
+      <w:r>
+        <w:t xml:space="preserve">Já no início do código da </w:t>
+      </w:r>
+      <w:r>
+        <w:fldChar w:fldCharType="begin"/>
+      </w:r>
+      <w:r>
+        <w:instrText xml:space="preserve"> REF _Ref478500916 \h </w:instrText>
+      </w:r>
+      <w:r>
+        <w:fldChar w:fldCharType="separate"/>
+      </w:r>
+      <w:r>
+        <w:t xml:space="preserve">Figura </w:t>
+      </w:r>
+      <w:r>
+        <w:rPr>
+          <w:noProof/>
+        </w:rPr>
+        <w:t>24</w:t>
+      </w:r>
+      <w:r>
+        <w:fldChar w:fldCharType="end"/>
+      </w:r>
+      <w:r>
+        <w:t xml:space="preserve"> aparece um recurso muito utilizado no projeto, a fim de melhorar a qualidade do código, o Javadoc. Ele é responsável por </w:t>
+      </w:r>
       <w:r>
         <w:lastRenderedPageBreak/>
-        <w:t xml:space="preserve">Figura </w:t>
-      </w:r>
-      <w:r>
-        <w:rPr>
-          <w:noProof/>
-        </w:rPr>
-        <w:t>23</w:t>
-      </w:r>
-      <w:r>
-        <w:fldChar w:fldCharType="end"/>
-      </w:r>
-      <w:r>
-        <w:t xml:space="preserve"> é que, ao contrário de todas as ligações, onde cada neurônio se liga com todos os neurônios da camada seguinte, a sinapse entre a camada de saída se dá da seguinte forma: um neurônio só se liga com o outro neurônio </w:t>
-      </w:r>
-      <w:r>
-        <w:t xml:space="preserve">que represente o mesmo atributo, já que </w:t>
-      </w:r>
-      <w:r>
-        <w:t>a entrada do neurônio da camada de entrada vermelha</w:t>
-      </w:r>
-      <w:r>
-        <w:t xml:space="preserve"> é o preço de fechamento (para esse exemplo) e a saída do neurônio vermelho da camada de saída também é o preço de fechamento. O mesmo vale para o par em azul.</w:t>
-      </w:r>
-    </w:p>
-    <w:p>
-      <w:r>
-        <w:t>Também é possível notar como o fator tempo (</w:t>
-      </w:r>
-      <w:r>
-        <w:rPr>
-          <w:i/>
-        </w:rPr>
-        <w:t>delay</w:t>
-      </w:r>
-      <w:r>
-        <w:t xml:space="preserve">) foi incorporado </w:t>
-      </w:r>
-      <w:r>
-        <w:t xml:space="preserve">à rede. Os dados da camada de saída serão </w:t>
-      </w:r>
-      <w:r>
-        <w:t>utilizados</w:t>
-      </w:r>
-      <w:r>
-        <w:t xml:space="preserve"> pelos da camada de entrada com um atraso. A quantidade de atraso máxima é igual ao </w:t>
-      </w:r>
-      <w:r>
-        <w:rPr>
-          <w:i/>
-        </w:rPr>
-        <w:t>date interval</w:t>
-      </w:r>
-      <w:r>
-        <w:t>, ou seja, a primeira saída será utilizada na próxima iteração, a segunda na segunda, e assim por diante.</w:t>
-      </w:r>
-    </w:p>
-    <w:p>
-      <w:pPr>
-        <w:suppressAutoHyphens w:val="0"/>
-        <w:spacing w:after="0" w:line="240" w:lineRule="auto"/>
-        <w:ind w:firstLine="0"/>
-        <w:jc w:val="left"/>
-        <w:rPr>
-          <w:b/>
-          <w:bCs/>
-          <w:sz w:val="20"/>
-          <w:szCs w:val="20"/>
-        </w:rPr>
-      </w:pPr>
-      <w:r>
-        <w:t xml:space="preserve">A topologia é dinâmica, pois enquanto a rede utiliza dados verdadeiros (externos) ela se comporta como </w:t>
-      </w:r>
-      <w:r>
-        <w:rPr>
-          <w:i/>
-        </w:rPr>
-        <w:t>feed-forward</w:t>
-      </w:r>
-      <w:r>
-        <w:t xml:space="preserve">, como dá para ver no destaque em amarelo da </w:t>
-      </w:r>
-      <w:r>
-        <w:fldChar w:fldCharType="begin"/>
-      </w:r>
-      <w:r>
-        <w:instrText xml:space="preserve"> REF _Ref478497308 \h </w:instrText>
-      </w:r>
-      <w:r>
-        <w:fldChar w:fldCharType="separate"/>
-      </w:r>
-      <w:proofErr w:type="gramStart"/>
-      <w:r>
-        <w:br w:type="page"/>
-      </w:r>
-      <w:proofErr w:type="gramEnd"/>
-    </w:p>
-    <w:p>
-      <w:r>
-        <w:lastRenderedPageBreak/>
-        <w:t xml:space="preserve">Figura </w:t>
-      </w:r>
-      <w:r>
-        <w:rPr>
-          <w:noProof/>
-        </w:rPr>
-        <w:t>23</w:t>
-      </w:r>
-      <w:r>
-        <w:fldChar w:fldCharType="end"/>
-      </w:r>
-      <w:r>
-        <w:t xml:space="preserve">. Já quando </w:t>
-      </w:r>
-      <w:r>
-        <w:t>utilizam</w:t>
-      </w:r>
-      <w:r>
-        <w:t xml:space="preserve"> os próprios dados, ela se comporta como uma rede recorrente. </w:t>
-      </w:r>
-    </w:p>
-    <w:p>
-      <w:r>
-        <w:t xml:space="preserve">Já no início do código da </w:t>
-      </w:r>
-      <w:r>
-        <w:fldChar w:fldCharType="begin"/>
-      </w:r>
-      <w:r>
-        <w:instrText xml:space="preserve"> REF _Ref478500916 \h </w:instrText>
-      </w:r>
-      <w:r>
-        <w:fldChar w:fldCharType="separate"/>
-      </w:r>
-      <w:r>
-        <w:t xml:space="preserve">Figura </w:t>
-      </w:r>
-      <w:r>
-        <w:rPr>
-          <w:noProof/>
-        </w:rPr>
-        <w:t>24</w:t>
-      </w:r>
-      <w:r>
-        <w:fldChar w:fldCharType="end"/>
-      </w:r>
-      <w:r>
-        <w:t xml:space="preserve"> aparece um recurso muito utilizado no projeto, a fim de melhorar a qualidade do código, o Javadoc. Ele é responsável por criar uma documentação completa por meio de meta-dados, chamados de ‘tags’. </w:t>
+        <w:t xml:space="preserve">criar uma documentação completa por meio de meta-dados, chamados de ‘tags’. </w:t>
       </w:r>
       <w:sdt>
         <w:sdtPr>
@@ -32014,137 +31976,105 @@
     </w:p>
     <w:p>
       <w:r>
+        <w:t xml:space="preserve">Enquanto é possível ter a função de ativação por neurônio, como foi mostrado no item </w:t>
+      </w:r>
+      <w:r>
+        <w:fldChar w:fldCharType="begin"/>
+      </w:r>
+      <w:r>
+        <w:instrText xml:space="preserve"> REF _Ref478497310 \r \h </w:instrText>
+      </w:r>
+      <w:r>
+        <w:fldChar w:fldCharType="separate"/>
+      </w:r>
+      <w:r>
+        <w:t>3.6</w:t>
+      </w:r>
+      <w:r>
+        <w:fldChar w:fldCharType="end"/>
+      </w:r>
+      <w:r>
+        <w:t xml:space="preserve">, no projeto </w:t>
+      </w:r>
+      <w:proofErr w:type="gramStart"/>
+      <w:r>
+        <w:t>implementado</w:t>
+      </w:r>
+      <w:proofErr w:type="gramEnd"/>
+      <w:r>
+        <w:t xml:space="preserve"> não foi possível fazer por neurônio, mas sim por camada. </w:t>
+      </w:r>
+    </w:p>
+    <w:p>
+      <w:r>
+        <w:t>Isso se deu já que o</w:t>
+      </w:r>
+      <w:r>
+        <w:t xml:space="preserve"> framework utilizado (Encog) não tinha suporte </w:t>
+      </w:r>
+      <w:r>
+        <w:t>à</w:t>
+      </w:r>
+      <w:r>
+        <w:t xml:space="preserve"> </w:t>
+      </w:r>
+      <w:r>
+        <w:t xml:space="preserve">função de ativação por neurônio, </w:t>
+      </w:r>
+      <w:r>
+        <w:t>por causa do modo</w:t>
+      </w:r>
+      <w:r>
+        <w:t xml:space="preserve"> que foi </w:t>
+      </w:r>
+      <w:proofErr w:type="gramStart"/>
+      <w:r>
+        <w:t>implementad</w:t>
+      </w:r>
+      <w:r>
+        <w:t>a</w:t>
+      </w:r>
+      <w:proofErr w:type="gramEnd"/>
+      <w:r>
+        <w:t xml:space="preserve"> </w:t>
+      </w:r>
+      <w:r>
+        <w:t xml:space="preserve">a abstração de </w:t>
+      </w:r>
+      <w:r>
         <w:lastRenderedPageBreak/>
-        <w:t xml:space="preserve">Enquanto é possível ter a função de ativação por neurônio, como foi mostrado no item </w:t>
-      </w:r>
-      <w:r>
-        <w:fldChar w:fldCharType="begin"/>
-      </w:r>
-      <w:r>
-        <w:instrText xml:space="preserve"> REF _Ref478497310 \r \h </w:instrText>
-      </w:r>
-      <w:r>
-        <w:fldChar w:fldCharType="separate"/>
-      </w:r>
-      <w:r>
-        <w:t>3.6</w:t>
-      </w:r>
-      <w:r>
-        <w:fldChar w:fldCharType="end"/>
-      </w:r>
-      <w:r>
-        <w:t xml:space="preserve">, no projeto </w:t>
-      </w:r>
+        <w:t xml:space="preserve">um neurônio: ao invés de virar uma classe, como representado nos diagramas da sessão anterior, os neurônios eram abstraídos somente como pesos, por questão </w:t>
+      </w:r>
+      <w:r>
+        <w:t>de desempenho na hora de realiza</w:t>
+      </w:r>
+      <w:r>
+        <w:t xml:space="preserve">r </w:t>
+      </w:r>
+      <w:r>
+        <w:t>cálculos</w:t>
+      </w:r>
+      <w:r>
+        <w:t>.</w:t>
+      </w:r>
+    </w:p>
+    <w:p>
+      <w:r>
+        <w:t>Para o projeto, nas camadas de entrada e saída foram utilizadas somente a funçã</w:t>
+      </w:r>
+      <w:r>
+        <w:t xml:space="preserve">o </w:t>
+      </w:r>
+      <w:proofErr w:type="spellStart"/>
       <w:proofErr w:type="gramStart"/>
       <w:r>
-        <w:t>implementado</w:t>
-      </w:r>
+        <w:rPr>
+          <w:i/>
+        </w:rPr>
+        <w:t>LinearActivaction</w:t>
+      </w:r>
+      <w:proofErr w:type="spellEnd"/>
       <w:proofErr w:type="gramEnd"/>
-      <w:r>
-        <w:t xml:space="preserve"> não foi possível fazer por neurônio, mas sim por camada. </w:t>
-      </w:r>
-    </w:p>
-    <w:p>
-      <w:r>
-        <w:t>Isso se deu já que o</w:t>
-      </w:r>
-      <w:r>
-        <w:t xml:space="preserve"> framework utilizado (Encog) não tinha suporte </w:t>
-      </w:r>
-      <w:r>
-        <w:t>à</w:t>
-      </w:r>
-      <w:r>
-        <w:t xml:space="preserve"> </w:t>
-      </w:r>
-      <w:r>
-        <w:t xml:space="preserve">função de ativação por neurônio, </w:t>
-      </w:r>
-      <w:r>
-        <w:t>por causa do modo</w:t>
-      </w:r>
-      <w:r>
-        <w:t xml:space="preserve"> que foi </w:t>
-      </w:r>
-      <w:proofErr w:type="gramStart"/>
-      <w:r>
-        <w:t>implementad</w:t>
-      </w:r>
-      <w:r>
-        <w:t>a</w:t>
-      </w:r>
-      <w:proofErr w:type="gramEnd"/>
-      <w:r>
-        <w:t xml:space="preserve"> </w:t>
-      </w:r>
-      <w:r>
-        <w:t xml:space="preserve">a abstração de um neurônio: ao invés de virar uma classe, como representado nos diagramas da sessão anterior, os neurônios eram abstraídos somente como pesos, por questão </w:t>
-      </w:r>
-      <w:r>
-        <w:t>de desempenho na hora de realiza</w:t>
-      </w:r>
-      <w:r>
-        <w:t xml:space="preserve">r </w:t>
-      </w:r>
-      <w:r>
-        <w:t>cálculos</w:t>
-      </w:r>
-      <w:r>
-        <w:t>.</w:t>
-      </w:r>
-    </w:p>
-    <w:p>
-      <w:r>
-        <w:t xml:space="preserve">Para o projeto, nas camadas de entrada e saída foram utilizadas somente a função </w:t>
-      </w:r>
-      <w:r>
-        <w:rPr>
-          <w:i/>
-        </w:rPr>
-        <w:fldChar w:fldCharType="begin"/>
-      </w:r>
-      <w:r>
-        <w:rPr>
-          <w:i/>
-        </w:rPr>
-        <w:instrText xml:space="preserve"> REF _Ref478497311 \h </w:instrText>
-      </w:r>
-      <w:r>
-        <w:rPr>
-          <w:i/>
-        </w:rPr>
-        <w:instrText xml:space="preserve"> \* MERGEFORMAT </w:instrText>
-      </w:r>
-      <w:r>
-        <w:rPr>
-          <w:i/>
-        </w:rPr>
-        <w:fldChar w:fldCharType="separate"/>
-      </w:r>
-      <w:r>
-        <w:rPr>
-          <w:b/>
-          <w:bCs/>
-          <w:i/>
-        </w:rPr>
-        <w:t xml:space="preserve">Erro! Fonte de referência não </w:t>
-      </w:r>
-      <w:proofErr w:type="gramStart"/>
-      <w:r>
-        <w:rPr>
-          <w:b/>
-          <w:bCs/>
-          <w:i/>
-        </w:rPr>
-        <w:t>encontrada.</w:t>
-      </w:r>
-      <w:proofErr w:type="gramEnd"/>
-      <w:r>
-        <w:rPr>
-          <w:i/>
-        </w:rPr>
-        <w:fldChar w:fldCharType="end"/>
-      </w:r>
       <w:r>
         <w:rPr>
           <w:i/>
@@ -32686,10 +32616,6 @@
     </w:p>
     <w:p>
       <w:pPr>
-        <w:suppressAutoHyphens w:val="0"/>
-        <w:spacing w:after="0" w:line="240" w:lineRule="auto"/>
-        <w:ind w:firstLine="0"/>
-        <w:jc w:val="left"/>
         <w:rPr>
           <w:b/>
           <w:bCs/>
@@ -32707,17 +32633,12 @@
         <w:instrText xml:space="preserve"> REF _Ref478587359 \h </w:instrText>
       </w:r>
       <w:r>
+        <w:instrText xml:space="preserve"> \* MERGEFORMAT </w:instrText>
+      </w:r>
+      <w:r>
         <w:fldChar w:fldCharType="separate"/>
       </w:r>
-      <w:proofErr w:type="gramStart"/>
-      <w:r>
-        <w:br w:type="page"/>
-      </w:r>
-      <w:proofErr w:type="gramEnd"/>
-    </w:p>
-    <w:p>
-      <w:r>
-        <w:lastRenderedPageBreak/>
+      <w:r>
         <w:t xml:space="preserve">Figura </w:t>
       </w:r>
       <w:r>
@@ -33136,7 +33057,6 @@
     </w:p>
     <w:p>
       <w:pPr>
-        <w:pStyle w:val="Corpodetexto"/>
         <w:rPr>
           <w:lang w:eastAsia="pt-BR"/>
         </w:rPr>
@@ -33217,10 +33137,6 @@
     </w:p>
     <w:p>
       <w:pPr>
-        <w:suppressAutoHyphens w:val="0"/>
-        <w:spacing w:after="0" w:line="240" w:lineRule="auto"/>
-        <w:ind w:firstLine="0"/>
-        <w:jc w:val="left"/>
         <w:rPr>
           <w:b/>
           <w:bCs/>
@@ -33261,6 +33177,12 @@
         <w:rPr>
           <w:lang w:eastAsia="pt-BR"/>
         </w:rPr>
+        <w:instrText xml:space="preserve"> \* MERGEFORMAT </w:instrText>
+      </w:r>
+      <w:r>
+        <w:rPr>
+          <w:lang w:eastAsia="pt-BR"/>
+        </w:rPr>
         <w:fldChar w:fldCharType="separate"/>
       </w:r>
       <w:r>
@@ -33323,22 +33245,15 @@
         <w:rPr>
           <w:lang w:eastAsia="pt-BR"/>
         </w:rPr>
+        <w:instrText xml:space="preserve"> \* MERGEFORMAT </w:instrText>
+      </w:r>
+      <w:r>
+        <w:rPr>
+          <w:lang w:eastAsia="pt-BR"/>
+        </w:rPr>
         <w:fldChar w:fldCharType="separate"/>
       </w:r>
-      <w:proofErr w:type="gramStart"/>
-      <w:r>
-        <w:br w:type="page"/>
-      </w:r>
-      <w:proofErr w:type="gramEnd"/>
-    </w:p>
-    <w:p>
-      <w:pPr>
-        <w:rPr>
-          <w:lang w:eastAsia="pt-BR"/>
-        </w:rPr>
-      </w:pPr>
-      <w:r>
-        <w:lastRenderedPageBreak/>
+      <w:r>
         <w:t xml:space="preserve">Equação </w:t>
       </w:r>
       <w:r>
@@ -33607,10 +33522,6 @@
     </w:p>
     <w:p>
       <w:pPr>
-        <w:suppressAutoHyphens w:val="0"/>
-        <w:spacing w:after="0" w:line="240" w:lineRule="auto"/>
-        <w:ind w:firstLine="0"/>
-        <w:jc w:val="left"/>
         <w:rPr>
           <w:lang w:eastAsia="pt-BR"/>
         </w:rPr>
@@ -33628,32 +33539,12 @@
         <w:instrText xml:space="preserve"> REF _Ref478748471 \h </w:instrText>
       </w:r>
       <w:r>
+        <w:instrText xml:space="preserve"> \* MERGEFORMAT </w:instrText>
+      </w:r>
+      <w:r>
         <w:fldChar w:fldCharType="separate"/>
       </w:r>
       <w:r>
-        <w:rPr>
-          <w:b/>
-          <w:bCs/>
-          <w:lang w:eastAsia="pt-BR"/>
-        </w:rPr>
-        <w:br w:type="page"/>
-      </w:r>
-    </w:p>
-    <w:p>
-      <w:pPr>
-        <w:suppressAutoHyphens w:val="0"/>
-        <w:spacing w:after="0" w:line="240" w:lineRule="auto"/>
-        <w:ind w:firstLine="0"/>
-        <w:jc w:val="left"/>
-        <w:rPr>
-          <w:b/>
-          <w:bCs/>
-          <w:sz w:val="20"/>
-          <w:szCs w:val="20"/>
-        </w:rPr>
-      </w:pPr>
-      <w:r>
-        <w:lastRenderedPageBreak/>
         <w:t xml:space="preserve">Figura </w:t>
       </w:r>
       <w:r>
@@ -33692,20 +33583,12 @@
         <w:instrText xml:space="preserve"> REF _Ref486411158 \h </w:instrText>
       </w:r>
       <w:r>
+        <w:instrText xml:space="preserve"> \* MERGEFORMAT </w:instrText>
+      </w:r>
+      <w:r>
         <w:fldChar w:fldCharType="separate"/>
       </w:r>
       <w:r>
-        <w:br w:type="page"/>
-      </w:r>
-    </w:p>
-    <w:p>
-      <w:pPr>
-        <w:rPr>
-          <w:lang w:eastAsia="pt-BR"/>
-        </w:rPr>
-      </w:pPr>
-      <w:r>
-        <w:lastRenderedPageBreak/>
         <w:t xml:space="preserve">Equação </w:t>
       </w:r>
       <w:r>
@@ -33740,10 +33623,6 @@
     </w:p>
     <w:p>
       <w:pPr>
-        <w:suppressAutoHyphens w:val="0"/>
-        <w:spacing w:after="0" w:line="240" w:lineRule="auto"/>
-        <w:ind w:firstLine="0"/>
-        <w:jc w:val="left"/>
         <w:rPr>
           <w:lang w:eastAsia="pt-BR"/>
         </w:rPr>
@@ -34320,10 +34199,6 @@
     </w:p>
     <w:p>
       <w:pPr>
-        <w:suppressAutoHyphens w:val="0"/>
-        <w:spacing w:after="0" w:line="240" w:lineRule="auto"/>
-        <w:ind w:firstLine="0"/>
-        <w:jc w:val="left"/>
         <w:rPr>
           <w:lang w:eastAsia="pt-BR"/>
         </w:rPr>
@@ -34355,25 +34230,15 @@
         <w:rPr>
           <w:lang w:eastAsia="pt-BR"/>
         </w:rPr>
+        <w:instrText xml:space="preserve"> \* MERGEFORMAT </w:instrText>
+      </w:r>
+      <w:r>
+        <w:rPr>
+          <w:lang w:eastAsia="pt-BR"/>
+        </w:rPr>
         <w:fldChar w:fldCharType="separate"/>
       </w:r>
       <w:r>
-        <w:rPr>
-          <w:b/>
-          <w:bCs/>
-          <w:lang w:eastAsia="pt-BR"/>
-        </w:rPr>
-        <w:br w:type="page"/>
-      </w:r>
-    </w:p>
-    <w:p>
-      <w:pPr>
-        <w:rPr>
-          <w:lang w:eastAsia="pt-BR"/>
-        </w:rPr>
-      </w:pPr>
-      <w:r>
-        <w:lastRenderedPageBreak/>
         <w:t xml:space="preserve">Figura </w:t>
       </w:r>
       <w:r>
@@ -34397,10 +34262,6 @@
     </w:p>
     <w:p>
       <w:pPr>
-        <w:suppressAutoHyphens w:val="0"/>
-        <w:spacing w:after="0" w:line="240" w:lineRule="auto"/>
-        <w:ind w:firstLine="0"/>
-        <w:jc w:val="left"/>
         <w:rPr>
           <w:lang w:eastAsia="pt-BR"/>
         </w:rPr>
@@ -34573,6 +34434,7 @@
       <w:proofErr w:type="spellStart"/>
       <w:r>
         <w:rPr>
+          <w:i/>
           <w:lang w:eastAsia="pt-BR"/>
         </w:rPr>
         <w:t>sort</w:t>
@@ -34716,10 +34578,6 @@
     <w:p/>
     <w:p>
       <w:pPr>
-        <w:suppressAutoHyphens w:val="0"/>
-        <w:spacing w:after="0" w:line="240" w:lineRule="auto"/>
-        <w:ind w:firstLine="0"/>
-        <w:jc w:val="left"/>
         <w:rPr>
           <w:b/>
           <w:bCs/>
@@ -34737,38 +34595,33 @@
         <w:instrText xml:space="preserve"> REF _Ref479704238 \h </w:instrText>
       </w:r>
       <w:r>
+        <w:instrText xml:space="preserve"> \* MERGEFORMAT </w:instrText>
+      </w:r>
+      <w:r>
         <w:fldChar w:fldCharType="separate"/>
       </w:r>
+      <w:r>
+        <w:t xml:space="preserve">Figura </w:t>
+      </w:r>
+      <w:r>
+        <w:rPr>
+          <w:noProof/>
+        </w:rPr>
+        <w:t>35</w:t>
+      </w:r>
+      <w:r>
+        <w:fldChar w:fldCharType="end"/>
+      </w:r>
+      <w:r>
+        <w:t xml:space="preserve"> </w:t>
+      </w:r>
       <w:proofErr w:type="gramStart"/>
       <w:r>
-        <w:br w:type="page"/>
+        <w:t>é</w:t>
       </w:r>
       <w:proofErr w:type="gramEnd"/>
-    </w:p>
-    <w:p>
-      <w:r>
-        <w:lastRenderedPageBreak/>
-        <w:t xml:space="preserve">Figura </w:t>
-      </w:r>
-      <w:r>
-        <w:rPr>
-          <w:noProof/>
-        </w:rPr>
-        <w:t>35</w:t>
-      </w:r>
-      <w:r>
-        <w:fldChar w:fldCharType="end"/>
-      </w:r>
-      <w:r>
-        <w:t xml:space="preserve"> é </w:t>
-      </w:r>
-      <w:proofErr w:type="gramStart"/>
-      <w:r>
-        <w:t>mostrado</w:t>
-      </w:r>
-      <w:proofErr w:type="gramEnd"/>
-      <w:r>
-        <w:t xml:space="preserve"> elas. Nota-se a facilidade de compreensão que o uso do </w:t>
+      <w:r>
+        <w:t xml:space="preserve"> mostrado elas. Nota-se a facilidade de compreensão que o uso do </w:t>
       </w:r>
       <w:r>
         <w:rPr>
@@ -36540,10 +36393,6 @@
     <w:p/>
     <w:p>
       <w:pPr>
-        <w:suppressAutoHyphens w:val="0"/>
-        <w:spacing w:after="0" w:line="240" w:lineRule="auto"/>
-        <w:ind w:firstLine="0"/>
-        <w:jc w:val="left"/>
         <w:rPr>
           <w:lang w:eastAsia="pt-BR"/>
         </w:rPr>
@@ -36561,6 +36410,9 @@
         <w:instrText xml:space="preserve"> REF _Ref479776876 \h </w:instrText>
       </w:r>
       <w:r>
+        <w:instrText xml:space="preserve"> \* MERGEFORMAT </w:instrText>
+      </w:r>
+      <w:r>
         <w:fldChar w:fldCharType="separate"/>
       </w:r>
       <w:r>
@@ -36585,7 +36437,10 @@
         <w:t>do</w:t>
       </w:r>
       <w:r>
-        <w:t xml:space="preserve"> o mesmo código da </w:t>
+        <w:t xml:space="preserve"> o </w:t>
+      </w:r>
+      <w:r>
+        <w:t xml:space="preserve">mesmo código da </w:t>
       </w:r>
       <w:r>
         <w:fldChar w:fldCharType="begin"/>
@@ -36594,71 +36449,27 @@
         <w:instrText xml:space="preserve"> REF _Ref478746517 \h </w:instrText>
       </w:r>
       <w:r>
+        <w:instrText xml:space="preserve"> \* MERGEFORMAT </w:instrText>
+      </w:r>
+      <w:r>
         <w:fldChar w:fldCharType="separate"/>
       </w:r>
       <w:r>
-        <w:rPr>
-          <w:b/>
-          <w:bCs/>
-          <w:lang w:eastAsia="pt-BR"/>
-        </w:rPr>
-        <w:br w:type="page"/>
-      </w:r>
-    </w:p>
-    <w:p>
-      <w:r>
-        <w:lastRenderedPageBreak/>
-        <w:t xml:space="preserve">Figura </w:t>
-      </w:r>
-      <w:r>
-        <w:rPr>
-          <w:noProof/>
-        </w:rPr>
-        <w:t>30</w:t>
+        <w:t>Figura 30</w:t>
       </w:r>
       <w:r>
         <w:fldChar w:fldCharType="end"/>
       </w:r>
       <w:r>
-        <w:t xml:space="preserve">, mas com o uso do </w:t>
-      </w:r>
-      <w:r>
-        <w:rPr>
-          <w:i/>
-        </w:rPr>
-        <w:t>Parallel Stream</w:t>
-      </w:r>
-      <w:r>
-        <w:t xml:space="preserve">. Para que o </w:t>
-      </w:r>
-      <w:r>
-        <w:rPr>
-          <w:i/>
-        </w:rPr>
-        <w:t>Stream</w:t>
-      </w:r>
-      <w:r>
-        <w:t xml:space="preserve"> possa ser usado em mais de uma operação final (será visto no próximo item), é necessário criar um </w:t>
+        <w:t xml:space="preserve">, mas com o uso do Parallel Stream. Para que o Stream possa ser usado em mais de uma operação final (será visto no próximo item), é necessário criar um </w:t>
       </w:r>
       <w:proofErr w:type="gramStart"/>
       <w:r>
-        <w:rPr>
-          <w:i/>
-        </w:rPr>
         <w:t>SummaryStatistics</w:t>
       </w:r>
       <w:proofErr w:type="gramEnd"/>
       <w:r>
-        <w:t xml:space="preserve">, que é um objeto que já contém os valores máximo, mínimo, média e soma de um </w:t>
-      </w:r>
-      <w:r>
-        <w:rPr>
-          <w:i/>
-        </w:rPr>
-        <w:t>Stream</w:t>
-      </w:r>
-      <w:r>
-        <w:t>. Em seu construtor, ele faz uma varredura linear por toda a coleção e encontra esses valores e armazena em seus atributos, sendo muito útil quando se quer pegar mais de uma dessas informações, ao invés de ter que refazer todos os passos e aumentar, deste modo, a complexidade do código.</w:t>
+        <w:t>, que é um objeto que já contém os valores máximo, mínimo, média e soma de um Stream. Em seu construtor, ele faz uma varredura linear por toda a coleção e encontra esses valores e armazena em seus atributos, sendo muito útil quando se quer pegar mais de uma dessas informações, ao invés de ter que refazer todos os passos e aumentar, deste modo, a complexidade do código.</w:t>
       </w:r>
     </w:p>
     <w:p>
@@ -36669,6 +36480,7 @@
       <w:bookmarkStart w:id="211" w:name="_Ref479776876"/>
       <w:bookmarkStart w:id="212" w:name="_Toc489441378"/>
       <w:r>
+        <w:lastRenderedPageBreak/>
         <w:t xml:space="preserve">Figura </w:t>
       </w:r>
       <w:r>
@@ -36760,66 +36572,69 @@
         <w:ind w:firstLine="0"/>
       </w:pPr>
       <w:r>
+        <w:t>Fonte: Autor (2017)</w:t>
+      </w:r>
+    </w:p>
+    <w:p/>
+    <w:p>
+      <w:r>
+        <w:t xml:space="preserve">Na primeira linha é convertido a lista dos dados em um </w:t>
+      </w:r>
+      <w:proofErr w:type="gramStart"/>
+      <w:r>
+        <w:rPr>
+          <w:i/>
+        </w:rPr>
+        <w:t>parallelStream</w:t>
+      </w:r>
+      <w:proofErr w:type="gramEnd"/>
+      <w:r>
+        <w:t xml:space="preserve"> chamado </w:t>
+      </w:r>
+      <w:r>
+        <w:rPr>
+          <w:i/>
+        </w:rPr>
+        <w:t>stream</w:t>
+      </w:r>
+      <w:r>
+        <w:t>. Depois disso, vem um laço para cada atributo, que o usuário</w:t>
+      </w:r>
+      <w:r>
+        <w:t xml:space="preserve"> selecionou para a rede cobrir, converte para um </w:t>
+      </w:r>
+      <w:proofErr w:type="gramStart"/>
+      <w:r>
+        <w:rPr>
+          <w:i/>
+        </w:rPr>
+        <w:t>DoubleStream</w:t>
+      </w:r>
+      <w:proofErr w:type="gramEnd"/>
+      <w:r>
+        <w:t xml:space="preserve"> e depois para </w:t>
+      </w:r>
+      <w:r>
+        <w:rPr>
+          <w:i/>
+        </w:rPr>
+        <w:t>SummaryStatistics</w:t>
+      </w:r>
+      <w:r>
+        <w:t xml:space="preserve">. Com isso, </w:t>
+      </w:r>
+      <w:r>
+        <w:t>se pega</w:t>
+      </w:r>
+      <w:r>
+        <w:t xml:space="preserve"> o máximo e mínimo de cada atributo e armazena em uma coleção com o máximo de todos os atributos (exceto </w:t>
+      </w:r>
+      <w:r>
+        <w:t xml:space="preserve">o volume), e em outra coleção com o mínimo de cada atributo, e, por fim, retorna o máximo dos </w:t>
+      </w:r>
+      <w:r>
         <w:lastRenderedPageBreak/>
-        <w:t>Fonte: Autor (2017)</w:t>
-      </w:r>
-    </w:p>
-    <w:p/>
-    <w:p>
-      <w:r>
-        <w:t xml:space="preserve">Na primeira linha é convertido a lista dos dados em um </w:t>
-      </w:r>
-      <w:proofErr w:type="gramStart"/>
-      <w:r>
-        <w:rPr>
-          <w:i/>
-        </w:rPr>
-        <w:t>parallelStream</w:t>
-      </w:r>
-      <w:proofErr w:type="gramEnd"/>
-      <w:r>
-        <w:t xml:space="preserve"> chamado </w:t>
-      </w:r>
-      <w:r>
-        <w:rPr>
-          <w:i/>
-        </w:rPr>
-        <w:t>stream</w:t>
-      </w:r>
-      <w:r>
-        <w:t>. Depois disso, vem um laço para cada atributo, que o usuário</w:t>
-      </w:r>
-      <w:r>
-        <w:t xml:space="preserve"> selecionou para a rede cobrir, converte para um </w:t>
-      </w:r>
-      <w:proofErr w:type="gramStart"/>
-      <w:r>
-        <w:rPr>
-          <w:i/>
-        </w:rPr>
-        <w:t>DoubleStream</w:t>
-      </w:r>
-      <w:proofErr w:type="gramEnd"/>
-      <w:r>
-        <w:t xml:space="preserve"> e depois para </w:t>
-      </w:r>
-      <w:r>
-        <w:rPr>
-          <w:i/>
-        </w:rPr>
-        <w:t>SummaryStatistics</w:t>
-      </w:r>
-      <w:r>
-        <w:t xml:space="preserve">. Com isso, </w:t>
-      </w:r>
-      <w:r>
-        <w:t>se pega</w:t>
-      </w:r>
-      <w:r>
-        <w:t xml:space="preserve"> o máximo e mínimo de cada atributo e armazena em uma coleção com o máximo de todos os atributos (exceto </w:t>
-      </w:r>
-      <w:r>
-        <w:t>o volume), e em outra coleção com o mínimo de cada atributo, e, por fim, retorna o máximo dos máximos, e o mínimo dos mínimos. O volume é diferente por se tratar de outro tipo de dado, ele não é, que nem os outros, referente ao preço de uma ação, portanto sua ‘base’ será completamente diferente.</w:t>
+        <w:t>máximos, e o mínimo dos mínimos. O volume é diferente por se tratar de outro tipo de dado, ele não é, que nem os outros, referente ao preço de uma ação, portanto sua ‘base’ será completamente diferente.</w:t>
       </w:r>
     </w:p>
     <w:p/>
@@ -37069,10 +36884,6 @@
     </w:p>
     <w:p>
       <w:pPr>
-        <w:suppressAutoHyphens w:val="0"/>
-        <w:spacing w:after="0" w:line="240" w:lineRule="auto"/>
-        <w:ind w:firstLine="0"/>
-        <w:jc w:val="left"/>
         <w:rPr>
           <w:b/>
           <w:bCs/>
@@ -37120,10 +36931,11 @@
         <w:instrText xml:space="preserve"> REF _Ref479837139 \h </w:instrText>
       </w:r>
       <w:r>
+        <w:instrText xml:space="preserve"> \* MERGEFORMAT </w:instrText>
+      </w:r>
+      <w:r>
         <w:fldChar w:fldCharType="separate"/>
       </w:r>
-    </w:p>
-    <w:p>
       <w:r>
         <w:t xml:space="preserve">Figura </w:t>
       </w:r>
@@ -37380,10 +37192,6 @@
     <w:p/>
     <w:p>
       <w:pPr>
-        <w:suppressAutoHyphens w:val="0"/>
-        <w:spacing w:after="0" w:line="240" w:lineRule="auto"/>
-        <w:ind w:firstLine="0"/>
-        <w:jc w:val="left"/>
         <w:rPr>
           <w:b/>
           <w:bCs/>
@@ -37431,17 +37239,12 @@
         <w:instrText xml:space="preserve"> REF _Ref479837596 \h </w:instrText>
       </w:r>
       <w:r>
+        <w:instrText xml:space="preserve"> \* MERGEFORMAT </w:instrText>
+      </w:r>
+      <w:r>
         <w:fldChar w:fldCharType="separate"/>
       </w:r>
-      <w:proofErr w:type="gramStart"/>
-      <w:r>
-        <w:br w:type="page"/>
-      </w:r>
-      <w:proofErr w:type="gramEnd"/>
-    </w:p>
-    <w:p>
-      <w:r>
-        <w:lastRenderedPageBreak/>
+      <w:r>
         <w:t xml:space="preserve">Figura </w:t>
       </w:r>
       <w:r>
@@ -37772,10 +37575,6 @@
     <w:p/>
     <w:p>
       <w:pPr>
-        <w:suppressAutoHyphens w:val="0"/>
-        <w:spacing w:after="0" w:line="240" w:lineRule="auto"/>
-        <w:ind w:firstLine="0"/>
-        <w:jc w:val="left"/>
         <w:rPr>
           <w:b/>
           <w:bCs/>
@@ -37793,15 +37592,12 @@
         <w:instrText xml:space="preserve"> REF _Ref479839571 \h </w:instrText>
       </w:r>
       <w:r>
+        <w:instrText xml:space="preserve"> \* MERGEFORMAT </w:instrText>
+      </w:r>
+      <w:r>
         <w:fldChar w:fldCharType="separate"/>
       </w:r>
       <w:r>
-        <w:br w:type="page"/>
-      </w:r>
-    </w:p>
-    <w:p>
-      <w:r>
-        <w:lastRenderedPageBreak/>
         <w:t xml:space="preserve">Figura </w:t>
       </w:r>
       <w:r>
@@ -37814,15 +37610,7 @@
         <w:fldChar w:fldCharType="end"/>
       </w:r>
       <w:r>
-        <w:t xml:space="preserve"> é possível ver o que acontece ao clicar na função de ativação, </w:t>
-      </w:r>
-      <w:proofErr w:type="gramStart"/>
-      <w:r>
-        <w:t>são</w:t>
-      </w:r>
-      <w:proofErr w:type="gramEnd"/>
-      <w:r>
-        <w:t xml:space="preserve"> mostradas todas as funções de ativação que o sistema suporta como foi explicado anteriormente n</w:t>
+        <w:t xml:space="preserve"> é possível ver o que acontece ao clicar na função de ativação, são mostradas todas as funções de ativação que o sistema suporta como foi explicado anteriormente n</w:t>
       </w:r>
       <w:r>
         <w:t>a</w:t>
@@ -38029,6 +37817,9 @@
         <w:fldChar w:fldCharType="end"/>
       </w:r>
       <w:r>
+        <w:t>49</w:t>
+      </w:r>
+      <w:r>
         <w:t>.</w:t>
       </w:r>
     </w:p>
@@ -38308,10 +38099,6 @@
     </w:p>
     <w:p>
       <w:pPr>
-        <w:suppressAutoHyphens w:val="0"/>
-        <w:spacing w:after="0" w:line="240" w:lineRule="auto"/>
-        <w:ind w:firstLine="0"/>
-        <w:jc w:val="left"/>
         <w:rPr>
           <w:b/>
           <w:bCs/>
@@ -38400,20 +38187,15 @@
         <w:rPr>
           <w:lang w:eastAsia="pt-BR"/>
         </w:rPr>
+        <w:instrText xml:space="preserve"> \* MERGEFORMAT </w:instrText>
+      </w:r>
+      <w:r>
+        <w:rPr>
+          <w:lang w:eastAsia="pt-BR"/>
+        </w:rPr>
         <w:fldChar w:fldCharType="separate"/>
       </w:r>
       <w:r>
-        <w:br w:type="page"/>
-      </w:r>
-    </w:p>
-    <w:p>
-      <w:pPr>
-        <w:rPr>
-          <w:lang w:eastAsia="pt-BR"/>
-        </w:rPr>
-      </w:pPr>
-      <w:r>
-        <w:lastRenderedPageBreak/>
         <w:t xml:space="preserve">Figura </w:t>
       </w:r>
       <w:r>
@@ -39058,20 +38840,6 @@
         </w:rPr>
         <w:fldChar w:fldCharType="separate"/>
       </w:r>
-    </w:p>
-    <w:p>
-      <w:pPr>
-        <w:rPr>
-          <w:lang w:eastAsia="pt-BR"/>
-        </w:rPr>
-      </w:pPr>
-    </w:p>
-    <w:p>
-      <w:pPr>
-        <w:rPr>
-          <w:lang w:eastAsia="pt-BR"/>
-        </w:rPr>
-      </w:pPr>
       <w:r>
         <w:rPr>
           <w:lang w:eastAsia="pt-BR"/>
@@ -39133,14 +38901,7 @@
         <w:rPr>
           <w:lang w:eastAsia="pt-BR"/>
         </w:rPr>
-        <w:t xml:space="preserve"> por alguns segundos, aparecerá uma dica do que se trata </w:t>
-      </w:r>
-      <w:r>
-        <w:rPr>
-          <w:lang w:eastAsia="pt-BR"/>
-        </w:rPr>
-        <w:lastRenderedPageBreak/>
-        <w:t>a aba.</w:t>
+        <w:t xml:space="preserve"> por alguns segundos, aparecerá uma dica do que se trata a aba.</w:t>
       </w:r>
       <w:r>
         <w:rPr>
@@ -39152,7 +38913,31 @@
         <w:rPr>
           <w:lang w:eastAsia="pt-BR"/>
         </w:rPr>
-        <w:t>Se clicar no botão Train sem ter escolhido as datas, é apresentada uma mensagem solicitando ao usuário escolher as datas, como mostra a Figura 5</w:t>
+        <w:t xml:space="preserve">Se clicar no botão Train sem ter escolhido as datas, é apresentada uma mensagem solicitando ao usuário escolher as datas, como </w:t>
+      </w:r>
+      <w:r>
+        <w:rPr>
+          <w:lang w:eastAsia="pt-BR"/>
+        </w:rPr>
+        <w:t>é mostrado</w:t>
+      </w:r>
+      <w:r>
+        <w:rPr>
+          <w:lang w:eastAsia="pt-BR"/>
+        </w:rPr>
+        <w:t xml:space="preserve"> </w:t>
+      </w:r>
+      <w:r>
+        <w:rPr>
+          <w:lang w:eastAsia="pt-BR"/>
+        </w:rPr>
+        <w:t>n</w:t>
+      </w:r>
+      <w:r>
+        <w:rPr>
+          <w:lang w:eastAsia="pt-BR"/>
+        </w:rPr>
+        <w:t>a Figura 5</w:t>
       </w:r>
       <w:r>
         <w:rPr>
@@ -39181,6 +38966,7 @@
       </w:pPr>
       <w:bookmarkStart w:id="233" w:name="_Toc489441385"/>
       <w:r>
+        <w:lastRenderedPageBreak/>
         <w:t xml:space="preserve">Figura </w:t>
       </w:r>
       <w:r>
@@ -39347,7 +39133,6 @@
         <w:spacing w:after="0"/>
       </w:pPr>
       <w:r>
-        <w:lastRenderedPageBreak/>
         <w:drawing>
           <wp:inline distT="0" distB="0" distL="0" distR="0" wp14:anchorId="3BC4902C" wp14:editId="1BE3F8C5">
             <wp:extent cx="2599200" cy="3693600"/>
@@ -39410,6 +39195,7 @@
         <w:rPr>
           <w:lang w:eastAsia="pt-BR"/>
         </w:rPr>
+        <w:lastRenderedPageBreak/>
         <w:t>Caso o usuário tenha acessado essa aba já no início do programa,</w:t>
       </w:r>
       <w:r>
@@ -39560,7 +39346,6 @@
         <w:spacing w:after="0"/>
       </w:pPr>
       <w:r>
-        <w:lastRenderedPageBreak/>
         <w:drawing>
           <wp:inline distT="0" distB="0" distL="0" distR="0" wp14:anchorId="2E4A49E7" wp14:editId="7F00B0C3">
             <wp:extent cx="3045600" cy="4320000"/>
@@ -39797,10 +39582,6 @@
     <w:p/>
     <w:p>
       <w:pPr>
-        <w:suppressAutoHyphens w:val="0"/>
-        <w:spacing w:after="0" w:line="240" w:lineRule="auto"/>
-        <w:ind w:firstLine="0"/>
-        <w:jc w:val="left"/>
         <w:rPr>
           <w:b/>
           <w:bCs/>
@@ -39809,26 +39590,32 @@
         </w:rPr>
       </w:pPr>
       <w:r>
-        <w:t xml:space="preserve">Quando o </w:t>
+        <w:t>Quando o botão</w:t>
+      </w:r>
+      <w:r>
+        <w:t xml:space="preserve"> </w:t>
+      </w:r>
+      <w:r>
+        <w:t>“</w:t>
+      </w:r>
+      <w:r>
+        <w:t>...</w:t>
+      </w:r>
+      <w:r>
+        <w:t>”</w:t>
+      </w:r>
+      <w:r>
+        <w:t xml:space="preserve">, presente ao lado de cada data, é clicado, é </w:t>
       </w:r>
       <w:proofErr w:type="gramStart"/>
       <w:r>
-        <w:t>botão</w:t>
-      </w:r>
-      <w:r>
-        <w:t xml:space="preserve"> </w:t>
-      </w:r>
-      <w:r>
-        <w:t>...</w:t>
+        <w:t>apresentad</w:t>
+      </w:r>
+      <w:r>
+        <w:t>a</w:t>
       </w:r>
       <w:proofErr w:type="gramEnd"/>
       <w:r>
-        <w:t>, presente ao lado de cada data, é clicado, é apresentad</w:t>
-      </w:r>
-      <w:r>
-        <w:t>a</w:t>
-      </w:r>
-      <w:r>
         <w:t xml:space="preserve"> ao usuário uma interface </w:t>
       </w:r>
       <w:r>
@@ -39847,15 +39634,12 @@
         <w:instrText xml:space="preserve"> REF _Ref479840972 \h </w:instrText>
       </w:r>
       <w:r>
+        <w:instrText xml:space="preserve"> \* MERGEFORMAT </w:instrText>
+      </w:r>
+      <w:r>
         <w:fldChar w:fldCharType="separate"/>
       </w:r>
       <w:r>
-        <w:br w:type="page"/>
-      </w:r>
-    </w:p>
-    <w:p>
-      <w:r>
-        <w:lastRenderedPageBreak/>
         <w:t xml:space="preserve">Figura </w:t>
       </w:r>
       <w:r>
@@ -39864,14 +39648,12 @@
         </w:rPr>
         <w:t>53</w:t>
       </w:r>
-      <w:proofErr w:type="gramStart"/>
       <w:r>
         <w:fldChar w:fldCharType="end"/>
       </w:r>
       <w:r>
         <w:t>)</w:t>
       </w:r>
-      <w:proofErr w:type="gramEnd"/>
       <w:r>
         <w:t xml:space="preserve">. Nessa interface, é possível navegar entre os meses, os anos, e </w:t>
       </w:r>
@@ -40882,10 +40664,6 @@
     </w:p>
     <w:p>
       <w:pPr>
-        <w:suppressAutoHyphens w:val="0"/>
-        <w:spacing w:after="0" w:line="240" w:lineRule="auto"/>
-        <w:ind w:firstLine="0"/>
-        <w:jc w:val="left"/>
         <w:rPr>
           <w:b/>
           <w:bCs/>
@@ -40906,15 +40684,12 @@
         <w:instrText xml:space="preserve"> REF _Ref479845277 \h </w:instrText>
       </w:r>
       <w:r>
+        <w:instrText xml:space="preserve"> \* MERGEFORMAT </w:instrText>
+      </w:r>
+      <w:r>
         <w:fldChar w:fldCharType="separate"/>
       </w:r>
       <w:r>
-        <w:br w:type="page"/>
-      </w:r>
-    </w:p>
-    <w:p>
-      <w:r>
-        <w:lastRenderedPageBreak/>
         <w:t xml:space="preserve">Figura </w:t>
       </w:r>
       <w:r>
@@ -40932,14 +40707,12 @@
       <w:r>
         <w:t xml:space="preserve">é </w:t>
       </w:r>
-      <w:proofErr w:type="gramStart"/>
       <w:r>
         <w:t>mostra</w:t>
       </w:r>
       <w:r>
         <w:t>do</w:t>
       </w:r>
-      <w:proofErr w:type="gramEnd"/>
       <w:r>
         <w:t xml:space="preserve"> o que acontece quando os dados estão corretos e o botão </w:t>
       </w:r>
@@ -41097,13 +40870,28 @@
     <w:p/>
     <w:p>
       <w:r>
-        <w:t>A Figura 6</w:t>
+        <w:t>Na</w:t>
+      </w:r>
+      <w:r>
+        <w:t xml:space="preserve"> Figura 6</w:t>
       </w:r>
       <w:r>
         <w:t>3</w:t>
       </w:r>
       <w:r>
-        <w:t xml:space="preserve"> mostra o mesmo relatório, mas com a rede configurada para mais de um atributo. Nota-se que é criada um</w:t>
+        <w:t xml:space="preserve"> </w:t>
+      </w:r>
+      <w:r>
+        <w:t xml:space="preserve">é </w:t>
+      </w:r>
+      <w:r>
+        <w:t>mostra</w:t>
+      </w:r>
+      <w:r>
+        <w:t>do</w:t>
+      </w:r>
+      <w:r>
+        <w:t xml:space="preserve"> o mesmo relatório, mas com a rede configurada para mais de um atributo. Nota-se que é criada um</w:t>
       </w:r>
       <w:r>
         <w:t>a linha para cada atributo real</w:t>
@@ -41629,10 +41417,6 @@
     </w:p>
     <w:p>
       <w:pPr>
-        <w:suppressAutoHyphens w:val="0"/>
-        <w:spacing w:after="0" w:line="240" w:lineRule="auto"/>
-        <w:ind w:firstLine="0"/>
-        <w:jc w:val="left"/>
         <w:rPr>
           <w:b/>
           <w:bCs/>
@@ -41667,21 +41451,15 @@
         <w:rPr>
           <w:lang w:eastAsia="pt-BR"/>
         </w:rPr>
+        <w:instrText xml:space="preserve"> \* MERGEFORMAT </w:instrText>
+      </w:r>
+      <w:r>
+        <w:rPr>
+          <w:lang w:eastAsia="pt-BR"/>
+        </w:rPr>
         <w:fldChar w:fldCharType="separate"/>
       </w:r>
       <w:r>
-        <w:br w:type="page"/>
-      </w:r>
-    </w:p>
-    <w:p>
-      <w:pPr>
-        <w:pStyle w:val="Corpodetexto"/>
-        <w:rPr>
-          <w:lang w:eastAsia="pt-BR"/>
-        </w:rPr>
-      </w:pPr>
-      <w:r>
-        <w:lastRenderedPageBreak/>
         <w:t xml:space="preserve">Figura </w:t>
       </w:r>
       <w:r>
@@ -41858,10 +41636,6 @@
     <w:p/>
     <w:p>
       <w:pPr>
-        <w:suppressAutoHyphens w:val="0"/>
-        <w:spacing w:after="0" w:line="240" w:lineRule="auto"/>
-        <w:ind w:firstLine="0"/>
-        <w:jc w:val="left"/>
         <w:rPr>
           <w:b/>
           <w:bCs/>
@@ -41885,15 +41659,12 @@
         <w:instrText xml:space="preserve"> REF _Ref489031318 \h </w:instrText>
       </w:r>
       <w:r>
+        <w:instrText xml:space="preserve"> \* MERGEFORMAT </w:instrText>
+      </w:r>
+      <w:r>
         <w:fldChar w:fldCharType="separate"/>
       </w:r>
       <w:r>
-        <w:br w:type="page"/>
-      </w:r>
-    </w:p>
-    <w:p>
-      <w:r>
-        <w:lastRenderedPageBreak/>
         <w:t xml:space="preserve">Figura </w:t>
       </w:r>
       <w:r>
@@ -41926,10 +41697,6 @@
     <w:p/>
     <w:p>
       <w:pPr>
-        <w:suppressAutoHyphens w:val="0"/>
-        <w:spacing w:after="0" w:line="240" w:lineRule="auto"/>
-        <w:ind w:firstLine="0"/>
-        <w:jc w:val="left"/>
         <w:rPr>
           <w:b/>
           <w:bCs/>
@@ -42049,7 +41816,13 @@
       </w:pPr>
       <w:bookmarkStart w:id="264" w:name="_Toc489441455"/>
       <w:r>
-        <w:t>Rede eficiente para prever PETR4 em maio de 2017</w:t>
+        <w:t xml:space="preserve">Rede </w:t>
+      </w:r>
+      <w:r>
+        <w:t>viável</w:t>
+      </w:r>
+      <w:r>
+        <w:t xml:space="preserve"> para prever PETR4 em maio de 2017</w:t>
       </w:r>
       <w:bookmarkEnd w:id="264"/>
     </w:p>
@@ -42565,6 +42338,9 @@
         <w:fldChar w:fldCharType="end"/>
       </w:r>
       <w:r>
+        <w:t>68</w:t>
+      </w:r>
+      <w:r>
         <w:t>)</w:t>
       </w:r>
       <w:r>
@@ -42675,10 +42451,6 @@
     </w:p>
     <w:p>
       <w:pPr>
-        <w:suppressAutoHyphens w:val="0"/>
-        <w:spacing w:after="0" w:line="240" w:lineRule="auto"/>
-        <w:ind w:firstLine="0"/>
-        <w:jc w:val="left"/>
         <w:rPr>
           <w:b/>
           <w:bCs/>
@@ -42776,25 +42548,17 @@
         <w:rPr>
           <w:lang w:eastAsia="pt-BR"/>
         </w:rPr>
+        <w:instrText xml:space="preserve"> \* MERGEFORMAT </w:instrText>
+      </w:r>
+      <w:r>
+        <w:rPr>
+          <w:lang w:eastAsia="pt-BR"/>
+        </w:rPr>
         <w:fldChar w:fldCharType="separate"/>
       </w:r>
-      <w:proofErr w:type="gramStart"/>
-      <w:r>
-        <w:br w:type="page"/>
-      </w:r>
-      <w:proofErr w:type="gramEnd"/>
-    </w:p>
-    <w:p>
-      <w:pPr>
-        <w:rPr>
-          <w:lang w:eastAsia="pt-BR"/>
-        </w:rPr>
-      </w:pPr>
-      <w:r>
-        <w:lastRenderedPageBreak/>
+      <w:r>
         <w:t xml:space="preserve">Figura </w:t>
       </w:r>
-      <w:proofErr w:type="gramStart"/>
       <w:r>
         <w:rPr>
           <w:lang w:eastAsia="pt-BR"/>
@@ -42805,9 +42569,14 @@
         <w:rPr>
           <w:lang w:eastAsia="pt-BR"/>
         </w:rPr>
+        <w:t>69</w:t>
+      </w:r>
+      <w:r>
+        <w:rPr>
+          <w:lang w:eastAsia="pt-BR"/>
+        </w:rPr>
         <w:t>)</w:t>
       </w:r>
-      <w:proofErr w:type="gramEnd"/>
       <w:r>
         <w:rPr>
           <w:lang w:eastAsia="pt-BR"/>
@@ -43345,10 +43114,6 @@
     <w:p/>
     <w:p>
       <w:pPr>
-        <w:suppressAutoHyphens w:val="0"/>
-        <w:spacing w:after="0" w:line="240" w:lineRule="auto"/>
-        <w:ind w:firstLine="0"/>
-        <w:jc w:val="left"/>
         <w:rPr>
           <w:b/>
           <w:bCs/>
@@ -43420,17 +43185,12 @@
         <w:instrText xml:space="preserve"> REF _Ref489064359 \h </w:instrText>
       </w:r>
       <w:r>
+        <w:instrText xml:space="preserve"> \* MERGEFORMAT </w:instrText>
+      </w:r>
+      <w:r>
         <w:fldChar w:fldCharType="separate"/>
       </w:r>
-      <w:proofErr w:type="gramStart"/>
-      <w:r>
-        <w:br w:type="page"/>
-      </w:r>
-      <w:proofErr w:type="gramEnd"/>
-    </w:p>
-    <w:p>
-      <w:r>
-        <w:lastRenderedPageBreak/>
+      <w:r>
         <w:t xml:space="preserve">Figura </w:t>
       </w:r>
       <w:r>
@@ -43714,14 +43474,12 @@
         </w:rPr>
         <w:t xml:space="preserve">Em relação a trabalhos futuros, </w:t>
       </w:r>
-      <w:proofErr w:type="gramStart"/>
-      <w:r>
-        <w:rPr>
-          <w:lang w:eastAsia="pt-BR"/>
-        </w:rPr>
-        <w:t>pode-se</w:t>
-      </w:r>
-      <w:proofErr w:type="gramEnd"/>
+      <w:r>
+        <w:rPr>
+          <w:lang w:eastAsia="pt-BR"/>
+        </w:rPr>
+        <w:t>podem-se</w:t>
+      </w:r>
       <w:r>
         <w:rPr>
           <w:lang w:eastAsia="pt-BR"/>
@@ -44345,7 +44103,6 @@
               <w:lang w:val="en-US"/>
             </w:rPr>
           </w:pPr>
-          <w:proofErr w:type="spellStart"/>
           <w:r>
             <w:rPr>
               <w:lang w:val="en-US"/>
@@ -44353,7 +44110,6 @@
             <w:t>Bibliografia</w:t>
           </w:r>
           <w:bookmarkEnd w:id="281"/>
-          <w:proofErr w:type="spellEnd"/>
         </w:p>
         <w:sdt>
           <w:sdtPr>
@@ -44364,6 +44120,7 @@
             <w:p>
               <w:pPr>
                 <w:pStyle w:val="Bibliografia"/>
+                <w:ind w:firstLine="0"/>
                 <w:rPr>
                   <w:noProof/>
                   <w:lang w:val="en-US"/>
@@ -44408,6 +44165,7 @@
             <w:p>
               <w:pPr>
                 <w:pStyle w:val="Bibliografia"/>
+                <w:ind w:firstLine="0"/>
                 <w:rPr>
                   <w:noProof/>
                   <w:lang w:val="en-US"/>
@@ -44440,6 +44198,7 @@
             <w:p>
               <w:pPr>
                 <w:pStyle w:val="Bibliografia"/>
+                <w:ind w:firstLine="0"/>
                 <w:rPr>
                   <w:noProof/>
                   <w:lang w:val="en-US"/>
@@ -44472,6 +44231,7 @@
             <w:p>
               <w:pPr>
                 <w:pStyle w:val="Bibliografia"/>
+                <w:ind w:firstLine="0"/>
                 <w:rPr>
                   <w:noProof/>
                   <w:lang w:val="en-US"/>
@@ -44504,6 +44264,7 @@
             <w:p>
               <w:pPr>
                 <w:pStyle w:val="Bibliografia"/>
+                <w:ind w:firstLine="0"/>
                 <w:rPr>
                   <w:noProof/>
                   <w:lang w:val="en-US"/>
@@ -44536,6 +44297,7 @@
             <w:p>
               <w:pPr>
                 <w:pStyle w:val="Bibliografia"/>
+                <w:ind w:firstLine="0"/>
                 <w:rPr>
                   <w:noProof/>
                   <w:lang w:val="en-US"/>
@@ -44568,6 +44330,7 @@
             <w:p>
               <w:pPr>
                 <w:pStyle w:val="Bibliografia"/>
+                <w:ind w:firstLine="0"/>
                 <w:rPr>
                   <w:noProof/>
                   <w:lang w:val="en-US"/>
@@ -44600,9 +44363,9 @@
             <w:p>
               <w:pPr>
                 <w:pStyle w:val="Bibliografia"/>
+                <w:ind w:firstLine="0"/>
                 <w:rPr>
                   <w:noProof/>
-                  <w:lang w:val="en-US"/>
                 </w:rPr>
               </w:pPr>
               <w:r>
@@ -44626,12 +44389,19 @@
                   <w:noProof/>
                   <w:lang w:val="en-US"/>
                 </w:rPr>
-                <w:t xml:space="preserve"> for use with Matlab. 4. ed. Natick: MathWorks, 2003. Disponivel em: &lt;http://www.dsc.ufcg.edu.br/~hmg/disciplinas/graduacao/rn-2016.1/RN-5b%20-%20Redes%20Neurais%20no%20Matlab.pdf&gt;.</w:t>
+                <w:t xml:space="preserve"> for use with Matlab. 4. ed. Natick: MathWorks, 2003. </w:t>
+              </w:r>
+              <w:r>
+                <w:rPr>
+                  <w:noProof/>
+                </w:rPr>
+                <w:t>Disponivel em: &lt;http://www.dsc.ufcg.edu.br/~hmg/disciplinas/graduacao/rn-2016.1/RN-5b%20-%20Redes%20Neurais%20no%20Matlab.pdf&gt;.</w:t>
               </w:r>
             </w:p>
             <w:p>
               <w:pPr>
                 <w:pStyle w:val="Bibliografia"/>
+                <w:ind w:firstLine="0"/>
                 <w:rPr>
                   <w:noProof/>
                 </w:rPr>
@@ -44646,6 +44416,7 @@
             <w:p>
               <w:pPr>
                 <w:pStyle w:val="Bibliografia"/>
+                <w:ind w:firstLine="0"/>
                 <w:rPr>
                   <w:noProof/>
                 </w:rPr>
@@ -44675,6 +44446,7 @@
             <w:p>
               <w:pPr>
                 <w:pStyle w:val="Bibliografia"/>
+                <w:ind w:firstLine="0"/>
                 <w:rPr>
                   <w:noProof/>
                 </w:rPr>
@@ -44703,6 +44475,7 @@
             <w:p>
               <w:pPr>
                 <w:pStyle w:val="Bibliografia"/>
+                <w:ind w:firstLine="0"/>
                 <w:rPr>
                   <w:noProof/>
                 </w:rPr>
@@ -44732,6 +44505,7 @@
             <w:p>
               <w:pPr>
                 <w:pStyle w:val="Bibliografia"/>
+                <w:ind w:firstLine="0"/>
                 <w:rPr>
                   <w:noProof/>
                   <w:lang w:val="en-US"/>
@@ -44764,6 +44538,7 @@
             <w:p>
               <w:pPr>
                 <w:pStyle w:val="Bibliografia"/>
+                <w:ind w:firstLine="0"/>
                 <w:rPr>
                   <w:noProof/>
                   <w:lang w:val="en-US"/>
@@ -44796,6 +44571,7 @@
             <w:p>
               <w:pPr>
                 <w:pStyle w:val="Bibliografia"/>
+                <w:ind w:firstLine="0"/>
                 <w:rPr>
                   <w:noProof/>
                   <w:lang w:val="en-US"/>
@@ -44818,6 +44594,7 @@
             <w:p>
               <w:pPr>
                 <w:pStyle w:val="Bibliografia"/>
+                <w:ind w:firstLine="0"/>
                 <w:rPr>
                   <w:noProof/>
                   <w:lang w:val="en-US"/>
@@ -44850,6 +44627,7 @@
             <w:p>
               <w:pPr>
                 <w:pStyle w:val="Bibliografia"/>
+                <w:ind w:firstLine="0"/>
                 <w:rPr>
                   <w:noProof/>
                   <w:lang w:val="en-US"/>
@@ -44882,6 +44660,7 @@
             <w:p>
               <w:pPr>
                 <w:pStyle w:val="Bibliografia"/>
+                <w:ind w:firstLine="0"/>
                 <w:rPr>
                   <w:noProof/>
                 </w:rPr>
@@ -44911,6 +44690,7 @@
             <w:p>
               <w:pPr>
                 <w:pStyle w:val="Bibliografia"/>
+                <w:ind w:firstLine="0"/>
                 <w:rPr>
                   <w:noProof/>
                   <w:lang w:val="en-US"/>
@@ -44943,6 +44723,7 @@
             <w:p>
               <w:pPr>
                 <w:pStyle w:val="Bibliografia"/>
+                <w:ind w:firstLine="0"/>
                 <w:rPr>
                   <w:noProof/>
                 </w:rPr>
@@ -44972,6 +44753,7 @@
             <w:p>
               <w:pPr>
                 <w:pStyle w:val="Bibliografia"/>
+                <w:ind w:firstLine="0"/>
                 <w:rPr>
                   <w:noProof/>
                 </w:rPr>
@@ -44986,6 +44768,7 @@
             <w:p>
               <w:pPr>
                 <w:pStyle w:val="Bibliografia"/>
+                <w:ind w:firstLine="0"/>
                 <w:rPr>
                   <w:noProof/>
                 </w:rPr>
@@ -45014,6 +44797,7 @@
             <w:p>
               <w:pPr>
                 <w:pStyle w:val="Bibliografia"/>
+                <w:ind w:firstLine="0"/>
                 <w:rPr>
                   <w:noProof/>
                   <w:lang w:val="en-US"/>
@@ -45024,7 +44808,6 @@
                   <w:noProof/>
                   <w:lang w:val="en-US"/>
                 </w:rPr>
-                <w:lastRenderedPageBreak/>
                 <w:t xml:space="preserve">MARKOWITZ, H. Portfolio Selection. </w:t>
               </w:r>
               <w:r>
@@ -45047,6 +44830,7 @@
             <w:p>
               <w:pPr>
                 <w:pStyle w:val="Bibliografia"/>
+                <w:ind w:firstLine="0"/>
                 <w:rPr>
                   <w:noProof/>
                   <w:lang w:val="en-US"/>
@@ -45057,6 +44841,7 @@
                   <w:noProof/>
                   <w:lang w:val="en-US"/>
                 </w:rPr>
+                <w:lastRenderedPageBreak/>
                 <w:t xml:space="preserve">MATHWORKS. Matlab. </w:t>
               </w:r>
               <w:r>
@@ -45079,6 +44864,7 @@
             <w:p>
               <w:pPr>
                 <w:pStyle w:val="Bibliografia"/>
+                <w:ind w:firstLine="0"/>
                 <w:rPr>
                   <w:noProof/>
                   <w:lang w:val="en-US"/>
@@ -45111,6 +44897,7 @@
             <w:p>
               <w:pPr>
                 <w:pStyle w:val="Bibliografia"/>
+                <w:ind w:firstLine="0"/>
                 <w:rPr>
                   <w:noProof/>
                 </w:rPr>
@@ -45140,6 +44927,7 @@
             <w:p>
               <w:pPr>
                 <w:pStyle w:val="Bibliografia"/>
+                <w:ind w:firstLine="0"/>
                 <w:rPr>
                   <w:noProof/>
                   <w:lang w:val="en-US"/>
@@ -45176,6 +44964,7 @@
             <w:p>
               <w:pPr>
                 <w:pStyle w:val="Bibliografia"/>
+                <w:ind w:firstLine="0"/>
                 <w:rPr>
                   <w:noProof/>
                 </w:rPr>
@@ -45205,6 +44994,7 @@
             <w:p>
               <w:pPr>
                 <w:pStyle w:val="Bibliografia"/>
+                <w:ind w:firstLine="0"/>
                 <w:rPr>
                   <w:noProof/>
                 </w:rPr>
@@ -45233,6 +45023,7 @@
             <w:p>
               <w:pPr>
                 <w:pStyle w:val="Bibliografia"/>
+                <w:ind w:firstLine="0"/>
                 <w:rPr>
                   <w:noProof/>
                 </w:rPr>
@@ -45261,6 +45052,7 @@
             <w:p>
               <w:pPr>
                 <w:pStyle w:val="Bibliografia"/>
+                <w:ind w:firstLine="0"/>
                 <w:rPr>
                   <w:noProof/>
                 </w:rPr>
@@ -45289,6 +45081,7 @@
             <w:p>
               <w:pPr>
                 <w:pStyle w:val="Bibliografia"/>
+                <w:ind w:firstLine="0"/>
                 <w:rPr>
                   <w:noProof/>
                 </w:rPr>
@@ -45317,6 +45110,7 @@
             <w:p>
               <w:pPr>
                 <w:pStyle w:val="Bibliografia"/>
+                <w:ind w:firstLine="0"/>
                 <w:rPr>
                   <w:noProof/>
                 </w:rPr>
@@ -45345,6 +45139,7 @@
             <w:p>
               <w:pPr>
                 <w:pStyle w:val="Bibliografia"/>
+                <w:ind w:firstLine="0"/>
                 <w:rPr>
                   <w:noProof/>
                   <w:lang w:val="en-US"/>
@@ -45381,6 +45176,7 @@
             <w:p>
               <w:pPr>
                 <w:pStyle w:val="Bibliografia"/>
+                <w:ind w:firstLine="0"/>
                 <w:rPr>
                   <w:noProof/>
                   <w:lang w:val="en-US"/>
@@ -45413,6 +45209,7 @@
             <w:p>
               <w:pPr>
                 <w:pStyle w:val="Bibliografia"/>
+                <w:ind w:firstLine="0"/>
                 <w:rPr>
                   <w:noProof/>
                 </w:rPr>
@@ -45421,7 +45218,6 @@
                 <w:rPr>
                   <w:noProof/>
                 </w:rPr>
-                <w:lastRenderedPageBreak/>
                 <w:t xml:space="preserve">OLIVEIRA, M. A. </w:t>
               </w:r>
               <w:r>
@@ -45436,12 +45232,20 @@
                 <w:rPr>
                   <w:noProof/>
                 </w:rPr>
-                <w:t>. São Paulo, p. 316 folhas. 2007. Tese (Doutorado em Administração) - Faculdade de Economia, Administração e Contabilidade da Universidade de São Paulo.</w:t>
+                <w:t xml:space="preserve">. São Paulo, p. 316 folhas. 2007. Tese </w:t>
+              </w:r>
+              <w:r>
+                <w:rPr>
+                  <w:noProof/>
+                </w:rPr>
+                <w:lastRenderedPageBreak/>
+                <w:t>(Doutorado em Administração) - Faculdade de Economia, Administração e Contabilidade da Universidade de São Paulo.</w:t>
               </w:r>
             </w:p>
             <w:p>
               <w:pPr>
                 <w:pStyle w:val="Bibliografia"/>
+                <w:ind w:firstLine="0"/>
                 <w:rPr>
                   <w:noProof/>
                   <w:lang w:val="en-US"/>
@@ -45487,6 +45291,7 @@
             <w:p>
               <w:pPr>
                 <w:pStyle w:val="Bibliografia"/>
+                <w:ind w:firstLine="0"/>
                 <w:rPr>
                   <w:noProof/>
                   <w:lang w:val="en-US"/>
@@ -45519,6 +45324,7 @@
             <w:p>
               <w:pPr>
                 <w:pStyle w:val="Bibliografia"/>
+                <w:ind w:firstLine="0"/>
                 <w:rPr>
                   <w:noProof/>
                   <w:lang w:val="en-US"/>
@@ -45551,6 +45357,7 @@
             <w:p>
               <w:pPr>
                 <w:pStyle w:val="Bibliografia"/>
+                <w:ind w:firstLine="0"/>
                 <w:rPr>
                   <w:noProof/>
                   <w:lang w:val="en-US"/>
@@ -45583,6 +45390,7 @@
             <w:p>
               <w:pPr>
                 <w:pStyle w:val="Bibliografia"/>
+                <w:ind w:firstLine="0"/>
                 <w:rPr>
                   <w:noProof/>
                   <w:lang w:val="en-US"/>
@@ -45615,6 +45423,7 @@
             <w:p>
               <w:pPr>
                 <w:pStyle w:val="Bibliografia"/>
+                <w:ind w:firstLine="0"/>
                 <w:rPr>
                   <w:noProof/>
                   <w:lang w:val="en-US"/>
@@ -45647,6 +45456,7 @@
             <w:p>
               <w:pPr>
                 <w:pStyle w:val="Bibliografia"/>
+                <w:ind w:firstLine="0"/>
                 <w:rPr>
                   <w:noProof/>
                   <w:lang w:val="en-US"/>
@@ -45679,6 +45489,7 @@
             <w:p>
               <w:pPr>
                 <w:pStyle w:val="Bibliografia"/>
+                <w:ind w:firstLine="0"/>
                 <w:rPr>
                   <w:noProof/>
                 </w:rPr>
@@ -45716,6 +45527,7 @@
             <w:p>
               <w:pPr>
                 <w:pStyle w:val="Bibliografia"/>
+                <w:ind w:firstLine="0"/>
                 <w:rPr>
                   <w:noProof/>
                   <w:lang w:val="en-US"/>
@@ -45754,15 +45566,14 @@
             <w:p>
               <w:pPr>
                 <w:pStyle w:val="Bibliografia"/>
+                <w:ind w:firstLine="0"/>
                 <w:rPr>
                   <w:noProof/>
-                  <w:lang w:val="en-US"/>
                 </w:rPr>
               </w:pPr>
               <w:r>
                 <w:rPr>
                   <w:noProof/>
-                  <w:lang w:val="en-US"/>
                 </w:rPr>
                 <w:t xml:space="preserve">STRICKX, S. </w:t>
               </w:r>
@@ -45771,14 +45582,12 @@
                   <w:b/>
                   <w:bCs/>
                   <w:noProof/>
-                  <w:lang w:val="en-US"/>
                 </w:rPr>
                 <w:t>Yahoofinance-api</w:t>
               </w:r>
               <w:r>
                 <w:rPr>
                   <w:noProof/>
-                  <w:lang w:val="en-US"/>
                 </w:rPr>
                 <w:t>, 2014.</w:t>
               </w:r>
@@ -45786,6 +45595,7 @@
             <w:p>
               <w:pPr>
                 <w:pStyle w:val="Bibliografia"/>
+                <w:ind w:firstLine="0"/>
                 <w:rPr>
                   <w:noProof/>
                 </w:rPr>
@@ -45800,6 +45610,7 @@
             <w:p>
               <w:pPr>
                 <w:pStyle w:val="Bibliografia"/>
+                <w:ind w:firstLine="0"/>
                 <w:rPr>
                   <w:noProof/>
                   <w:lang w:val="en-US"/>
@@ -45831,6 +45642,7 @@
             <w:p>
               <w:pPr>
                 <w:pStyle w:val="Bibliografia"/>
+                <w:ind w:firstLine="0"/>
                 <w:rPr>
                   <w:noProof/>
                   <w:lang w:val="en-US"/>
@@ -45841,7 +45653,6 @@
                   <w:noProof/>
                   <w:lang w:val="en-US"/>
                 </w:rPr>
-                <w:lastRenderedPageBreak/>
                 <w:t xml:space="preserve">TURING, A. M. Computing machinery and intelligence. </w:t>
               </w:r>
               <w:r>
@@ -45864,6 +45675,7 @@
             <w:p>
               <w:pPr>
                 <w:pStyle w:val="Bibliografia"/>
+                <w:ind w:firstLine="0"/>
                 <w:rPr>
                   <w:noProof/>
                 </w:rPr>
@@ -45873,6 +45685,7 @@
                   <w:noProof/>
                   <w:lang w:val="en-US"/>
                 </w:rPr>
+                <w:lastRenderedPageBreak/>
                 <w:t xml:space="preserve">UNIVERSITY OF WAIKATO. Weka 3: Data Mining Software in Java. </w:t>
               </w:r>
               <w:r>
@@ -45893,6 +45706,7 @@
             <w:p>
               <w:pPr>
                 <w:pStyle w:val="Bibliografia"/>
+                <w:ind w:firstLine="0"/>
                 <w:rPr>
                   <w:noProof/>
                 </w:rPr>
@@ -45907,6 +45721,7 @@
             <w:p>
               <w:pPr>
                 <w:pStyle w:val="Bibliografia"/>
+                <w:ind w:firstLine="0"/>
                 <w:rPr>
                   <w:noProof/>
                   <w:lang w:val="en-US"/>
@@ -45943,6 +45758,7 @@
             <w:p>
               <w:pPr>
                 <w:pStyle w:val="Bibliografia"/>
+                <w:ind w:firstLine="0"/>
                 <w:rPr>
                   <w:noProof/>
                 </w:rPr>
@@ -46128,7 +45944,7 @@
             <w:noProof/>
             <w:lang w:val="pt-BR"/>
           </w:rPr>
-          <w:t>34</w:t>
+          <w:t>52</w:t>
         </w:r>
         <w:r>
           <w:fldChar w:fldCharType="end"/>
@@ -49317,7 +49133,6 @@
   <w:style w:type="character" w:default="1" w:styleId="Fontepargpadro">
     <w:name w:val="Default Paragraph Font"/>
     <w:uiPriority w:val="1"/>
-    <w:semiHidden/>
     <w:unhideWhenUsed/>
   </w:style>
   <w:style w:type="table" w:default="1" w:styleId="Tabelanormal">
@@ -50845,7 +50660,6 @@
   <w:style w:type="character" w:default="1" w:styleId="Fontepargpadro">
     <w:name w:val="Default Paragraph Font"/>
     <w:uiPriority w:val="1"/>
-    <w:semiHidden/>
     <w:unhideWhenUsed/>
   </w:style>
   <w:style w:type="table" w:default="1" w:styleId="Tabelanormal">
@@ -53642,7 +53456,7 @@
 </file>
 
 <file path=customXml/itemProps1.xml><?xml version="1.0" encoding="utf-8"?>
-<ds:datastoreItem xmlns:ds="http://schemas.openxmlformats.org/officeDocument/2006/customXml" ds:itemID="{9E1EB622-4656-466C-82E0-56078BCB8EB5}">
+<ds:datastoreItem xmlns:ds="http://schemas.openxmlformats.org/officeDocument/2006/customXml" ds:itemID="{D58BB794-1BEB-4089-A5E3-945B97DD8160}">
   <ds:schemaRefs>
     <ds:schemaRef ds:uri="http://schemas.openxmlformats.org/officeDocument/2006/bibliography"/>
   </ds:schemaRefs>

</xml_diff>